<commit_message>
Finish first draft of Paper.docx 1/2 done with Manual.docx
</commit_message>
<xml_diff>
--- a/documentation/Paper.docx
+++ b/documentation/Paper.docx
@@ -16,7 +16,23 @@
           <w:sz w:val="24"/>
           <w:szCs w:val="24"/>
         </w:rPr>
-        <w:t>I took the Programming Language Concepts course in 2019 at RIT. At the time</w:t>
+        <w:t>I took the Programming Language Concepts course</w:t>
+      </w:r>
+      <w:r>
+        <w:rPr>
+          <w:rFonts w:ascii="Helvetica" w:hAnsi="Helvetica" w:cs="Helvetica"/>
+          <w:sz w:val="24"/>
+          <w:szCs w:val="24"/>
+        </w:rPr>
+        <w:t xml:space="preserve"> (PLC)</w:t>
+      </w:r>
+      <w:r>
+        <w:rPr>
+          <w:rFonts w:ascii="Helvetica" w:hAnsi="Helvetica" w:cs="Helvetica"/>
+          <w:sz w:val="24"/>
+          <w:szCs w:val="24"/>
+        </w:rPr>
+        <w:t xml:space="preserve"> in 2019 at RIT. At the time</w:t>
       </w:r>
       <w:r>
         <w:rPr>
@@ -331,25 +347,7 @@
           <w:sz w:val="24"/>
           <w:szCs w:val="24"/>
         </w:rPr>
-        <w:t xml:space="preserve"> I ended up replacing this with using the current working directory as part of the classpath and having the user pass in the fully qualified class name (e.g. </w:t>
-      </w:r>
-      <w:proofErr w:type="gramStart"/>
-      <w:r>
-        <w:rPr>
-          <w:rFonts w:ascii="Helvetica" w:hAnsi="Helvetica" w:cs="Helvetica"/>
-          <w:sz w:val="24"/>
-          <w:szCs w:val="24"/>
-        </w:rPr>
-        <w:t>path.to.classes</w:t>
-      </w:r>
-      <w:proofErr w:type="gramEnd"/>
-      <w:r>
-        <w:rPr>
-          <w:rFonts w:ascii="Helvetica" w:hAnsi="Helvetica" w:cs="Helvetica"/>
-          <w:sz w:val="24"/>
-          <w:szCs w:val="24"/>
-        </w:rPr>
-        <w:t xml:space="preserve">.ClassName) of their </w:t>
+        <w:t xml:space="preserve"> I ended up replacing this with using the current working directory as part of the classpath and having the user pass in the fully qualified class name (e.g. path.to.classes.ClassName) of their </w:t>
       </w:r>
       <w:r>
         <w:rPr>
@@ -359,8 +357,6 @@
         </w:rPr>
         <w:t>top-level</w:t>
       </w:r>
-      <w:bookmarkStart w:id="0" w:name="_GoBack"/>
-      <w:bookmarkEnd w:id="0"/>
       <w:r>
         <w:rPr>
           <w:rFonts w:ascii="Helvetica" w:hAnsi="Helvetica" w:cs="Helvetica"/>
@@ -384,55 +380,207 @@
           <w:sz w:val="24"/>
           <w:szCs w:val="24"/>
         </w:rPr>
-        <w:t xml:space="preserve">In the meantime, I added </w:t>
-      </w:r>
-      <w:r>
-        <w:rPr>
-          <w:rFonts w:ascii="Helvetica" w:hAnsi="Helvetica" w:cs="Helvetica"/>
-          <w:sz w:val="24"/>
-          <w:szCs w:val="24"/>
-        </w:rPr>
-        <w:t xml:space="preserve">what I thought would be an example language which LAPS would process. </w:t>
-      </w:r>
-      <w:r>
-        <w:rPr>
-          <w:rFonts w:ascii="Helvetica" w:hAnsi="Helvetica" w:cs="Helvetica"/>
-          <w:sz w:val="24"/>
-          <w:szCs w:val="24"/>
-        </w:rPr>
-        <w:t xml:space="preserve">In this example, </w:t>
-      </w:r>
-      <w:r>
-        <w:rPr>
-          <w:rFonts w:ascii="Helvetica" w:hAnsi="Helvetica" w:cs="Helvetica"/>
-          <w:sz w:val="24"/>
-          <w:szCs w:val="24"/>
-        </w:rPr>
-        <w:t>I used my limited knowledge of annotations annotate classes in what seemed like a reasonable manor for the use case</w:t>
-      </w:r>
-      <w:r>
-        <w:rPr>
-          <w:rFonts w:ascii="Helvetica" w:hAnsi="Helvetica" w:cs="Helvetica"/>
-          <w:sz w:val="24"/>
-          <w:szCs w:val="24"/>
-        </w:rPr>
-        <w:t>, defining grammar rules</w:t>
-      </w:r>
-      <w:r>
-        <w:rPr>
-          <w:rFonts w:ascii="Helvetica" w:hAnsi="Helvetica" w:cs="Helvetica"/>
-          <w:sz w:val="24"/>
-          <w:szCs w:val="24"/>
-        </w:rPr>
-        <w:t xml:space="preserve">. Since I was waiting to compile until I had something useful to compile, I didn’t realize that </w:t>
-      </w:r>
-      <w:r>
-        <w:rPr>
-          <w:rFonts w:ascii="Helvetica" w:hAnsi="Helvetica" w:cs="Helvetica"/>
-          <w:sz w:val="24"/>
-          <w:szCs w:val="24"/>
-        </w:rPr>
-        <w:t>annotations can only receive Strings and primitive types. That made the only way to pass in valuable arguments to annotations is</w:t>
+        <w:t xml:space="preserve">In the meantime, I </w:t>
+      </w:r>
+      <w:r>
+        <w:rPr>
+          <w:rFonts w:ascii="Helvetica" w:hAnsi="Helvetica" w:cs="Helvetica"/>
+          <w:sz w:val="24"/>
+          <w:szCs w:val="24"/>
+        </w:rPr>
+        <w:t>created</w:t>
+      </w:r>
+      <w:r>
+        <w:rPr>
+          <w:rFonts w:ascii="Helvetica" w:hAnsi="Helvetica" w:cs="Helvetica"/>
+          <w:sz w:val="24"/>
+          <w:szCs w:val="24"/>
+        </w:rPr>
+        <w:t xml:space="preserve"> </w:t>
+      </w:r>
+      <w:r>
+        <w:rPr>
+          <w:rFonts w:ascii="Helvetica" w:hAnsi="Helvetica" w:cs="Helvetica"/>
+          <w:sz w:val="24"/>
+          <w:szCs w:val="24"/>
+        </w:rPr>
+        <w:t xml:space="preserve">what I thought would be an example language </w:t>
+      </w:r>
+      <w:r>
+        <w:rPr>
+          <w:rFonts w:ascii="Helvetica" w:hAnsi="Helvetica" w:cs="Helvetica"/>
+          <w:sz w:val="24"/>
+          <w:szCs w:val="24"/>
+        </w:rPr>
+        <w:t>for</w:t>
+      </w:r>
+      <w:r>
+        <w:rPr>
+          <w:rFonts w:ascii="Helvetica" w:hAnsi="Helvetica" w:cs="Helvetica"/>
+          <w:sz w:val="24"/>
+          <w:szCs w:val="24"/>
+        </w:rPr>
+        <w:t xml:space="preserve"> LAPS </w:t>
+      </w:r>
+      <w:r>
+        <w:rPr>
+          <w:rFonts w:ascii="Helvetica" w:hAnsi="Helvetica" w:cs="Helvetica"/>
+          <w:sz w:val="24"/>
+          <w:szCs w:val="24"/>
+        </w:rPr>
+        <w:t>to</w:t>
+      </w:r>
+      <w:r>
+        <w:rPr>
+          <w:rFonts w:ascii="Helvetica" w:hAnsi="Helvetica" w:cs="Helvetica"/>
+          <w:sz w:val="24"/>
+          <w:szCs w:val="24"/>
+        </w:rPr>
+        <w:t xml:space="preserve"> process. </w:t>
+      </w:r>
+      <w:r>
+        <w:rPr>
+          <w:rFonts w:ascii="Helvetica" w:hAnsi="Helvetica" w:cs="Helvetica"/>
+          <w:sz w:val="24"/>
+          <w:szCs w:val="24"/>
+        </w:rPr>
+        <w:t xml:space="preserve">In this </w:t>
+      </w:r>
+      <w:r>
+        <w:rPr>
+          <w:rFonts w:ascii="Helvetica" w:hAnsi="Helvetica" w:cs="Helvetica"/>
+          <w:sz w:val="24"/>
+          <w:szCs w:val="24"/>
+        </w:rPr>
+        <w:t xml:space="preserve">draft language </w:t>
+      </w:r>
+      <w:r>
+        <w:rPr>
+          <w:rFonts w:ascii="Helvetica" w:hAnsi="Helvetica" w:cs="Helvetica"/>
+          <w:sz w:val="24"/>
+          <w:szCs w:val="24"/>
+        </w:rPr>
+        <w:t>specification</w:t>
+      </w:r>
+      <w:r>
+        <w:rPr>
+          <w:rFonts w:ascii="Helvetica" w:hAnsi="Helvetica" w:cs="Helvetica"/>
+          <w:sz w:val="24"/>
+          <w:szCs w:val="24"/>
+        </w:rPr>
+        <w:t xml:space="preserve">, </w:t>
+      </w:r>
+      <w:r>
+        <w:rPr>
+          <w:rFonts w:ascii="Helvetica" w:hAnsi="Helvetica" w:cs="Helvetica"/>
+          <w:sz w:val="24"/>
+          <w:szCs w:val="24"/>
+        </w:rPr>
+        <w:t>I used my limited knowledge of annotations</w:t>
+      </w:r>
+      <w:r>
+        <w:rPr>
+          <w:rFonts w:ascii="Helvetica" w:hAnsi="Helvetica" w:cs="Helvetica"/>
+          <w:sz w:val="24"/>
+          <w:szCs w:val="24"/>
+        </w:rPr>
+        <w:t xml:space="preserve"> to</w:t>
+      </w:r>
+      <w:r>
+        <w:rPr>
+          <w:rFonts w:ascii="Helvetica" w:hAnsi="Helvetica" w:cs="Helvetica"/>
+          <w:sz w:val="24"/>
+          <w:szCs w:val="24"/>
+        </w:rPr>
+        <w:t xml:space="preserve"> annotate classes in what seemed like a reasonable manor for the use cas</w:t>
+      </w:r>
+      <w:r>
+        <w:rPr>
+          <w:rFonts w:ascii="Helvetica" w:hAnsi="Helvetica" w:cs="Helvetica"/>
+          <w:sz w:val="24"/>
+          <w:szCs w:val="24"/>
+        </w:rPr>
+        <w:t>e</w:t>
+      </w:r>
+      <w:r>
+        <w:rPr>
+          <w:rFonts w:ascii="Helvetica" w:hAnsi="Helvetica" w:cs="Helvetica"/>
+          <w:sz w:val="24"/>
+          <w:szCs w:val="24"/>
+        </w:rPr>
+        <w:t xml:space="preserve">, </w:t>
+      </w:r>
+      <w:r>
+        <w:rPr>
+          <w:rFonts w:ascii="Helvetica" w:hAnsi="Helvetica" w:cs="Helvetica"/>
+          <w:sz w:val="24"/>
+          <w:szCs w:val="24"/>
+        </w:rPr>
+        <w:t xml:space="preserve">i.e. </w:t>
+      </w:r>
+      <w:r>
+        <w:rPr>
+          <w:rFonts w:ascii="Helvetica" w:hAnsi="Helvetica" w:cs="Helvetica"/>
+          <w:sz w:val="24"/>
+          <w:szCs w:val="24"/>
+        </w:rPr>
+        <w:t>defining grammar rules</w:t>
+      </w:r>
+      <w:r>
+        <w:rPr>
+          <w:rFonts w:ascii="Helvetica" w:hAnsi="Helvetica" w:cs="Helvetica"/>
+          <w:sz w:val="24"/>
+          <w:szCs w:val="24"/>
+        </w:rPr>
+        <w:t xml:space="preserve"> and tokens</w:t>
+      </w:r>
+      <w:r>
+        <w:rPr>
+          <w:rFonts w:ascii="Helvetica" w:hAnsi="Helvetica" w:cs="Helvetica"/>
+          <w:sz w:val="24"/>
+          <w:szCs w:val="24"/>
+        </w:rPr>
+        <w:t xml:space="preserve">. Since I </w:t>
+      </w:r>
+      <w:r>
+        <w:rPr>
+          <w:rFonts w:ascii="Helvetica" w:hAnsi="Helvetica" w:cs="Helvetica"/>
+          <w:sz w:val="24"/>
+          <w:szCs w:val="24"/>
+        </w:rPr>
+        <w:t>haven’t compiled LAPS at this stage</w:t>
+      </w:r>
+      <w:r>
+        <w:rPr>
+          <w:rFonts w:ascii="Helvetica" w:hAnsi="Helvetica" w:cs="Helvetica"/>
+          <w:sz w:val="24"/>
+          <w:szCs w:val="24"/>
+        </w:rPr>
+        <w:t xml:space="preserve">, I didn’t realize that </w:t>
+      </w:r>
+      <w:r>
+        <w:rPr>
+          <w:rFonts w:ascii="Helvetica" w:hAnsi="Helvetica" w:cs="Helvetica"/>
+          <w:sz w:val="24"/>
+          <w:szCs w:val="24"/>
+        </w:rPr>
+        <w:t xml:space="preserve">annotations can only receive Strings and primitive types. That made the only way to pass in valuable arguments to </w:t>
+      </w:r>
+      <w:r>
+        <w:rPr>
+          <w:rFonts w:ascii="Helvetica" w:hAnsi="Helvetica" w:cs="Helvetica"/>
+          <w:sz w:val="24"/>
+          <w:szCs w:val="24"/>
+        </w:rPr>
+        <w:t xml:space="preserve">the </w:t>
+      </w:r>
+      <w:r>
+        <w:rPr>
+          <w:rFonts w:ascii="Helvetica" w:hAnsi="Helvetica" w:cs="Helvetica"/>
+          <w:sz w:val="24"/>
+          <w:szCs w:val="24"/>
+        </w:rPr>
+        <w:t>annotations is</w:t>
       </w:r>
       <w:r>
         <w:rPr>
@@ -456,7 +604,135 @@
           <w:sz w:val="24"/>
           <w:szCs w:val="24"/>
         </w:rPr>
-        <w:t>, which have no compilation checks, other than having quotes surround them, making that not very IDE friendly and hard to debug. So, I ended up scrapping the idea of using annotations to define grammar rules in lieu of class constructors.</w:t>
+        <w:t>, which have no compilation checks, other than having quotes surround them, making that not very IDE friendly and hard to debug</w:t>
+      </w:r>
+      <w:r>
+        <w:rPr>
+          <w:rFonts w:ascii="Helvetica" w:hAnsi="Helvetica" w:cs="Helvetica"/>
+          <w:sz w:val="24"/>
+          <w:szCs w:val="24"/>
+        </w:rPr>
+        <w:t>. So,</w:t>
+      </w:r>
+      <w:r>
+        <w:rPr>
+          <w:rFonts w:ascii="Helvetica" w:hAnsi="Helvetica" w:cs="Helvetica"/>
+          <w:sz w:val="24"/>
+          <w:szCs w:val="24"/>
+        </w:rPr>
+        <w:t xml:space="preserve"> in lieu of </w:t>
+      </w:r>
+      <w:r>
+        <w:rPr>
+          <w:rFonts w:ascii="Helvetica" w:hAnsi="Helvetica" w:cs="Helvetica"/>
+          <w:sz w:val="24"/>
+          <w:szCs w:val="24"/>
+        </w:rPr>
+        <w:t>using annotations to define grammar rules</w:t>
+      </w:r>
+      <w:r>
+        <w:rPr>
+          <w:rFonts w:ascii="Helvetica" w:hAnsi="Helvetica" w:cs="Helvetica"/>
+          <w:sz w:val="24"/>
+          <w:szCs w:val="24"/>
+        </w:rPr>
+        <w:t>,</w:t>
+      </w:r>
+      <w:r>
+        <w:rPr>
+          <w:rFonts w:ascii="Helvetica" w:hAnsi="Helvetica" w:cs="Helvetica"/>
+          <w:sz w:val="24"/>
+          <w:szCs w:val="24"/>
+        </w:rPr>
+        <w:t xml:space="preserve"> </w:t>
+      </w:r>
+      <w:r>
+        <w:rPr>
+          <w:rFonts w:ascii="Helvetica" w:hAnsi="Helvetica" w:cs="Helvetica"/>
+          <w:sz w:val="24"/>
+          <w:szCs w:val="24"/>
+        </w:rPr>
+        <w:t xml:space="preserve">I ended up </w:t>
+      </w:r>
+      <w:r>
+        <w:rPr>
+          <w:rFonts w:ascii="Helvetica" w:hAnsi="Helvetica" w:cs="Helvetica"/>
+          <w:sz w:val="24"/>
+          <w:szCs w:val="24"/>
+        </w:rPr>
+        <w:t>moving to a different</w:t>
+      </w:r>
+      <w:r>
+        <w:rPr>
+          <w:rFonts w:ascii="Helvetica" w:hAnsi="Helvetica" w:cs="Helvetica"/>
+          <w:sz w:val="24"/>
+          <w:szCs w:val="24"/>
+        </w:rPr>
+        <w:t xml:space="preserve"> idea of</w:t>
+      </w:r>
+      <w:r>
+        <w:rPr>
+          <w:rFonts w:ascii="Helvetica" w:hAnsi="Helvetica" w:cs="Helvetica"/>
+          <w:sz w:val="24"/>
+          <w:szCs w:val="24"/>
+        </w:rPr>
+        <w:t xml:space="preserve"> using</w:t>
+      </w:r>
+      <w:r>
+        <w:rPr>
+          <w:rFonts w:ascii="Helvetica" w:hAnsi="Helvetica" w:cs="Helvetica"/>
+          <w:sz w:val="24"/>
+          <w:szCs w:val="24"/>
+        </w:rPr>
+        <w:t xml:space="preserve"> class constructors</w:t>
+      </w:r>
+      <w:r>
+        <w:rPr>
+          <w:rFonts w:ascii="Helvetica" w:hAnsi="Helvetica" w:cs="Helvetica"/>
+          <w:sz w:val="24"/>
+          <w:szCs w:val="24"/>
+        </w:rPr>
+        <w:t xml:space="preserve"> instead. Although that had to change,</w:t>
+      </w:r>
+      <w:r>
+        <w:rPr>
+          <w:rFonts w:ascii="Helvetica" w:hAnsi="Helvetica" w:cs="Helvetica"/>
+          <w:sz w:val="24"/>
+          <w:szCs w:val="24"/>
+        </w:rPr>
+        <w:t xml:space="preserve"> the token annotation worked</w:t>
+      </w:r>
+      <w:r>
+        <w:rPr>
+          <w:rFonts w:ascii="Helvetica" w:hAnsi="Helvetica" w:cs="Helvetica"/>
+          <w:sz w:val="24"/>
+          <w:szCs w:val="24"/>
+        </w:rPr>
+        <w:t xml:space="preserve"> flawlessly</w:t>
+      </w:r>
+      <w:r>
+        <w:rPr>
+          <w:rFonts w:ascii="Helvetica" w:hAnsi="Helvetica" w:cs="Helvetica"/>
+          <w:sz w:val="24"/>
+          <w:szCs w:val="24"/>
+        </w:rPr>
+        <w:t xml:space="preserve"> under these restrictions and ended up in the </w:t>
+      </w:r>
+      <w:r>
+        <w:rPr>
+          <w:rFonts w:ascii="Helvetica" w:hAnsi="Helvetica" w:cs="Helvetica"/>
+          <w:sz w:val="24"/>
+          <w:szCs w:val="24"/>
+        </w:rPr>
+        <w:t>current</w:t>
+      </w:r>
+      <w:r>
+        <w:rPr>
+          <w:rFonts w:ascii="Helvetica" w:hAnsi="Helvetica" w:cs="Helvetica"/>
+          <w:sz w:val="24"/>
+          <w:szCs w:val="24"/>
+        </w:rPr>
+        <w:t xml:space="preserve"> version.</w:t>
       </w:r>
     </w:p>
     <w:p>
@@ -473,7 +749,505 @@
           <w:sz w:val="24"/>
           <w:szCs w:val="24"/>
         </w:rPr>
-        <w:t xml:space="preserve">While that was in the works, I started creation of the recursive descent parser. </w:t>
+        <w:lastRenderedPageBreak/>
+        <w:t xml:space="preserve">While that was in the works, I started creation of </w:t>
+      </w:r>
+      <w:r>
+        <w:rPr>
+          <w:rFonts w:ascii="Helvetica" w:hAnsi="Helvetica" w:cs="Helvetica"/>
+          <w:sz w:val="24"/>
+          <w:szCs w:val="24"/>
+        </w:rPr>
+        <w:t>a</w:t>
+      </w:r>
+      <w:r>
+        <w:rPr>
+          <w:rFonts w:ascii="Helvetica" w:hAnsi="Helvetica" w:cs="Helvetica"/>
+          <w:sz w:val="24"/>
+          <w:szCs w:val="24"/>
+        </w:rPr>
+        <w:t xml:space="preserve"> recursive descent parser</w:t>
+      </w:r>
+      <w:r>
+        <w:rPr>
+          <w:rFonts w:ascii="Helvetica" w:hAnsi="Helvetica" w:cs="Helvetica"/>
+          <w:sz w:val="24"/>
+          <w:szCs w:val="24"/>
+        </w:rPr>
+        <w:t xml:space="preserve"> implementation</w:t>
+      </w:r>
+      <w:r>
+        <w:rPr>
+          <w:rFonts w:ascii="Helvetica" w:hAnsi="Helvetica" w:cs="Helvetica"/>
+          <w:sz w:val="24"/>
+          <w:szCs w:val="24"/>
+        </w:rPr>
+        <w:t xml:space="preserve">. </w:t>
+      </w:r>
+      <w:r>
+        <w:rPr>
+          <w:rFonts w:ascii="Helvetica" w:hAnsi="Helvetica" w:cs="Helvetica"/>
+          <w:sz w:val="24"/>
+          <w:szCs w:val="24"/>
+        </w:rPr>
+        <w:t>I started out thinking of what operations I wanted to implement based on concepts of regular expressions and context-free grammars. I started out with the most basic type of parser I could think of, a token parser. This accepts a single token and returns its string value. The next parser that made the most sense was a parser which accepts a sequence of parsable types, i.e. tokens. The next most simple parser I could think of was a parser which would accept any of one of a set of parsable types</w:t>
+      </w:r>
+      <w:r>
+        <w:rPr>
+          <w:rFonts w:ascii="Helvetica" w:hAnsi="Helvetica" w:cs="Helvetica"/>
+          <w:sz w:val="24"/>
+          <w:szCs w:val="24"/>
+        </w:rPr>
+        <w:t>, what I referred to as an OR grammar rule</w:t>
+      </w:r>
+      <w:r>
+        <w:rPr>
+          <w:rFonts w:ascii="Helvetica" w:hAnsi="Helvetica" w:cs="Helvetica"/>
+          <w:sz w:val="24"/>
+          <w:szCs w:val="24"/>
+        </w:rPr>
+        <w:t xml:space="preserve">. This one really confused me, because I knew it could lead to ambiguity of which </w:t>
+      </w:r>
+      <w:r>
+        <w:rPr>
+          <w:rFonts w:ascii="Helvetica" w:hAnsi="Helvetica" w:cs="Helvetica"/>
+          <w:sz w:val="24"/>
+          <w:szCs w:val="24"/>
+        </w:rPr>
+        <w:t>item in the set should be parsed first. I didn’t know it yet, but this would be the basic idea for the list of constructor grammar rules defined in @GrammarRule types.</w:t>
+      </w:r>
+    </w:p>
+    <w:p>
+      <w:pPr>
+        <w:rPr>
+          <w:rFonts w:ascii="Helvetica" w:hAnsi="Helvetica" w:cs="Helvetica"/>
+          <w:sz w:val="24"/>
+          <w:szCs w:val="24"/>
+        </w:rPr>
+      </w:pPr>
+      <w:r>
+        <w:rPr>
+          <w:rFonts w:ascii="Helvetica" w:hAnsi="Helvetica" w:cs="Helvetica"/>
+          <w:sz w:val="24"/>
+          <w:szCs w:val="24"/>
+        </w:rPr>
+        <w:t xml:space="preserve">At this point, I started getting a bit frustrated with the struggle I was having with OR grammar rule, so I decided to take a step back and work on another portion of the project, the scanner, or tokenizer. This portion was much easier for me to develop since I’ve written on tokenizer before in PLC and I’ve </w:t>
+      </w:r>
+      <w:r>
+        <w:rPr>
+          <w:rFonts w:ascii="Helvetica" w:hAnsi="Helvetica" w:cs="Helvetica"/>
+          <w:sz w:val="24"/>
+          <w:szCs w:val="24"/>
+        </w:rPr>
+        <w:t>analyzed</w:t>
+      </w:r>
+      <w:r>
+        <w:rPr>
+          <w:rFonts w:ascii="Helvetica" w:hAnsi="Helvetica" w:cs="Helvetica"/>
+          <w:sz w:val="24"/>
+          <w:szCs w:val="24"/>
+        </w:rPr>
+        <w:t xml:space="preserve"> the Scan class</w:t>
+      </w:r>
+      <w:r>
+        <w:rPr>
+          <w:rFonts w:ascii="Helvetica" w:hAnsi="Helvetica" w:cs="Helvetica"/>
+          <w:sz w:val="24"/>
+          <w:szCs w:val="24"/>
+        </w:rPr>
+        <w:t>, which has a similar function,</w:t>
+      </w:r>
+      <w:r>
+        <w:rPr>
+          <w:rFonts w:ascii="Helvetica" w:hAnsi="Helvetica" w:cs="Helvetica"/>
+          <w:sz w:val="24"/>
+          <w:szCs w:val="24"/>
+        </w:rPr>
+        <w:t xml:space="preserve"> in the PLCC source code. All that had to be done was </w:t>
+      </w:r>
+      <w:r>
+        <w:rPr>
+          <w:rFonts w:ascii="Helvetica" w:hAnsi="Helvetica" w:cs="Helvetica"/>
+          <w:sz w:val="24"/>
+          <w:szCs w:val="24"/>
+        </w:rPr>
+        <w:t>convert a stream of character to a stream of tokens. I did this by retaining a list of token types and then looping over those tokens to hopefully find the longest match.</w:t>
+      </w:r>
+    </w:p>
+    <w:p>
+      <w:pPr>
+        <w:rPr>
+          <w:rFonts w:ascii="Helvetica" w:hAnsi="Helvetica" w:cs="Helvetica"/>
+          <w:sz w:val="24"/>
+          <w:szCs w:val="24"/>
+        </w:rPr>
+      </w:pPr>
+      <w:r>
+        <w:rPr>
+          <w:rFonts w:ascii="Helvetica" w:hAnsi="Helvetica" w:cs="Helvetica"/>
+          <w:sz w:val="24"/>
+          <w:szCs w:val="24"/>
+        </w:rPr>
+        <w:t>Meanwhile, I went back to working on the parser</w:t>
+      </w:r>
+      <w:r>
+        <w:rPr>
+          <w:rFonts w:ascii="Helvetica" w:hAnsi="Helvetica" w:cs="Helvetica"/>
+          <w:sz w:val="24"/>
+          <w:szCs w:val="24"/>
+        </w:rPr>
+        <w:t>s</w:t>
+      </w:r>
+      <w:r>
+        <w:rPr>
+          <w:rFonts w:ascii="Helvetica" w:hAnsi="Helvetica" w:cs="Helvetica"/>
+          <w:sz w:val="24"/>
+          <w:szCs w:val="24"/>
+        </w:rPr>
+        <w:t xml:space="preserve">, which </w:t>
+      </w:r>
+      <w:r>
+        <w:rPr>
+          <w:rFonts w:ascii="Helvetica" w:hAnsi="Helvetica" w:cs="Helvetica"/>
+          <w:sz w:val="24"/>
+          <w:szCs w:val="24"/>
+        </w:rPr>
+        <w:t>were</w:t>
+      </w:r>
+      <w:r>
+        <w:rPr>
+          <w:rFonts w:ascii="Helvetica" w:hAnsi="Helvetica" w:cs="Helvetica"/>
+          <w:sz w:val="24"/>
+          <w:szCs w:val="24"/>
+        </w:rPr>
+        <w:t xml:space="preserve"> still missing a crucial feature, the ability to convert a @GrammarRule type into a parser. To achieve this, I looked at the documentation for Reflection in Java. </w:t>
+      </w:r>
+      <w:r>
+        <w:rPr>
+          <w:rFonts w:ascii="Helvetica" w:hAnsi="Helvetica" w:cs="Helvetica"/>
+          <w:sz w:val="24"/>
+          <w:szCs w:val="24"/>
+        </w:rPr>
+        <w:t>To my surprise, it was much simpler to understand</w:t>
+      </w:r>
+      <w:r>
+        <w:rPr>
+          <w:rFonts w:ascii="Helvetica" w:hAnsi="Helvetica" w:cs="Helvetica"/>
+          <w:sz w:val="24"/>
+          <w:szCs w:val="24"/>
+        </w:rPr>
+        <w:t xml:space="preserve">. Java Class objects provided interfaces for getting </w:t>
+      </w:r>
+      <w:r>
+        <w:rPr>
+          <w:rFonts w:ascii="Helvetica" w:hAnsi="Helvetica" w:cs="Helvetica"/>
+          <w:sz w:val="24"/>
+          <w:szCs w:val="24"/>
+        </w:rPr>
+        <w:t xml:space="preserve">its </w:t>
+      </w:r>
+      <w:r>
+        <w:rPr>
+          <w:rFonts w:ascii="Helvetica" w:hAnsi="Helvetica" w:cs="Helvetica"/>
+          <w:sz w:val="24"/>
+          <w:szCs w:val="24"/>
+        </w:rPr>
+        <w:t>fields, methods, and constructors. All I had to do regarding the parser was collect all the constructors and convert their parameters into grammar rules using the previously made sequential</w:t>
+      </w:r>
+      <w:r>
+        <w:rPr>
+          <w:rFonts w:ascii="Helvetica" w:hAnsi="Helvetica" w:cs="Helvetica"/>
+          <w:sz w:val="24"/>
+          <w:szCs w:val="24"/>
+        </w:rPr>
+        <w:t xml:space="preserve"> and token</w:t>
+      </w:r>
+      <w:r>
+        <w:rPr>
+          <w:rFonts w:ascii="Helvetica" w:hAnsi="Helvetica" w:cs="Helvetica"/>
+          <w:sz w:val="24"/>
+          <w:szCs w:val="24"/>
+        </w:rPr>
+        <w:t xml:space="preserve"> parsers</w:t>
+      </w:r>
+      <w:r>
+        <w:rPr>
+          <w:rFonts w:ascii="Helvetica" w:hAnsi="Helvetica" w:cs="Helvetica"/>
+          <w:sz w:val="24"/>
+          <w:szCs w:val="24"/>
+        </w:rPr>
+        <w:t>, as well as this parser recursively</w:t>
+      </w:r>
+      <w:r>
+        <w:rPr>
+          <w:rFonts w:ascii="Helvetica" w:hAnsi="Helvetica" w:cs="Helvetica"/>
+          <w:sz w:val="24"/>
+          <w:szCs w:val="24"/>
+        </w:rPr>
+        <w:t xml:space="preserve">. </w:t>
+      </w:r>
+    </w:p>
+    <w:p>
+      <w:pPr>
+        <w:rPr>
+          <w:rFonts w:ascii="Helvetica" w:hAnsi="Helvetica" w:cs="Helvetica"/>
+          <w:sz w:val="24"/>
+          <w:szCs w:val="24"/>
+        </w:rPr>
+      </w:pPr>
+      <w:r>
+        <w:rPr>
+          <w:rFonts w:ascii="Helvetica" w:hAnsi="Helvetica" w:cs="Helvetica"/>
+          <w:sz w:val="24"/>
+          <w:szCs w:val="24"/>
+        </w:rPr>
+        <w:t xml:space="preserve">Most of the project was done by </w:t>
+      </w:r>
+      <w:r>
+        <w:rPr>
+          <w:rFonts w:ascii="Helvetica" w:hAnsi="Helvetica" w:cs="Helvetica"/>
+          <w:sz w:val="24"/>
+          <w:szCs w:val="24"/>
+        </w:rPr>
+        <w:t>this point</w:t>
+      </w:r>
+      <w:r>
+        <w:rPr>
+          <w:rFonts w:ascii="Helvetica" w:hAnsi="Helvetica" w:cs="Helvetica"/>
+          <w:sz w:val="24"/>
+          <w:szCs w:val="24"/>
+        </w:rPr>
+        <w:t>. Things that</w:t>
+      </w:r>
+      <w:r>
+        <w:rPr>
+          <w:rFonts w:ascii="Helvetica" w:hAnsi="Helvetica" w:cs="Helvetica"/>
+          <w:sz w:val="24"/>
+          <w:szCs w:val="24"/>
+        </w:rPr>
+        <w:t xml:space="preserve"> still</w:t>
+      </w:r>
+      <w:r>
+        <w:rPr>
+          <w:rFonts w:ascii="Helvetica" w:hAnsi="Helvetica" w:cs="Helvetica"/>
+          <w:sz w:val="24"/>
+          <w:szCs w:val="24"/>
+        </w:rPr>
+        <w:t xml:space="preserve"> needed to be done were adding error messages, making a command-line utility to use LAPS, fixing bugs within the modules, adding some features to catch erroneous things which could be in a LAPS language specification, and refactoring of files to increase modularity. </w:t>
+      </w:r>
+    </w:p>
+    <w:p>
+      <w:pPr>
+        <w:rPr>
+          <w:rFonts w:ascii="Helvetica" w:hAnsi="Helvetica" w:cs="Helvetica"/>
+          <w:sz w:val="24"/>
+          <w:szCs w:val="24"/>
+        </w:rPr>
+      </w:pPr>
+      <w:r>
+        <w:rPr>
+          <w:rFonts w:ascii="Helvetica" w:hAnsi="Helvetica" w:cs="Helvetica"/>
+          <w:sz w:val="24"/>
+          <w:szCs w:val="24"/>
+        </w:rPr>
+        <w:t>One of the</w:t>
+      </w:r>
+      <w:r>
+        <w:rPr>
+          <w:rFonts w:ascii="Helvetica" w:hAnsi="Helvetica" w:cs="Helvetica"/>
+          <w:sz w:val="24"/>
+          <w:szCs w:val="24"/>
+        </w:rPr>
+        <w:t xml:space="preserve"> major bug</w:t>
+      </w:r>
+      <w:r>
+        <w:rPr>
+          <w:rFonts w:ascii="Helvetica" w:hAnsi="Helvetica" w:cs="Helvetica"/>
+          <w:sz w:val="24"/>
+          <w:szCs w:val="24"/>
+        </w:rPr>
+        <w:t>s</w:t>
+      </w:r>
+      <w:r>
+        <w:rPr>
+          <w:rFonts w:ascii="Helvetica" w:hAnsi="Helvetica" w:cs="Helvetica"/>
+          <w:sz w:val="24"/>
+          <w:szCs w:val="24"/>
+        </w:rPr>
+        <w:t xml:space="preserve"> I ran into was </w:t>
+      </w:r>
+      <w:r>
+        <w:rPr>
+          <w:rFonts w:ascii="Helvetica" w:hAnsi="Helvetica" w:cs="Helvetica"/>
+          <w:sz w:val="24"/>
+          <w:szCs w:val="24"/>
+        </w:rPr>
+        <w:t>token strings weren’t given back to the scanner by the parser when parsing failed on a grammar rule. I ended up needing to add feature</w:t>
+      </w:r>
+      <w:r>
+        <w:rPr>
+          <w:rFonts w:ascii="Helvetica" w:hAnsi="Helvetica" w:cs="Helvetica"/>
+          <w:sz w:val="24"/>
+          <w:szCs w:val="24"/>
+        </w:rPr>
+        <w:t>s</w:t>
+      </w:r>
+      <w:r>
+        <w:rPr>
+          <w:rFonts w:ascii="Helvetica" w:hAnsi="Helvetica" w:cs="Helvetica"/>
+          <w:sz w:val="24"/>
+          <w:szCs w:val="24"/>
+        </w:rPr>
+        <w:t xml:space="preserve"> of buffering the input </w:t>
+      </w:r>
+      <w:r>
+        <w:rPr>
+          <w:rFonts w:ascii="Helvetica" w:hAnsi="Helvetica" w:cs="Helvetica"/>
+          <w:sz w:val="24"/>
+          <w:szCs w:val="24"/>
+        </w:rPr>
+        <w:t>to</w:t>
+      </w:r>
+      <w:r>
+        <w:rPr>
+          <w:rFonts w:ascii="Helvetica" w:hAnsi="Helvetica" w:cs="Helvetica"/>
+          <w:sz w:val="24"/>
+          <w:szCs w:val="24"/>
+        </w:rPr>
+        <w:t xml:space="preserve"> the scanner a</w:t>
+      </w:r>
+      <w:r>
+        <w:rPr>
+          <w:rFonts w:ascii="Helvetica" w:hAnsi="Helvetica" w:cs="Helvetica"/>
+          <w:sz w:val="24"/>
+          <w:szCs w:val="24"/>
+        </w:rPr>
+        <w:t>nd</w:t>
+      </w:r>
+      <w:r>
+        <w:rPr>
+          <w:rFonts w:ascii="Helvetica" w:hAnsi="Helvetica" w:cs="Helvetica"/>
+          <w:sz w:val="24"/>
+          <w:szCs w:val="24"/>
+        </w:rPr>
+        <w:t xml:space="preserve"> being able to push unparsed characters back to the front of </w:t>
+      </w:r>
+      <w:r>
+        <w:rPr>
+          <w:rFonts w:ascii="Helvetica" w:hAnsi="Helvetica" w:cs="Helvetica"/>
+          <w:sz w:val="24"/>
+          <w:szCs w:val="24"/>
+        </w:rPr>
+        <w:t>that</w:t>
+      </w:r>
+      <w:r>
+        <w:rPr>
+          <w:rFonts w:ascii="Helvetica" w:hAnsi="Helvetica" w:cs="Helvetica"/>
+          <w:sz w:val="24"/>
+          <w:szCs w:val="24"/>
+        </w:rPr>
+        <w:t xml:space="preserve"> buffer. In addition, I had to store all of the parsed </w:t>
+      </w:r>
+      <w:r>
+        <w:rPr>
+          <w:rFonts w:ascii="Helvetica" w:hAnsi="Helvetica" w:cs="Helvetica"/>
+          <w:sz w:val="24"/>
+          <w:szCs w:val="24"/>
+        </w:rPr>
+        <w:t xml:space="preserve">token </w:t>
+      </w:r>
+      <w:r>
+        <w:rPr>
+          <w:rFonts w:ascii="Helvetica" w:hAnsi="Helvetica" w:cs="Helvetica"/>
+          <w:sz w:val="24"/>
+          <w:szCs w:val="24"/>
+        </w:rPr>
+        <w:t>values in a stack for each parser.</w:t>
+      </w:r>
+    </w:p>
+    <w:p>
+      <w:pPr>
+        <w:rPr>
+          <w:rFonts w:ascii="Helvetica" w:hAnsi="Helvetica" w:cs="Helvetica"/>
+          <w:sz w:val="24"/>
+          <w:szCs w:val="24"/>
+        </w:rPr>
+      </w:pPr>
+      <w:r>
+        <w:rPr>
+          <w:rFonts w:ascii="Helvetica" w:hAnsi="Helvetica" w:cs="Helvetica"/>
+          <w:sz w:val="24"/>
+          <w:szCs w:val="24"/>
+        </w:rPr>
+        <w:t>Making the command-line utility was relatively straight forward. The only involved part was making the command-line argument parser. I ended up using a HashMap of characters to lambda functions for each parameter.</w:t>
+      </w:r>
+      <w:r>
+        <w:rPr>
+          <w:rFonts w:ascii="Helvetica" w:hAnsi="Helvetica" w:cs="Helvetica"/>
+          <w:sz w:val="24"/>
+          <w:szCs w:val="24"/>
+        </w:rPr>
+        <w:t xml:space="preserve"> The arguments are used to construct the environment for the LAPS modules. Then, it opens the stdin as the language input, makes a new scanner and parser, and </w:t>
+      </w:r>
+      <w:r>
+        <w:rPr>
+          <w:rFonts w:ascii="Helvetica" w:hAnsi="Helvetica" w:cs="Helvetica"/>
+          <w:sz w:val="24"/>
+          <w:szCs w:val="24"/>
+        </w:rPr>
+        <w:t>executes</w:t>
+      </w:r>
+      <w:r>
+        <w:rPr>
+          <w:rFonts w:ascii="Helvetica" w:hAnsi="Helvetica" w:cs="Helvetica"/>
+          <w:sz w:val="24"/>
+          <w:szCs w:val="24"/>
+        </w:rPr>
+        <w:t xml:space="preserve"> the language.</w:t>
+      </w:r>
+    </w:p>
+    <w:p>
+      <w:pPr>
+        <w:rPr>
+          <w:rFonts w:ascii="Helvetica" w:hAnsi="Helvetica" w:cs="Helvetica"/>
+          <w:sz w:val="24"/>
+          <w:szCs w:val="24"/>
+        </w:rPr>
+      </w:pPr>
+      <w:r>
+        <w:rPr>
+          <w:rFonts w:ascii="Helvetica" w:hAnsi="Helvetica" w:cs="Helvetica"/>
+          <w:sz w:val="24"/>
+          <w:szCs w:val="24"/>
+        </w:rPr>
+        <w:lastRenderedPageBreak/>
+        <w:t xml:space="preserve">There are still a few things I’d like to work on regarding LAPS. There exist better parser designs that I wish to implement. Some of the Java Reflection code is intertwined with the parser code which goes against the modularity aspect of my goals. The interfaces I made for the parser and the scanner seem to be useful in the modularity aspect. </w:t>
+      </w:r>
+      <w:r>
+        <w:rPr>
+          <w:rFonts w:ascii="Helvetica" w:hAnsi="Helvetica" w:cs="Helvetica"/>
+          <w:sz w:val="24"/>
+          <w:szCs w:val="24"/>
+        </w:rPr>
+        <w:t xml:space="preserve">Since LAPS is eventually meant to be used as a teaching tool, more example language specifications and assignments should be created. Overall, I’m </w:t>
+      </w:r>
+      <w:r>
+        <w:rPr>
+          <w:rFonts w:ascii="Helvetica" w:hAnsi="Helvetica" w:cs="Helvetica"/>
+          <w:sz w:val="24"/>
+          <w:szCs w:val="24"/>
+        </w:rPr>
+        <w:t>very</w:t>
+      </w:r>
+      <w:bookmarkStart w:id="0" w:name="_GoBack"/>
+      <w:bookmarkEnd w:id="0"/>
+      <w:r>
+        <w:rPr>
+          <w:rFonts w:ascii="Helvetica" w:hAnsi="Helvetica" w:cs="Helvetica"/>
+          <w:sz w:val="24"/>
+          <w:szCs w:val="24"/>
+        </w:rPr>
+        <w:t xml:space="preserve"> happy with what I created. LAPS is very easy to modify and grasp how it functions.</w:t>
       </w:r>
     </w:p>
     <w:sectPr>
@@ -597,7 +1371,7 @@
       </w:pPr>
     </w:pPrDefault>
   </w:docDefaults>
-  <w:latentStyles w:defLockedState="0" w:defUIPriority="99" w:defSemiHidden="0" w:defUnhideWhenUsed="0" w:defQFormat="0" w:count="377">
+  <w:latentStyles w:defLockedState="0" w:defUIPriority="99" w:defSemiHidden="0" w:defUnhideWhenUsed="0" w:defQFormat="0" w:count="376">
     <w:lsdException w:name="Normal" w:uiPriority="0" w:qFormat="1"/>
     <w:lsdException w:name="heading 1" w:uiPriority="9" w:qFormat="1"/>
     <w:lsdException w:name="heading 2" w:semiHidden="1" w:uiPriority="9" w:unhideWhenUsed="1" w:qFormat="1"/>
@@ -703,6 +1477,7 @@
     <w:lsdException w:name="HTML Sample" w:semiHidden="1" w:unhideWhenUsed="1"/>
     <w:lsdException w:name="HTML Typewriter" w:semiHidden="1" w:unhideWhenUsed="1"/>
     <w:lsdException w:name="HTML Variable" w:semiHidden="1" w:unhideWhenUsed="1"/>
+    <w:lsdException w:name="Normal Table" w:semiHidden="1" w:unhideWhenUsed="1"/>
     <w:lsdException w:name="annotation subject" w:semiHidden="1" w:unhideWhenUsed="1"/>
     <w:lsdException w:name="No List" w:semiHidden="1" w:unhideWhenUsed="1"/>
     <w:lsdException w:name="Outline List 1" w:semiHidden="1" w:unhideWhenUsed="1"/>
@@ -748,9 +1523,11 @@
     <w:lsdException w:name="Table Subtle 1" w:semiHidden="1" w:unhideWhenUsed="1"/>
     <w:lsdException w:name="Table Subtle 2" w:semiHidden="1" w:unhideWhenUsed="1"/>
     <w:lsdException w:name="Table Web 1" w:semiHidden="1" w:unhideWhenUsed="1"/>
+    <w:lsdException w:name="Table Web 2" w:semiHidden="1" w:unhideWhenUsed="1"/>
     <w:lsdException w:name="Table Web 3" w:semiHidden="1" w:unhideWhenUsed="1"/>
     <w:lsdException w:name="Balloon Text" w:semiHidden="1" w:unhideWhenUsed="1"/>
     <w:lsdException w:name="Table Grid" w:uiPriority="39"/>
+    <w:lsdException w:name="Table Theme" w:semiHidden="1" w:unhideWhenUsed="1"/>
     <w:lsdException w:name="Placeholder Text" w:semiHidden="1"/>
     <w:lsdException w:name="No Spacing" w:uiPriority="1" w:qFormat="1"/>
     <w:lsdException w:name="Light Shading" w:uiPriority="60"/>
@@ -971,7 +1748,6 @@
     <w:lsdException w:name="Hashtag" w:semiHidden="1" w:unhideWhenUsed="1"/>
     <w:lsdException w:name="Unresolved Mention" w:semiHidden="1" w:unhideWhenUsed="1"/>
     <w:lsdException w:name="Smart Link" w:semiHidden="1" w:unhideWhenUsed="1"/>
-    <w:lsdException w:name="Smart Link Error" w:semiHidden="1" w:unhideWhenUsed="1"/>
   </w:latentStyles>
   <w:style w:type="paragraph" w:default="1" w:styleId="Normal">
     <w:name w:val="Normal"/>
@@ -984,6 +1760,7 @@
   <w:style w:type="character" w:default="1" w:styleId="DefaultParagraphFont">
     <w:name w:val="Default Paragraph Font"/>
     <w:uiPriority w:val="1"/>
+    <w:semiHidden/>
     <w:unhideWhenUsed/>
   </w:style>
   <w:style w:type="table" w:default="1" w:styleId="TableNormal">

</xml_diff>

<commit_message>
Made some edits in Paper.docx 3/4 done with Manual.docx
</commit_message>
<xml_diff>
--- a/documentation/Paper.docx
+++ b/documentation/Paper.docx
@@ -2,6 +2,4225 @@
 <file path=word/document.xml><?xml version="1.0" encoding="utf-8"?>
 <w:document xmlns:wpc="http://schemas.microsoft.com/office/word/2010/wordprocessingCanvas" xmlns:cx="http://schemas.microsoft.com/office/drawing/2014/chartex" xmlns:cx1="http://schemas.microsoft.com/office/drawing/2015/9/8/chartex" xmlns:cx2="http://schemas.microsoft.com/office/drawing/2015/10/21/chartex" xmlns:cx3="http://schemas.microsoft.com/office/drawing/2016/5/9/chartex" xmlns:cx4="http://schemas.microsoft.com/office/drawing/2016/5/10/chartex" xmlns:cx5="http://schemas.microsoft.com/office/drawing/2016/5/11/chartex" xmlns:cx6="http://schemas.microsoft.com/office/drawing/2016/5/12/chartex" xmlns:cx7="http://schemas.microsoft.com/office/drawing/2016/5/13/chartex" xmlns:cx8="http://schemas.microsoft.com/office/drawing/2016/5/14/chartex" xmlns:mc="http://schemas.openxmlformats.org/markup-compatibility/2006" xmlns:aink="http://schemas.microsoft.com/office/drawing/2016/ink" xmlns:am3d="http://schemas.microsoft.com/office/drawing/2017/model3d" xmlns:o="urn:schemas-microsoft-com:office:office" xmlns:r="http://schemas.openxmlformats.org/officeDocument/2006/relationships" xmlns:m="http://schemas.openxmlformats.org/officeDocument/2006/math" xmlns:v="urn:schemas-microsoft-com:vml" xmlns:wp14="http://schemas.microsoft.com/office/word/2010/wordprocessingDrawing" xmlns:wp="http://schemas.openxmlformats.org/drawingml/2006/wordprocessingDrawing" xmlns:w10="urn:schemas-microsoft-com:office:word" xmlns:w="http://schemas.openxmlformats.org/wordprocessingml/2006/main" xmlns:w14="http://schemas.microsoft.com/office/word/2010/wordml" xmlns:w15="http://schemas.microsoft.com/office/word/2012/wordml" xmlns:w16cid="http://schemas.microsoft.com/office/word/2016/wordml/cid" xmlns:w16se="http://schemas.microsoft.com/office/word/2015/wordml/symex" xmlns:wpg="http://schemas.microsoft.com/office/word/2010/wordprocessingGroup" xmlns:wpi="http://schemas.microsoft.com/office/word/2010/wordprocessingInk" xmlns:wne="http://schemas.microsoft.com/office/word/2006/wordml" xmlns:wps="http://schemas.microsoft.com/office/word/2010/wordprocessingShape" mc:Ignorable="w14 w15 w16se w16cid wp14">
   <w:body>
+    <w:sdt>
+      <w:sdtPr>
+        <w:id w:val="-974138460"/>
+        <w:docPartObj>
+          <w:docPartGallery w:val="Cover Pages"/>
+          <w:docPartUnique/>
+        </w:docPartObj>
+      </w:sdtPr>
+      <w:sdtEndPr>
+        <w:rPr>
+          <w:rFonts w:ascii="Helvetica" w:hAnsi="Helvetica" w:cs="Helvetica"/>
+          <w:sz w:val="24"/>
+          <w:szCs w:val="24"/>
+        </w:rPr>
+      </w:sdtEndPr>
+      <w:sdtContent>
+        <w:p>
+          <w:pPr>
+            <w:pStyle w:val="NoSpacing"/>
+          </w:pPr>
+          <w:r>
+            <w:rPr>
+              <w:noProof/>
+            </w:rPr>
+            <mc:AlternateContent>
+              <mc:Choice Requires="wpg">
+                <w:drawing>
+                  <wp:anchor distT="0" distB="0" distL="114300" distR="114300" simplePos="0" relativeHeight="251659264" behindDoc="1" locked="0" layoutInCell="1" allowOverlap="1" wp14:anchorId="761C49FF" wp14:editId="364FAE0E">
+                    <wp:simplePos x="0" y="0"/>
+                    <mc:AlternateContent>
+                      <mc:Choice Requires="wp14">
+                        <wp:positionH relativeFrom="page">
+                          <wp14:pctPosHOffset>4000</wp14:pctPosHOffset>
+                        </wp:positionH>
+                      </mc:Choice>
+                      <mc:Fallback>
+                        <wp:positionH relativeFrom="page">
+                          <wp:posOffset>310515</wp:posOffset>
+                        </wp:positionH>
+                      </mc:Fallback>
+                    </mc:AlternateContent>
+                    <wp:positionV relativeFrom="page">
+                      <wp:align>center</wp:align>
+                    </wp:positionV>
+                    <wp:extent cx="2194560" cy="9125712"/>
+                    <wp:effectExtent l="0" t="0" r="6985" b="7620"/>
+                    <wp:wrapNone/>
+                    <wp:docPr id="2" name="Group 2"/>
+                    <wp:cNvGraphicFramePr/>
+                    <a:graphic xmlns:a="http://schemas.openxmlformats.org/drawingml/2006/main">
+                      <a:graphicData uri="http://schemas.microsoft.com/office/word/2010/wordprocessingGroup">
+                        <wpg:wgp>
+                          <wpg:cNvGrpSpPr/>
+                          <wpg:grpSpPr>
+                            <a:xfrm>
+                              <a:off x="0" y="0"/>
+                              <a:ext cx="2194560" cy="9125712"/>
+                              <a:chOff x="0" y="0"/>
+                              <a:chExt cx="2194560" cy="9125712"/>
+                            </a:xfrm>
+                          </wpg:grpSpPr>
+                          <wps:wsp>
+                            <wps:cNvPr id="3" name="Rectangle 3"/>
+                            <wps:cNvSpPr/>
+                            <wps:spPr>
+                              <a:xfrm>
+                                <a:off x="0" y="0"/>
+                                <a:ext cx="194535" cy="9125712"/>
+                              </a:xfrm>
+                              <a:prstGeom prst="rect">
+                                <a:avLst/>
+                              </a:prstGeom>
+                              <a:solidFill>
+                                <a:schemeClr val="tx2"/>
+                              </a:solidFill>
+                              <a:ln>
+                                <a:noFill/>
+                              </a:ln>
+                            </wps:spPr>
+                            <wps:style>
+                              <a:lnRef idx="2">
+                                <a:schemeClr val="accent1">
+                                  <a:shade val="50000"/>
+                                </a:schemeClr>
+                              </a:lnRef>
+                              <a:fillRef idx="1">
+                                <a:schemeClr val="accent1"/>
+                              </a:fillRef>
+                              <a:effectRef idx="0">
+                                <a:schemeClr val="accent1"/>
+                              </a:effectRef>
+                              <a:fontRef idx="minor">
+                                <a:schemeClr val="lt1"/>
+                              </a:fontRef>
+                            </wps:style>
+                            <wps:bodyPr rot="0" spcFirstLastPara="0" vert="horz" wrap="square" lIns="91440" tIns="45720" rIns="91440" bIns="45720" numCol="1" spcCol="0" rtlCol="0" fromWordArt="0" anchor="ctr" anchorCtr="0" forceAA="0" compatLnSpc="1">
+                              <a:prstTxWarp prst="textNoShape">
+                                <a:avLst/>
+                              </a:prstTxWarp>
+                              <a:noAutofit/>
+                            </wps:bodyPr>
+                          </wps:wsp>
+                          <wps:wsp>
+                            <wps:cNvPr id="4" name="Pentagon 4"/>
+                            <wps:cNvSpPr/>
+                            <wps:spPr>
+                              <a:xfrm>
+                                <a:off x="0" y="1466850"/>
+                                <a:ext cx="2194560" cy="552055"/>
+                              </a:xfrm>
+                              <a:prstGeom prst="homePlate">
+                                <a:avLst/>
+                              </a:prstGeom>
+                              <a:ln>
+                                <a:noFill/>
+                              </a:ln>
+                            </wps:spPr>
+                            <wps:style>
+                              <a:lnRef idx="2">
+                                <a:schemeClr val="accent1">
+                                  <a:shade val="50000"/>
+                                </a:schemeClr>
+                              </a:lnRef>
+                              <a:fillRef idx="1">
+                                <a:schemeClr val="accent1"/>
+                              </a:fillRef>
+                              <a:effectRef idx="0">
+                                <a:schemeClr val="accent1"/>
+                              </a:effectRef>
+                              <a:fontRef idx="minor">
+                                <a:schemeClr val="lt1"/>
+                              </a:fontRef>
+                            </wps:style>
+                            <wps:txbx>
+                              <w:txbxContent>
+                                <w:sdt>
+                                  <w:sdtPr>
+                                    <w:rPr>
+                                      <w:color w:val="FFFFFF" w:themeColor="background1"/>
+                                      <w:sz w:val="28"/>
+                                      <w:szCs w:val="28"/>
+                                    </w:rPr>
+                                    <w:alias w:val="Date"/>
+                                    <w:tag w:val=""/>
+                                    <w:id w:val="-650599894"/>
+                                    <w:dataBinding w:prefixMappings="xmlns:ns0='http://schemas.microsoft.com/office/2006/coverPageProps' " w:xpath="/ns0:CoverPageProperties[1]/ns0:PublishDate[1]" w:storeItemID="{55AF091B-3C7A-41E3-B477-F2FDAA23CFDA}"/>
+                                    <w:date w:fullDate="2020-07-31T00:00:00Z">
+                                      <w:dateFormat w:val="M/d/yyyy"/>
+                                      <w:lid w:val="en-US"/>
+                                      <w:storeMappedDataAs w:val="dateTime"/>
+                                      <w:calendar w:val="gregorian"/>
+                                    </w:date>
+                                  </w:sdtPr>
+                                  <w:sdtContent>
+                                    <w:p>
+                                      <w:pPr>
+                                        <w:pStyle w:val="NoSpacing"/>
+                                        <w:jc w:val="right"/>
+                                        <w:rPr>
+                                          <w:color w:val="FFFFFF" w:themeColor="background1"/>
+                                          <w:sz w:val="28"/>
+                                          <w:szCs w:val="28"/>
+                                        </w:rPr>
+                                      </w:pPr>
+                                      <w:r>
+                                        <w:rPr>
+                                          <w:color w:val="FFFFFF" w:themeColor="background1"/>
+                                          <w:sz w:val="28"/>
+                                          <w:szCs w:val="28"/>
+                                        </w:rPr>
+                                        <w:t>7/31/2020</w:t>
+                                      </w:r>
+                                    </w:p>
+                                  </w:sdtContent>
+                                </w:sdt>
+                              </w:txbxContent>
+                            </wps:txbx>
+                            <wps:bodyPr rot="0" spcFirstLastPara="0" vert="horz" wrap="square" lIns="91440" tIns="0" rIns="182880" bIns="0" numCol="1" spcCol="0" rtlCol="0" fromWordArt="0" anchor="ctr" anchorCtr="0" forceAA="0" compatLnSpc="1">
+                              <a:prstTxWarp prst="textNoShape">
+                                <a:avLst/>
+                              </a:prstTxWarp>
+                              <a:noAutofit/>
+                            </wps:bodyPr>
+                          </wps:wsp>
+                          <wpg:grpSp>
+                            <wpg:cNvPr id="5" name="Group 5"/>
+                            <wpg:cNvGrpSpPr/>
+                            <wpg:grpSpPr>
+                              <a:xfrm>
+                                <a:off x="76200" y="4210050"/>
+                                <a:ext cx="2057400" cy="4910328"/>
+                                <a:chOff x="80645" y="4211812"/>
+                                <a:chExt cx="1306273" cy="3121026"/>
+                              </a:xfrm>
+                            </wpg:grpSpPr>
+                            <wpg:grpSp>
+                              <wpg:cNvPr id="6" name="Group 6"/>
+                              <wpg:cNvGrpSpPr>
+                                <a:grpSpLocks noChangeAspect="1"/>
+                              </wpg:cNvGrpSpPr>
+                              <wpg:grpSpPr>
+                                <a:xfrm>
+                                  <a:off x="141062" y="4211812"/>
+                                  <a:ext cx="1047750" cy="3121026"/>
+                                  <a:chOff x="141062" y="4211812"/>
+                                  <a:chExt cx="1047750" cy="3121026"/>
+                                </a:xfrm>
+                              </wpg:grpSpPr>
+                              <wps:wsp>
+                                <wps:cNvPr id="20" name="Freeform 20"/>
+                                <wps:cNvSpPr>
+                                  <a:spLocks/>
+                                </wps:cNvSpPr>
+                                <wps:spPr bwMode="auto">
+                                  <a:xfrm>
+                                    <a:off x="369662" y="6216825"/>
+                                    <a:ext cx="193675" cy="698500"/>
+                                  </a:xfrm>
+                                  <a:custGeom>
+                                    <a:avLst/>
+                                    <a:gdLst>
+                                      <a:gd name="T0" fmla="*/ 0 w 122"/>
+                                      <a:gd name="T1" fmla="*/ 0 h 440"/>
+                                      <a:gd name="T2" fmla="*/ 39 w 122"/>
+                                      <a:gd name="T3" fmla="*/ 152 h 440"/>
+                                      <a:gd name="T4" fmla="*/ 84 w 122"/>
+                                      <a:gd name="T5" fmla="*/ 304 h 440"/>
+                                      <a:gd name="T6" fmla="*/ 122 w 122"/>
+                                      <a:gd name="T7" fmla="*/ 417 h 440"/>
+                                      <a:gd name="T8" fmla="*/ 122 w 122"/>
+                                      <a:gd name="T9" fmla="*/ 440 h 440"/>
+                                      <a:gd name="T10" fmla="*/ 76 w 122"/>
+                                      <a:gd name="T11" fmla="*/ 306 h 440"/>
+                                      <a:gd name="T12" fmla="*/ 39 w 122"/>
+                                      <a:gd name="T13" fmla="*/ 180 h 440"/>
+                                      <a:gd name="T14" fmla="*/ 6 w 122"/>
+                                      <a:gd name="T15" fmla="*/ 53 h 440"/>
+                                      <a:gd name="T16" fmla="*/ 0 w 122"/>
+                                      <a:gd name="T17" fmla="*/ 0 h 440"/>
+                                    </a:gdLst>
+                                    <a:ahLst/>
+                                    <a:cxnLst>
+                                      <a:cxn ang="0">
+                                        <a:pos x="T0" y="T1"/>
+                                      </a:cxn>
+                                      <a:cxn ang="0">
+                                        <a:pos x="T2" y="T3"/>
+                                      </a:cxn>
+                                      <a:cxn ang="0">
+                                        <a:pos x="T4" y="T5"/>
+                                      </a:cxn>
+                                      <a:cxn ang="0">
+                                        <a:pos x="T6" y="T7"/>
+                                      </a:cxn>
+                                      <a:cxn ang="0">
+                                        <a:pos x="T8" y="T9"/>
+                                      </a:cxn>
+                                      <a:cxn ang="0">
+                                        <a:pos x="T10" y="T11"/>
+                                      </a:cxn>
+                                      <a:cxn ang="0">
+                                        <a:pos x="T12" y="T13"/>
+                                      </a:cxn>
+                                      <a:cxn ang="0">
+                                        <a:pos x="T14" y="T15"/>
+                                      </a:cxn>
+                                      <a:cxn ang="0">
+                                        <a:pos x="T16" y="T17"/>
+                                      </a:cxn>
+                                    </a:cxnLst>
+                                    <a:rect l="0" t="0" r="r" b="b"/>
+                                    <a:pathLst>
+                                      <a:path w="122" h="440">
+                                        <a:moveTo>
+                                          <a:pt x="0" y="0"/>
+                                        </a:moveTo>
+                                        <a:lnTo>
+                                          <a:pt x="39" y="152"/>
+                                        </a:lnTo>
+                                        <a:lnTo>
+                                          <a:pt x="84" y="304"/>
+                                        </a:lnTo>
+                                        <a:lnTo>
+                                          <a:pt x="122" y="417"/>
+                                        </a:lnTo>
+                                        <a:lnTo>
+                                          <a:pt x="122" y="440"/>
+                                        </a:lnTo>
+                                        <a:lnTo>
+                                          <a:pt x="76" y="306"/>
+                                        </a:lnTo>
+                                        <a:lnTo>
+                                          <a:pt x="39" y="180"/>
+                                        </a:lnTo>
+                                        <a:lnTo>
+                                          <a:pt x="6" y="53"/>
+                                        </a:lnTo>
+                                        <a:lnTo>
+                                          <a:pt x="0" y="0"/>
+                                        </a:lnTo>
+                                        <a:close/>
+                                      </a:path>
+                                    </a:pathLst>
+                                  </a:custGeom>
+                                  <a:solidFill>
+                                    <a:schemeClr val="tx2"/>
+                                  </a:solidFill>
+                                  <a:ln w="0">
+                                    <a:solidFill>
+                                      <a:schemeClr val="tx2"/>
+                                    </a:solidFill>
+                                    <a:prstDash val="solid"/>
+                                    <a:round/>
+                                    <a:headEnd/>
+                                    <a:tailEnd/>
+                                  </a:ln>
+                                </wps:spPr>
+                                <wps:bodyPr vert="horz" wrap="square" lIns="91440" tIns="45720" rIns="91440" bIns="45720" numCol="1" anchor="t" anchorCtr="0" compatLnSpc="1">
+                                  <a:prstTxWarp prst="textNoShape">
+                                    <a:avLst/>
+                                  </a:prstTxWarp>
+                                </wps:bodyPr>
+                              </wps:wsp>
+                              <wps:wsp>
+                                <wps:cNvPr id="21" name="Freeform 21"/>
+                                <wps:cNvSpPr>
+                                  <a:spLocks/>
+                                </wps:cNvSpPr>
+                                <wps:spPr bwMode="auto">
+                                  <a:xfrm>
+                                    <a:off x="572862" y="6905800"/>
+                                    <a:ext cx="184150" cy="427038"/>
+                                  </a:xfrm>
+                                  <a:custGeom>
+                                    <a:avLst/>
+                                    <a:gdLst>
+                                      <a:gd name="T0" fmla="*/ 0 w 116"/>
+                                      <a:gd name="T1" fmla="*/ 0 h 269"/>
+                                      <a:gd name="T2" fmla="*/ 8 w 116"/>
+                                      <a:gd name="T3" fmla="*/ 19 h 269"/>
+                                      <a:gd name="T4" fmla="*/ 37 w 116"/>
+                                      <a:gd name="T5" fmla="*/ 93 h 269"/>
+                                      <a:gd name="T6" fmla="*/ 67 w 116"/>
+                                      <a:gd name="T7" fmla="*/ 167 h 269"/>
+                                      <a:gd name="T8" fmla="*/ 116 w 116"/>
+                                      <a:gd name="T9" fmla="*/ 269 h 269"/>
+                                      <a:gd name="T10" fmla="*/ 108 w 116"/>
+                                      <a:gd name="T11" fmla="*/ 269 h 269"/>
+                                      <a:gd name="T12" fmla="*/ 60 w 116"/>
+                                      <a:gd name="T13" fmla="*/ 169 h 269"/>
+                                      <a:gd name="T14" fmla="*/ 30 w 116"/>
+                                      <a:gd name="T15" fmla="*/ 98 h 269"/>
+                                      <a:gd name="T16" fmla="*/ 1 w 116"/>
+                                      <a:gd name="T17" fmla="*/ 25 h 269"/>
+                                      <a:gd name="T18" fmla="*/ 0 w 116"/>
+                                      <a:gd name="T19" fmla="*/ 0 h 269"/>
+                                    </a:gdLst>
+                                    <a:ahLst/>
+                                    <a:cxnLst>
+                                      <a:cxn ang="0">
+                                        <a:pos x="T0" y="T1"/>
+                                      </a:cxn>
+                                      <a:cxn ang="0">
+                                        <a:pos x="T2" y="T3"/>
+                                      </a:cxn>
+                                      <a:cxn ang="0">
+                                        <a:pos x="T4" y="T5"/>
+                                      </a:cxn>
+                                      <a:cxn ang="0">
+                                        <a:pos x="T6" y="T7"/>
+                                      </a:cxn>
+                                      <a:cxn ang="0">
+                                        <a:pos x="T8" y="T9"/>
+                                      </a:cxn>
+                                      <a:cxn ang="0">
+                                        <a:pos x="T10" y="T11"/>
+                                      </a:cxn>
+                                      <a:cxn ang="0">
+                                        <a:pos x="T12" y="T13"/>
+                                      </a:cxn>
+                                      <a:cxn ang="0">
+                                        <a:pos x="T14" y="T15"/>
+                                      </a:cxn>
+                                      <a:cxn ang="0">
+                                        <a:pos x="T16" y="T17"/>
+                                      </a:cxn>
+                                      <a:cxn ang="0">
+                                        <a:pos x="T18" y="T19"/>
+                                      </a:cxn>
+                                    </a:cxnLst>
+                                    <a:rect l="0" t="0" r="r" b="b"/>
+                                    <a:pathLst>
+                                      <a:path w="116" h="269">
+                                        <a:moveTo>
+                                          <a:pt x="0" y="0"/>
+                                        </a:moveTo>
+                                        <a:lnTo>
+                                          <a:pt x="8" y="19"/>
+                                        </a:lnTo>
+                                        <a:lnTo>
+                                          <a:pt x="37" y="93"/>
+                                        </a:lnTo>
+                                        <a:lnTo>
+                                          <a:pt x="67" y="167"/>
+                                        </a:lnTo>
+                                        <a:lnTo>
+                                          <a:pt x="116" y="269"/>
+                                        </a:lnTo>
+                                        <a:lnTo>
+                                          <a:pt x="108" y="269"/>
+                                        </a:lnTo>
+                                        <a:lnTo>
+                                          <a:pt x="60" y="169"/>
+                                        </a:lnTo>
+                                        <a:lnTo>
+                                          <a:pt x="30" y="98"/>
+                                        </a:lnTo>
+                                        <a:lnTo>
+                                          <a:pt x="1" y="25"/>
+                                        </a:lnTo>
+                                        <a:lnTo>
+                                          <a:pt x="0" y="0"/>
+                                        </a:lnTo>
+                                        <a:close/>
+                                      </a:path>
+                                    </a:pathLst>
+                                  </a:custGeom>
+                                  <a:solidFill>
+                                    <a:schemeClr val="tx2"/>
+                                  </a:solidFill>
+                                  <a:ln w="0">
+                                    <a:solidFill>
+                                      <a:schemeClr val="tx2"/>
+                                    </a:solidFill>
+                                    <a:prstDash val="solid"/>
+                                    <a:round/>
+                                    <a:headEnd/>
+                                    <a:tailEnd/>
+                                  </a:ln>
+                                </wps:spPr>
+                                <wps:bodyPr vert="horz" wrap="square" lIns="91440" tIns="45720" rIns="91440" bIns="45720" numCol="1" anchor="t" anchorCtr="0" compatLnSpc="1">
+                                  <a:prstTxWarp prst="textNoShape">
+                                    <a:avLst/>
+                                  </a:prstTxWarp>
+                                </wps:bodyPr>
+                              </wps:wsp>
+                              <wps:wsp>
+                                <wps:cNvPr id="22" name="Freeform 22"/>
+                                <wps:cNvSpPr>
+                                  <a:spLocks/>
+                                </wps:cNvSpPr>
+                                <wps:spPr bwMode="auto">
+                                  <a:xfrm>
+                                    <a:off x="141062" y="4211812"/>
+                                    <a:ext cx="222250" cy="2019300"/>
+                                  </a:xfrm>
+                                  <a:custGeom>
+                                    <a:avLst/>
+                                    <a:gdLst>
+                                      <a:gd name="T0" fmla="*/ 0 w 140"/>
+                                      <a:gd name="T1" fmla="*/ 0 h 1272"/>
+                                      <a:gd name="T2" fmla="*/ 0 w 140"/>
+                                      <a:gd name="T3" fmla="*/ 0 h 1272"/>
+                                      <a:gd name="T4" fmla="*/ 1 w 140"/>
+                                      <a:gd name="T5" fmla="*/ 79 h 1272"/>
+                                      <a:gd name="T6" fmla="*/ 3 w 140"/>
+                                      <a:gd name="T7" fmla="*/ 159 h 1272"/>
+                                      <a:gd name="T8" fmla="*/ 12 w 140"/>
+                                      <a:gd name="T9" fmla="*/ 317 h 1272"/>
+                                      <a:gd name="T10" fmla="*/ 23 w 140"/>
+                                      <a:gd name="T11" fmla="*/ 476 h 1272"/>
+                                      <a:gd name="T12" fmla="*/ 39 w 140"/>
+                                      <a:gd name="T13" fmla="*/ 634 h 1272"/>
+                                      <a:gd name="T14" fmla="*/ 58 w 140"/>
+                                      <a:gd name="T15" fmla="*/ 792 h 1272"/>
+                                      <a:gd name="T16" fmla="*/ 83 w 140"/>
+                                      <a:gd name="T17" fmla="*/ 948 h 1272"/>
+                                      <a:gd name="T18" fmla="*/ 107 w 140"/>
+                                      <a:gd name="T19" fmla="*/ 1086 h 1272"/>
+                                      <a:gd name="T20" fmla="*/ 135 w 140"/>
+                                      <a:gd name="T21" fmla="*/ 1223 h 1272"/>
+                                      <a:gd name="T22" fmla="*/ 140 w 140"/>
+                                      <a:gd name="T23" fmla="*/ 1272 h 1272"/>
+                                      <a:gd name="T24" fmla="*/ 138 w 140"/>
+                                      <a:gd name="T25" fmla="*/ 1262 h 1272"/>
+                                      <a:gd name="T26" fmla="*/ 105 w 140"/>
+                                      <a:gd name="T27" fmla="*/ 1106 h 1272"/>
+                                      <a:gd name="T28" fmla="*/ 77 w 140"/>
+                                      <a:gd name="T29" fmla="*/ 949 h 1272"/>
+                                      <a:gd name="T30" fmla="*/ 53 w 140"/>
+                                      <a:gd name="T31" fmla="*/ 792 h 1272"/>
+                                      <a:gd name="T32" fmla="*/ 35 w 140"/>
+                                      <a:gd name="T33" fmla="*/ 634 h 1272"/>
+                                      <a:gd name="T34" fmla="*/ 20 w 140"/>
+                                      <a:gd name="T35" fmla="*/ 476 h 1272"/>
+                                      <a:gd name="T36" fmla="*/ 9 w 140"/>
+                                      <a:gd name="T37" fmla="*/ 317 h 1272"/>
+                                      <a:gd name="T38" fmla="*/ 2 w 140"/>
+                                      <a:gd name="T39" fmla="*/ 159 h 1272"/>
+                                      <a:gd name="T40" fmla="*/ 0 w 140"/>
+                                      <a:gd name="T41" fmla="*/ 79 h 1272"/>
+                                      <a:gd name="T42" fmla="*/ 0 w 140"/>
+                                      <a:gd name="T43" fmla="*/ 0 h 1272"/>
+                                    </a:gdLst>
+                                    <a:ahLst/>
+                                    <a:cxnLst>
+                                      <a:cxn ang="0">
+                                        <a:pos x="T0" y="T1"/>
+                                      </a:cxn>
+                                      <a:cxn ang="0">
+                                        <a:pos x="T2" y="T3"/>
+                                      </a:cxn>
+                                      <a:cxn ang="0">
+                                        <a:pos x="T4" y="T5"/>
+                                      </a:cxn>
+                                      <a:cxn ang="0">
+                                        <a:pos x="T6" y="T7"/>
+                                      </a:cxn>
+                                      <a:cxn ang="0">
+                                        <a:pos x="T8" y="T9"/>
+                                      </a:cxn>
+                                      <a:cxn ang="0">
+                                        <a:pos x="T10" y="T11"/>
+                                      </a:cxn>
+                                      <a:cxn ang="0">
+                                        <a:pos x="T12" y="T13"/>
+                                      </a:cxn>
+                                      <a:cxn ang="0">
+                                        <a:pos x="T14" y="T15"/>
+                                      </a:cxn>
+                                      <a:cxn ang="0">
+                                        <a:pos x="T16" y="T17"/>
+                                      </a:cxn>
+                                      <a:cxn ang="0">
+                                        <a:pos x="T18" y="T19"/>
+                                      </a:cxn>
+                                      <a:cxn ang="0">
+                                        <a:pos x="T20" y="T21"/>
+                                      </a:cxn>
+                                      <a:cxn ang="0">
+                                        <a:pos x="T22" y="T23"/>
+                                      </a:cxn>
+                                      <a:cxn ang="0">
+                                        <a:pos x="T24" y="T25"/>
+                                      </a:cxn>
+                                      <a:cxn ang="0">
+                                        <a:pos x="T26" y="T27"/>
+                                      </a:cxn>
+                                      <a:cxn ang="0">
+                                        <a:pos x="T28" y="T29"/>
+                                      </a:cxn>
+                                      <a:cxn ang="0">
+                                        <a:pos x="T30" y="T31"/>
+                                      </a:cxn>
+                                      <a:cxn ang="0">
+                                        <a:pos x="T32" y="T33"/>
+                                      </a:cxn>
+                                      <a:cxn ang="0">
+                                        <a:pos x="T34" y="T35"/>
+                                      </a:cxn>
+                                      <a:cxn ang="0">
+                                        <a:pos x="T36" y="T37"/>
+                                      </a:cxn>
+                                      <a:cxn ang="0">
+                                        <a:pos x="T38" y="T39"/>
+                                      </a:cxn>
+                                      <a:cxn ang="0">
+                                        <a:pos x="T40" y="T41"/>
+                                      </a:cxn>
+                                      <a:cxn ang="0">
+                                        <a:pos x="T42" y="T43"/>
+                                      </a:cxn>
+                                    </a:cxnLst>
+                                    <a:rect l="0" t="0" r="r" b="b"/>
+                                    <a:pathLst>
+                                      <a:path w="140" h="1272">
+                                        <a:moveTo>
+                                          <a:pt x="0" y="0"/>
+                                        </a:moveTo>
+                                        <a:lnTo>
+                                          <a:pt x="0" y="0"/>
+                                        </a:lnTo>
+                                        <a:lnTo>
+                                          <a:pt x="1" y="79"/>
+                                        </a:lnTo>
+                                        <a:lnTo>
+                                          <a:pt x="3" y="159"/>
+                                        </a:lnTo>
+                                        <a:lnTo>
+                                          <a:pt x="12" y="317"/>
+                                        </a:lnTo>
+                                        <a:lnTo>
+                                          <a:pt x="23" y="476"/>
+                                        </a:lnTo>
+                                        <a:lnTo>
+                                          <a:pt x="39" y="634"/>
+                                        </a:lnTo>
+                                        <a:lnTo>
+                                          <a:pt x="58" y="792"/>
+                                        </a:lnTo>
+                                        <a:lnTo>
+                                          <a:pt x="83" y="948"/>
+                                        </a:lnTo>
+                                        <a:lnTo>
+                                          <a:pt x="107" y="1086"/>
+                                        </a:lnTo>
+                                        <a:lnTo>
+                                          <a:pt x="135" y="1223"/>
+                                        </a:lnTo>
+                                        <a:lnTo>
+                                          <a:pt x="140" y="1272"/>
+                                        </a:lnTo>
+                                        <a:lnTo>
+                                          <a:pt x="138" y="1262"/>
+                                        </a:lnTo>
+                                        <a:lnTo>
+                                          <a:pt x="105" y="1106"/>
+                                        </a:lnTo>
+                                        <a:lnTo>
+                                          <a:pt x="77" y="949"/>
+                                        </a:lnTo>
+                                        <a:lnTo>
+                                          <a:pt x="53" y="792"/>
+                                        </a:lnTo>
+                                        <a:lnTo>
+                                          <a:pt x="35" y="634"/>
+                                        </a:lnTo>
+                                        <a:lnTo>
+                                          <a:pt x="20" y="476"/>
+                                        </a:lnTo>
+                                        <a:lnTo>
+                                          <a:pt x="9" y="317"/>
+                                        </a:lnTo>
+                                        <a:lnTo>
+                                          <a:pt x="2" y="159"/>
+                                        </a:lnTo>
+                                        <a:lnTo>
+                                          <a:pt x="0" y="79"/>
+                                        </a:lnTo>
+                                        <a:lnTo>
+                                          <a:pt x="0" y="0"/>
+                                        </a:lnTo>
+                                        <a:close/>
+                                      </a:path>
+                                    </a:pathLst>
+                                  </a:custGeom>
+                                  <a:solidFill>
+                                    <a:schemeClr val="tx2"/>
+                                  </a:solidFill>
+                                  <a:ln w="0">
+                                    <a:solidFill>
+                                      <a:schemeClr val="tx2"/>
+                                    </a:solidFill>
+                                    <a:prstDash val="solid"/>
+                                    <a:round/>
+                                    <a:headEnd/>
+                                    <a:tailEnd/>
+                                  </a:ln>
+                                </wps:spPr>
+                                <wps:bodyPr vert="horz" wrap="square" lIns="91440" tIns="45720" rIns="91440" bIns="45720" numCol="1" anchor="t" anchorCtr="0" compatLnSpc="1">
+                                  <a:prstTxWarp prst="textNoShape">
+                                    <a:avLst/>
+                                  </a:prstTxWarp>
+                                </wps:bodyPr>
+                              </wps:wsp>
+                              <wps:wsp>
+                                <wps:cNvPr id="23" name="Freeform 23"/>
+                                <wps:cNvSpPr>
+                                  <a:spLocks/>
+                                </wps:cNvSpPr>
+                                <wps:spPr bwMode="auto">
+                                  <a:xfrm>
+                                    <a:off x="341087" y="4861100"/>
+                                    <a:ext cx="71438" cy="1355725"/>
+                                  </a:xfrm>
+                                  <a:custGeom>
+                                    <a:avLst/>
+                                    <a:gdLst>
+                                      <a:gd name="T0" fmla="*/ 45 w 45"/>
+                                      <a:gd name="T1" fmla="*/ 0 h 854"/>
+                                      <a:gd name="T2" fmla="*/ 45 w 45"/>
+                                      <a:gd name="T3" fmla="*/ 0 h 854"/>
+                                      <a:gd name="T4" fmla="*/ 35 w 45"/>
+                                      <a:gd name="T5" fmla="*/ 66 h 854"/>
+                                      <a:gd name="T6" fmla="*/ 26 w 45"/>
+                                      <a:gd name="T7" fmla="*/ 133 h 854"/>
+                                      <a:gd name="T8" fmla="*/ 14 w 45"/>
+                                      <a:gd name="T9" fmla="*/ 267 h 854"/>
+                                      <a:gd name="T10" fmla="*/ 6 w 45"/>
+                                      <a:gd name="T11" fmla="*/ 401 h 854"/>
+                                      <a:gd name="T12" fmla="*/ 3 w 45"/>
+                                      <a:gd name="T13" fmla="*/ 534 h 854"/>
+                                      <a:gd name="T14" fmla="*/ 6 w 45"/>
+                                      <a:gd name="T15" fmla="*/ 669 h 854"/>
+                                      <a:gd name="T16" fmla="*/ 14 w 45"/>
+                                      <a:gd name="T17" fmla="*/ 803 h 854"/>
+                                      <a:gd name="T18" fmla="*/ 18 w 45"/>
+                                      <a:gd name="T19" fmla="*/ 854 h 854"/>
+                                      <a:gd name="T20" fmla="*/ 18 w 45"/>
+                                      <a:gd name="T21" fmla="*/ 851 h 854"/>
+                                      <a:gd name="T22" fmla="*/ 9 w 45"/>
+                                      <a:gd name="T23" fmla="*/ 814 h 854"/>
+                                      <a:gd name="T24" fmla="*/ 8 w 45"/>
+                                      <a:gd name="T25" fmla="*/ 803 h 854"/>
+                                      <a:gd name="T26" fmla="*/ 1 w 45"/>
+                                      <a:gd name="T27" fmla="*/ 669 h 854"/>
+                                      <a:gd name="T28" fmla="*/ 0 w 45"/>
+                                      <a:gd name="T29" fmla="*/ 534 h 854"/>
+                                      <a:gd name="T30" fmla="*/ 3 w 45"/>
+                                      <a:gd name="T31" fmla="*/ 401 h 854"/>
+                                      <a:gd name="T32" fmla="*/ 12 w 45"/>
+                                      <a:gd name="T33" fmla="*/ 267 h 854"/>
+                                      <a:gd name="T34" fmla="*/ 25 w 45"/>
+                                      <a:gd name="T35" fmla="*/ 132 h 854"/>
+                                      <a:gd name="T36" fmla="*/ 34 w 45"/>
+                                      <a:gd name="T37" fmla="*/ 66 h 854"/>
+                                      <a:gd name="T38" fmla="*/ 45 w 45"/>
+                                      <a:gd name="T39" fmla="*/ 0 h 854"/>
+                                    </a:gdLst>
+                                    <a:ahLst/>
+                                    <a:cxnLst>
+                                      <a:cxn ang="0">
+                                        <a:pos x="T0" y="T1"/>
+                                      </a:cxn>
+                                      <a:cxn ang="0">
+                                        <a:pos x="T2" y="T3"/>
+                                      </a:cxn>
+                                      <a:cxn ang="0">
+                                        <a:pos x="T4" y="T5"/>
+                                      </a:cxn>
+                                      <a:cxn ang="0">
+                                        <a:pos x="T6" y="T7"/>
+                                      </a:cxn>
+                                      <a:cxn ang="0">
+                                        <a:pos x="T8" y="T9"/>
+                                      </a:cxn>
+                                      <a:cxn ang="0">
+                                        <a:pos x="T10" y="T11"/>
+                                      </a:cxn>
+                                      <a:cxn ang="0">
+                                        <a:pos x="T12" y="T13"/>
+                                      </a:cxn>
+                                      <a:cxn ang="0">
+                                        <a:pos x="T14" y="T15"/>
+                                      </a:cxn>
+                                      <a:cxn ang="0">
+                                        <a:pos x="T16" y="T17"/>
+                                      </a:cxn>
+                                      <a:cxn ang="0">
+                                        <a:pos x="T18" y="T19"/>
+                                      </a:cxn>
+                                      <a:cxn ang="0">
+                                        <a:pos x="T20" y="T21"/>
+                                      </a:cxn>
+                                      <a:cxn ang="0">
+                                        <a:pos x="T22" y="T23"/>
+                                      </a:cxn>
+                                      <a:cxn ang="0">
+                                        <a:pos x="T24" y="T25"/>
+                                      </a:cxn>
+                                      <a:cxn ang="0">
+                                        <a:pos x="T26" y="T27"/>
+                                      </a:cxn>
+                                      <a:cxn ang="0">
+                                        <a:pos x="T28" y="T29"/>
+                                      </a:cxn>
+                                      <a:cxn ang="0">
+                                        <a:pos x="T30" y="T31"/>
+                                      </a:cxn>
+                                      <a:cxn ang="0">
+                                        <a:pos x="T32" y="T33"/>
+                                      </a:cxn>
+                                      <a:cxn ang="0">
+                                        <a:pos x="T34" y="T35"/>
+                                      </a:cxn>
+                                      <a:cxn ang="0">
+                                        <a:pos x="T36" y="T37"/>
+                                      </a:cxn>
+                                      <a:cxn ang="0">
+                                        <a:pos x="T38" y="T39"/>
+                                      </a:cxn>
+                                    </a:cxnLst>
+                                    <a:rect l="0" t="0" r="r" b="b"/>
+                                    <a:pathLst>
+                                      <a:path w="45" h="854">
+                                        <a:moveTo>
+                                          <a:pt x="45" y="0"/>
+                                        </a:moveTo>
+                                        <a:lnTo>
+                                          <a:pt x="45" y="0"/>
+                                        </a:lnTo>
+                                        <a:lnTo>
+                                          <a:pt x="35" y="66"/>
+                                        </a:lnTo>
+                                        <a:lnTo>
+                                          <a:pt x="26" y="133"/>
+                                        </a:lnTo>
+                                        <a:lnTo>
+                                          <a:pt x="14" y="267"/>
+                                        </a:lnTo>
+                                        <a:lnTo>
+                                          <a:pt x="6" y="401"/>
+                                        </a:lnTo>
+                                        <a:lnTo>
+                                          <a:pt x="3" y="534"/>
+                                        </a:lnTo>
+                                        <a:lnTo>
+                                          <a:pt x="6" y="669"/>
+                                        </a:lnTo>
+                                        <a:lnTo>
+                                          <a:pt x="14" y="803"/>
+                                        </a:lnTo>
+                                        <a:lnTo>
+                                          <a:pt x="18" y="854"/>
+                                        </a:lnTo>
+                                        <a:lnTo>
+                                          <a:pt x="18" y="851"/>
+                                        </a:lnTo>
+                                        <a:lnTo>
+                                          <a:pt x="9" y="814"/>
+                                        </a:lnTo>
+                                        <a:lnTo>
+                                          <a:pt x="8" y="803"/>
+                                        </a:lnTo>
+                                        <a:lnTo>
+                                          <a:pt x="1" y="669"/>
+                                        </a:lnTo>
+                                        <a:lnTo>
+                                          <a:pt x="0" y="534"/>
+                                        </a:lnTo>
+                                        <a:lnTo>
+                                          <a:pt x="3" y="401"/>
+                                        </a:lnTo>
+                                        <a:lnTo>
+                                          <a:pt x="12" y="267"/>
+                                        </a:lnTo>
+                                        <a:lnTo>
+                                          <a:pt x="25" y="132"/>
+                                        </a:lnTo>
+                                        <a:lnTo>
+                                          <a:pt x="34" y="66"/>
+                                        </a:lnTo>
+                                        <a:lnTo>
+                                          <a:pt x="45" y="0"/>
+                                        </a:lnTo>
+                                        <a:close/>
+                                      </a:path>
+                                    </a:pathLst>
+                                  </a:custGeom>
+                                  <a:solidFill>
+                                    <a:schemeClr val="tx2"/>
+                                  </a:solidFill>
+                                  <a:ln w="0">
+                                    <a:solidFill>
+                                      <a:schemeClr val="tx2"/>
+                                    </a:solidFill>
+                                    <a:prstDash val="solid"/>
+                                    <a:round/>
+                                    <a:headEnd/>
+                                    <a:tailEnd/>
+                                  </a:ln>
+                                </wps:spPr>
+                                <wps:bodyPr vert="horz" wrap="square" lIns="91440" tIns="45720" rIns="91440" bIns="45720" numCol="1" anchor="t" anchorCtr="0" compatLnSpc="1">
+                                  <a:prstTxWarp prst="textNoShape">
+                                    <a:avLst/>
+                                  </a:prstTxWarp>
+                                </wps:bodyPr>
+                              </wps:wsp>
+                              <wps:wsp>
+                                <wps:cNvPr id="24" name="Freeform 24"/>
+                                <wps:cNvSpPr>
+                                  <a:spLocks/>
+                                </wps:cNvSpPr>
+                                <wps:spPr bwMode="auto">
+                                  <a:xfrm>
+                                    <a:off x="363312" y="6231112"/>
+                                    <a:ext cx="244475" cy="998538"/>
+                                  </a:xfrm>
+                                  <a:custGeom>
+                                    <a:avLst/>
+                                    <a:gdLst>
+                                      <a:gd name="T0" fmla="*/ 0 w 154"/>
+                                      <a:gd name="T1" fmla="*/ 0 h 629"/>
+                                      <a:gd name="T2" fmla="*/ 10 w 154"/>
+                                      <a:gd name="T3" fmla="*/ 44 h 629"/>
+                                      <a:gd name="T4" fmla="*/ 21 w 154"/>
+                                      <a:gd name="T5" fmla="*/ 126 h 629"/>
+                                      <a:gd name="T6" fmla="*/ 34 w 154"/>
+                                      <a:gd name="T7" fmla="*/ 207 h 629"/>
+                                      <a:gd name="T8" fmla="*/ 53 w 154"/>
+                                      <a:gd name="T9" fmla="*/ 293 h 629"/>
+                                      <a:gd name="T10" fmla="*/ 75 w 154"/>
+                                      <a:gd name="T11" fmla="*/ 380 h 629"/>
+                                      <a:gd name="T12" fmla="*/ 100 w 154"/>
+                                      <a:gd name="T13" fmla="*/ 466 h 629"/>
+                                      <a:gd name="T14" fmla="*/ 120 w 154"/>
+                                      <a:gd name="T15" fmla="*/ 521 h 629"/>
+                                      <a:gd name="T16" fmla="*/ 141 w 154"/>
+                                      <a:gd name="T17" fmla="*/ 576 h 629"/>
+                                      <a:gd name="T18" fmla="*/ 152 w 154"/>
+                                      <a:gd name="T19" fmla="*/ 618 h 629"/>
+                                      <a:gd name="T20" fmla="*/ 154 w 154"/>
+                                      <a:gd name="T21" fmla="*/ 629 h 629"/>
+                                      <a:gd name="T22" fmla="*/ 140 w 154"/>
+                                      <a:gd name="T23" fmla="*/ 595 h 629"/>
+                                      <a:gd name="T24" fmla="*/ 115 w 154"/>
+                                      <a:gd name="T25" fmla="*/ 532 h 629"/>
+                                      <a:gd name="T26" fmla="*/ 93 w 154"/>
+                                      <a:gd name="T27" fmla="*/ 468 h 629"/>
+                                      <a:gd name="T28" fmla="*/ 67 w 154"/>
+                                      <a:gd name="T29" fmla="*/ 383 h 629"/>
+                                      <a:gd name="T30" fmla="*/ 47 w 154"/>
+                                      <a:gd name="T31" fmla="*/ 295 h 629"/>
+                                      <a:gd name="T32" fmla="*/ 28 w 154"/>
+                                      <a:gd name="T33" fmla="*/ 207 h 629"/>
+                                      <a:gd name="T34" fmla="*/ 12 w 154"/>
+                                      <a:gd name="T35" fmla="*/ 104 h 629"/>
+                                      <a:gd name="T36" fmla="*/ 0 w 154"/>
+                                      <a:gd name="T37" fmla="*/ 0 h 629"/>
+                                    </a:gdLst>
+                                    <a:ahLst/>
+                                    <a:cxnLst>
+                                      <a:cxn ang="0">
+                                        <a:pos x="T0" y="T1"/>
+                                      </a:cxn>
+                                      <a:cxn ang="0">
+                                        <a:pos x="T2" y="T3"/>
+                                      </a:cxn>
+                                      <a:cxn ang="0">
+                                        <a:pos x="T4" y="T5"/>
+                                      </a:cxn>
+                                      <a:cxn ang="0">
+                                        <a:pos x="T6" y="T7"/>
+                                      </a:cxn>
+                                      <a:cxn ang="0">
+                                        <a:pos x="T8" y="T9"/>
+                                      </a:cxn>
+                                      <a:cxn ang="0">
+                                        <a:pos x="T10" y="T11"/>
+                                      </a:cxn>
+                                      <a:cxn ang="0">
+                                        <a:pos x="T12" y="T13"/>
+                                      </a:cxn>
+                                      <a:cxn ang="0">
+                                        <a:pos x="T14" y="T15"/>
+                                      </a:cxn>
+                                      <a:cxn ang="0">
+                                        <a:pos x="T16" y="T17"/>
+                                      </a:cxn>
+                                      <a:cxn ang="0">
+                                        <a:pos x="T18" y="T19"/>
+                                      </a:cxn>
+                                      <a:cxn ang="0">
+                                        <a:pos x="T20" y="T21"/>
+                                      </a:cxn>
+                                      <a:cxn ang="0">
+                                        <a:pos x="T22" y="T23"/>
+                                      </a:cxn>
+                                      <a:cxn ang="0">
+                                        <a:pos x="T24" y="T25"/>
+                                      </a:cxn>
+                                      <a:cxn ang="0">
+                                        <a:pos x="T26" y="T27"/>
+                                      </a:cxn>
+                                      <a:cxn ang="0">
+                                        <a:pos x="T28" y="T29"/>
+                                      </a:cxn>
+                                      <a:cxn ang="0">
+                                        <a:pos x="T30" y="T31"/>
+                                      </a:cxn>
+                                      <a:cxn ang="0">
+                                        <a:pos x="T32" y="T33"/>
+                                      </a:cxn>
+                                      <a:cxn ang="0">
+                                        <a:pos x="T34" y="T35"/>
+                                      </a:cxn>
+                                      <a:cxn ang="0">
+                                        <a:pos x="T36" y="T37"/>
+                                      </a:cxn>
+                                    </a:cxnLst>
+                                    <a:rect l="0" t="0" r="r" b="b"/>
+                                    <a:pathLst>
+                                      <a:path w="154" h="629">
+                                        <a:moveTo>
+                                          <a:pt x="0" y="0"/>
+                                        </a:moveTo>
+                                        <a:lnTo>
+                                          <a:pt x="10" y="44"/>
+                                        </a:lnTo>
+                                        <a:lnTo>
+                                          <a:pt x="21" y="126"/>
+                                        </a:lnTo>
+                                        <a:lnTo>
+                                          <a:pt x="34" y="207"/>
+                                        </a:lnTo>
+                                        <a:lnTo>
+                                          <a:pt x="53" y="293"/>
+                                        </a:lnTo>
+                                        <a:lnTo>
+                                          <a:pt x="75" y="380"/>
+                                        </a:lnTo>
+                                        <a:lnTo>
+                                          <a:pt x="100" y="466"/>
+                                        </a:lnTo>
+                                        <a:lnTo>
+                                          <a:pt x="120" y="521"/>
+                                        </a:lnTo>
+                                        <a:lnTo>
+                                          <a:pt x="141" y="576"/>
+                                        </a:lnTo>
+                                        <a:lnTo>
+                                          <a:pt x="152" y="618"/>
+                                        </a:lnTo>
+                                        <a:lnTo>
+                                          <a:pt x="154" y="629"/>
+                                        </a:lnTo>
+                                        <a:lnTo>
+                                          <a:pt x="140" y="595"/>
+                                        </a:lnTo>
+                                        <a:lnTo>
+                                          <a:pt x="115" y="532"/>
+                                        </a:lnTo>
+                                        <a:lnTo>
+                                          <a:pt x="93" y="468"/>
+                                        </a:lnTo>
+                                        <a:lnTo>
+                                          <a:pt x="67" y="383"/>
+                                        </a:lnTo>
+                                        <a:lnTo>
+                                          <a:pt x="47" y="295"/>
+                                        </a:lnTo>
+                                        <a:lnTo>
+                                          <a:pt x="28" y="207"/>
+                                        </a:lnTo>
+                                        <a:lnTo>
+                                          <a:pt x="12" y="104"/>
+                                        </a:lnTo>
+                                        <a:lnTo>
+                                          <a:pt x="0" y="0"/>
+                                        </a:lnTo>
+                                        <a:close/>
+                                      </a:path>
+                                    </a:pathLst>
+                                  </a:custGeom>
+                                  <a:solidFill>
+                                    <a:schemeClr val="tx2"/>
+                                  </a:solidFill>
+                                  <a:ln w="0">
+                                    <a:solidFill>
+                                      <a:schemeClr val="tx2"/>
+                                    </a:solidFill>
+                                    <a:prstDash val="solid"/>
+                                    <a:round/>
+                                    <a:headEnd/>
+                                    <a:tailEnd/>
+                                  </a:ln>
+                                </wps:spPr>
+                                <wps:bodyPr vert="horz" wrap="square" lIns="91440" tIns="45720" rIns="91440" bIns="45720" numCol="1" anchor="t" anchorCtr="0" compatLnSpc="1">
+                                  <a:prstTxWarp prst="textNoShape">
+                                    <a:avLst/>
+                                  </a:prstTxWarp>
+                                </wps:bodyPr>
+                              </wps:wsp>
+                              <wps:wsp>
+                                <wps:cNvPr id="25" name="Freeform 25"/>
+                                <wps:cNvSpPr>
+                                  <a:spLocks/>
+                                </wps:cNvSpPr>
+                                <wps:spPr bwMode="auto">
+                                  <a:xfrm>
+                                    <a:off x="620487" y="7223300"/>
+                                    <a:ext cx="52388" cy="109538"/>
+                                  </a:xfrm>
+                                  <a:custGeom>
+                                    <a:avLst/>
+                                    <a:gdLst>
+                                      <a:gd name="T0" fmla="*/ 0 w 33"/>
+                                      <a:gd name="T1" fmla="*/ 0 h 69"/>
+                                      <a:gd name="T2" fmla="*/ 33 w 33"/>
+                                      <a:gd name="T3" fmla="*/ 69 h 69"/>
+                                      <a:gd name="T4" fmla="*/ 24 w 33"/>
+                                      <a:gd name="T5" fmla="*/ 69 h 69"/>
+                                      <a:gd name="T6" fmla="*/ 12 w 33"/>
+                                      <a:gd name="T7" fmla="*/ 35 h 69"/>
+                                      <a:gd name="T8" fmla="*/ 0 w 33"/>
+                                      <a:gd name="T9" fmla="*/ 0 h 69"/>
+                                    </a:gdLst>
+                                    <a:ahLst/>
+                                    <a:cxnLst>
+                                      <a:cxn ang="0">
+                                        <a:pos x="T0" y="T1"/>
+                                      </a:cxn>
+                                      <a:cxn ang="0">
+                                        <a:pos x="T2" y="T3"/>
+                                      </a:cxn>
+                                      <a:cxn ang="0">
+                                        <a:pos x="T4" y="T5"/>
+                                      </a:cxn>
+                                      <a:cxn ang="0">
+                                        <a:pos x="T6" y="T7"/>
+                                      </a:cxn>
+                                      <a:cxn ang="0">
+                                        <a:pos x="T8" y="T9"/>
+                                      </a:cxn>
+                                    </a:cxnLst>
+                                    <a:rect l="0" t="0" r="r" b="b"/>
+                                    <a:pathLst>
+                                      <a:path w="33" h="69">
+                                        <a:moveTo>
+                                          <a:pt x="0" y="0"/>
+                                        </a:moveTo>
+                                        <a:lnTo>
+                                          <a:pt x="33" y="69"/>
+                                        </a:lnTo>
+                                        <a:lnTo>
+                                          <a:pt x="24" y="69"/>
+                                        </a:lnTo>
+                                        <a:lnTo>
+                                          <a:pt x="12" y="35"/>
+                                        </a:lnTo>
+                                        <a:lnTo>
+                                          <a:pt x="0" y="0"/>
+                                        </a:lnTo>
+                                        <a:close/>
+                                      </a:path>
+                                    </a:pathLst>
+                                  </a:custGeom>
+                                  <a:solidFill>
+                                    <a:schemeClr val="tx2"/>
+                                  </a:solidFill>
+                                  <a:ln w="0">
+                                    <a:solidFill>
+                                      <a:schemeClr val="tx2"/>
+                                    </a:solidFill>
+                                    <a:prstDash val="solid"/>
+                                    <a:round/>
+                                    <a:headEnd/>
+                                    <a:tailEnd/>
+                                  </a:ln>
+                                </wps:spPr>
+                                <wps:bodyPr vert="horz" wrap="square" lIns="91440" tIns="45720" rIns="91440" bIns="45720" numCol="1" anchor="t" anchorCtr="0" compatLnSpc="1">
+                                  <a:prstTxWarp prst="textNoShape">
+                                    <a:avLst/>
+                                  </a:prstTxWarp>
+                                </wps:bodyPr>
+                              </wps:wsp>
+                              <wps:wsp>
+                                <wps:cNvPr id="26" name="Freeform 26"/>
+                                <wps:cNvSpPr>
+                                  <a:spLocks/>
+                                </wps:cNvSpPr>
+                                <wps:spPr bwMode="auto">
+                                  <a:xfrm>
+                                    <a:off x="355374" y="6153325"/>
+                                    <a:ext cx="23813" cy="147638"/>
+                                  </a:xfrm>
+                                  <a:custGeom>
+                                    <a:avLst/>
+                                    <a:gdLst>
+                                      <a:gd name="T0" fmla="*/ 0 w 15"/>
+                                      <a:gd name="T1" fmla="*/ 0 h 93"/>
+                                      <a:gd name="T2" fmla="*/ 9 w 15"/>
+                                      <a:gd name="T3" fmla="*/ 37 h 93"/>
+                                      <a:gd name="T4" fmla="*/ 9 w 15"/>
+                                      <a:gd name="T5" fmla="*/ 40 h 93"/>
+                                      <a:gd name="T6" fmla="*/ 15 w 15"/>
+                                      <a:gd name="T7" fmla="*/ 93 h 93"/>
+                                      <a:gd name="T8" fmla="*/ 5 w 15"/>
+                                      <a:gd name="T9" fmla="*/ 49 h 93"/>
+                                      <a:gd name="T10" fmla="*/ 0 w 15"/>
+                                      <a:gd name="T11" fmla="*/ 0 h 93"/>
+                                    </a:gdLst>
+                                    <a:ahLst/>
+                                    <a:cxnLst>
+                                      <a:cxn ang="0">
+                                        <a:pos x="T0" y="T1"/>
+                                      </a:cxn>
+                                      <a:cxn ang="0">
+                                        <a:pos x="T2" y="T3"/>
+                                      </a:cxn>
+                                      <a:cxn ang="0">
+                                        <a:pos x="T4" y="T5"/>
+                                      </a:cxn>
+                                      <a:cxn ang="0">
+                                        <a:pos x="T6" y="T7"/>
+                                      </a:cxn>
+                                      <a:cxn ang="0">
+                                        <a:pos x="T8" y="T9"/>
+                                      </a:cxn>
+                                      <a:cxn ang="0">
+                                        <a:pos x="T10" y="T11"/>
+                                      </a:cxn>
+                                    </a:cxnLst>
+                                    <a:rect l="0" t="0" r="r" b="b"/>
+                                    <a:pathLst>
+                                      <a:path w="15" h="93">
+                                        <a:moveTo>
+                                          <a:pt x="0" y="0"/>
+                                        </a:moveTo>
+                                        <a:lnTo>
+                                          <a:pt x="9" y="37"/>
+                                        </a:lnTo>
+                                        <a:lnTo>
+                                          <a:pt x="9" y="40"/>
+                                        </a:lnTo>
+                                        <a:lnTo>
+                                          <a:pt x="15" y="93"/>
+                                        </a:lnTo>
+                                        <a:lnTo>
+                                          <a:pt x="5" y="49"/>
+                                        </a:lnTo>
+                                        <a:lnTo>
+                                          <a:pt x="0" y="0"/>
+                                        </a:lnTo>
+                                        <a:close/>
+                                      </a:path>
+                                    </a:pathLst>
+                                  </a:custGeom>
+                                  <a:solidFill>
+                                    <a:schemeClr val="tx2"/>
+                                  </a:solidFill>
+                                  <a:ln w="0">
+                                    <a:solidFill>
+                                      <a:schemeClr val="tx2"/>
+                                    </a:solidFill>
+                                    <a:prstDash val="solid"/>
+                                    <a:round/>
+                                    <a:headEnd/>
+                                    <a:tailEnd/>
+                                  </a:ln>
+                                </wps:spPr>
+                                <wps:bodyPr vert="horz" wrap="square" lIns="91440" tIns="45720" rIns="91440" bIns="45720" numCol="1" anchor="t" anchorCtr="0" compatLnSpc="1">
+                                  <a:prstTxWarp prst="textNoShape">
+                                    <a:avLst/>
+                                  </a:prstTxWarp>
+                                </wps:bodyPr>
+                              </wps:wsp>
+                              <wps:wsp>
+                                <wps:cNvPr id="27" name="Freeform 27"/>
+                                <wps:cNvSpPr>
+                                  <a:spLocks/>
+                                </wps:cNvSpPr>
+                                <wps:spPr bwMode="auto">
+                                  <a:xfrm>
+                                    <a:off x="563337" y="5689775"/>
+                                    <a:ext cx="625475" cy="1216025"/>
+                                  </a:xfrm>
+                                  <a:custGeom>
+                                    <a:avLst/>
+                                    <a:gdLst>
+                                      <a:gd name="T0" fmla="*/ 394 w 394"/>
+                                      <a:gd name="T1" fmla="*/ 0 h 766"/>
+                                      <a:gd name="T2" fmla="*/ 394 w 394"/>
+                                      <a:gd name="T3" fmla="*/ 0 h 766"/>
+                                      <a:gd name="T4" fmla="*/ 356 w 394"/>
+                                      <a:gd name="T5" fmla="*/ 38 h 766"/>
+                                      <a:gd name="T6" fmla="*/ 319 w 394"/>
+                                      <a:gd name="T7" fmla="*/ 77 h 766"/>
+                                      <a:gd name="T8" fmla="*/ 284 w 394"/>
+                                      <a:gd name="T9" fmla="*/ 117 h 766"/>
+                                      <a:gd name="T10" fmla="*/ 249 w 394"/>
+                                      <a:gd name="T11" fmla="*/ 160 h 766"/>
+                                      <a:gd name="T12" fmla="*/ 207 w 394"/>
+                                      <a:gd name="T13" fmla="*/ 218 h 766"/>
+                                      <a:gd name="T14" fmla="*/ 168 w 394"/>
+                                      <a:gd name="T15" fmla="*/ 276 h 766"/>
+                                      <a:gd name="T16" fmla="*/ 131 w 394"/>
+                                      <a:gd name="T17" fmla="*/ 339 h 766"/>
+                                      <a:gd name="T18" fmla="*/ 98 w 394"/>
+                                      <a:gd name="T19" fmla="*/ 402 h 766"/>
+                                      <a:gd name="T20" fmla="*/ 69 w 394"/>
+                                      <a:gd name="T21" fmla="*/ 467 h 766"/>
+                                      <a:gd name="T22" fmla="*/ 45 w 394"/>
+                                      <a:gd name="T23" fmla="*/ 535 h 766"/>
+                                      <a:gd name="T24" fmla="*/ 26 w 394"/>
+                                      <a:gd name="T25" fmla="*/ 604 h 766"/>
+                                      <a:gd name="T26" fmla="*/ 14 w 394"/>
+                                      <a:gd name="T27" fmla="*/ 673 h 766"/>
+                                      <a:gd name="T28" fmla="*/ 7 w 394"/>
+                                      <a:gd name="T29" fmla="*/ 746 h 766"/>
+                                      <a:gd name="T30" fmla="*/ 6 w 394"/>
+                                      <a:gd name="T31" fmla="*/ 766 h 766"/>
+                                      <a:gd name="T32" fmla="*/ 0 w 394"/>
+                                      <a:gd name="T33" fmla="*/ 749 h 766"/>
+                                      <a:gd name="T34" fmla="*/ 1 w 394"/>
+                                      <a:gd name="T35" fmla="*/ 744 h 766"/>
+                                      <a:gd name="T36" fmla="*/ 7 w 394"/>
+                                      <a:gd name="T37" fmla="*/ 673 h 766"/>
+                                      <a:gd name="T38" fmla="*/ 21 w 394"/>
+                                      <a:gd name="T39" fmla="*/ 603 h 766"/>
+                                      <a:gd name="T40" fmla="*/ 40 w 394"/>
+                                      <a:gd name="T41" fmla="*/ 533 h 766"/>
+                                      <a:gd name="T42" fmla="*/ 65 w 394"/>
+                                      <a:gd name="T43" fmla="*/ 466 h 766"/>
+                                      <a:gd name="T44" fmla="*/ 94 w 394"/>
+                                      <a:gd name="T45" fmla="*/ 400 h 766"/>
+                                      <a:gd name="T46" fmla="*/ 127 w 394"/>
+                                      <a:gd name="T47" fmla="*/ 336 h 766"/>
+                                      <a:gd name="T48" fmla="*/ 164 w 394"/>
+                                      <a:gd name="T49" fmla="*/ 275 h 766"/>
+                                      <a:gd name="T50" fmla="*/ 204 w 394"/>
+                                      <a:gd name="T51" fmla="*/ 215 h 766"/>
+                                      <a:gd name="T52" fmla="*/ 248 w 394"/>
+                                      <a:gd name="T53" fmla="*/ 158 h 766"/>
+                                      <a:gd name="T54" fmla="*/ 282 w 394"/>
+                                      <a:gd name="T55" fmla="*/ 116 h 766"/>
+                                      <a:gd name="T56" fmla="*/ 318 w 394"/>
+                                      <a:gd name="T57" fmla="*/ 76 h 766"/>
+                                      <a:gd name="T58" fmla="*/ 354 w 394"/>
+                                      <a:gd name="T59" fmla="*/ 37 h 766"/>
+                                      <a:gd name="T60" fmla="*/ 394 w 394"/>
+                                      <a:gd name="T61" fmla="*/ 0 h 766"/>
+                                    </a:gdLst>
+                                    <a:ahLst/>
+                                    <a:cxnLst>
+                                      <a:cxn ang="0">
+                                        <a:pos x="T0" y="T1"/>
+                                      </a:cxn>
+                                      <a:cxn ang="0">
+                                        <a:pos x="T2" y="T3"/>
+                                      </a:cxn>
+                                      <a:cxn ang="0">
+                                        <a:pos x="T4" y="T5"/>
+                                      </a:cxn>
+                                      <a:cxn ang="0">
+                                        <a:pos x="T6" y="T7"/>
+                                      </a:cxn>
+                                      <a:cxn ang="0">
+                                        <a:pos x="T8" y="T9"/>
+                                      </a:cxn>
+                                      <a:cxn ang="0">
+                                        <a:pos x="T10" y="T11"/>
+                                      </a:cxn>
+                                      <a:cxn ang="0">
+                                        <a:pos x="T12" y="T13"/>
+                                      </a:cxn>
+                                      <a:cxn ang="0">
+                                        <a:pos x="T14" y="T15"/>
+                                      </a:cxn>
+                                      <a:cxn ang="0">
+                                        <a:pos x="T16" y="T17"/>
+                                      </a:cxn>
+                                      <a:cxn ang="0">
+                                        <a:pos x="T18" y="T19"/>
+                                      </a:cxn>
+                                      <a:cxn ang="0">
+                                        <a:pos x="T20" y="T21"/>
+                                      </a:cxn>
+                                      <a:cxn ang="0">
+                                        <a:pos x="T22" y="T23"/>
+                                      </a:cxn>
+                                      <a:cxn ang="0">
+                                        <a:pos x="T24" y="T25"/>
+                                      </a:cxn>
+                                      <a:cxn ang="0">
+                                        <a:pos x="T26" y="T27"/>
+                                      </a:cxn>
+                                      <a:cxn ang="0">
+                                        <a:pos x="T28" y="T29"/>
+                                      </a:cxn>
+                                      <a:cxn ang="0">
+                                        <a:pos x="T30" y="T31"/>
+                                      </a:cxn>
+                                      <a:cxn ang="0">
+                                        <a:pos x="T32" y="T33"/>
+                                      </a:cxn>
+                                      <a:cxn ang="0">
+                                        <a:pos x="T34" y="T35"/>
+                                      </a:cxn>
+                                      <a:cxn ang="0">
+                                        <a:pos x="T36" y="T37"/>
+                                      </a:cxn>
+                                      <a:cxn ang="0">
+                                        <a:pos x="T38" y="T39"/>
+                                      </a:cxn>
+                                      <a:cxn ang="0">
+                                        <a:pos x="T40" y="T41"/>
+                                      </a:cxn>
+                                      <a:cxn ang="0">
+                                        <a:pos x="T42" y="T43"/>
+                                      </a:cxn>
+                                      <a:cxn ang="0">
+                                        <a:pos x="T44" y="T45"/>
+                                      </a:cxn>
+                                      <a:cxn ang="0">
+                                        <a:pos x="T46" y="T47"/>
+                                      </a:cxn>
+                                      <a:cxn ang="0">
+                                        <a:pos x="T48" y="T49"/>
+                                      </a:cxn>
+                                      <a:cxn ang="0">
+                                        <a:pos x="T50" y="T51"/>
+                                      </a:cxn>
+                                      <a:cxn ang="0">
+                                        <a:pos x="T52" y="T53"/>
+                                      </a:cxn>
+                                      <a:cxn ang="0">
+                                        <a:pos x="T54" y="T55"/>
+                                      </a:cxn>
+                                      <a:cxn ang="0">
+                                        <a:pos x="T56" y="T57"/>
+                                      </a:cxn>
+                                      <a:cxn ang="0">
+                                        <a:pos x="T58" y="T59"/>
+                                      </a:cxn>
+                                      <a:cxn ang="0">
+                                        <a:pos x="T60" y="T61"/>
+                                      </a:cxn>
+                                    </a:cxnLst>
+                                    <a:rect l="0" t="0" r="r" b="b"/>
+                                    <a:pathLst>
+                                      <a:path w="394" h="766">
+                                        <a:moveTo>
+                                          <a:pt x="394" y="0"/>
+                                        </a:moveTo>
+                                        <a:lnTo>
+                                          <a:pt x="394" y="0"/>
+                                        </a:lnTo>
+                                        <a:lnTo>
+                                          <a:pt x="356" y="38"/>
+                                        </a:lnTo>
+                                        <a:lnTo>
+                                          <a:pt x="319" y="77"/>
+                                        </a:lnTo>
+                                        <a:lnTo>
+                                          <a:pt x="284" y="117"/>
+                                        </a:lnTo>
+                                        <a:lnTo>
+                                          <a:pt x="249" y="160"/>
+                                        </a:lnTo>
+                                        <a:lnTo>
+                                          <a:pt x="207" y="218"/>
+                                        </a:lnTo>
+                                        <a:lnTo>
+                                          <a:pt x="168" y="276"/>
+                                        </a:lnTo>
+                                        <a:lnTo>
+                                          <a:pt x="131" y="339"/>
+                                        </a:lnTo>
+                                        <a:lnTo>
+                                          <a:pt x="98" y="402"/>
+                                        </a:lnTo>
+                                        <a:lnTo>
+                                          <a:pt x="69" y="467"/>
+                                        </a:lnTo>
+                                        <a:lnTo>
+                                          <a:pt x="45" y="535"/>
+                                        </a:lnTo>
+                                        <a:lnTo>
+                                          <a:pt x="26" y="604"/>
+                                        </a:lnTo>
+                                        <a:lnTo>
+                                          <a:pt x="14" y="673"/>
+                                        </a:lnTo>
+                                        <a:lnTo>
+                                          <a:pt x="7" y="746"/>
+                                        </a:lnTo>
+                                        <a:lnTo>
+                                          <a:pt x="6" y="766"/>
+                                        </a:lnTo>
+                                        <a:lnTo>
+                                          <a:pt x="0" y="749"/>
+                                        </a:lnTo>
+                                        <a:lnTo>
+                                          <a:pt x="1" y="744"/>
+                                        </a:lnTo>
+                                        <a:lnTo>
+                                          <a:pt x="7" y="673"/>
+                                        </a:lnTo>
+                                        <a:lnTo>
+                                          <a:pt x="21" y="603"/>
+                                        </a:lnTo>
+                                        <a:lnTo>
+                                          <a:pt x="40" y="533"/>
+                                        </a:lnTo>
+                                        <a:lnTo>
+                                          <a:pt x="65" y="466"/>
+                                        </a:lnTo>
+                                        <a:lnTo>
+                                          <a:pt x="94" y="400"/>
+                                        </a:lnTo>
+                                        <a:lnTo>
+                                          <a:pt x="127" y="336"/>
+                                        </a:lnTo>
+                                        <a:lnTo>
+                                          <a:pt x="164" y="275"/>
+                                        </a:lnTo>
+                                        <a:lnTo>
+                                          <a:pt x="204" y="215"/>
+                                        </a:lnTo>
+                                        <a:lnTo>
+                                          <a:pt x="248" y="158"/>
+                                        </a:lnTo>
+                                        <a:lnTo>
+                                          <a:pt x="282" y="116"/>
+                                        </a:lnTo>
+                                        <a:lnTo>
+                                          <a:pt x="318" y="76"/>
+                                        </a:lnTo>
+                                        <a:lnTo>
+                                          <a:pt x="354" y="37"/>
+                                        </a:lnTo>
+                                        <a:lnTo>
+                                          <a:pt x="394" y="0"/>
+                                        </a:lnTo>
+                                        <a:close/>
+                                      </a:path>
+                                    </a:pathLst>
+                                  </a:custGeom>
+                                  <a:solidFill>
+                                    <a:schemeClr val="tx2"/>
+                                  </a:solidFill>
+                                  <a:ln w="0">
+                                    <a:solidFill>
+                                      <a:schemeClr val="tx2"/>
+                                    </a:solidFill>
+                                    <a:prstDash val="solid"/>
+                                    <a:round/>
+                                    <a:headEnd/>
+                                    <a:tailEnd/>
+                                  </a:ln>
+                                </wps:spPr>
+                                <wps:bodyPr vert="horz" wrap="square" lIns="91440" tIns="45720" rIns="91440" bIns="45720" numCol="1" anchor="t" anchorCtr="0" compatLnSpc="1">
+                                  <a:prstTxWarp prst="textNoShape">
+                                    <a:avLst/>
+                                  </a:prstTxWarp>
+                                </wps:bodyPr>
+                              </wps:wsp>
+                              <wps:wsp>
+                                <wps:cNvPr id="28" name="Freeform 28"/>
+                                <wps:cNvSpPr>
+                                  <a:spLocks/>
+                                </wps:cNvSpPr>
+                                <wps:spPr bwMode="auto">
+                                  <a:xfrm>
+                                    <a:off x="563337" y="6915325"/>
+                                    <a:ext cx="57150" cy="307975"/>
+                                  </a:xfrm>
+                                  <a:custGeom>
+                                    <a:avLst/>
+                                    <a:gdLst>
+                                      <a:gd name="T0" fmla="*/ 0 w 36"/>
+                                      <a:gd name="T1" fmla="*/ 0 h 194"/>
+                                      <a:gd name="T2" fmla="*/ 6 w 36"/>
+                                      <a:gd name="T3" fmla="*/ 16 h 194"/>
+                                      <a:gd name="T4" fmla="*/ 7 w 36"/>
+                                      <a:gd name="T5" fmla="*/ 19 h 194"/>
+                                      <a:gd name="T6" fmla="*/ 11 w 36"/>
+                                      <a:gd name="T7" fmla="*/ 80 h 194"/>
+                                      <a:gd name="T8" fmla="*/ 20 w 36"/>
+                                      <a:gd name="T9" fmla="*/ 132 h 194"/>
+                                      <a:gd name="T10" fmla="*/ 33 w 36"/>
+                                      <a:gd name="T11" fmla="*/ 185 h 194"/>
+                                      <a:gd name="T12" fmla="*/ 36 w 36"/>
+                                      <a:gd name="T13" fmla="*/ 194 h 194"/>
+                                      <a:gd name="T14" fmla="*/ 21 w 36"/>
+                                      <a:gd name="T15" fmla="*/ 161 h 194"/>
+                                      <a:gd name="T16" fmla="*/ 15 w 36"/>
+                                      <a:gd name="T17" fmla="*/ 145 h 194"/>
+                                      <a:gd name="T18" fmla="*/ 5 w 36"/>
+                                      <a:gd name="T19" fmla="*/ 81 h 194"/>
+                                      <a:gd name="T20" fmla="*/ 1 w 36"/>
+                                      <a:gd name="T21" fmla="*/ 41 h 194"/>
+                                      <a:gd name="T22" fmla="*/ 0 w 36"/>
+                                      <a:gd name="T23" fmla="*/ 0 h 194"/>
+                                    </a:gdLst>
+                                    <a:ahLst/>
+                                    <a:cxnLst>
+                                      <a:cxn ang="0">
+                                        <a:pos x="T0" y="T1"/>
+                                      </a:cxn>
+                                      <a:cxn ang="0">
+                                        <a:pos x="T2" y="T3"/>
+                                      </a:cxn>
+                                      <a:cxn ang="0">
+                                        <a:pos x="T4" y="T5"/>
+                                      </a:cxn>
+                                      <a:cxn ang="0">
+                                        <a:pos x="T6" y="T7"/>
+                                      </a:cxn>
+                                      <a:cxn ang="0">
+                                        <a:pos x="T8" y="T9"/>
+                                      </a:cxn>
+                                      <a:cxn ang="0">
+                                        <a:pos x="T10" y="T11"/>
+                                      </a:cxn>
+                                      <a:cxn ang="0">
+                                        <a:pos x="T12" y="T13"/>
+                                      </a:cxn>
+                                      <a:cxn ang="0">
+                                        <a:pos x="T14" y="T15"/>
+                                      </a:cxn>
+                                      <a:cxn ang="0">
+                                        <a:pos x="T16" y="T17"/>
+                                      </a:cxn>
+                                      <a:cxn ang="0">
+                                        <a:pos x="T18" y="T19"/>
+                                      </a:cxn>
+                                      <a:cxn ang="0">
+                                        <a:pos x="T20" y="T21"/>
+                                      </a:cxn>
+                                      <a:cxn ang="0">
+                                        <a:pos x="T22" y="T23"/>
+                                      </a:cxn>
+                                    </a:cxnLst>
+                                    <a:rect l="0" t="0" r="r" b="b"/>
+                                    <a:pathLst>
+                                      <a:path w="36" h="194">
+                                        <a:moveTo>
+                                          <a:pt x="0" y="0"/>
+                                        </a:moveTo>
+                                        <a:lnTo>
+                                          <a:pt x="6" y="16"/>
+                                        </a:lnTo>
+                                        <a:lnTo>
+                                          <a:pt x="7" y="19"/>
+                                        </a:lnTo>
+                                        <a:lnTo>
+                                          <a:pt x="11" y="80"/>
+                                        </a:lnTo>
+                                        <a:lnTo>
+                                          <a:pt x="20" y="132"/>
+                                        </a:lnTo>
+                                        <a:lnTo>
+                                          <a:pt x="33" y="185"/>
+                                        </a:lnTo>
+                                        <a:lnTo>
+                                          <a:pt x="36" y="194"/>
+                                        </a:lnTo>
+                                        <a:lnTo>
+                                          <a:pt x="21" y="161"/>
+                                        </a:lnTo>
+                                        <a:lnTo>
+                                          <a:pt x="15" y="145"/>
+                                        </a:lnTo>
+                                        <a:lnTo>
+                                          <a:pt x="5" y="81"/>
+                                        </a:lnTo>
+                                        <a:lnTo>
+                                          <a:pt x="1" y="41"/>
+                                        </a:lnTo>
+                                        <a:lnTo>
+                                          <a:pt x="0" y="0"/>
+                                        </a:lnTo>
+                                        <a:close/>
+                                      </a:path>
+                                    </a:pathLst>
+                                  </a:custGeom>
+                                  <a:solidFill>
+                                    <a:schemeClr val="tx2"/>
+                                  </a:solidFill>
+                                  <a:ln w="0">
+                                    <a:solidFill>
+                                      <a:schemeClr val="tx2"/>
+                                    </a:solidFill>
+                                    <a:prstDash val="solid"/>
+                                    <a:round/>
+                                    <a:headEnd/>
+                                    <a:tailEnd/>
+                                  </a:ln>
+                                </wps:spPr>
+                                <wps:bodyPr vert="horz" wrap="square" lIns="91440" tIns="45720" rIns="91440" bIns="45720" numCol="1" anchor="t" anchorCtr="0" compatLnSpc="1">
+                                  <a:prstTxWarp prst="textNoShape">
+                                    <a:avLst/>
+                                  </a:prstTxWarp>
+                                </wps:bodyPr>
+                              </wps:wsp>
+                              <wps:wsp>
+                                <wps:cNvPr id="29" name="Freeform 29"/>
+                                <wps:cNvSpPr>
+                                  <a:spLocks/>
+                                </wps:cNvSpPr>
+                                <wps:spPr bwMode="auto">
+                                  <a:xfrm>
+                                    <a:off x="607787" y="7229650"/>
+                                    <a:ext cx="49213" cy="103188"/>
+                                  </a:xfrm>
+                                  <a:custGeom>
+                                    <a:avLst/>
+                                    <a:gdLst>
+                                      <a:gd name="T0" fmla="*/ 0 w 31"/>
+                                      <a:gd name="T1" fmla="*/ 0 h 65"/>
+                                      <a:gd name="T2" fmla="*/ 31 w 31"/>
+                                      <a:gd name="T3" fmla="*/ 65 h 65"/>
+                                      <a:gd name="T4" fmla="*/ 23 w 31"/>
+                                      <a:gd name="T5" fmla="*/ 65 h 65"/>
+                                      <a:gd name="T6" fmla="*/ 0 w 31"/>
+                                      <a:gd name="T7" fmla="*/ 0 h 65"/>
+                                    </a:gdLst>
+                                    <a:ahLst/>
+                                    <a:cxnLst>
+                                      <a:cxn ang="0">
+                                        <a:pos x="T0" y="T1"/>
+                                      </a:cxn>
+                                      <a:cxn ang="0">
+                                        <a:pos x="T2" y="T3"/>
+                                      </a:cxn>
+                                      <a:cxn ang="0">
+                                        <a:pos x="T4" y="T5"/>
+                                      </a:cxn>
+                                      <a:cxn ang="0">
+                                        <a:pos x="T6" y="T7"/>
+                                      </a:cxn>
+                                    </a:cxnLst>
+                                    <a:rect l="0" t="0" r="r" b="b"/>
+                                    <a:pathLst>
+                                      <a:path w="31" h="65">
+                                        <a:moveTo>
+                                          <a:pt x="0" y="0"/>
+                                        </a:moveTo>
+                                        <a:lnTo>
+                                          <a:pt x="31" y="65"/>
+                                        </a:lnTo>
+                                        <a:lnTo>
+                                          <a:pt x="23" y="65"/>
+                                        </a:lnTo>
+                                        <a:lnTo>
+                                          <a:pt x="0" y="0"/>
+                                        </a:lnTo>
+                                        <a:close/>
+                                      </a:path>
+                                    </a:pathLst>
+                                  </a:custGeom>
+                                  <a:solidFill>
+                                    <a:schemeClr val="tx2"/>
+                                  </a:solidFill>
+                                  <a:ln w="0">
+                                    <a:solidFill>
+                                      <a:schemeClr val="tx2"/>
+                                    </a:solidFill>
+                                    <a:prstDash val="solid"/>
+                                    <a:round/>
+                                    <a:headEnd/>
+                                    <a:tailEnd/>
+                                  </a:ln>
+                                </wps:spPr>
+                                <wps:bodyPr vert="horz" wrap="square" lIns="91440" tIns="45720" rIns="91440" bIns="45720" numCol="1" anchor="t" anchorCtr="0" compatLnSpc="1">
+                                  <a:prstTxWarp prst="textNoShape">
+                                    <a:avLst/>
+                                  </a:prstTxWarp>
+                                </wps:bodyPr>
+                              </wps:wsp>
+                              <wps:wsp>
+                                <wps:cNvPr id="30" name="Freeform 30"/>
+                                <wps:cNvSpPr>
+                                  <a:spLocks/>
+                                </wps:cNvSpPr>
+                                <wps:spPr bwMode="auto">
+                                  <a:xfrm>
+                                    <a:off x="563337" y="6878812"/>
+                                    <a:ext cx="11113" cy="66675"/>
+                                  </a:xfrm>
+                                  <a:custGeom>
+                                    <a:avLst/>
+                                    <a:gdLst>
+                                      <a:gd name="T0" fmla="*/ 0 w 7"/>
+                                      <a:gd name="T1" fmla="*/ 0 h 42"/>
+                                      <a:gd name="T2" fmla="*/ 6 w 7"/>
+                                      <a:gd name="T3" fmla="*/ 17 h 42"/>
+                                      <a:gd name="T4" fmla="*/ 7 w 7"/>
+                                      <a:gd name="T5" fmla="*/ 42 h 42"/>
+                                      <a:gd name="T6" fmla="*/ 6 w 7"/>
+                                      <a:gd name="T7" fmla="*/ 39 h 42"/>
+                                      <a:gd name="T8" fmla="*/ 0 w 7"/>
+                                      <a:gd name="T9" fmla="*/ 23 h 42"/>
+                                      <a:gd name="T10" fmla="*/ 0 w 7"/>
+                                      <a:gd name="T11" fmla="*/ 0 h 42"/>
+                                    </a:gdLst>
+                                    <a:ahLst/>
+                                    <a:cxnLst>
+                                      <a:cxn ang="0">
+                                        <a:pos x="T0" y="T1"/>
+                                      </a:cxn>
+                                      <a:cxn ang="0">
+                                        <a:pos x="T2" y="T3"/>
+                                      </a:cxn>
+                                      <a:cxn ang="0">
+                                        <a:pos x="T4" y="T5"/>
+                                      </a:cxn>
+                                      <a:cxn ang="0">
+                                        <a:pos x="T6" y="T7"/>
+                                      </a:cxn>
+                                      <a:cxn ang="0">
+                                        <a:pos x="T8" y="T9"/>
+                                      </a:cxn>
+                                      <a:cxn ang="0">
+                                        <a:pos x="T10" y="T11"/>
+                                      </a:cxn>
+                                    </a:cxnLst>
+                                    <a:rect l="0" t="0" r="r" b="b"/>
+                                    <a:pathLst>
+                                      <a:path w="7" h="42">
+                                        <a:moveTo>
+                                          <a:pt x="0" y="0"/>
+                                        </a:moveTo>
+                                        <a:lnTo>
+                                          <a:pt x="6" y="17"/>
+                                        </a:lnTo>
+                                        <a:lnTo>
+                                          <a:pt x="7" y="42"/>
+                                        </a:lnTo>
+                                        <a:lnTo>
+                                          <a:pt x="6" y="39"/>
+                                        </a:lnTo>
+                                        <a:lnTo>
+                                          <a:pt x="0" y="23"/>
+                                        </a:lnTo>
+                                        <a:lnTo>
+                                          <a:pt x="0" y="0"/>
+                                        </a:lnTo>
+                                        <a:close/>
+                                      </a:path>
+                                    </a:pathLst>
+                                  </a:custGeom>
+                                  <a:solidFill>
+                                    <a:schemeClr val="tx2"/>
+                                  </a:solidFill>
+                                  <a:ln w="0">
+                                    <a:solidFill>
+                                      <a:schemeClr val="tx2"/>
+                                    </a:solidFill>
+                                    <a:prstDash val="solid"/>
+                                    <a:round/>
+                                    <a:headEnd/>
+                                    <a:tailEnd/>
+                                  </a:ln>
+                                </wps:spPr>
+                                <wps:bodyPr vert="horz" wrap="square" lIns="91440" tIns="45720" rIns="91440" bIns="45720" numCol="1" anchor="t" anchorCtr="0" compatLnSpc="1">
+                                  <a:prstTxWarp prst="textNoShape">
+                                    <a:avLst/>
+                                  </a:prstTxWarp>
+                                </wps:bodyPr>
+                              </wps:wsp>
+                              <wps:wsp>
+                                <wps:cNvPr id="31" name="Freeform 31"/>
+                                <wps:cNvSpPr>
+                                  <a:spLocks/>
+                                </wps:cNvSpPr>
+                                <wps:spPr bwMode="auto">
+                                  <a:xfrm>
+                                    <a:off x="587149" y="7145512"/>
+                                    <a:ext cx="71438" cy="187325"/>
+                                  </a:xfrm>
+                                  <a:custGeom>
+                                    <a:avLst/>
+                                    <a:gdLst>
+                                      <a:gd name="T0" fmla="*/ 0 w 45"/>
+                                      <a:gd name="T1" fmla="*/ 0 h 118"/>
+                                      <a:gd name="T2" fmla="*/ 6 w 45"/>
+                                      <a:gd name="T3" fmla="*/ 16 h 118"/>
+                                      <a:gd name="T4" fmla="*/ 21 w 45"/>
+                                      <a:gd name="T5" fmla="*/ 49 h 118"/>
+                                      <a:gd name="T6" fmla="*/ 33 w 45"/>
+                                      <a:gd name="T7" fmla="*/ 84 h 118"/>
+                                      <a:gd name="T8" fmla="*/ 45 w 45"/>
+                                      <a:gd name="T9" fmla="*/ 118 h 118"/>
+                                      <a:gd name="T10" fmla="*/ 44 w 45"/>
+                                      <a:gd name="T11" fmla="*/ 118 h 118"/>
+                                      <a:gd name="T12" fmla="*/ 13 w 45"/>
+                                      <a:gd name="T13" fmla="*/ 53 h 118"/>
+                                      <a:gd name="T14" fmla="*/ 11 w 45"/>
+                                      <a:gd name="T15" fmla="*/ 42 h 118"/>
+                                      <a:gd name="T16" fmla="*/ 0 w 45"/>
+                                      <a:gd name="T17" fmla="*/ 0 h 118"/>
+                                    </a:gdLst>
+                                    <a:ahLst/>
+                                    <a:cxnLst>
+                                      <a:cxn ang="0">
+                                        <a:pos x="T0" y="T1"/>
+                                      </a:cxn>
+                                      <a:cxn ang="0">
+                                        <a:pos x="T2" y="T3"/>
+                                      </a:cxn>
+                                      <a:cxn ang="0">
+                                        <a:pos x="T4" y="T5"/>
+                                      </a:cxn>
+                                      <a:cxn ang="0">
+                                        <a:pos x="T6" y="T7"/>
+                                      </a:cxn>
+                                      <a:cxn ang="0">
+                                        <a:pos x="T8" y="T9"/>
+                                      </a:cxn>
+                                      <a:cxn ang="0">
+                                        <a:pos x="T10" y="T11"/>
+                                      </a:cxn>
+                                      <a:cxn ang="0">
+                                        <a:pos x="T12" y="T13"/>
+                                      </a:cxn>
+                                      <a:cxn ang="0">
+                                        <a:pos x="T14" y="T15"/>
+                                      </a:cxn>
+                                      <a:cxn ang="0">
+                                        <a:pos x="T16" y="T17"/>
+                                      </a:cxn>
+                                    </a:cxnLst>
+                                    <a:rect l="0" t="0" r="r" b="b"/>
+                                    <a:pathLst>
+                                      <a:path w="45" h="118">
+                                        <a:moveTo>
+                                          <a:pt x="0" y="0"/>
+                                        </a:moveTo>
+                                        <a:lnTo>
+                                          <a:pt x="6" y="16"/>
+                                        </a:lnTo>
+                                        <a:lnTo>
+                                          <a:pt x="21" y="49"/>
+                                        </a:lnTo>
+                                        <a:lnTo>
+                                          <a:pt x="33" y="84"/>
+                                        </a:lnTo>
+                                        <a:lnTo>
+                                          <a:pt x="45" y="118"/>
+                                        </a:lnTo>
+                                        <a:lnTo>
+                                          <a:pt x="44" y="118"/>
+                                        </a:lnTo>
+                                        <a:lnTo>
+                                          <a:pt x="13" y="53"/>
+                                        </a:lnTo>
+                                        <a:lnTo>
+                                          <a:pt x="11" y="42"/>
+                                        </a:lnTo>
+                                        <a:lnTo>
+                                          <a:pt x="0" y="0"/>
+                                        </a:lnTo>
+                                        <a:close/>
+                                      </a:path>
+                                    </a:pathLst>
+                                  </a:custGeom>
+                                  <a:solidFill>
+                                    <a:schemeClr val="tx2"/>
+                                  </a:solidFill>
+                                  <a:ln w="0">
+                                    <a:solidFill>
+                                      <a:schemeClr val="tx2"/>
+                                    </a:solidFill>
+                                    <a:prstDash val="solid"/>
+                                    <a:round/>
+                                    <a:headEnd/>
+                                    <a:tailEnd/>
+                                  </a:ln>
+                                </wps:spPr>
+                                <wps:bodyPr vert="horz" wrap="square" lIns="91440" tIns="45720" rIns="91440" bIns="45720" numCol="1" anchor="t" anchorCtr="0" compatLnSpc="1">
+                                  <a:prstTxWarp prst="textNoShape">
+                                    <a:avLst/>
+                                  </a:prstTxWarp>
+                                </wps:bodyPr>
+                              </wps:wsp>
+                            </wpg:grpSp>
+                            <wpg:grpSp>
+                              <wpg:cNvPr id="7" name="Group 7"/>
+                              <wpg:cNvGrpSpPr>
+                                <a:grpSpLocks noChangeAspect="1"/>
+                              </wpg:cNvGrpSpPr>
+                              <wpg:grpSpPr>
+                                <a:xfrm>
+                                  <a:off x="80645" y="4826972"/>
+                                  <a:ext cx="1306273" cy="2505863"/>
+                                  <a:chOff x="80645" y="4649964"/>
+                                  <a:chExt cx="874712" cy="1677988"/>
+                                </a:xfrm>
+                              </wpg:grpSpPr>
+                              <wps:wsp>
+                                <wps:cNvPr id="8" name="Freeform 8"/>
+                                <wps:cNvSpPr>
+                                  <a:spLocks/>
+                                </wps:cNvSpPr>
+                                <wps:spPr bwMode="auto">
+                                  <a:xfrm>
+                                    <a:off x="118745" y="5189714"/>
+                                    <a:ext cx="198438" cy="714375"/>
+                                  </a:xfrm>
+                                  <a:custGeom>
+                                    <a:avLst/>
+                                    <a:gdLst>
+                                      <a:gd name="T0" fmla="*/ 0 w 125"/>
+                                      <a:gd name="T1" fmla="*/ 0 h 450"/>
+                                      <a:gd name="T2" fmla="*/ 41 w 125"/>
+                                      <a:gd name="T3" fmla="*/ 155 h 450"/>
+                                      <a:gd name="T4" fmla="*/ 86 w 125"/>
+                                      <a:gd name="T5" fmla="*/ 309 h 450"/>
+                                      <a:gd name="T6" fmla="*/ 125 w 125"/>
+                                      <a:gd name="T7" fmla="*/ 425 h 450"/>
+                                      <a:gd name="T8" fmla="*/ 125 w 125"/>
+                                      <a:gd name="T9" fmla="*/ 450 h 450"/>
+                                      <a:gd name="T10" fmla="*/ 79 w 125"/>
+                                      <a:gd name="T11" fmla="*/ 311 h 450"/>
+                                      <a:gd name="T12" fmla="*/ 41 w 125"/>
+                                      <a:gd name="T13" fmla="*/ 183 h 450"/>
+                                      <a:gd name="T14" fmla="*/ 7 w 125"/>
+                                      <a:gd name="T15" fmla="*/ 54 h 450"/>
+                                      <a:gd name="T16" fmla="*/ 0 w 125"/>
+                                      <a:gd name="T17" fmla="*/ 0 h 450"/>
+                                    </a:gdLst>
+                                    <a:ahLst/>
+                                    <a:cxnLst>
+                                      <a:cxn ang="0">
+                                        <a:pos x="T0" y="T1"/>
+                                      </a:cxn>
+                                      <a:cxn ang="0">
+                                        <a:pos x="T2" y="T3"/>
+                                      </a:cxn>
+                                      <a:cxn ang="0">
+                                        <a:pos x="T4" y="T5"/>
+                                      </a:cxn>
+                                      <a:cxn ang="0">
+                                        <a:pos x="T6" y="T7"/>
+                                      </a:cxn>
+                                      <a:cxn ang="0">
+                                        <a:pos x="T8" y="T9"/>
+                                      </a:cxn>
+                                      <a:cxn ang="0">
+                                        <a:pos x="T10" y="T11"/>
+                                      </a:cxn>
+                                      <a:cxn ang="0">
+                                        <a:pos x="T12" y="T13"/>
+                                      </a:cxn>
+                                      <a:cxn ang="0">
+                                        <a:pos x="T14" y="T15"/>
+                                      </a:cxn>
+                                      <a:cxn ang="0">
+                                        <a:pos x="T16" y="T17"/>
+                                      </a:cxn>
+                                    </a:cxnLst>
+                                    <a:rect l="0" t="0" r="r" b="b"/>
+                                    <a:pathLst>
+                                      <a:path w="125" h="450">
+                                        <a:moveTo>
+                                          <a:pt x="0" y="0"/>
+                                        </a:moveTo>
+                                        <a:lnTo>
+                                          <a:pt x="41" y="155"/>
+                                        </a:lnTo>
+                                        <a:lnTo>
+                                          <a:pt x="86" y="309"/>
+                                        </a:lnTo>
+                                        <a:lnTo>
+                                          <a:pt x="125" y="425"/>
+                                        </a:lnTo>
+                                        <a:lnTo>
+                                          <a:pt x="125" y="450"/>
+                                        </a:lnTo>
+                                        <a:lnTo>
+                                          <a:pt x="79" y="311"/>
+                                        </a:lnTo>
+                                        <a:lnTo>
+                                          <a:pt x="41" y="183"/>
+                                        </a:lnTo>
+                                        <a:lnTo>
+                                          <a:pt x="7" y="54"/>
+                                        </a:lnTo>
+                                        <a:lnTo>
+                                          <a:pt x="0" y="0"/>
+                                        </a:lnTo>
+                                        <a:close/>
+                                      </a:path>
+                                    </a:pathLst>
+                                  </a:custGeom>
+                                  <a:solidFill>
+                                    <a:schemeClr val="tx2">
+                                      <a:alpha val="20000"/>
+                                    </a:schemeClr>
+                                  </a:solidFill>
+                                  <a:ln w="0">
+                                    <a:solidFill>
+                                      <a:schemeClr val="tx2">
+                                        <a:alpha val="20000"/>
+                                      </a:schemeClr>
+                                    </a:solidFill>
+                                    <a:prstDash val="solid"/>
+                                    <a:round/>
+                                    <a:headEnd/>
+                                    <a:tailEnd/>
+                                  </a:ln>
+                                </wps:spPr>
+                                <wps:bodyPr vert="horz" wrap="square" lIns="91440" tIns="45720" rIns="91440" bIns="45720" numCol="1" anchor="t" anchorCtr="0" compatLnSpc="1">
+                                  <a:prstTxWarp prst="textNoShape">
+                                    <a:avLst/>
+                                  </a:prstTxWarp>
+                                </wps:bodyPr>
+                              </wps:wsp>
+                              <wps:wsp>
+                                <wps:cNvPr id="9" name="Freeform 9"/>
+                                <wps:cNvSpPr>
+                                  <a:spLocks/>
+                                </wps:cNvSpPr>
+                                <wps:spPr bwMode="auto">
+                                  <a:xfrm>
+                                    <a:off x="328295" y="5891389"/>
+                                    <a:ext cx="187325" cy="436563"/>
+                                  </a:xfrm>
+                                  <a:custGeom>
+                                    <a:avLst/>
+                                    <a:gdLst>
+                                      <a:gd name="T0" fmla="*/ 0 w 118"/>
+                                      <a:gd name="T1" fmla="*/ 0 h 275"/>
+                                      <a:gd name="T2" fmla="*/ 8 w 118"/>
+                                      <a:gd name="T3" fmla="*/ 20 h 275"/>
+                                      <a:gd name="T4" fmla="*/ 37 w 118"/>
+                                      <a:gd name="T5" fmla="*/ 96 h 275"/>
+                                      <a:gd name="T6" fmla="*/ 69 w 118"/>
+                                      <a:gd name="T7" fmla="*/ 170 h 275"/>
+                                      <a:gd name="T8" fmla="*/ 118 w 118"/>
+                                      <a:gd name="T9" fmla="*/ 275 h 275"/>
+                                      <a:gd name="T10" fmla="*/ 109 w 118"/>
+                                      <a:gd name="T11" fmla="*/ 275 h 275"/>
+                                      <a:gd name="T12" fmla="*/ 61 w 118"/>
+                                      <a:gd name="T13" fmla="*/ 174 h 275"/>
+                                      <a:gd name="T14" fmla="*/ 30 w 118"/>
+                                      <a:gd name="T15" fmla="*/ 100 h 275"/>
+                                      <a:gd name="T16" fmla="*/ 0 w 118"/>
+                                      <a:gd name="T17" fmla="*/ 26 h 275"/>
+                                      <a:gd name="T18" fmla="*/ 0 w 118"/>
+                                      <a:gd name="T19" fmla="*/ 0 h 275"/>
+                                    </a:gdLst>
+                                    <a:ahLst/>
+                                    <a:cxnLst>
+                                      <a:cxn ang="0">
+                                        <a:pos x="T0" y="T1"/>
+                                      </a:cxn>
+                                      <a:cxn ang="0">
+                                        <a:pos x="T2" y="T3"/>
+                                      </a:cxn>
+                                      <a:cxn ang="0">
+                                        <a:pos x="T4" y="T5"/>
+                                      </a:cxn>
+                                      <a:cxn ang="0">
+                                        <a:pos x="T6" y="T7"/>
+                                      </a:cxn>
+                                      <a:cxn ang="0">
+                                        <a:pos x="T8" y="T9"/>
+                                      </a:cxn>
+                                      <a:cxn ang="0">
+                                        <a:pos x="T10" y="T11"/>
+                                      </a:cxn>
+                                      <a:cxn ang="0">
+                                        <a:pos x="T12" y="T13"/>
+                                      </a:cxn>
+                                      <a:cxn ang="0">
+                                        <a:pos x="T14" y="T15"/>
+                                      </a:cxn>
+                                      <a:cxn ang="0">
+                                        <a:pos x="T16" y="T17"/>
+                                      </a:cxn>
+                                      <a:cxn ang="0">
+                                        <a:pos x="T18" y="T19"/>
+                                      </a:cxn>
+                                    </a:cxnLst>
+                                    <a:rect l="0" t="0" r="r" b="b"/>
+                                    <a:pathLst>
+                                      <a:path w="118" h="275">
+                                        <a:moveTo>
+                                          <a:pt x="0" y="0"/>
+                                        </a:moveTo>
+                                        <a:lnTo>
+                                          <a:pt x="8" y="20"/>
+                                        </a:lnTo>
+                                        <a:lnTo>
+                                          <a:pt x="37" y="96"/>
+                                        </a:lnTo>
+                                        <a:lnTo>
+                                          <a:pt x="69" y="170"/>
+                                        </a:lnTo>
+                                        <a:lnTo>
+                                          <a:pt x="118" y="275"/>
+                                        </a:lnTo>
+                                        <a:lnTo>
+                                          <a:pt x="109" y="275"/>
+                                        </a:lnTo>
+                                        <a:lnTo>
+                                          <a:pt x="61" y="174"/>
+                                        </a:lnTo>
+                                        <a:lnTo>
+                                          <a:pt x="30" y="100"/>
+                                        </a:lnTo>
+                                        <a:lnTo>
+                                          <a:pt x="0" y="26"/>
+                                        </a:lnTo>
+                                        <a:lnTo>
+                                          <a:pt x="0" y="0"/>
+                                        </a:lnTo>
+                                        <a:close/>
+                                      </a:path>
+                                    </a:pathLst>
+                                  </a:custGeom>
+                                  <a:solidFill>
+                                    <a:schemeClr val="tx2">
+                                      <a:alpha val="20000"/>
+                                    </a:schemeClr>
+                                  </a:solidFill>
+                                  <a:ln w="0">
+                                    <a:solidFill>
+                                      <a:schemeClr val="tx2">
+                                        <a:alpha val="20000"/>
+                                      </a:schemeClr>
+                                    </a:solidFill>
+                                    <a:prstDash val="solid"/>
+                                    <a:round/>
+                                    <a:headEnd/>
+                                    <a:tailEnd/>
+                                  </a:ln>
+                                </wps:spPr>
+                                <wps:bodyPr vert="horz" wrap="square" lIns="91440" tIns="45720" rIns="91440" bIns="45720" numCol="1" anchor="t" anchorCtr="0" compatLnSpc="1">
+                                  <a:prstTxWarp prst="textNoShape">
+                                    <a:avLst/>
+                                  </a:prstTxWarp>
+                                </wps:bodyPr>
+                              </wps:wsp>
+                              <wps:wsp>
+                                <wps:cNvPr id="10" name="Freeform 10"/>
+                                <wps:cNvSpPr>
+                                  <a:spLocks/>
+                                </wps:cNvSpPr>
+                                <wps:spPr bwMode="auto">
+                                  <a:xfrm>
+                                    <a:off x="80645" y="5010327"/>
+                                    <a:ext cx="31750" cy="192088"/>
+                                  </a:xfrm>
+                                  <a:custGeom>
+                                    <a:avLst/>
+                                    <a:gdLst>
+                                      <a:gd name="T0" fmla="*/ 0 w 20"/>
+                                      <a:gd name="T1" fmla="*/ 0 h 121"/>
+                                      <a:gd name="T2" fmla="*/ 16 w 20"/>
+                                      <a:gd name="T3" fmla="*/ 72 h 121"/>
+                                      <a:gd name="T4" fmla="*/ 20 w 20"/>
+                                      <a:gd name="T5" fmla="*/ 121 h 121"/>
+                                      <a:gd name="T6" fmla="*/ 18 w 20"/>
+                                      <a:gd name="T7" fmla="*/ 112 h 121"/>
+                                      <a:gd name="T8" fmla="*/ 0 w 20"/>
+                                      <a:gd name="T9" fmla="*/ 31 h 121"/>
+                                      <a:gd name="T10" fmla="*/ 0 w 20"/>
+                                      <a:gd name="T11" fmla="*/ 0 h 121"/>
+                                    </a:gdLst>
+                                    <a:ahLst/>
+                                    <a:cxnLst>
+                                      <a:cxn ang="0">
+                                        <a:pos x="T0" y="T1"/>
+                                      </a:cxn>
+                                      <a:cxn ang="0">
+                                        <a:pos x="T2" y="T3"/>
+                                      </a:cxn>
+                                      <a:cxn ang="0">
+                                        <a:pos x="T4" y="T5"/>
+                                      </a:cxn>
+                                      <a:cxn ang="0">
+                                        <a:pos x="T6" y="T7"/>
+                                      </a:cxn>
+                                      <a:cxn ang="0">
+                                        <a:pos x="T8" y="T9"/>
+                                      </a:cxn>
+                                      <a:cxn ang="0">
+                                        <a:pos x="T10" y="T11"/>
+                                      </a:cxn>
+                                    </a:cxnLst>
+                                    <a:rect l="0" t="0" r="r" b="b"/>
+                                    <a:pathLst>
+                                      <a:path w="20" h="121">
+                                        <a:moveTo>
+                                          <a:pt x="0" y="0"/>
+                                        </a:moveTo>
+                                        <a:lnTo>
+                                          <a:pt x="16" y="72"/>
+                                        </a:lnTo>
+                                        <a:lnTo>
+                                          <a:pt x="20" y="121"/>
+                                        </a:lnTo>
+                                        <a:lnTo>
+                                          <a:pt x="18" y="112"/>
+                                        </a:lnTo>
+                                        <a:lnTo>
+                                          <a:pt x="0" y="31"/>
+                                        </a:lnTo>
+                                        <a:lnTo>
+                                          <a:pt x="0" y="0"/>
+                                        </a:lnTo>
+                                        <a:close/>
+                                      </a:path>
+                                    </a:pathLst>
+                                  </a:custGeom>
+                                  <a:solidFill>
+                                    <a:schemeClr val="tx2">
+                                      <a:alpha val="20000"/>
+                                    </a:schemeClr>
+                                  </a:solidFill>
+                                  <a:ln w="0">
+                                    <a:solidFill>
+                                      <a:schemeClr val="tx2">
+                                        <a:alpha val="20000"/>
+                                      </a:schemeClr>
+                                    </a:solidFill>
+                                    <a:prstDash val="solid"/>
+                                    <a:round/>
+                                    <a:headEnd/>
+                                    <a:tailEnd/>
+                                  </a:ln>
+                                </wps:spPr>
+                                <wps:bodyPr vert="horz" wrap="square" lIns="91440" tIns="45720" rIns="91440" bIns="45720" numCol="1" anchor="t" anchorCtr="0" compatLnSpc="1">
+                                  <a:prstTxWarp prst="textNoShape">
+                                    <a:avLst/>
+                                  </a:prstTxWarp>
+                                </wps:bodyPr>
+                              </wps:wsp>
+                              <wps:wsp>
+                                <wps:cNvPr id="12" name="Freeform 12"/>
+                                <wps:cNvSpPr>
+                                  <a:spLocks/>
+                                </wps:cNvSpPr>
+                                <wps:spPr bwMode="auto">
+                                  <a:xfrm>
+                                    <a:off x="112395" y="5202414"/>
+                                    <a:ext cx="250825" cy="1020763"/>
+                                  </a:xfrm>
+                                  <a:custGeom>
+                                    <a:avLst/>
+                                    <a:gdLst>
+                                      <a:gd name="T0" fmla="*/ 0 w 158"/>
+                                      <a:gd name="T1" fmla="*/ 0 h 643"/>
+                                      <a:gd name="T2" fmla="*/ 11 w 158"/>
+                                      <a:gd name="T3" fmla="*/ 46 h 643"/>
+                                      <a:gd name="T4" fmla="*/ 22 w 158"/>
+                                      <a:gd name="T5" fmla="*/ 129 h 643"/>
+                                      <a:gd name="T6" fmla="*/ 36 w 158"/>
+                                      <a:gd name="T7" fmla="*/ 211 h 643"/>
+                                      <a:gd name="T8" fmla="*/ 55 w 158"/>
+                                      <a:gd name="T9" fmla="*/ 301 h 643"/>
+                                      <a:gd name="T10" fmla="*/ 76 w 158"/>
+                                      <a:gd name="T11" fmla="*/ 389 h 643"/>
+                                      <a:gd name="T12" fmla="*/ 103 w 158"/>
+                                      <a:gd name="T13" fmla="*/ 476 h 643"/>
+                                      <a:gd name="T14" fmla="*/ 123 w 158"/>
+                                      <a:gd name="T15" fmla="*/ 533 h 643"/>
+                                      <a:gd name="T16" fmla="*/ 144 w 158"/>
+                                      <a:gd name="T17" fmla="*/ 588 h 643"/>
+                                      <a:gd name="T18" fmla="*/ 155 w 158"/>
+                                      <a:gd name="T19" fmla="*/ 632 h 643"/>
+                                      <a:gd name="T20" fmla="*/ 158 w 158"/>
+                                      <a:gd name="T21" fmla="*/ 643 h 643"/>
+                                      <a:gd name="T22" fmla="*/ 142 w 158"/>
+                                      <a:gd name="T23" fmla="*/ 608 h 643"/>
+                                      <a:gd name="T24" fmla="*/ 118 w 158"/>
+                                      <a:gd name="T25" fmla="*/ 544 h 643"/>
+                                      <a:gd name="T26" fmla="*/ 95 w 158"/>
+                                      <a:gd name="T27" fmla="*/ 478 h 643"/>
+                                      <a:gd name="T28" fmla="*/ 69 w 158"/>
+                                      <a:gd name="T29" fmla="*/ 391 h 643"/>
+                                      <a:gd name="T30" fmla="*/ 47 w 158"/>
+                                      <a:gd name="T31" fmla="*/ 302 h 643"/>
+                                      <a:gd name="T32" fmla="*/ 29 w 158"/>
+                                      <a:gd name="T33" fmla="*/ 212 h 643"/>
+                                      <a:gd name="T34" fmla="*/ 13 w 158"/>
+                                      <a:gd name="T35" fmla="*/ 107 h 643"/>
+                                      <a:gd name="T36" fmla="*/ 0 w 158"/>
+                                      <a:gd name="T37" fmla="*/ 0 h 643"/>
+                                    </a:gdLst>
+                                    <a:ahLst/>
+                                    <a:cxnLst>
+                                      <a:cxn ang="0">
+                                        <a:pos x="T0" y="T1"/>
+                                      </a:cxn>
+                                      <a:cxn ang="0">
+                                        <a:pos x="T2" y="T3"/>
+                                      </a:cxn>
+                                      <a:cxn ang="0">
+                                        <a:pos x="T4" y="T5"/>
+                                      </a:cxn>
+                                      <a:cxn ang="0">
+                                        <a:pos x="T6" y="T7"/>
+                                      </a:cxn>
+                                      <a:cxn ang="0">
+                                        <a:pos x="T8" y="T9"/>
+                                      </a:cxn>
+                                      <a:cxn ang="0">
+                                        <a:pos x="T10" y="T11"/>
+                                      </a:cxn>
+                                      <a:cxn ang="0">
+                                        <a:pos x="T12" y="T13"/>
+                                      </a:cxn>
+                                      <a:cxn ang="0">
+                                        <a:pos x="T14" y="T15"/>
+                                      </a:cxn>
+                                      <a:cxn ang="0">
+                                        <a:pos x="T16" y="T17"/>
+                                      </a:cxn>
+                                      <a:cxn ang="0">
+                                        <a:pos x="T18" y="T19"/>
+                                      </a:cxn>
+                                      <a:cxn ang="0">
+                                        <a:pos x="T20" y="T21"/>
+                                      </a:cxn>
+                                      <a:cxn ang="0">
+                                        <a:pos x="T22" y="T23"/>
+                                      </a:cxn>
+                                      <a:cxn ang="0">
+                                        <a:pos x="T24" y="T25"/>
+                                      </a:cxn>
+                                      <a:cxn ang="0">
+                                        <a:pos x="T26" y="T27"/>
+                                      </a:cxn>
+                                      <a:cxn ang="0">
+                                        <a:pos x="T28" y="T29"/>
+                                      </a:cxn>
+                                      <a:cxn ang="0">
+                                        <a:pos x="T30" y="T31"/>
+                                      </a:cxn>
+                                      <a:cxn ang="0">
+                                        <a:pos x="T32" y="T33"/>
+                                      </a:cxn>
+                                      <a:cxn ang="0">
+                                        <a:pos x="T34" y="T35"/>
+                                      </a:cxn>
+                                      <a:cxn ang="0">
+                                        <a:pos x="T36" y="T37"/>
+                                      </a:cxn>
+                                    </a:cxnLst>
+                                    <a:rect l="0" t="0" r="r" b="b"/>
+                                    <a:pathLst>
+                                      <a:path w="158" h="643">
+                                        <a:moveTo>
+                                          <a:pt x="0" y="0"/>
+                                        </a:moveTo>
+                                        <a:lnTo>
+                                          <a:pt x="11" y="46"/>
+                                        </a:lnTo>
+                                        <a:lnTo>
+                                          <a:pt x="22" y="129"/>
+                                        </a:lnTo>
+                                        <a:lnTo>
+                                          <a:pt x="36" y="211"/>
+                                        </a:lnTo>
+                                        <a:lnTo>
+                                          <a:pt x="55" y="301"/>
+                                        </a:lnTo>
+                                        <a:lnTo>
+                                          <a:pt x="76" y="389"/>
+                                        </a:lnTo>
+                                        <a:lnTo>
+                                          <a:pt x="103" y="476"/>
+                                        </a:lnTo>
+                                        <a:lnTo>
+                                          <a:pt x="123" y="533"/>
+                                        </a:lnTo>
+                                        <a:lnTo>
+                                          <a:pt x="144" y="588"/>
+                                        </a:lnTo>
+                                        <a:lnTo>
+                                          <a:pt x="155" y="632"/>
+                                        </a:lnTo>
+                                        <a:lnTo>
+                                          <a:pt x="158" y="643"/>
+                                        </a:lnTo>
+                                        <a:lnTo>
+                                          <a:pt x="142" y="608"/>
+                                        </a:lnTo>
+                                        <a:lnTo>
+                                          <a:pt x="118" y="544"/>
+                                        </a:lnTo>
+                                        <a:lnTo>
+                                          <a:pt x="95" y="478"/>
+                                        </a:lnTo>
+                                        <a:lnTo>
+                                          <a:pt x="69" y="391"/>
+                                        </a:lnTo>
+                                        <a:lnTo>
+                                          <a:pt x="47" y="302"/>
+                                        </a:lnTo>
+                                        <a:lnTo>
+                                          <a:pt x="29" y="212"/>
+                                        </a:lnTo>
+                                        <a:lnTo>
+                                          <a:pt x="13" y="107"/>
+                                        </a:lnTo>
+                                        <a:lnTo>
+                                          <a:pt x="0" y="0"/>
+                                        </a:lnTo>
+                                        <a:close/>
+                                      </a:path>
+                                    </a:pathLst>
+                                  </a:custGeom>
+                                  <a:solidFill>
+                                    <a:schemeClr val="tx2">
+                                      <a:alpha val="20000"/>
+                                    </a:schemeClr>
+                                  </a:solidFill>
+                                  <a:ln w="0">
+                                    <a:solidFill>
+                                      <a:schemeClr val="tx2">
+                                        <a:alpha val="20000"/>
+                                      </a:schemeClr>
+                                    </a:solidFill>
+                                    <a:prstDash val="solid"/>
+                                    <a:round/>
+                                    <a:headEnd/>
+                                    <a:tailEnd/>
+                                  </a:ln>
+                                </wps:spPr>
+                                <wps:bodyPr vert="horz" wrap="square" lIns="91440" tIns="45720" rIns="91440" bIns="45720" numCol="1" anchor="t" anchorCtr="0" compatLnSpc="1">
+                                  <a:prstTxWarp prst="textNoShape">
+                                    <a:avLst/>
+                                  </a:prstTxWarp>
+                                </wps:bodyPr>
+                              </wps:wsp>
+                              <wps:wsp>
+                                <wps:cNvPr id="13" name="Freeform 13"/>
+                                <wps:cNvSpPr>
+                                  <a:spLocks/>
+                                </wps:cNvSpPr>
+                                <wps:spPr bwMode="auto">
+                                  <a:xfrm>
+                                    <a:off x="375920" y="6215239"/>
+                                    <a:ext cx="52388" cy="112713"/>
+                                  </a:xfrm>
+                                  <a:custGeom>
+                                    <a:avLst/>
+                                    <a:gdLst>
+                                      <a:gd name="T0" fmla="*/ 0 w 33"/>
+                                      <a:gd name="T1" fmla="*/ 0 h 71"/>
+                                      <a:gd name="T2" fmla="*/ 33 w 33"/>
+                                      <a:gd name="T3" fmla="*/ 71 h 71"/>
+                                      <a:gd name="T4" fmla="*/ 24 w 33"/>
+                                      <a:gd name="T5" fmla="*/ 71 h 71"/>
+                                      <a:gd name="T6" fmla="*/ 11 w 33"/>
+                                      <a:gd name="T7" fmla="*/ 36 h 71"/>
+                                      <a:gd name="T8" fmla="*/ 0 w 33"/>
+                                      <a:gd name="T9" fmla="*/ 0 h 71"/>
+                                    </a:gdLst>
+                                    <a:ahLst/>
+                                    <a:cxnLst>
+                                      <a:cxn ang="0">
+                                        <a:pos x="T0" y="T1"/>
+                                      </a:cxn>
+                                      <a:cxn ang="0">
+                                        <a:pos x="T2" y="T3"/>
+                                      </a:cxn>
+                                      <a:cxn ang="0">
+                                        <a:pos x="T4" y="T5"/>
+                                      </a:cxn>
+                                      <a:cxn ang="0">
+                                        <a:pos x="T6" y="T7"/>
+                                      </a:cxn>
+                                      <a:cxn ang="0">
+                                        <a:pos x="T8" y="T9"/>
+                                      </a:cxn>
+                                    </a:cxnLst>
+                                    <a:rect l="0" t="0" r="r" b="b"/>
+                                    <a:pathLst>
+                                      <a:path w="33" h="71">
+                                        <a:moveTo>
+                                          <a:pt x="0" y="0"/>
+                                        </a:moveTo>
+                                        <a:lnTo>
+                                          <a:pt x="33" y="71"/>
+                                        </a:lnTo>
+                                        <a:lnTo>
+                                          <a:pt x="24" y="71"/>
+                                        </a:lnTo>
+                                        <a:lnTo>
+                                          <a:pt x="11" y="36"/>
+                                        </a:lnTo>
+                                        <a:lnTo>
+                                          <a:pt x="0" y="0"/>
+                                        </a:lnTo>
+                                        <a:close/>
+                                      </a:path>
+                                    </a:pathLst>
+                                  </a:custGeom>
+                                  <a:solidFill>
+                                    <a:schemeClr val="tx2">
+                                      <a:alpha val="20000"/>
+                                    </a:schemeClr>
+                                  </a:solidFill>
+                                  <a:ln w="0">
+                                    <a:solidFill>
+                                      <a:schemeClr val="tx2">
+                                        <a:alpha val="20000"/>
+                                      </a:schemeClr>
+                                    </a:solidFill>
+                                    <a:prstDash val="solid"/>
+                                    <a:round/>
+                                    <a:headEnd/>
+                                    <a:tailEnd/>
+                                  </a:ln>
+                                </wps:spPr>
+                                <wps:bodyPr vert="horz" wrap="square" lIns="91440" tIns="45720" rIns="91440" bIns="45720" numCol="1" anchor="t" anchorCtr="0" compatLnSpc="1">
+                                  <a:prstTxWarp prst="textNoShape">
+                                    <a:avLst/>
+                                  </a:prstTxWarp>
+                                </wps:bodyPr>
+                              </wps:wsp>
+                              <wps:wsp>
+                                <wps:cNvPr id="14" name="Freeform 14"/>
+                                <wps:cNvSpPr>
+                                  <a:spLocks/>
+                                </wps:cNvSpPr>
+                                <wps:spPr bwMode="auto">
+                                  <a:xfrm>
+                                    <a:off x="106045" y="5124627"/>
+                                    <a:ext cx="23813" cy="150813"/>
+                                  </a:xfrm>
+                                  <a:custGeom>
+                                    <a:avLst/>
+                                    <a:gdLst>
+                                      <a:gd name="T0" fmla="*/ 0 w 15"/>
+                                      <a:gd name="T1" fmla="*/ 0 h 95"/>
+                                      <a:gd name="T2" fmla="*/ 8 w 15"/>
+                                      <a:gd name="T3" fmla="*/ 37 h 95"/>
+                                      <a:gd name="T4" fmla="*/ 8 w 15"/>
+                                      <a:gd name="T5" fmla="*/ 41 h 95"/>
+                                      <a:gd name="T6" fmla="*/ 15 w 15"/>
+                                      <a:gd name="T7" fmla="*/ 95 h 95"/>
+                                      <a:gd name="T8" fmla="*/ 4 w 15"/>
+                                      <a:gd name="T9" fmla="*/ 49 h 95"/>
+                                      <a:gd name="T10" fmla="*/ 0 w 15"/>
+                                      <a:gd name="T11" fmla="*/ 0 h 95"/>
+                                    </a:gdLst>
+                                    <a:ahLst/>
+                                    <a:cxnLst>
+                                      <a:cxn ang="0">
+                                        <a:pos x="T0" y="T1"/>
+                                      </a:cxn>
+                                      <a:cxn ang="0">
+                                        <a:pos x="T2" y="T3"/>
+                                      </a:cxn>
+                                      <a:cxn ang="0">
+                                        <a:pos x="T4" y="T5"/>
+                                      </a:cxn>
+                                      <a:cxn ang="0">
+                                        <a:pos x="T6" y="T7"/>
+                                      </a:cxn>
+                                      <a:cxn ang="0">
+                                        <a:pos x="T8" y="T9"/>
+                                      </a:cxn>
+                                      <a:cxn ang="0">
+                                        <a:pos x="T10" y="T11"/>
+                                      </a:cxn>
+                                    </a:cxnLst>
+                                    <a:rect l="0" t="0" r="r" b="b"/>
+                                    <a:pathLst>
+                                      <a:path w="15" h="95">
+                                        <a:moveTo>
+                                          <a:pt x="0" y="0"/>
+                                        </a:moveTo>
+                                        <a:lnTo>
+                                          <a:pt x="8" y="37"/>
+                                        </a:lnTo>
+                                        <a:lnTo>
+                                          <a:pt x="8" y="41"/>
+                                        </a:lnTo>
+                                        <a:lnTo>
+                                          <a:pt x="15" y="95"/>
+                                        </a:lnTo>
+                                        <a:lnTo>
+                                          <a:pt x="4" y="49"/>
+                                        </a:lnTo>
+                                        <a:lnTo>
+                                          <a:pt x="0" y="0"/>
+                                        </a:lnTo>
+                                        <a:close/>
+                                      </a:path>
+                                    </a:pathLst>
+                                  </a:custGeom>
+                                  <a:solidFill>
+                                    <a:schemeClr val="tx2">
+                                      <a:alpha val="20000"/>
+                                    </a:schemeClr>
+                                  </a:solidFill>
+                                  <a:ln w="0">
+                                    <a:solidFill>
+                                      <a:schemeClr val="tx2">
+                                        <a:alpha val="20000"/>
+                                      </a:schemeClr>
+                                    </a:solidFill>
+                                    <a:prstDash val="solid"/>
+                                    <a:round/>
+                                    <a:headEnd/>
+                                    <a:tailEnd/>
+                                  </a:ln>
+                                </wps:spPr>
+                                <wps:bodyPr vert="horz" wrap="square" lIns="91440" tIns="45720" rIns="91440" bIns="45720" numCol="1" anchor="t" anchorCtr="0" compatLnSpc="1">
+                                  <a:prstTxWarp prst="textNoShape">
+                                    <a:avLst/>
+                                  </a:prstTxWarp>
+                                </wps:bodyPr>
+                              </wps:wsp>
+                              <wps:wsp>
+                                <wps:cNvPr id="15" name="Freeform 15"/>
+                                <wps:cNvSpPr>
+                                  <a:spLocks/>
+                                </wps:cNvSpPr>
+                                <wps:spPr bwMode="auto">
+                                  <a:xfrm>
+                                    <a:off x="317182" y="4649964"/>
+                                    <a:ext cx="638175" cy="1241425"/>
+                                  </a:xfrm>
+                                  <a:custGeom>
+                                    <a:avLst/>
+                                    <a:gdLst>
+                                      <a:gd name="T0" fmla="*/ 402 w 402"/>
+                                      <a:gd name="T1" fmla="*/ 0 h 782"/>
+                                      <a:gd name="T2" fmla="*/ 402 w 402"/>
+                                      <a:gd name="T3" fmla="*/ 1 h 782"/>
+                                      <a:gd name="T4" fmla="*/ 363 w 402"/>
+                                      <a:gd name="T5" fmla="*/ 39 h 782"/>
+                                      <a:gd name="T6" fmla="*/ 325 w 402"/>
+                                      <a:gd name="T7" fmla="*/ 79 h 782"/>
+                                      <a:gd name="T8" fmla="*/ 290 w 402"/>
+                                      <a:gd name="T9" fmla="*/ 121 h 782"/>
+                                      <a:gd name="T10" fmla="*/ 255 w 402"/>
+                                      <a:gd name="T11" fmla="*/ 164 h 782"/>
+                                      <a:gd name="T12" fmla="*/ 211 w 402"/>
+                                      <a:gd name="T13" fmla="*/ 222 h 782"/>
+                                      <a:gd name="T14" fmla="*/ 171 w 402"/>
+                                      <a:gd name="T15" fmla="*/ 284 h 782"/>
+                                      <a:gd name="T16" fmla="*/ 133 w 402"/>
+                                      <a:gd name="T17" fmla="*/ 346 h 782"/>
+                                      <a:gd name="T18" fmla="*/ 100 w 402"/>
+                                      <a:gd name="T19" fmla="*/ 411 h 782"/>
+                                      <a:gd name="T20" fmla="*/ 71 w 402"/>
+                                      <a:gd name="T21" fmla="*/ 478 h 782"/>
+                                      <a:gd name="T22" fmla="*/ 45 w 402"/>
+                                      <a:gd name="T23" fmla="*/ 546 h 782"/>
+                                      <a:gd name="T24" fmla="*/ 27 w 402"/>
+                                      <a:gd name="T25" fmla="*/ 617 h 782"/>
+                                      <a:gd name="T26" fmla="*/ 13 w 402"/>
+                                      <a:gd name="T27" fmla="*/ 689 h 782"/>
+                                      <a:gd name="T28" fmla="*/ 7 w 402"/>
+                                      <a:gd name="T29" fmla="*/ 761 h 782"/>
+                                      <a:gd name="T30" fmla="*/ 7 w 402"/>
+                                      <a:gd name="T31" fmla="*/ 782 h 782"/>
+                                      <a:gd name="T32" fmla="*/ 0 w 402"/>
+                                      <a:gd name="T33" fmla="*/ 765 h 782"/>
+                                      <a:gd name="T34" fmla="*/ 1 w 402"/>
+                                      <a:gd name="T35" fmla="*/ 761 h 782"/>
+                                      <a:gd name="T36" fmla="*/ 7 w 402"/>
+                                      <a:gd name="T37" fmla="*/ 688 h 782"/>
+                                      <a:gd name="T38" fmla="*/ 21 w 402"/>
+                                      <a:gd name="T39" fmla="*/ 616 h 782"/>
+                                      <a:gd name="T40" fmla="*/ 40 w 402"/>
+                                      <a:gd name="T41" fmla="*/ 545 h 782"/>
+                                      <a:gd name="T42" fmla="*/ 66 w 402"/>
+                                      <a:gd name="T43" fmla="*/ 475 h 782"/>
+                                      <a:gd name="T44" fmla="*/ 95 w 402"/>
+                                      <a:gd name="T45" fmla="*/ 409 h 782"/>
+                                      <a:gd name="T46" fmla="*/ 130 w 402"/>
+                                      <a:gd name="T47" fmla="*/ 343 h 782"/>
+                                      <a:gd name="T48" fmla="*/ 167 w 402"/>
+                                      <a:gd name="T49" fmla="*/ 281 h 782"/>
+                                      <a:gd name="T50" fmla="*/ 209 w 402"/>
+                                      <a:gd name="T51" fmla="*/ 220 h 782"/>
+                                      <a:gd name="T52" fmla="*/ 253 w 402"/>
+                                      <a:gd name="T53" fmla="*/ 163 h 782"/>
+                                      <a:gd name="T54" fmla="*/ 287 w 402"/>
+                                      <a:gd name="T55" fmla="*/ 120 h 782"/>
+                                      <a:gd name="T56" fmla="*/ 324 w 402"/>
+                                      <a:gd name="T57" fmla="*/ 78 h 782"/>
+                                      <a:gd name="T58" fmla="*/ 362 w 402"/>
+                                      <a:gd name="T59" fmla="*/ 38 h 782"/>
+                                      <a:gd name="T60" fmla="*/ 402 w 402"/>
+                                      <a:gd name="T61" fmla="*/ 0 h 782"/>
+                                    </a:gdLst>
+                                    <a:ahLst/>
+                                    <a:cxnLst>
+                                      <a:cxn ang="0">
+                                        <a:pos x="T0" y="T1"/>
+                                      </a:cxn>
+                                      <a:cxn ang="0">
+                                        <a:pos x="T2" y="T3"/>
+                                      </a:cxn>
+                                      <a:cxn ang="0">
+                                        <a:pos x="T4" y="T5"/>
+                                      </a:cxn>
+                                      <a:cxn ang="0">
+                                        <a:pos x="T6" y="T7"/>
+                                      </a:cxn>
+                                      <a:cxn ang="0">
+                                        <a:pos x="T8" y="T9"/>
+                                      </a:cxn>
+                                      <a:cxn ang="0">
+                                        <a:pos x="T10" y="T11"/>
+                                      </a:cxn>
+                                      <a:cxn ang="0">
+                                        <a:pos x="T12" y="T13"/>
+                                      </a:cxn>
+                                      <a:cxn ang="0">
+                                        <a:pos x="T14" y="T15"/>
+                                      </a:cxn>
+                                      <a:cxn ang="0">
+                                        <a:pos x="T16" y="T17"/>
+                                      </a:cxn>
+                                      <a:cxn ang="0">
+                                        <a:pos x="T18" y="T19"/>
+                                      </a:cxn>
+                                      <a:cxn ang="0">
+                                        <a:pos x="T20" y="T21"/>
+                                      </a:cxn>
+                                      <a:cxn ang="0">
+                                        <a:pos x="T22" y="T23"/>
+                                      </a:cxn>
+                                      <a:cxn ang="0">
+                                        <a:pos x="T24" y="T25"/>
+                                      </a:cxn>
+                                      <a:cxn ang="0">
+                                        <a:pos x="T26" y="T27"/>
+                                      </a:cxn>
+                                      <a:cxn ang="0">
+                                        <a:pos x="T28" y="T29"/>
+                                      </a:cxn>
+                                      <a:cxn ang="0">
+                                        <a:pos x="T30" y="T31"/>
+                                      </a:cxn>
+                                      <a:cxn ang="0">
+                                        <a:pos x="T32" y="T33"/>
+                                      </a:cxn>
+                                      <a:cxn ang="0">
+                                        <a:pos x="T34" y="T35"/>
+                                      </a:cxn>
+                                      <a:cxn ang="0">
+                                        <a:pos x="T36" y="T37"/>
+                                      </a:cxn>
+                                      <a:cxn ang="0">
+                                        <a:pos x="T38" y="T39"/>
+                                      </a:cxn>
+                                      <a:cxn ang="0">
+                                        <a:pos x="T40" y="T41"/>
+                                      </a:cxn>
+                                      <a:cxn ang="0">
+                                        <a:pos x="T42" y="T43"/>
+                                      </a:cxn>
+                                      <a:cxn ang="0">
+                                        <a:pos x="T44" y="T45"/>
+                                      </a:cxn>
+                                      <a:cxn ang="0">
+                                        <a:pos x="T46" y="T47"/>
+                                      </a:cxn>
+                                      <a:cxn ang="0">
+                                        <a:pos x="T48" y="T49"/>
+                                      </a:cxn>
+                                      <a:cxn ang="0">
+                                        <a:pos x="T50" y="T51"/>
+                                      </a:cxn>
+                                      <a:cxn ang="0">
+                                        <a:pos x="T52" y="T53"/>
+                                      </a:cxn>
+                                      <a:cxn ang="0">
+                                        <a:pos x="T54" y="T55"/>
+                                      </a:cxn>
+                                      <a:cxn ang="0">
+                                        <a:pos x="T56" y="T57"/>
+                                      </a:cxn>
+                                      <a:cxn ang="0">
+                                        <a:pos x="T58" y="T59"/>
+                                      </a:cxn>
+                                      <a:cxn ang="0">
+                                        <a:pos x="T60" y="T61"/>
+                                      </a:cxn>
+                                    </a:cxnLst>
+                                    <a:rect l="0" t="0" r="r" b="b"/>
+                                    <a:pathLst>
+                                      <a:path w="402" h="782">
+                                        <a:moveTo>
+                                          <a:pt x="402" y="0"/>
+                                        </a:moveTo>
+                                        <a:lnTo>
+                                          <a:pt x="402" y="1"/>
+                                        </a:lnTo>
+                                        <a:lnTo>
+                                          <a:pt x="363" y="39"/>
+                                        </a:lnTo>
+                                        <a:lnTo>
+                                          <a:pt x="325" y="79"/>
+                                        </a:lnTo>
+                                        <a:lnTo>
+                                          <a:pt x="290" y="121"/>
+                                        </a:lnTo>
+                                        <a:lnTo>
+                                          <a:pt x="255" y="164"/>
+                                        </a:lnTo>
+                                        <a:lnTo>
+                                          <a:pt x="211" y="222"/>
+                                        </a:lnTo>
+                                        <a:lnTo>
+                                          <a:pt x="171" y="284"/>
+                                        </a:lnTo>
+                                        <a:lnTo>
+                                          <a:pt x="133" y="346"/>
+                                        </a:lnTo>
+                                        <a:lnTo>
+                                          <a:pt x="100" y="411"/>
+                                        </a:lnTo>
+                                        <a:lnTo>
+                                          <a:pt x="71" y="478"/>
+                                        </a:lnTo>
+                                        <a:lnTo>
+                                          <a:pt x="45" y="546"/>
+                                        </a:lnTo>
+                                        <a:lnTo>
+                                          <a:pt x="27" y="617"/>
+                                        </a:lnTo>
+                                        <a:lnTo>
+                                          <a:pt x="13" y="689"/>
+                                        </a:lnTo>
+                                        <a:lnTo>
+                                          <a:pt x="7" y="761"/>
+                                        </a:lnTo>
+                                        <a:lnTo>
+                                          <a:pt x="7" y="782"/>
+                                        </a:lnTo>
+                                        <a:lnTo>
+                                          <a:pt x="0" y="765"/>
+                                        </a:lnTo>
+                                        <a:lnTo>
+                                          <a:pt x="1" y="761"/>
+                                        </a:lnTo>
+                                        <a:lnTo>
+                                          <a:pt x="7" y="688"/>
+                                        </a:lnTo>
+                                        <a:lnTo>
+                                          <a:pt x="21" y="616"/>
+                                        </a:lnTo>
+                                        <a:lnTo>
+                                          <a:pt x="40" y="545"/>
+                                        </a:lnTo>
+                                        <a:lnTo>
+                                          <a:pt x="66" y="475"/>
+                                        </a:lnTo>
+                                        <a:lnTo>
+                                          <a:pt x="95" y="409"/>
+                                        </a:lnTo>
+                                        <a:lnTo>
+                                          <a:pt x="130" y="343"/>
+                                        </a:lnTo>
+                                        <a:lnTo>
+                                          <a:pt x="167" y="281"/>
+                                        </a:lnTo>
+                                        <a:lnTo>
+                                          <a:pt x="209" y="220"/>
+                                        </a:lnTo>
+                                        <a:lnTo>
+                                          <a:pt x="253" y="163"/>
+                                        </a:lnTo>
+                                        <a:lnTo>
+                                          <a:pt x="287" y="120"/>
+                                        </a:lnTo>
+                                        <a:lnTo>
+                                          <a:pt x="324" y="78"/>
+                                        </a:lnTo>
+                                        <a:lnTo>
+                                          <a:pt x="362" y="38"/>
+                                        </a:lnTo>
+                                        <a:lnTo>
+                                          <a:pt x="402" y="0"/>
+                                        </a:lnTo>
+                                        <a:close/>
+                                      </a:path>
+                                    </a:pathLst>
+                                  </a:custGeom>
+                                  <a:solidFill>
+                                    <a:schemeClr val="tx2">
+                                      <a:alpha val="20000"/>
+                                    </a:schemeClr>
+                                  </a:solidFill>
+                                  <a:ln w="0">
+                                    <a:solidFill>
+                                      <a:schemeClr val="tx2">
+                                        <a:alpha val="20000"/>
+                                      </a:schemeClr>
+                                    </a:solidFill>
+                                    <a:prstDash val="solid"/>
+                                    <a:round/>
+                                    <a:headEnd/>
+                                    <a:tailEnd/>
+                                  </a:ln>
+                                </wps:spPr>
+                                <wps:bodyPr vert="horz" wrap="square" lIns="91440" tIns="45720" rIns="91440" bIns="45720" numCol="1" anchor="t" anchorCtr="0" compatLnSpc="1">
+                                  <a:prstTxWarp prst="textNoShape">
+                                    <a:avLst/>
+                                  </a:prstTxWarp>
+                                </wps:bodyPr>
+                              </wps:wsp>
+                              <wps:wsp>
+                                <wps:cNvPr id="16" name="Freeform 16"/>
+                                <wps:cNvSpPr>
+                                  <a:spLocks/>
+                                </wps:cNvSpPr>
+                                <wps:spPr bwMode="auto">
+                                  <a:xfrm>
+                                    <a:off x="317182" y="5904089"/>
+                                    <a:ext cx="58738" cy="311150"/>
+                                  </a:xfrm>
+                                  <a:custGeom>
+                                    <a:avLst/>
+                                    <a:gdLst>
+                                      <a:gd name="T0" fmla="*/ 0 w 37"/>
+                                      <a:gd name="T1" fmla="*/ 0 h 196"/>
+                                      <a:gd name="T2" fmla="*/ 6 w 37"/>
+                                      <a:gd name="T3" fmla="*/ 15 h 196"/>
+                                      <a:gd name="T4" fmla="*/ 7 w 37"/>
+                                      <a:gd name="T5" fmla="*/ 18 h 196"/>
+                                      <a:gd name="T6" fmla="*/ 12 w 37"/>
+                                      <a:gd name="T7" fmla="*/ 80 h 196"/>
+                                      <a:gd name="T8" fmla="*/ 21 w 37"/>
+                                      <a:gd name="T9" fmla="*/ 134 h 196"/>
+                                      <a:gd name="T10" fmla="*/ 33 w 37"/>
+                                      <a:gd name="T11" fmla="*/ 188 h 196"/>
+                                      <a:gd name="T12" fmla="*/ 37 w 37"/>
+                                      <a:gd name="T13" fmla="*/ 196 h 196"/>
+                                      <a:gd name="T14" fmla="*/ 22 w 37"/>
+                                      <a:gd name="T15" fmla="*/ 162 h 196"/>
+                                      <a:gd name="T16" fmla="*/ 15 w 37"/>
+                                      <a:gd name="T17" fmla="*/ 146 h 196"/>
+                                      <a:gd name="T18" fmla="*/ 5 w 37"/>
+                                      <a:gd name="T19" fmla="*/ 81 h 196"/>
+                                      <a:gd name="T20" fmla="*/ 1 w 37"/>
+                                      <a:gd name="T21" fmla="*/ 40 h 196"/>
+                                      <a:gd name="T22" fmla="*/ 0 w 37"/>
+                                      <a:gd name="T23" fmla="*/ 0 h 196"/>
+                                    </a:gdLst>
+                                    <a:ahLst/>
+                                    <a:cxnLst>
+                                      <a:cxn ang="0">
+                                        <a:pos x="T0" y="T1"/>
+                                      </a:cxn>
+                                      <a:cxn ang="0">
+                                        <a:pos x="T2" y="T3"/>
+                                      </a:cxn>
+                                      <a:cxn ang="0">
+                                        <a:pos x="T4" y="T5"/>
+                                      </a:cxn>
+                                      <a:cxn ang="0">
+                                        <a:pos x="T6" y="T7"/>
+                                      </a:cxn>
+                                      <a:cxn ang="0">
+                                        <a:pos x="T8" y="T9"/>
+                                      </a:cxn>
+                                      <a:cxn ang="0">
+                                        <a:pos x="T10" y="T11"/>
+                                      </a:cxn>
+                                      <a:cxn ang="0">
+                                        <a:pos x="T12" y="T13"/>
+                                      </a:cxn>
+                                      <a:cxn ang="0">
+                                        <a:pos x="T14" y="T15"/>
+                                      </a:cxn>
+                                      <a:cxn ang="0">
+                                        <a:pos x="T16" y="T17"/>
+                                      </a:cxn>
+                                      <a:cxn ang="0">
+                                        <a:pos x="T18" y="T19"/>
+                                      </a:cxn>
+                                      <a:cxn ang="0">
+                                        <a:pos x="T20" y="T21"/>
+                                      </a:cxn>
+                                      <a:cxn ang="0">
+                                        <a:pos x="T22" y="T23"/>
+                                      </a:cxn>
+                                    </a:cxnLst>
+                                    <a:rect l="0" t="0" r="r" b="b"/>
+                                    <a:pathLst>
+                                      <a:path w="37" h="196">
+                                        <a:moveTo>
+                                          <a:pt x="0" y="0"/>
+                                        </a:moveTo>
+                                        <a:lnTo>
+                                          <a:pt x="6" y="15"/>
+                                        </a:lnTo>
+                                        <a:lnTo>
+                                          <a:pt x="7" y="18"/>
+                                        </a:lnTo>
+                                        <a:lnTo>
+                                          <a:pt x="12" y="80"/>
+                                        </a:lnTo>
+                                        <a:lnTo>
+                                          <a:pt x="21" y="134"/>
+                                        </a:lnTo>
+                                        <a:lnTo>
+                                          <a:pt x="33" y="188"/>
+                                        </a:lnTo>
+                                        <a:lnTo>
+                                          <a:pt x="37" y="196"/>
+                                        </a:lnTo>
+                                        <a:lnTo>
+                                          <a:pt x="22" y="162"/>
+                                        </a:lnTo>
+                                        <a:lnTo>
+                                          <a:pt x="15" y="146"/>
+                                        </a:lnTo>
+                                        <a:lnTo>
+                                          <a:pt x="5" y="81"/>
+                                        </a:lnTo>
+                                        <a:lnTo>
+                                          <a:pt x="1" y="40"/>
+                                        </a:lnTo>
+                                        <a:lnTo>
+                                          <a:pt x="0" y="0"/>
+                                        </a:lnTo>
+                                        <a:close/>
+                                      </a:path>
+                                    </a:pathLst>
+                                  </a:custGeom>
+                                  <a:solidFill>
+                                    <a:schemeClr val="tx2">
+                                      <a:alpha val="20000"/>
+                                    </a:schemeClr>
+                                  </a:solidFill>
+                                  <a:ln w="0">
+                                    <a:solidFill>
+                                      <a:schemeClr val="tx2">
+                                        <a:alpha val="20000"/>
+                                      </a:schemeClr>
+                                    </a:solidFill>
+                                    <a:prstDash val="solid"/>
+                                    <a:round/>
+                                    <a:headEnd/>
+                                    <a:tailEnd/>
+                                  </a:ln>
+                                </wps:spPr>
+                                <wps:bodyPr vert="horz" wrap="square" lIns="91440" tIns="45720" rIns="91440" bIns="45720" numCol="1" anchor="t" anchorCtr="0" compatLnSpc="1">
+                                  <a:prstTxWarp prst="textNoShape">
+                                    <a:avLst/>
+                                  </a:prstTxWarp>
+                                </wps:bodyPr>
+                              </wps:wsp>
+                              <wps:wsp>
+                                <wps:cNvPr id="17" name="Freeform 17"/>
+                                <wps:cNvSpPr>
+                                  <a:spLocks/>
+                                </wps:cNvSpPr>
+                                <wps:spPr bwMode="auto">
+                                  <a:xfrm>
+                                    <a:off x="363220" y="6223177"/>
+                                    <a:ext cx="49213" cy="104775"/>
+                                  </a:xfrm>
+                                  <a:custGeom>
+                                    <a:avLst/>
+                                    <a:gdLst>
+                                      <a:gd name="T0" fmla="*/ 0 w 31"/>
+                                      <a:gd name="T1" fmla="*/ 0 h 66"/>
+                                      <a:gd name="T2" fmla="*/ 31 w 31"/>
+                                      <a:gd name="T3" fmla="*/ 66 h 66"/>
+                                      <a:gd name="T4" fmla="*/ 24 w 31"/>
+                                      <a:gd name="T5" fmla="*/ 66 h 66"/>
+                                      <a:gd name="T6" fmla="*/ 0 w 31"/>
+                                      <a:gd name="T7" fmla="*/ 0 h 66"/>
+                                    </a:gdLst>
+                                    <a:ahLst/>
+                                    <a:cxnLst>
+                                      <a:cxn ang="0">
+                                        <a:pos x="T0" y="T1"/>
+                                      </a:cxn>
+                                      <a:cxn ang="0">
+                                        <a:pos x="T2" y="T3"/>
+                                      </a:cxn>
+                                      <a:cxn ang="0">
+                                        <a:pos x="T4" y="T5"/>
+                                      </a:cxn>
+                                      <a:cxn ang="0">
+                                        <a:pos x="T6" y="T7"/>
+                                      </a:cxn>
+                                    </a:cxnLst>
+                                    <a:rect l="0" t="0" r="r" b="b"/>
+                                    <a:pathLst>
+                                      <a:path w="31" h="66">
+                                        <a:moveTo>
+                                          <a:pt x="0" y="0"/>
+                                        </a:moveTo>
+                                        <a:lnTo>
+                                          <a:pt x="31" y="66"/>
+                                        </a:lnTo>
+                                        <a:lnTo>
+                                          <a:pt x="24" y="66"/>
+                                        </a:lnTo>
+                                        <a:lnTo>
+                                          <a:pt x="0" y="0"/>
+                                        </a:lnTo>
+                                        <a:close/>
+                                      </a:path>
+                                    </a:pathLst>
+                                  </a:custGeom>
+                                  <a:solidFill>
+                                    <a:schemeClr val="tx2">
+                                      <a:alpha val="20000"/>
+                                    </a:schemeClr>
+                                  </a:solidFill>
+                                  <a:ln w="0">
+                                    <a:solidFill>
+                                      <a:schemeClr val="tx2">
+                                        <a:alpha val="20000"/>
+                                      </a:schemeClr>
+                                    </a:solidFill>
+                                    <a:prstDash val="solid"/>
+                                    <a:round/>
+                                    <a:headEnd/>
+                                    <a:tailEnd/>
+                                  </a:ln>
+                                </wps:spPr>
+                                <wps:bodyPr vert="horz" wrap="square" lIns="91440" tIns="45720" rIns="91440" bIns="45720" numCol="1" anchor="t" anchorCtr="0" compatLnSpc="1">
+                                  <a:prstTxWarp prst="textNoShape">
+                                    <a:avLst/>
+                                  </a:prstTxWarp>
+                                </wps:bodyPr>
+                              </wps:wsp>
+                              <wps:wsp>
+                                <wps:cNvPr id="18" name="Freeform 18"/>
+                                <wps:cNvSpPr>
+                                  <a:spLocks/>
+                                </wps:cNvSpPr>
+                                <wps:spPr bwMode="auto">
+                                  <a:xfrm>
+                                    <a:off x="317182" y="5864402"/>
+                                    <a:ext cx="11113" cy="68263"/>
+                                  </a:xfrm>
+                                  <a:custGeom>
+                                    <a:avLst/>
+                                    <a:gdLst>
+                                      <a:gd name="T0" fmla="*/ 0 w 7"/>
+                                      <a:gd name="T1" fmla="*/ 0 h 43"/>
+                                      <a:gd name="T2" fmla="*/ 7 w 7"/>
+                                      <a:gd name="T3" fmla="*/ 17 h 43"/>
+                                      <a:gd name="T4" fmla="*/ 7 w 7"/>
+                                      <a:gd name="T5" fmla="*/ 43 h 43"/>
+                                      <a:gd name="T6" fmla="*/ 6 w 7"/>
+                                      <a:gd name="T7" fmla="*/ 40 h 43"/>
+                                      <a:gd name="T8" fmla="*/ 0 w 7"/>
+                                      <a:gd name="T9" fmla="*/ 25 h 43"/>
+                                      <a:gd name="T10" fmla="*/ 0 w 7"/>
+                                      <a:gd name="T11" fmla="*/ 0 h 43"/>
+                                    </a:gdLst>
+                                    <a:ahLst/>
+                                    <a:cxnLst>
+                                      <a:cxn ang="0">
+                                        <a:pos x="T0" y="T1"/>
+                                      </a:cxn>
+                                      <a:cxn ang="0">
+                                        <a:pos x="T2" y="T3"/>
+                                      </a:cxn>
+                                      <a:cxn ang="0">
+                                        <a:pos x="T4" y="T5"/>
+                                      </a:cxn>
+                                      <a:cxn ang="0">
+                                        <a:pos x="T6" y="T7"/>
+                                      </a:cxn>
+                                      <a:cxn ang="0">
+                                        <a:pos x="T8" y="T9"/>
+                                      </a:cxn>
+                                      <a:cxn ang="0">
+                                        <a:pos x="T10" y="T11"/>
+                                      </a:cxn>
+                                    </a:cxnLst>
+                                    <a:rect l="0" t="0" r="r" b="b"/>
+                                    <a:pathLst>
+                                      <a:path w="7" h="43">
+                                        <a:moveTo>
+                                          <a:pt x="0" y="0"/>
+                                        </a:moveTo>
+                                        <a:lnTo>
+                                          <a:pt x="7" y="17"/>
+                                        </a:lnTo>
+                                        <a:lnTo>
+                                          <a:pt x="7" y="43"/>
+                                        </a:lnTo>
+                                        <a:lnTo>
+                                          <a:pt x="6" y="40"/>
+                                        </a:lnTo>
+                                        <a:lnTo>
+                                          <a:pt x="0" y="25"/>
+                                        </a:lnTo>
+                                        <a:lnTo>
+                                          <a:pt x="0" y="0"/>
+                                        </a:lnTo>
+                                        <a:close/>
+                                      </a:path>
+                                    </a:pathLst>
+                                  </a:custGeom>
+                                  <a:solidFill>
+                                    <a:schemeClr val="tx2">
+                                      <a:alpha val="20000"/>
+                                    </a:schemeClr>
+                                  </a:solidFill>
+                                  <a:ln w="0">
+                                    <a:solidFill>
+                                      <a:schemeClr val="tx2">
+                                        <a:alpha val="20000"/>
+                                      </a:schemeClr>
+                                    </a:solidFill>
+                                    <a:prstDash val="solid"/>
+                                    <a:round/>
+                                    <a:headEnd/>
+                                    <a:tailEnd/>
+                                  </a:ln>
+                                </wps:spPr>
+                                <wps:bodyPr vert="horz" wrap="square" lIns="91440" tIns="45720" rIns="91440" bIns="45720" numCol="1" anchor="t" anchorCtr="0" compatLnSpc="1">
+                                  <a:prstTxWarp prst="textNoShape">
+                                    <a:avLst/>
+                                  </a:prstTxWarp>
+                                </wps:bodyPr>
+                              </wps:wsp>
+                              <wps:wsp>
+                                <wps:cNvPr id="19" name="Freeform 19"/>
+                                <wps:cNvSpPr>
+                                  <a:spLocks/>
+                                </wps:cNvSpPr>
+                                <wps:spPr bwMode="auto">
+                                  <a:xfrm>
+                                    <a:off x="340995" y="6135864"/>
+                                    <a:ext cx="73025" cy="192088"/>
+                                  </a:xfrm>
+                                  <a:custGeom>
+                                    <a:avLst/>
+                                    <a:gdLst>
+                                      <a:gd name="T0" fmla="*/ 0 w 46"/>
+                                      <a:gd name="T1" fmla="*/ 0 h 121"/>
+                                      <a:gd name="T2" fmla="*/ 7 w 46"/>
+                                      <a:gd name="T3" fmla="*/ 16 h 121"/>
+                                      <a:gd name="T4" fmla="*/ 22 w 46"/>
+                                      <a:gd name="T5" fmla="*/ 50 h 121"/>
+                                      <a:gd name="T6" fmla="*/ 33 w 46"/>
+                                      <a:gd name="T7" fmla="*/ 86 h 121"/>
+                                      <a:gd name="T8" fmla="*/ 46 w 46"/>
+                                      <a:gd name="T9" fmla="*/ 121 h 121"/>
+                                      <a:gd name="T10" fmla="*/ 45 w 46"/>
+                                      <a:gd name="T11" fmla="*/ 121 h 121"/>
+                                      <a:gd name="T12" fmla="*/ 14 w 46"/>
+                                      <a:gd name="T13" fmla="*/ 55 h 121"/>
+                                      <a:gd name="T14" fmla="*/ 11 w 46"/>
+                                      <a:gd name="T15" fmla="*/ 44 h 121"/>
+                                      <a:gd name="T16" fmla="*/ 0 w 46"/>
+                                      <a:gd name="T17" fmla="*/ 0 h 121"/>
+                                    </a:gdLst>
+                                    <a:ahLst/>
+                                    <a:cxnLst>
+                                      <a:cxn ang="0">
+                                        <a:pos x="T0" y="T1"/>
+                                      </a:cxn>
+                                      <a:cxn ang="0">
+                                        <a:pos x="T2" y="T3"/>
+                                      </a:cxn>
+                                      <a:cxn ang="0">
+                                        <a:pos x="T4" y="T5"/>
+                                      </a:cxn>
+                                      <a:cxn ang="0">
+                                        <a:pos x="T6" y="T7"/>
+                                      </a:cxn>
+                                      <a:cxn ang="0">
+                                        <a:pos x="T8" y="T9"/>
+                                      </a:cxn>
+                                      <a:cxn ang="0">
+                                        <a:pos x="T10" y="T11"/>
+                                      </a:cxn>
+                                      <a:cxn ang="0">
+                                        <a:pos x="T12" y="T13"/>
+                                      </a:cxn>
+                                      <a:cxn ang="0">
+                                        <a:pos x="T14" y="T15"/>
+                                      </a:cxn>
+                                      <a:cxn ang="0">
+                                        <a:pos x="T16" y="T17"/>
+                                      </a:cxn>
+                                    </a:cxnLst>
+                                    <a:rect l="0" t="0" r="r" b="b"/>
+                                    <a:pathLst>
+                                      <a:path w="46" h="121">
+                                        <a:moveTo>
+                                          <a:pt x="0" y="0"/>
+                                        </a:moveTo>
+                                        <a:lnTo>
+                                          <a:pt x="7" y="16"/>
+                                        </a:lnTo>
+                                        <a:lnTo>
+                                          <a:pt x="22" y="50"/>
+                                        </a:lnTo>
+                                        <a:lnTo>
+                                          <a:pt x="33" y="86"/>
+                                        </a:lnTo>
+                                        <a:lnTo>
+                                          <a:pt x="46" y="121"/>
+                                        </a:lnTo>
+                                        <a:lnTo>
+                                          <a:pt x="45" y="121"/>
+                                        </a:lnTo>
+                                        <a:lnTo>
+                                          <a:pt x="14" y="55"/>
+                                        </a:lnTo>
+                                        <a:lnTo>
+                                          <a:pt x="11" y="44"/>
+                                        </a:lnTo>
+                                        <a:lnTo>
+                                          <a:pt x="0" y="0"/>
+                                        </a:lnTo>
+                                        <a:close/>
+                                      </a:path>
+                                    </a:pathLst>
+                                  </a:custGeom>
+                                  <a:solidFill>
+                                    <a:schemeClr val="tx2">
+                                      <a:alpha val="20000"/>
+                                    </a:schemeClr>
+                                  </a:solidFill>
+                                  <a:ln w="0">
+                                    <a:solidFill>
+                                      <a:schemeClr val="tx2">
+                                        <a:alpha val="20000"/>
+                                      </a:schemeClr>
+                                    </a:solidFill>
+                                    <a:prstDash val="solid"/>
+                                    <a:round/>
+                                    <a:headEnd/>
+                                    <a:tailEnd/>
+                                  </a:ln>
+                                </wps:spPr>
+                                <wps:bodyPr vert="horz" wrap="square" lIns="91440" tIns="45720" rIns="91440" bIns="45720" numCol="1" anchor="t" anchorCtr="0" compatLnSpc="1">
+                                  <a:prstTxWarp prst="textNoShape">
+                                    <a:avLst/>
+                                  </a:prstTxWarp>
+                                </wps:bodyPr>
+                              </wps:wsp>
+                            </wpg:grpSp>
+                          </wpg:grpSp>
+                        </wpg:wgp>
+                      </a:graphicData>
+                    </a:graphic>
+                    <wp14:sizeRelH relativeFrom="page">
+                      <wp14:pctWidth>33000</wp14:pctWidth>
+                    </wp14:sizeRelH>
+                    <wp14:sizeRelV relativeFrom="page">
+                      <wp14:pctHeight>95000</wp14:pctHeight>
+                    </wp14:sizeRelV>
+                  </wp:anchor>
+                </w:drawing>
+              </mc:Choice>
+              <mc:Fallback>
+                <w:pict>
+                  <v:group w14:anchorId="761C49FF" id="Group 2" o:spid="_x0000_s1026" style="position:absolute;margin-left:0;margin-top:0;width:172.8pt;height:718.55pt;z-index:-251657216;mso-width-percent:330;mso-height-percent:950;mso-left-percent:40;mso-position-horizontal-relative:page;mso-position-vertical:center;mso-position-vertical-relative:page;mso-width-percent:330;mso-height-percent:950;mso-left-percent:40" coordsize="21945,91257" o:gfxdata="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">
+                    <v:rect id="Rectangle 3" o:spid="_x0000_s1027" style="position:absolute;width:1945;height:91257;visibility:visible;mso-wrap-style:square;v-text-anchor:middle" o:gfxdata="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" fillcolor="#44546a [3215]" stroked="f" strokeweight="1pt"/>
+                    <v:shapetype id="_x0000_t15" coordsize="21600,21600" o:spt="15" adj="16200" path="m@0,l,,,21600@0,21600,21600,10800xe">
+                      <v:stroke joinstyle="miter"/>
+                      <v:formulas>
+                        <v:f eqn="val #0"/>
+                        <v:f eqn="prod #0 1 2"/>
+                      </v:formulas>
+                      <v:path gradientshapeok="t" o:connecttype="custom" o:connectlocs="@1,0;0,10800;@1,21600;21600,10800" o:connectangles="270,180,90,0" textboxrect="0,0,10800,21600;0,0,16200,21600;0,0,21600,21600"/>
+                      <v:handles>
+                        <v:h position="#0,topLeft" xrange="0,21600"/>
+                      </v:handles>
+                    </v:shapetype>
+                    <v:shape id="Pentagon 4" o:spid="_x0000_s1028" type="#_x0000_t15" style="position:absolute;top:14668;width:21945;height:5521;visibility:visible;mso-wrap-style:square;v-text-anchor:middle" o:gfxdata="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" adj="18883" fillcolor="#4472c4 [3204]" stroked="f" strokeweight="1pt">
+                      <v:textbox inset=",0,14.4pt,0">
+                        <w:txbxContent>
+                          <w:sdt>
+                            <w:sdtPr>
+                              <w:rPr>
+                                <w:color w:val="FFFFFF" w:themeColor="background1"/>
+                                <w:sz w:val="28"/>
+                                <w:szCs w:val="28"/>
+                              </w:rPr>
+                              <w:alias w:val="Date"/>
+                              <w:tag w:val=""/>
+                              <w:id w:val="-650599894"/>
+                              <w:dataBinding w:prefixMappings="xmlns:ns0='http://schemas.microsoft.com/office/2006/coverPageProps' " w:xpath="/ns0:CoverPageProperties[1]/ns0:PublishDate[1]" w:storeItemID="{55AF091B-3C7A-41E3-B477-F2FDAA23CFDA}"/>
+                              <w:date w:fullDate="2020-07-31T00:00:00Z">
+                                <w:dateFormat w:val="M/d/yyyy"/>
+                                <w:lid w:val="en-US"/>
+                                <w:storeMappedDataAs w:val="dateTime"/>
+                                <w:calendar w:val="gregorian"/>
+                              </w:date>
+                            </w:sdtPr>
+                            <w:sdtContent>
+                              <w:p>
+                                <w:pPr>
+                                  <w:pStyle w:val="NoSpacing"/>
+                                  <w:jc w:val="right"/>
+                                  <w:rPr>
+                                    <w:color w:val="FFFFFF" w:themeColor="background1"/>
+                                    <w:sz w:val="28"/>
+                                    <w:szCs w:val="28"/>
+                                  </w:rPr>
+                                </w:pPr>
+                                <w:r>
+                                  <w:rPr>
+                                    <w:color w:val="FFFFFF" w:themeColor="background1"/>
+                                    <w:sz w:val="28"/>
+                                    <w:szCs w:val="28"/>
+                                  </w:rPr>
+                                  <w:t>7/31/2020</w:t>
+                                </w:r>
+                              </w:p>
+                            </w:sdtContent>
+                          </w:sdt>
+                        </w:txbxContent>
+                      </v:textbox>
+                    </v:shape>
+                    <v:group id="Group 5" o:spid="_x0000_s1029" style="position:absolute;left:762;top:42100;width:20574;height:49103" coordorigin="806,42118" coordsize="13062,31210" o:gfxdata="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">
+                      <v:group id="Group 6" o:spid="_x0000_s1030" style="position:absolute;left:1410;top:42118;width:10478;height:31210" coordorigin="1410,42118" coordsize="10477,31210" o:gfxdata="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">
+                        <o:lock v:ext="edit" aspectratio="t"/>
+                        <v:shape id="Freeform 20" o:spid="_x0000_s1031" style="position:absolute;left:3696;top:62168;width:1937;height:6985;visibility:visible;mso-wrap-style:square;v-text-anchor:top" coordsize="122,440" o:gfxdata="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" path="m,l39,152,84,304r38,113l122,440,76,306,39,180,6,53,,xe" fillcolor="#44546a [3215]" strokecolor="#44546a [3215]" strokeweight="0">
+                          <v:path arrowok="t" o:connecttype="custom" o:connectlocs="0,0;61913,241300;133350,482600;193675,661988;193675,698500;120650,485775;61913,285750;9525,84138;0,0" o:connectangles="0,0,0,0,0,0,0,0,0"/>
+                        </v:shape>
+                        <v:shape id="Freeform 21" o:spid="_x0000_s1032" style="position:absolute;left:5728;top:69058;width:1842;height:4270;visibility:visible;mso-wrap-style:square;v-text-anchor:top" coordsize="116,269" o:gfxdata="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" path="m,l8,19,37,93r30,74l116,269r-8,l60,169,30,98,1,25,,xe" fillcolor="#44546a [3215]" strokecolor="#44546a [3215]" strokeweight="0">
+                          <v:path arrowok="t" o:connecttype="custom" o:connectlocs="0,0;12700,30163;58738,147638;106363,265113;184150,427038;171450,427038;95250,268288;47625,155575;1588,39688;0,0" o:connectangles="0,0,0,0,0,0,0,0,0,0"/>
+                        </v:shape>
+                        <v:shape id="Freeform 22" o:spid="_x0000_s1033" style="position:absolute;left:1410;top:42118;width:2223;height:20193;visibility:visible;mso-wrap-style:square;v-text-anchor:top" coordsize="140,1272" o:gfxdata="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" path="m,l,,1,79r2,80l12,317,23,476,39,634,58,792,83,948r24,138l135,1223r5,49l138,1262,105,1106,77,949,53,792,35,634,20,476,9,317,2,159,,79,,xe" fillcolor="#44546a [3215]" strokecolor="#44546a [3215]" strokeweight="0">
+                          <v:path arrowok="t" o:connecttype="custom" o:connectlocs="0,0;0,0;1588,125413;4763,252413;19050,503238;36513,755650;61913,1006475;92075,1257300;131763,1504950;169863,1724025;214313,1941513;222250,2019300;219075,2003425;166688,1755775;122238,1506538;84138,1257300;55563,1006475;31750,755650;14288,503238;3175,252413;0,125413;0,0" o:connectangles="0,0,0,0,0,0,0,0,0,0,0,0,0,0,0,0,0,0,0,0,0,0"/>
+                        </v:shape>
+                        <v:shape id="Freeform 23" o:spid="_x0000_s1034" style="position:absolute;left:3410;top:48611;width:715;height:13557;visibility:visible;mso-wrap-style:square;v-text-anchor:top" coordsize="45,854" o:gfxdata="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" path="m45,r,l35,66r-9,67l14,267,6,401,3,534,6,669r8,134l18,854r,-3l9,814,8,803,1,669,,534,3,401,12,267,25,132,34,66,45,xe" fillcolor="#44546a [3215]" strokecolor="#44546a [3215]" strokeweight="0">
+                          <v:path arrowok="t" o:connecttype="custom" o:connectlocs="71438,0;71438,0;55563,104775;41275,211138;22225,423863;9525,636588;4763,847725;9525,1062038;22225,1274763;28575,1355725;28575,1350963;14288,1292225;12700,1274763;1588,1062038;0,847725;4763,636588;19050,423863;39688,209550;53975,104775;71438,0" o:connectangles="0,0,0,0,0,0,0,0,0,0,0,0,0,0,0,0,0,0,0,0"/>
+                        </v:shape>
+                        <v:shape id="Freeform 24" o:spid="_x0000_s1035" style="position:absolute;left:3633;top:62311;width:2444;height:9985;visibility:visible;mso-wrap-style:square;v-text-anchor:top" coordsize="154,629" o:gfxdata="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" path="m,l10,44r11,82l34,207r19,86l75,380r25,86l120,521r21,55l152,618r2,11l140,595,115,532,93,468,67,383,47,295,28,207,12,104,,xe" fillcolor="#44546a [3215]" strokecolor="#44546a [3215]" strokeweight="0">
+                          <v:path arrowok="t" o:connecttype="custom" o:connectlocs="0,0;15875,69850;33338,200025;53975,328613;84138,465138;119063,603250;158750,739775;190500,827088;223838,914400;241300,981075;244475,998538;222250,944563;182563,844550;147638,742950;106363,608013;74613,468313;44450,328613;19050,165100;0,0" o:connectangles="0,0,0,0,0,0,0,0,0,0,0,0,0,0,0,0,0,0,0"/>
+                        </v:shape>
+                        <v:shape id="Freeform 25" o:spid="_x0000_s1036" style="position:absolute;left:6204;top:72233;width:524;height:1095;visibility:visible;mso-wrap-style:square;v-text-anchor:top" coordsize="33,69" o:gfxdata="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" path="m,l33,69r-9,l12,35,,xe" fillcolor="#44546a [3215]" strokecolor="#44546a [3215]" strokeweight="0">
+                          <v:path arrowok="t" o:connecttype="custom" o:connectlocs="0,0;52388,109538;38100,109538;19050,55563;0,0" o:connectangles="0,0,0,0,0"/>
+                        </v:shape>
+                        <v:shape id="Freeform 26" o:spid="_x0000_s1037" style="position:absolute;left:3553;top:61533;width:238;height:1476;visibility:visible;mso-wrap-style:square;v-text-anchor:top" coordsize="15,93" o:gfxdata="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" path="m,l9,37r,3l15,93,5,49,,xe" fillcolor="#44546a [3215]" strokecolor="#44546a [3215]" strokeweight="0">
+                          <v:path arrowok="t" o:connecttype="custom" o:connectlocs="0,0;14288,58738;14288,63500;23813,147638;7938,77788;0,0" o:connectangles="0,0,0,0,0,0"/>
+                        </v:shape>
+                        <v:shape id="Freeform 27" o:spid="_x0000_s1038" style="position:absolute;left:5633;top:56897;width:6255;height:12161;visibility:visible;mso-wrap-style:square;v-text-anchor:top" coordsize="394,766" o:gfxdata="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" path="m394,r,l356,38,319,77r-35,40l249,160r-42,58l168,276r-37,63l98,402,69,467,45,535,26,604,14,673,7,746,6,766,,749r1,-5l7,673,21,603,40,533,65,466,94,400r33,-64l164,275r40,-60l248,158r34,-42l318,76,354,37,394,xe" fillcolor="#44546a [3215]" strokecolor="#44546a [3215]" strokeweight="0">
+                          <v:path arrowok="t" o:connecttype="custom" o:connectlocs="625475,0;625475,0;565150,60325;506413,122238;450850,185738;395288,254000;328613,346075;266700,438150;207963,538163;155575,638175;109538,741363;71438,849313;41275,958850;22225,1068388;11113,1184275;9525,1216025;0,1189038;1588,1181100;11113,1068388;33338,957263;63500,846138;103188,739775;149225,635000;201613,533400;260350,436563;323850,341313;393700,250825;447675,184150;504825,120650;561975,58738;625475,0" o:connectangles="0,0,0,0,0,0,0,0,0,0,0,0,0,0,0,0,0,0,0,0,0,0,0,0,0,0,0,0,0,0,0"/>
+                        </v:shape>
+                        <v:shape id="Freeform 28" o:spid="_x0000_s1039" style="position:absolute;left:5633;top:69153;width:571;height:3080;visibility:visible;mso-wrap-style:square;v-text-anchor:top" coordsize="36,194" o:gfxdata="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" path="m,l6,16r1,3l11,80r9,52l33,185r3,9l21,161,15,145,5,81,1,41,,xe" fillcolor="#44546a [3215]" strokecolor="#44546a [3215]" strokeweight="0">
+                          <v:path arrowok="t" o:connecttype="custom" o:connectlocs="0,0;9525,25400;11113,30163;17463,127000;31750,209550;52388,293688;57150,307975;33338,255588;23813,230188;7938,128588;1588,65088;0,0" o:connectangles="0,0,0,0,0,0,0,0,0,0,0,0"/>
+                        </v:shape>
+                        <v:shape id="Freeform 29" o:spid="_x0000_s1040" style="position:absolute;left:6077;top:72296;width:493;height:1032;visibility:visible;mso-wrap-style:square;v-text-anchor:top" coordsize="31,65" o:gfxdata="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" path="m,l31,65r-8,l,xe" fillcolor="#44546a [3215]" strokecolor="#44546a [3215]" strokeweight="0">
+                          <v:path arrowok="t" o:connecttype="custom" o:connectlocs="0,0;49213,103188;36513,103188;0,0" o:connectangles="0,0,0,0"/>
+                        </v:shape>
+                        <v:shape id="Freeform 30" o:spid="_x0000_s1041" style="position:absolute;left:5633;top:68788;width:111;height:666;visibility:visible;mso-wrap-style:square;v-text-anchor:top" coordsize="7,42" o:gfxdata="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" path="m,l6,17,7,42,6,39,,23,,xe" fillcolor="#44546a [3215]" strokecolor="#44546a [3215]" strokeweight="0">
+                          <v:path arrowok="t" o:connecttype="custom" o:connectlocs="0,0;9525,26988;11113,66675;9525,61913;0,36513;0,0" o:connectangles="0,0,0,0,0,0"/>
+                        </v:shape>
+                        <v:shape id="Freeform 31" o:spid="_x0000_s1042" style="position:absolute;left:5871;top:71455;width:714;height:1873;visibility:visible;mso-wrap-style:square;v-text-anchor:top" coordsize="45,118" o:gfxdata="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" path="m,l6,16,21,49,33,84r12,34l44,118,13,53,11,42,,xe" fillcolor="#44546a [3215]" strokecolor="#44546a [3215]" strokeweight="0">
+                          <v:path arrowok="t" o:connecttype="custom" o:connectlocs="0,0;9525,25400;33338,77788;52388,133350;71438,187325;69850,187325;20638,84138;17463,66675;0,0" o:connectangles="0,0,0,0,0,0,0,0,0"/>
+                        </v:shape>
+                      </v:group>
+                      <v:group id="Group 7" o:spid="_x0000_s1043" style="position:absolute;left:806;top:48269;width:13063;height:25059" coordorigin="806,46499" coordsize="8747,16779" o:gfxdata="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">
+                        <o:lock v:ext="edit" aspectratio="t"/>
+                        <v:shape id="Freeform 8" o:spid="_x0000_s1044" style="position:absolute;left:1187;top:51897;width:1984;height:7143;visibility:visible;mso-wrap-style:square;v-text-anchor:top" coordsize="125,450" o:gfxdata="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" path="m,l41,155,86,309r39,116l125,450,79,311,41,183,7,54,,xe" fillcolor="#44546a [3215]" strokecolor="#44546a [3215]" strokeweight="0">
+                          <v:fill opacity="13107f"/>
+                          <v:stroke opacity="13107f"/>
+                          <v:path arrowok="t" o:connecttype="custom" o:connectlocs="0,0;65088,246063;136525,490538;198438,674688;198438,714375;125413,493713;65088,290513;11113,85725;0,0" o:connectangles="0,0,0,0,0,0,0,0,0"/>
+                        </v:shape>
+                        <v:shape id="Freeform 9" o:spid="_x0000_s1045" style="position:absolute;left:3282;top:58913;width:1874;height:4366;visibility:visible;mso-wrap-style:square;v-text-anchor:top" coordsize="118,275" o:gfxdata="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" path="m,l8,20,37,96r32,74l118,275r-9,l61,174,30,100,,26,,xe" fillcolor="#44546a [3215]" strokecolor="#44546a [3215]" strokeweight="0">
+                          <v:fill opacity="13107f"/>
+                          <v:stroke opacity="13107f"/>
+                          <v:path arrowok="t" o:connecttype="custom" o:connectlocs="0,0;12700,31750;58738,152400;109538,269875;187325,436563;173038,436563;96838,276225;47625,158750;0,41275;0,0" o:connectangles="0,0,0,0,0,0,0,0,0,0"/>
+                        </v:shape>
+                        <v:shape id="Freeform 10" o:spid="_x0000_s1046" style="position:absolute;left:806;top:50103;width:317;height:1921;visibility:visible;mso-wrap-style:square;v-text-anchor:top" coordsize="20,121" o:gfxdata="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" path="m,l16,72r4,49l18,112,,31,,xe" fillcolor="#44546a [3215]" strokecolor="#44546a [3215]" strokeweight="0">
+                          <v:fill opacity="13107f"/>
+                          <v:stroke opacity="13107f"/>
+                          <v:path arrowok="t" o:connecttype="custom" o:connectlocs="0,0;25400,114300;31750,192088;28575,177800;0,49213;0,0" o:connectangles="0,0,0,0,0,0"/>
+                        </v:shape>
+                        <v:shape id="Freeform 12" o:spid="_x0000_s1047" style="position:absolute;left:1123;top:52024;width:2509;height:10207;visibility:visible;mso-wrap-style:square;v-text-anchor:top" coordsize="158,643" o:gfxdata="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" path="m,l11,46r11,83l36,211r19,90l76,389r27,87l123,533r21,55l155,632r3,11l142,608,118,544,95,478,69,391,47,302,29,212,13,107,,xe" fillcolor="#44546a [3215]" strokecolor="#44546a [3215]" strokeweight="0">
+                          <v:fill opacity="13107f"/>
+                          <v:stroke opacity="13107f"/>
+                          <v:path arrowok="t" o:connecttype="custom" o:connectlocs="0,0;17463,73025;34925,204788;57150,334963;87313,477838;120650,617538;163513,755650;195263,846138;228600,933450;246063,1003300;250825,1020763;225425,965200;187325,863600;150813,758825;109538,620713;74613,479425;46038,336550;20638,169863;0,0" o:connectangles="0,0,0,0,0,0,0,0,0,0,0,0,0,0,0,0,0,0,0"/>
+                        </v:shape>
+                        <v:shape id="Freeform 13" o:spid="_x0000_s1048" style="position:absolute;left:3759;top:62152;width:524;height:1127;visibility:visible;mso-wrap-style:square;v-text-anchor:top" coordsize="33,71" o:gfxdata="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" path="m,l33,71r-9,l11,36,,xe" fillcolor="#44546a [3215]" strokecolor="#44546a [3215]" strokeweight="0">
+                          <v:fill opacity="13107f"/>
+                          <v:stroke opacity="13107f"/>
+                          <v:path arrowok="t" o:connecttype="custom" o:connectlocs="0,0;52388,112713;38100,112713;17463,57150;0,0" o:connectangles="0,0,0,0,0"/>
+                        </v:shape>
+                        <v:shape id="Freeform 14" o:spid="_x0000_s1049" style="position:absolute;left:1060;top:51246;width:238;height:1508;visibility:visible;mso-wrap-style:square;v-text-anchor:top" coordsize="15,95" o:gfxdata="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" path="m,l8,37r,4l15,95,4,49,,xe" fillcolor="#44546a [3215]" strokecolor="#44546a [3215]" strokeweight="0">
+                          <v:fill opacity="13107f"/>
+                          <v:stroke opacity="13107f"/>
+                          <v:path arrowok="t" o:connecttype="custom" o:connectlocs="0,0;12700,58738;12700,65088;23813,150813;6350,77788;0,0" o:connectangles="0,0,0,0,0,0"/>
+                        </v:shape>
+                        <v:shape id="Freeform 15" o:spid="_x0000_s1050" style="position:absolute;left:3171;top:46499;width:6382;height:12414;visibility:visible;mso-wrap-style:square;v-text-anchor:top" coordsize="402,782" o:gfxdata="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" path="m402,r,1l363,39,325,79r-35,42l255,164r-44,58l171,284r-38,62l100,411,71,478,45,546,27,617,13,689,7,761r,21l,765r1,-4l7,688,21,616,40,545,66,475,95,409r35,-66l167,281r42,-61l253,163r34,-43l324,78,362,38,402,xe" fillcolor="#44546a [3215]" strokecolor="#44546a [3215]" strokeweight="0">
+                          <v:fill opacity="13107f"/>
+                          <v:stroke opacity="13107f"/>
+                          <v:path arrowok="t" o:connecttype="custom" o:connectlocs="638175,0;638175,1588;576263,61913;515938,125413;460375,192088;404813,260350;334963,352425;271463,450850;211138,549275;158750,652463;112713,758825;71438,866775;42863,979488;20638,1093788;11113,1208088;11113,1241425;0,1214438;1588,1208088;11113,1092200;33338,977900;63500,865188;104775,754063;150813,649288;206375,544513;265113,446088;331788,349250;401638,258763;455613,190500;514350,123825;574675,60325;638175,0" o:connectangles="0,0,0,0,0,0,0,0,0,0,0,0,0,0,0,0,0,0,0,0,0,0,0,0,0,0,0,0,0,0,0"/>
+                        </v:shape>
+                        <v:shape id="Freeform 16" o:spid="_x0000_s1051" style="position:absolute;left:3171;top:59040;width:588;height:3112;visibility:visible;mso-wrap-style:square;v-text-anchor:top" coordsize="37,196" o:gfxdata="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" path="m,l6,15r1,3l12,80r9,54l33,188r4,8l22,162,15,146,5,81,1,40,,xe" fillcolor="#44546a [3215]" strokecolor="#44546a [3215]" strokeweight="0">
+                          <v:fill opacity="13107f"/>
+                          <v:stroke opacity="13107f"/>
+                          <v:path arrowok="t" o:connecttype="custom" o:connectlocs="0,0;9525,23813;11113,28575;19050,127000;33338,212725;52388,298450;58738,311150;34925,257175;23813,231775;7938,128588;1588,63500;0,0" o:connectangles="0,0,0,0,0,0,0,0,0,0,0,0"/>
+                        </v:shape>
+                        <v:shape id="Freeform 17" o:spid="_x0000_s1052" style="position:absolute;left:3632;top:62231;width:492;height:1048;visibility:visible;mso-wrap-style:square;v-text-anchor:top" coordsize="31,66" o:gfxdata="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" path="m,l31,66r-7,l,xe" fillcolor="#44546a [3215]" strokecolor="#44546a [3215]" strokeweight="0">
+                          <v:fill opacity="13107f"/>
+                          <v:stroke opacity="13107f"/>
+                          <v:path arrowok="t" o:connecttype="custom" o:connectlocs="0,0;49213,104775;38100,104775;0,0" o:connectangles="0,0,0,0"/>
+                        </v:shape>
+                        <v:shape id="Freeform 18" o:spid="_x0000_s1053" style="position:absolute;left:3171;top:58644;width:111;height:682;visibility:visible;mso-wrap-style:square;v-text-anchor:top" coordsize="7,43" o:gfxdata="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" path="m,l7,17r,26l6,40,,25,,xe" fillcolor="#44546a [3215]" strokecolor="#44546a [3215]" strokeweight="0">
+                          <v:fill opacity="13107f"/>
+                          <v:stroke opacity="13107f"/>
+                          <v:path arrowok="t" o:connecttype="custom" o:connectlocs="0,0;11113,26988;11113,68263;9525,63500;0,39688;0,0" o:connectangles="0,0,0,0,0,0"/>
+                        </v:shape>
+                        <v:shape id="Freeform 19" o:spid="_x0000_s1054" style="position:absolute;left:3409;top:61358;width:731;height:1921;visibility:visible;mso-wrap-style:square;v-text-anchor:top" coordsize="46,121" o:gfxdata="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" path="m,l7,16,22,50,33,86r13,35l45,121,14,55,11,44,,xe" fillcolor="#44546a [3215]" strokecolor="#44546a [3215]" strokeweight="0">
+                          <v:fill opacity="13107f"/>
+                          <v:stroke opacity="13107f"/>
+                          <v:path arrowok="t" o:connecttype="custom" o:connectlocs="0,0;11113,25400;34925,79375;52388,136525;73025,192088;71438,192088;22225,87313;17463,69850;0,0" o:connectangles="0,0,0,0,0,0,0,0,0"/>
+                        </v:shape>
+                      </v:group>
+                    </v:group>
+                    <w10:wrap anchorx="page" anchory="page"/>
+                  </v:group>
+                </w:pict>
+              </mc:Fallback>
+            </mc:AlternateContent>
+          </w:r>
+          <w:r>
+            <w:rPr>
+              <w:noProof/>
+            </w:rPr>
+            <mc:AlternateContent>
+              <mc:Choice Requires="wps">
+                <w:drawing>
+                  <wp:anchor distT="0" distB="0" distL="114300" distR="114300" simplePos="0" relativeHeight="251661312" behindDoc="0" locked="0" layoutInCell="1" allowOverlap="1" wp14:anchorId="29D510A6" wp14:editId="6DEC87AB">
+                    <wp:simplePos x="0" y="0"/>
+                    <mc:AlternateContent>
+                      <mc:Choice Requires="wp14">
+                        <wp:positionH relativeFrom="page">
+                          <wp14:pctPosHOffset>42000</wp14:pctPosHOffset>
+                        </wp:positionH>
+                      </mc:Choice>
+                      <mc:Fallback>
+                        <wp:positionH relativeFrom="page">
+                          <wp:posOffset>3263900</wp:posOffset>
+                        </wp:positionH>
+                      </mc:Fallback>
+                    </mc:AlternateContent>
+                    <mc:AlternateContent>
+                      <mc:Choice Requires="wp14">
+                        <wp:positionV relativeFrom="page">
+                          <wp14:pctPosVOffset>88000</wp14:pctPosVOffset>
+                        </wp:positionV>
+                      </mc:Choice>
+                      <mc:Fallback>
+                        <wp:positionV relativeFrom="page">
+                          <wp:posOffset>8851265</wp:posOffset>
+                        </wp:positionV>
+                      </mc:Fallback>
+                    </mc:AlternateContent>
+                    <wp:extent cx="3657600" cy="365760"/>
+                    <wp:effectExtent l="0" t="0" r="0" b="0"/>
+                    <wp:wrapNone/>
+                    <wp:docPr id="32" name="Text Box 32"/>
+                    <wp:cNvGraphicFramePr/>
+                    <a:graphic xmlns:a="http://schemas.openxmlformats.org/drawingml/2006/main">
+                      <a:graphicData uri="http://schemas.microsoft.com/office/word/2010/wordprocessingShape">
+                        <wps:wsp>
+                          <wps:cNvSpPr txBox="1"/>
+                          <wps:spPr>
+                            <a:xfrm>
+                              <a:off x="0" y="0"/>
+                              <a:ext cx="3657600" cy="365760"/>
+                            </a:xfrm>
+                            <a:prstGeom prst="rect">
+                              <a:avLst/>
+                            </a:prstGeom>
+                            <a:noFill/>
+                            <a:ln w="6350">
+                              <a:noFill/>
+                            </a:ln>
+                            <a:effectLst/>
+                          </wps:spPr>
+                          <wps:style>
+                            <a:lnRef idx="0">
+                              <a:schemeClr val="accent1"/>
+                            </a:lnRef>
+                            <a:fillRef idx="0">
+                              <a:schemeClr val="accent1"/>
+                            </a:fillRef>
+                            <a:effectRef idx="0">
+                              <a:schemeClr val="accent1"/>
+                            </a:effectRef>
+                            <a:fontRef idx="minor">
+                              <a:schemeClr val="dk1"/>
+                            </a:fontRef>
+                          </wps:style>
+                          <wps:txbx>
+                            <w:txbxContent>
+                              <w:p>
+                                <w:pPr>
+                                  <w:pStyle w:val="NoSpacing"/>
+                                  <w:rPr>
+                                    <w:color w:val="4472C4" w:themeColor="accent1"/>
+                                    <w:sz w:val="26"/>
+                                    <w:szCs w:val="26"/>
+                                  </w:rPr>
+                                </w:pPr>
+                                <w:r>
+                                  <w:rPr>
+                                    <w:caps/>
+                                    <w:color w:val="595959" w:themeColor="text1" w:themeTint="A6"/>
+                                    <w:sz w:val="24"/>
+                                    <w:szCs w:val="24"/>
+                                  </w:rPr>
+                                  <w:t>Author</w:t>
+                                </w:r>
+                                <w:r>
+                                  <w:rPr>
+                                    <w:caps/>
+                                    <w:color w:val="595959" w:themeColor="text1" w:themeTint="A6"/>
+                                  </w:rPr>
+                                  <w:t>:</w:t>
+                                </w:r>
+                                <w:r>
+                                  <w:rPr>
+                                    <w:caps/>
+                                    <w:color w:val="595959" w:themeColor="text1" w:themeTint="A6"/>
+                                  </w:rPr>
+                                  <w:t xml:space="preserve"> </w:t>
+                                </w:r>
+                                <w:sdt>
+                                  <w:sdtPr>
+                                    <w:rPr>
+                                      <w:color w:val="4472C4" w:themeColor="accent1"/>
+                                      <w:sz w:val="26"/>
+                                      <w:szCs w:val="26"/>
+                                    </w:rPr>
+                                    <w:alias w:val="Author"/>
+                                    <w:tag w:val=""/>
+                                    <w:id w:val="-2041584766"/>
+                                    <w:dataBinding w:prefixMappings="xmlns:ns0='http://purl.org/dc/elements/1.1/' xmlns:ns1='http://schemas.openxmlformats.org/package/2006/metadata/core-properties' " w:xpath="/ns1:coreProperties[1]/ns0:creator[1]" w:storeItemID="{6C3C8BC8-F283-45AE-878A-BAB7291924A1}"/>
+                                    <w:text/>
+                                  </w:sdtPr>
+                                  <w:sdtContent>
+                                    <w:r>
+                                      <w:rPr>
+                                        <w:color w:val="4472C4" w:themeColor="accent1"/>
+                                        <w:sz w:val="26"/>
+                                        <w:szCs w:val="26"/>
+                                      </w:rPr>
+                                      <w:t>Geoffrey Casper</w:t>
+                                    </w:r>
+                                  </w:sdtContent>
+                                </w:sdt>
+                              </w:p>
+                              <w:p>
+                                <w:pPr>
+                                  <w:pStyle w:val="NoSpacing"/>
+                                  <w:rPr>
+                                    <w:color w:val="4472C4" w:themeColor="accent1"/>
+                                    <w:sz w:val="24"/>
+                                    <w:szCs w:val="24"/>
+                                  </w:rPr>
+                                </w:pPr>
+                                <w:r>
+                                  <w:rPr>
+                                    <w:caps/>
+                                    <w:color w:val="595959" w:themeColor="text1" w:themeTint="A6"/>
+                                  </w:rPr>
+                                  <w:t>Advisor:</w:t>
+                                </w:r>
+                                <w:r>
+                                  <w:rPr>
+                                    <w:sz w:val="28"/>
+                                    <w:szCs w:val="28"/>
+                                  </w:rPr>
+                                  <w:t xml:space="preserve"> </w:t>
+                                </w:r>
+                                <w:r>
+                                  <w:rPr>
+                                    <w:color w:val="4472C4" w:themeColor="accent1"/>
+                                    <w:sz w:val="24"/>
+                                    <w:szCs w:val="24"/>
+                                  </w:rPr>
+                                  <w:t>Dr. James Heliotis</w:t>
+                                </w:r>
+                              </w:p>
+                              <w:p>
+                                <w:pPr>
+                                  <w:pStyle w:val="NoSpacing"/>
+                                  <w:rPr>
+                                    <w:color w:val="595959" w:themeColor="text1" w:themeTint="A6"/>
+                                    <w:sz w:val="20"/>
+                                    <w:szCs w:val="20"/>
+                                  </w:rPr>
+                                </w:pPr>
+                                <w:sdt>
+                                  <w:sdtPr>
+                                    <w:rPr>
+                                      <w:caps/>
+                                      <w:color w:val="595959" w:themeColor="text1" w:themeTint="A6"/>
+                                      <w:sz w:val="20"/>
+                                      <w:szCs w:val="20"/>
+                                    </w:rPr>
+                                    <w:alias w:val="Company"/>
+                                    <w:tag w:val=""/>
+                                    <w:id w:val="1558814826"/>
+                                    <w:dataBinding w:prefixMappings="xmlns:ns0='http://schemas.openxmlformats.org/officeDocument/2006/extended-properties' " w:xpath="/ns0:Properties[1]/ns0:Company[1]" w:storeItemID="{6668398D-A668-4E3E-A5EB-62B293D839F1}"/>
+                                    <w:text/>
+                                  </w:sdtPr>
+                                  <w:sdtContent>
+                                    <w:r>
+                                      <w:rPr>
+                                        <w:caps/>
+                                        <w:color w:val="595959" w:themeColor="text1" w:themeTint="A6"/>
+                                        <w:sz w:val="20"/>
+                                        <w:szCs w:val="20"/>
+                                      </w:rPr>
+                                      <w:t>Rochester Institute of Technology Computer Science Department</w:t>
+                                    </w:r>
+                                  </w:sdtContent>
+                                </w:sdt>
+                              </w:p>
+                            </w:txbxContent>
+                          </wps:txbx>
+                          <wps:bodyPr rot="0" spcFirstLastPara="0" vertOverflow="overflow" horzOverflow="overflow" vert="horz" wrap="square" lIns="0" tIns="0" rIns="0" bIns="0" numCol="1" spcCol="0" rtlCol="0" fromWordArt="0" anchor="b" anchorCtr="0" forceAA="0" compatLnSpc="1">
+                            <a:prstTxWarp prst="textNoShape">
+                              <a:avLst/>
+                            </a:prstTxWarp>
+                            <a:spAutoFit/>
+                          </wps:bodyPr>
+                        </wps:wsp>
+                      </a:graphicData>
+                    </a:graphic>
+                    <wp14:sizeRelH relativeFrom="page">
+                      <wp14:pctWidth>45000</wp14:pctWidth>
+                    </wp14:sizeRelH>
+                    <wp14:sizeRelV relativeFrom="margin">
+                      <wp14:pctHeight>0</wp14:pctHeight>
+                    </wp14:sizeRelV>
+                  </wp:anchor>
+                </w:drawing>
+              </mc:Choice>
+              <mc:Fallback>
+                <w:pict>
+                  <v:shapetype w14:anchorId="29D510A6" id="_x0000_t202" coordsize="21600,21600" o:spt="202" path="m,l,21600r21600,l21600,xe">
+                    <v:stroke joinstyle="miter"/>
+                    <v:path gradientshapeok="t" o:connecttype="rect"/>
+                  </v:shapetype>
+                  <v:shape id="Text Box 32" o:spid="_x0000_s1055" type="#_x0000_t202" style="position:absolute;margin-left:0;margin-top:0;width:4in;height:28.8pt;z-index:251661312;visibility:visible;mso-wrap-style:square;mso-width-percent:450;mso-height-percent:0;mso-left-percent:420;mso-top-percent:880;mso-wrap-distance-left:9pt;mso-wrap-distance-top:0;mso-wrap-distance-right:9pt;mso-wrap-distance-bottom:0;mso-position-horizontal-relative:page;mso-position-vertical-relative:page;mso-width-percent:450;mso-height-percent:0;mso-left-percent:420;mso-top-percent:880;mso-width-relative:page;mso-height-relative:margin;v-text-anchor:bottom" o:gfxdata="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" filled="f" stroked="f" strokeweight=".5pt">
+                    <v:textbox style="mso-fit-shape-to-text:t" inset="0,0,0,0">
+                      <w:txbxContent>
+                        <w:p>
+                          <w:pPr>
+                            <w:pStyle w:val="NoSpacing"/>
+                            <w:rPr>
+                              <w:color w:val="4472C4" w:themeColor="accent1"/>
+                              <w:sz w:val="26"/>
+                              <w:szCs w:val="26"/>
+                            </w:rPr>
+                          </w:pPr>
+                          <w:r>
+                            <w:rPr>
+                              <w:caps/>
+                              <w:color w:val="595959" w:themeColor="text1" w:themeTint="A6"/>
+                              <w:sz w:val="24"/>
+                              <w:szCs w:val="24"/>
+                            </w:rPr>
+                            <w:t>Author</w:t>
+                          </w:r>
+                          <w:r>
+                            <w:rPr>
+                              <w:caps/>
+                              <w:color w:val="595959" w:themeColor="text1" w:themeTint="A6"/>
+                            </w:rPr>
+                            <w:t>:</w:t>
+                          </w:r>
+                          <w:r>
+                            <w:rPr>
+                              <w:caps/>
+                              <w:color w:val="595959" w:themeColor="text1" w:themeTint="A6"/>
+                            </w:rPr>
+                            <w:t xml:space="preserve"> </w:t>
+                          </w:r>
+                          <w:sdt>
+                            <w:sdtPr>
+                              <w:rPr>
+                                <w:color w:val="4472C4" w:themeColor="accent1"/>
+                                <w:sz w:val="26"/>
+                                <w:szCs w:val="26"/>
+                              </w:rPr>
+                              <w:alias w:val="Author"/>
+                              <w:tag w:val=""/>
+                              <w:id w:val="-2041584766"/>
+                              <w:dataBinding w:prefixMappings="xmlns:ns0='http://purl.org/dc/elements/1.1/' xmlns:ns1='http://schemas.openxmlformats.org/package/2006/metadata/core-properties' " w:xpath="/ns1:coreProperties[1]/ns0:creator[1]" w:storeItemID="{6C3C8BC8-F283-45AE-878A-BAB7291924A1}"/>
+                              <w:text/>
+                            </w:sdtPr>
+                            <w:sdtContent>
+                              <w:r>
+                                <w:rPr>
+                                  <w:color w:val="4472C4" w:themeColor="accent1"/>
+                                  <w:sz w:val="26"/>
+                                  <w:szCs w:val="26"/>
+                                </w:rPr>
+                                <w:t>Geoffrey Casper</w:t>
+                              </w:r>
+                            </w:sdtContent>
+                          </w:sdt>
+                        </w:p>
+                        <w:p>
+                          <w:pPr>
+                            <w:pStyle w:val="NoSpacing"/>
+                            <w:rPr>
+                              <w:color w:val="4472C4" w:themeColor="accent1"/>
+                              <w:sz w:val="24"/>
+                              <w:szCs w:val="24"/>
+                            </w:rPr>
+                          </w:pPr>
+                          <w:r>
+                            <w:rPr>
+                              <w:caps/>
+                              <w:color w:val="595959" w:themeColor="text1" w:themeTint="A6"/>
+                            </w:rPr>
+                            <w:t>Advisor:</w:t>
+                          </w:r>
+                          <w:r>
+                            <w:rPr>
+                              <w:sz w:val="28"/>
+                              <w:szCs w:val="28"/>
+                            </w:rPr>
+                            <w:t xml:space="preserve"> </w:t>
+                          </w:r>
+                          <w:r>
+                            <w:rPr>
+                              <w:color w:val="4472C4" w:themeColor="accent1"/>
+                              <w:sz w:val="24"/>
+                              <w:szCs w:val="24"/>
+                            </w:rPr>
+                            <w:t>Dr. James Heliotis</w:t>
+                          </w:r>
+                        </w:p>
+                        <w:p>
+                          <w:pPr>
+                            <w:pStyle w:val="NoSpacing"/>
+                            <w:rPr>
+                              <w:color w:val="595959" w:themeColor="text1" w:themeTint="A6"/>
+                              <w:sz w:val="20"/>
+                              <w:szCs w:val="20"/>
+                            </w:rPr>
+                          </w:pPr>
+                          <w:sdt>
+                            <w:sdtPr>
+                              <w:rPr>
+                                <w:caps/>
+                                <w:color w:val="595959" w:themeColor="text1" w:themeTint="A6"/>
+                                <w:sz w:val="20"/>
+                                <w:szCs w:val="20"/>
+                              </w:rPr>
+                              <w:alias w:val="Company"/>
+                              <w:tag w:val=""/>
+                              <w:id w:val="1558814826"/>
+                              <w:dataBinding w:prefixMappings="xmlns:ns0='http://schemas.openxmlformats.org/officeDocument/2006/extended-properties' " w:xpath="/ns0:Properties[1]/ns0:Company[1]" w:storeItemID="{6668398D-A668-4E3E-A5EB-62B293D839F1}"/>
+                              <w:text/>
+                            </w:sdtPr>
+                            <w:sdtContent>
+                              <w:r>
+                                <w:rPr>
+                                  <w:caps/>
+                                  <w:color w:val="595959" w:themeColor="text1" w:themeTint="A6"/>
+                                  <w:sz w:val="20"/>
+                                  <w:szCs w:val="20"/>
+                                </w:rPr>
+                                <w:t>Rochester Institute of Technology Computer Science Department</w:t>
+                              </w:r>
+                            </w:sdtContent>
+                          </w:sdt>
+                        </w:p>
+                      </w:txbxContent>
+                    </v:textbox>
+                    <w10:wrap anchorx="page" anchory="page"/>
+                  </v:shape>
+                </w:pict>
+              </mc:Fallback>
+            </mc:AlternateContent>
+          </w:r>
+          <w:r>
+            <w:rPr>
+              <w:noProof/>
+            </w:rPr>
+            <mc:AlternateContent>
+              <mc:Choice Requires="wps">
+                <w:drawing>
+                  <wp:anchor distT="0" distB="0" distL="114300" distR="114300" simplePos="0" relativeHeight="251660288" behindDoc="0" locked="0" layoutInCell="1" allowOverlap="1" wp14:anchorId="261DA362" wp14:editId="5A11AE9B">
+                    <wp:simplePos x="0" y="0"/>
+                    <mc:AlternateContent>
+                      <mc:Choice Requires="wp14">
+                        <wp:positionH relativeFrom="page">
+                          <wp14:pctPosHOffset>42000</wp14:pctPosHOffset>
+                        </wp:positionH>
+                      </mc:Choice>
+                      <mc:Fallback>
+                        <wp:positionH relativeFrom="page">
+                          <wp:posOffset>3263900</wp:posOffset>
+                        </wp:positionH>
+                      </mc:Fallback>
+                    </mc:AlternateContent>
+                    <mc:AlternateContent>
+                      <mc:Choice Requires="wp14">
+                        <wp:positionV relativeFrom="page">
+                          <wp14:pctPosVOffset>17500</wp14:pctPosVOffset>
+                        </wp:positionV>
+                      </mc:Choice>
+                      <mc:Fallback>
+                        <wp:positionV relativeFrom="page">
+                          <wp:posOffset>1760220</wp:posOffset>
+                        </wp:positionV>
+                      </mc:Fallback>
+                    </mc:AlternateContent>
+                    <wp:extent cx="3657600" cy="1069848"/>
+                    <wp:effectExtent l="0" t="0" r="7620" b="635"/>
+                    <wp:wrapNone/>
+                    <wp:docPr id="1" name="Text Box 1"/>
+                    <wp:cNvGraphicFramePr/>
+                    <a:graphic xmlns:a="http://schemas.openxmlformats.org/drawingml/2006/main">
+                      <a:graphicData uri="http://schemas.microsoft.com/office/word/2010/wordprocessingShape">
+                        <wps:wsp>
+                          <wps:cNvSpPr txBox="1"/>
+                          <wps:spPr>
+                            <a:xfrm>
+                              <a:off x="0" y="0"/>
+                              <a:ext cx="3657600" cy="1069848"/>
+                            </a:xfrm>
+                            <a:prstGeom prst="rect">
+                              <a:avLst/>
+                            </a:prstGeom>
+                            <a:noFill/>
+                            <a:ln w="6350">
+                              <a:noFill/>
+                            </a:ln>
+                            <a:effectLst/>
+                          </wps:spPr>
+                          <wps:style>
+                            <a:lnRef idx="0">
+                              <a:schemeClr val="accent1"/>
+                            </a:lnRef>
+                            <a:fillRef idx="0">
+                              <a:schemeClr val="accent1"/>
+                            </a:fillRef>
+                            <a:effectRef idx="0">
+                              <a:schemeClr val="accent1"/>
+                            </a:effectRef>
+                            <a:fontRef idx="minor">
+                              <a:schemeClr val="dk1"/>
+                            </a:fontRef>
+                          </wps:style>
+                          <wps:txbx>
+                            <w:txbxContent>
+                              <w:p>
+                                <w:pPr>
+                                  <w:pStyle w:val="NoSpacing"/>
+                                  <w:rPr>
+                                    <w:rFonts w:asciiTheme="majorHAnsi" w:eastAsiaTheme="majorEastAsia" w:hAnsiTheme="majorHAnsi" w:cstheme="majorBidi"/>
+                                    <w:color w:val="262626" w:themeColor="text1" w:themeTint="D9"/>
+                                    <w:sz w:val="72"/>
+                                  </w:rPr>
+                                </w:pPr>
+                                <w:sdt>
+                                  <w:sdtPr>
+                                    <w:rPr>
+                                      <w:rFonts w:asciiTheme="majorHAnsi" w:eastAsiaTheme="majorEastAsia" w:hAnsiTheme="majorHAnsi" w:cstheme="majorBidi"/>
+                                      <w:color w:val="262626" w:themeColor="text1" w:themeTint="D9"/>
+                                      <w:sz w:val="72"/>
+                                      <w:szCs w:val="72"/>
+                                    </w:rPr>
+                                    <w:alias w:val="Title"/>
+                                    <w:tag w:val=""/>
+                                    <w:id w:val="-705018352"/>
+                                    <w:dataBinding w:prefixMappings="xmlns:ns0='http://purl.org/dc/elements/1.1/' xmlns:ns1='http://schemas.openxmlformats.org/package/2006/metadata/core-properties' " w:xpath="/ns1:coreProperties[1]/ns0:title[1]" w:storeItemID="{6C3C8BC8-F283-45AE-878A-BAB7291924A1}"/>
+                                    <w:text/>
+                                  </w:sdtPr>
+                                  <w:sdtContent>
+                                    <w:r>
+                                      <w:rPr>
+                                        <w:rFonts w:asciiTheme="majorHAnsi" w:eastAsiaTheme="majorEastAsia" w:hAnsiTheme="majorHAnsi" w:cstheme="majorBidi"/>
+                                        <w:color w:val="262626" w:themeColor="text1" w:themeTint="D9"/>
+                                        <w:sz w:val="72"/>
+                                        <w:szCs w:val="72"/>
+                                      </w:rPr>
+                                      <w:t>LAPS Development Experience Report</w:t>
+                                    </w:r>
+                                  </w:sdtContent>
+                                </w:sdt>
+                              </w:p>
+                              <w:p>
+                                <w:pPr>
+                                  <w:spacing w:before="120"/>
+                                  <w:rPr>
+                                    <w:color w:val="404040" w:themeColor="text1" w:themeTint="BF"/>
+                                    <w:sz w:val="36"/>
+                                    <w:szCs w:val="36"/>
+                                  </w:rPr>
+                                </w:pPr>
+                                <w:sdt>
+                                  <w:sdtPr>
+                                    <w:rPr>
+                                      <w:color w:val="404040" w:themeColor="text1" w:themeTint="BF"/>
+                                      <w:sz w:val="36"/>
+                                      <w:szCs w:val="36"/>
+                                    </w:rPr>
+                                    <w:alias w:val="Subtitle"/>
+                                    <w:tag w:val=""/>
+                                    <w:id w:val="-1148361611"/>
+                                    <w:dataBinding w:prefixMappings="xmlns:ns0='http://purl.org/dc/elements/1.1/' xmlns:ns1='http://schemas.openxmlformats.org/package/2006/metadata/core-properties' " w:xpath="/ns1:coreProperties[1]/ns0:subject[1]" w:storeItemID="{6C3C8BC8-F283-45AE-878A-BAB7291924A1}"/>
+                                    <w:text/>
+                                  </w:sdtPr>
+                                  <w:sdtContent>
+                                    <w:r>
+                                      <w:rPr>
+                                        <w:color w:val="404040" w:themeColor="text1" w:themeTint="BF"/>
+                                        <w:sz w:val="36"/>
+                                        <w:szCs w:val="36"/>
+                                      </w:rPr>
+                                      <w:t>Creating a language processor</w:t>
+                                    </w:r>
+                                  </w:sdtContent>
+                                </w:sdt>
+                              </w:p>
+                            </w:txbxContent>
+                          </wps:txbx>
+                          <wps:bodyPr rot="0" spcFirstLastPara="0" vertOverflow="overflow" horzOverflow="overflow" vert="horz" wrap="square" lIns="0" tIns="0" rIns="0" bIns="0" numCol="1" spcCol="0" rtlCol="0" fromWordArt="0" anchor="t" anchorCtr="0" forceAA="0" compatLnSpc="1">
+                            <a:prstTxWarp prst="textNoShape">
+                              <a:avLst/>
+                            </a:prstTxWarp>
+                            <a:spAutoFit/>
+                          </wps:bodyPr>
+                        </wps:wsp>
+                      </a:graphicData>
+                    </a:graphic>
+                    <wp14:sizeRelH relativeFrom="page">
+                      <wp14:pctWidth>45000</wp14:pctWidth>
+                    </wp14:sizeRelH>
+                    <wp14:sizeRelV relativeFrom="margin">
+                      <wp14:pctHeight>0</wp14:pctHeight>
+                    </wp14:sizeRelV>
+                  </wp:anchor>
+                </w:drawing>
+              </mc:Choice>
+              <mc:Fallback>
+                <w:pict>
+                  <v:shape w14:anchorId="261DA362" id="Text Box 1" o:spid="_x0000_s1056" type="#_x0000_t202" style="position:absolute;margin-left:0;margin-top:0;width:4in;height:84.25pt;z-index:251660288;visibility:visible;mso-wrap-style:square;mso-width-percent:450;mso-height-percent:0;mso-left-percent:420;mso-top-percent:175;mso-wrap-distance-left:9pt;mso-wrap-distance-top:0;mso-wrap-distance-right:9pt;mso-wrap-distance-bottom:0;mso-position-horizontal-relative:page;mso-position-vertical-relative:page;mso-width-percent:450;mso-height-percent:0;mso-left-percent:420;mso-top-percent:175;mso-width-relative:page;mso-height-relative:margin;v-text-anchor:top" o:gfxdata="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" filled="f" stroked="f" strokeweight=".5pt">
+                    <v:textbox style="mso-fit-shape-to-text:t" inset="0,0,0,0">
+                      <w:txbxContent>
+                        <w:p>
+                          <w:pPr>
+                            <w:pStyle w:val="NoSpacing"/>
+                            <w:rPr>
+                              <w:rFonts w:asciiTheme="majorHAnsi" w:eastAsiaTheme="majorEastAsia" w:hAnsiTheme="majorHAnsi" w:cstheme="majorBidi"/>
+                              <w:color w:val="262626" w:themeColor="text1" w:themeTint="D9"/>
+                              <w:sz w:val="72"/>
+                            </w:rPr>
+                          </w:pPr>
+                          <w:sdt>
+                            <w:sdtPr>
+                              <w:rPr>
+                                <w:rFonts w:asciiTheme="majorHAnsi" w:eastAsiaTheme="majorEastAsia" w:hAnsiTheme="majorHAnsi" w:cstheme="majorBidi"/>
+                                <w:color w:val="262626" w:themeColor="text1" w:themeTint="D9"/>
+                                <w:sz w:val="72"/>
+                                <w:szCs w:val="72"/>
+                              </w:rPr>
+                              <w:alias w:val="Title"/>
+                              <w:tag w:val=""/>
+                              <w:id w:val="-705018352"/>
+                              <w:dataBinding w:prefixMappings="xmlns:ns0='http://purl.org/dc/elements/1.1/' xmlns:ns1='http://schemas.openxmlformats.org/package/2006/metadata/core-properties' " w:xpath="/ns1:coreProperties[1]/ns0:title[1]" w:storeItemID="{6C3C8BC8-F283-45AE-878A-BAB7291924A1}"/>
+                              <w:text/>
+                            </w:sdtPr>
+                            <w:sdtContent>
+                              <w:r>
+                                <w:rPr>
+                                  <w:rFonts w:asciiTheme="majorHAnsi" w:eastAsiaTheme="majorEastAsia" w:hAnsiTheme="majorHAnsi" w:cstheme="majorBidi"/>
+                                  <w:color w:val="262626" w:themeColor="text1" w:themeTint="D9"/>
+                                  <w:sz w:val="72"/>
+                                  <w:szCs w:val="72"/>
+                                </w:rPr>
+                                <w:t>LAPS Development Experience Report</w:t>
+                              </w:r>
+                            </w:sdtContent>
+                          </w:sdt>
+                        </w:p>
+                        <w:p>
+                          <w:pPr>
+                            <w:spacing w:before="120"/>
+                            <w:rPr>
+                              <w:color w:val="404040" w:themeColor="text1" w:themeTint="BF"/>
+                              <w:sz w:val="36"/>
+                              <w:szCs w:val="36"/>
+                            </w:rPr>
+                          </w:pPr>
+                          <w:sdt>
+                            <w:sdtPr>
+                              <w:rPr>
+                                <w:color w:val="404040" w:themeColor="text1" w:themeTint="BF"/>
+                                <w:sz w:val="36"/>
+                                <w:szCs w:val="36"/>
+                              </w:rPr>
+                              <w:alias w:val="Subtitle"/>
+                              <w:tag w:val=""/>
+                              <w:id w:val="-1148361611"/>
+                              <w:dataBinding w:prefixMappings="xmlns:ns0='http://purl.org/dc/elements/1.1/' xmlns:ns1='http://schemas.openxmlformats.org/package/2006/metadata/core-properties' " w:xpath="/ns1:coreProperties[1]/ns0:subject[1]" w:storeItemID="{6C3C8BC8-F283-45AE-878A-BAB7291924A1}"/>
+                              <w:text/>
+                            </w:sdtPr>
+                            <w:sdtContent>
+                              <w:r>
+                                <w:rPr>
+                                  <w:color w:val="404040" w:themeColor="text1" w:themeTint="BF"/>
+                                  <w:sz w:val="36"/>
+                                  <w:szCs w:val="36"/>
+                                </w:rPr>
+                                <w:t>Creating a language processor</w:t>
+                              </w:r>
+                            </w:sdtContent>
+                          </w:sdt>
+                        </w:p>
+                      </w:txbxContent>
+                    </v:textbox>
+                    <w10:wrap anchorx="page" anchory="page"/>
+                  </v:shape>
+                </w:pict>
+              </mc:Fallback>
+            </mc:AlternateContent>
+          </w:r>
+        </w:p>
+        <w:p>
+          <w:pPr>
+            <w:rPr>
+              <w:rFonts w:ascii="Helvetica" w:hAnsi="Helvetica" w:cs="Helvetica"/>
+              <w:sz w:val="24"/>
+              <w:szCs w:val="24"/>
+            </w:rPr>
+          </w:pPr>
+          <w:r>
+            <w:rPr>
+              <w:rFonts w:ascii="Helvetica" w:hAnsi="Helvetica" w:cs="Helvetica"/>
+              <w:sz w:val="24"/>
+              <w:szCs w:val="24"/>
+            </w:rPr>
+            <w:br w:type="page"/>
+          </w:r>
+        </w:p>
+      </w:sdtContent>
+    </w:sdt>
     <w:p>
       <w:pPr>
         <w:rPr>
@@ -16,6 +4235,7 @@
           <w:sz w:val="24"/>
           <w:szCs w:val="24"/>
         </w:rPr>
+        <w:lastRenderedPageBreak/>
         <w:t>I took the Programming Language Concepts course</w:t>
       </w:r>
       <w:r>
@@ -209,7 +4429,55 @@
           <w:sz w:val="24"/>
           <w:szCs w:val="24"/>
         </w:rPr>
-        <w:t>LAPS isn’t written as a typical piece of software; it’s written as a library which works together in a main file. So, anyone may come along and use a different scanner o</w:t>
+        <w:t xml:space="preserve">LAPS isn’t written as a typical piece of software; it’s written as a library </w:t>
+      </w:r>
+      <w:r>
+        <w:rPr>
+          <w:rFonts w:ascii="Helvetica" w:hAnsi="Helvetica" w:cs="Helvetica"/>
+          <w:sz w:val="24"/>
+          <w:szCs w:val="24"/>
+        </w:rPr>
+        <w:t>that</w:t>
+      </w:r>
+      <w:r>
+        <w:rPr>
+          <w:rFonts w:ascii="Helvetica" w:hAnsi="Helvetica" w:cs="Helvetica"/>
+          <w:sz w:val="24"/>
+          <w:szCs w:val="24"/>
+        </w:rPr>
+        <w:t xml:space="preserve"> works together </w:t>
+      </w:r>
+      <w:r>
+        <w:rPr>
+          <w:rFonts w:ascii="Helvetica" w:hAnsi="Helvetica" w:cs="Helvetica"/>
+          <w:sz w:val="24"/>
+          <w:szCs w:val="24"/>
+        </w:rPr>
+        <w:t>with</w:t>
+      </w:r>
+      <w:r>
+        <w:rPr>
+          <w:rFonts w:ascii="Helvetica" w:hAnsi="Helvetica" w:cs="Helvetica"/>
+          <w:sz w:val="24"/>
+          <w:szCs w:val="24"/>
+        </w:rPr>
+        <w:t xml:space="preserve"> a main </w:t>
+      </w:r>
+      <w:r>
+        <w:rPr>
+          <w:rFonts w:ascii="Helvetica" w:hAnsi="Helvetica" w:cs="Helvetica"/>
+          <w:sz w:val="24"/>
+          <w:szCs w:val="24"/>
+        </w:rPr>
+        <w:t>program</w:t>
+      </w:r>
+      <w:r>
+        <w:rPr>
+          <w:rFonts w:ascii="Helvetica" w:hAnsi="Helvetica" w:cs="Helvetica"/>
+          <w:sz w:val="24"/>
+          <w:szCs w:val="24"/>
+        </w:rPr>
+        <w:t>. So, anyone may come along and use a different scanner o</w:t>
       </w:r>
       <w:r>
         <w:rPr>
@@ -249,7 +4517,39 @@
           <w:sz w:val="24"/>
           <w:szCs w:val="24"/>
         </w:rPr>
-        <w:t xml:space="preserve"> To enable this, the LAPS source code is heavily documented and is JavaDoc compatible.</w:t>
+        <w:t xml:space="preserve"> To enable this, the LAPS source code is heavily documented </w:t>
+      </w:r>
+      <w:r>
+        <w:rPr>
+          <w:rFonts w:ascii="Helvetica" w:hAnsi="Helvetica" w:cs="Helvetica"/>
+          <w:sz w:val="24"/>
+          <w:szCs w:val="24"/>
+        </w:rPr>
+        <w:t>in the</w:t>
+      </w:r>
+      <w:r>
+        <w:rPr>
+          <w:rFonts w:ascii="Helvetica" w:hAnsi="Helvetica" w:cs="Helvetica"/>
+          <w:sz w:val="24"/>
+          <w:szCs w:val="24"/>
+        </w:rPr>
+        <w:t xml:space="preserve"> JavaDoc </w:t>
+      </w:r>
+      <w:r>
+        <w:rPr>
+          <w:rFonts w:ascii="Helvetica" w:hAnsi="Helvetica" w:cs="Helvetica"/>
+          <w:sz w:val="24"/>
+          <w:szCs w:val="24"/>
+        </w:rPr>
+        <w:t>style</w:t>
+      </w:r>
+      <w:r>
+        <w:rPr>
+          <w:rFonts w:ascii="Helvetica" w:hAnsi="Helvetica" w:cs="Helvetica"/>
+          <w:sz w:val="24"/>
+          <w:szCs w:val="24"/>
+        </w:rPr>
+        <w:t>.</w:t>
       </w:r>
     </w:p>
     <w:p>
@@ -331,15 +4631,63 @@
           <w:sz w:val="24"/>
           <w:szCs w:val="24"/>
         </w:rPr>
-        <w:t>Once that was settled, I began thinking about the design structure of what LAPS eventually turned into. I started by writing</w:t>
-      </w:r>
-      <w:r>
-        <w:rPr>
-          <w:rFonts w:ascii="Helvetica" w:hAnsi="Helvetica" w:cs="Helvetica"/>
-          <w:sz w:val="24"/>
-          <w:szCs w:val="24"/>
-        </w:rPr>
-        <w:t xml:space="preserve"> a custom Java class loader which would use annotations in a package-info.java to identify which classes would be used by LAPS. That ran me into a big problem which I was unsure how to solve. Packages weren’t considered “loaded” until a class from that package has been loaded. That meant that a user of LAPS needed to pass in the path of their package, making the class loading mechanism obsolete.</w:t>
+        <w:t xml:space="preserve">Once </w:t>
+      </w:r>
+      <w:r>
+        <w:rPr>
+          <w:rFonts w:ascii="Helvetica" w:hAnsi="Helvetica" w:cs="Helvetica"/>
+          <w:sz w:val="24"/>
+          <w:szCs w:val="24"/>
+        </w:rPr>
+        <w:t>the language</w:t>
+      </w:r>
+      <w:r>
+        <w:rPr>
+          <w:rFonts w:ascii="Helvetica" w:hAnsi="Helvetica" w:cs="Helvetica"/>
+          <w:sz w:val="24"/>
+          <w:szCs w:val="24"/>
+        </w:rPr>
+        <w:t xml:space="preserve"> was settled, I began thinking about the design structure of what LAPS eventually turned into. I started by writing</w:t>
+      </w:r>
+      <w:r>
+        <w:rPr>
+          <w:rFonts w:ascii="Helvetica" w:hAnsi="Helvetica" w:cs="Helvetica"/>
+          <w:sz w:val="24"/>
+          <w:szCs w:val="24"/>
+        </w:rPr>
+        <w:t xml:space="preserve"> a custom Java class loader which would use annotations in a package-info.java </w:t>
+      </w:r>
+      <w:r>
+        <w:rPr>
+          <w:rFonts w:ascii="Helvetica" w:hAnsi="Helvetica" w:cs="Helvetica"/>
+          <w:sz w:val="24"/>
+          <w:szCs w:val="24"/>
+        </w:rPr>
+        <w:t xml:space="preserve">file </w:t>
+      </w:r>
+      <w:r>
+        <w:rPr>
+          <w:rFonts w:ascii="Helvetica" w:hAnsi="Helvetica" w:cs="Helvetica"/>
+          <w:sz w:val="24"/>
+          <w:szCs w:val="24"/>
+        </w:rPr>
+        <w:t>to identify which classes would be used by LAPS. That ran me into a big problem</w:t>
+      </w:r>
+      <w:r>
+        <w:rPr>
+          <w:rFonts w:ascii="Helvetica" w:hAnsi="Helvetica" w:cs="Helvetica"/>
+          <w:sz w:val="24"/>
+          <w:szCs w:val="24"/>
+        </w:rPr>
+        <w:t>,</w:t>
+      </w:r>
+      <w:r>
+        <w:rPr>
+          <w:rFonts w:ascii="Helvetica" w:hAnsi="Helvetica" w:cs="Helvetica"/>
+          <w:sz w:val="24"/>
+          <w:szCs w:val="24"/>
+        </w:rPr>
+        <w:t xml:space="preserve"> which I was unsure how to solve. Packages weren’t considered “loaded” until a class from that package has been loaded. That meant that a user of LAPS needed to pass in the path of their package, making the class loading mechanism obsolete.</w:t>
       </w:r>
       <w:r>
         <w:rPr>
@@ -508,23 +4856,15 @@
           <w:sz w:val="24"/>
           <w:szCs w:val="24"/>
         </w:rPr>
-        <w:t xml:space="preserve">, </w:t>
-      </w:r>
-      <w:r>
-        <w:rPr>
-          <w:rFonts w:ascii="Helvetica" w:hAnsi="Helvetica" w:cs="Helvetica"/>
-          <w:sz w:val="24"/>
-          <w:szCs w:val="24"/>
-        </w:rPr>
-        <w:t xml:space="preserve">i.e. </w:t>
-      </w:r>
-      <w:r>
-        <w:rPr>
-          <w:rFonts w:ascii="Helvetica" w:hAnsi="Helvetica" w:cs="Helvetica"/>
-          <w:sz w:val="24"/>
-          <w:szCs w:val="24"/>
-        </w:rPr>
-        <w:t>defining grammar rules</w:t>
+        <w:t>. That is, the annotations’ arguments defined</w:t>
+      </w:r>
+      <w:r>
+        <w:rPr>
+          <w:rFonts w:ascii="Helvetica" w:hAnsi="Helvetica" w:cs="Helvetica"/>
+          <w:sz w:val="24"/>
+          <w:szCs w:val="24"/>
+        </w:rPr>
+        <w:t xml:space="preserve"> grammar rules</w:t>
       </w:r>
       <w:r>
         <w:rPr>
@@ -548,7 +4888,15 @@
           <w:sz w:val="24"/>
           <w:szCs w:val="24"/>
         </w:rPr>
-        <w:t>haven’t compiled LAPS at this stage</w:t>
+        <w:t>hadn’t</w:t>
+      </w:r>
+      <w:r>
+        <w:rPr>
+          <w:rFonts w:ascii="Helvetica" w:hAnsi="Helvetica" w:cs="Helvetica"/>
+          <w:sz w:val="24"/>
+          <w:szCs w:val="24"/>
+        </w:rPr>
+        <w:t xml:space="preserve"> compiled LAPS at this stage</w:t>
       </w:r>
       <w:r>
         <w:rPr>
@@ -750,7 +5098,25 @@
           <w:szCs w:val="24"/>
         </w:rPr>
         <w:lastRenderedPageBreak/>
-        <w:t xml:space="preserve">While that was in the works, I started creation of </w:t>
+        <w:t xml:space="preserve">While </w:t>
+      </w:r>
+      <w:r>
+        <w:rPr>
+          <w:rFonts w:ascii="Helvetica" w:hAnsi="Helvetica" w:cs="Helvetica"/>
+          <w:sz w:val="24"/>
+          <w:szCs w:val="24"/>
+        </w:rPr>
+        <w:t>the example language</w:t>
+      </w:r>
+      <w:bookmarkStart w:id="0" w:name="_GoBack"/>
+      <w:bookmarkEnd w:id="0"/>
+      <w:r>
+        <w:rPr>
+          <w:rFonts w:ascii="Helvetica" w:hAnsi="Helvetica" w:cs="Helvetica"/>
+          <w:sz w:val="24"/>
+          <w:szCs w:val="24"/>
+        </w:rPr>
+        <w:t xml:space="preserve"> was in the works, I started creation of </w:t>
       </w:r>
       <w:r>
         <w:rPr>
@@ -831,7 +5197,23 @@
           <w:sz w:val="24"/>
           <w:szCs w:val="24"/>
         </w:rPr>
-        <w:t xml:space="preserve">At this point, I started getting a bit frustrated with the struggle I was having with OR grammar rule, so I decided to take a step back and work on another portion of the project, the scanner, or tokenizer. This portion was much easier for me to develop since I’ve written on tokenizer before in PLC and I’ve </w:t>
+        <w:t xml:space="preserve">At this point, I started getting a bit frustrated with the struggle I was having with OR grammar rule, so I decided to take a step back and work on another portion of the project, the scanner, or tokenizer. This portion was much easier for me to develop since I’ve written </w:t>
+      </w:r>
+      <w:r>
+        <w:rPr>
+          <w:rFonts w:ascii="Helvetica" w:hAnsi="Helvetica" w:cs="Helvetica"/>
+          <w:sz w:val="24"/>
+          <w:szCs w:val="24"/>
+        </w:rPr>
+        <w:t>a</w:t>
+      </w:r>
+      <w:r>
+        <w:rPr>
+          <w:rFonts w:ascii="Helvetica" w:hAnsi="Helvetica" w:cs="Helvetica"/>
+          <w:sz w:val="24"/>
+          <w:szCs w:val="24"/>
+        </w:rPr>
+        <w:t xml:space="preserve"> tokenizer before in PLC and I’ve </w:t>
       </w:r>
       <w:r>
         <w:rPr>
@@ -871,7 +5253,31 @@
           <w:sz w:val="24"/>
           <w:szCs w:val="24"/>
         </w:rPr>
-        <w:t>convert a stream of character to a stream of tokens. I did this by retaining a list of token types and then looping over those tokens to hopefully find the longest match.</w:t>
+        <w:t xml:space="preserve">convert a stream of </w:t>
+      </w:r>
+      <w:r>
+        <w:rPr>
+          <w:rFonts w:ascii="Helvetica" w:hAnsi="Helvetica" w:cs="Helvetica"/>
+          <w:sz w:val="24"/>
+          <w:szCs w:val="24"/>
+        </w:rPr>
+        <w:t>character</w:t>
+      </w:r>
+      <w:r>
+        <w:rPr>
+          <w:rFonts w:ascii="Helvetica" w:hAnsi="Helvetica" w:cs="Helvetica"/>
+          <w:sz w:val="24"/>
+          <w:szCs w:val="24"/>
+        </w:rPr>
+        <w:t>s</w:t>
+      </w:r>
+      <w:r>
+        <w:rPr>
+          <w:rFonts w:ascii="Helvetica" w:hAnsi="Helvetica" w:cs="Helvetica"/>
+          <w:sz w:val="24"/>
+          <w:szCs w:val="24"/>
+        </w:rPr>
+        <w:t xml:space="preserve"> to a stream of tokens. I did this by retaining a list of token types and then looping over those tokens to hopefully find the longest match.</w:t>
       </w:r>
     </w:p>
     <w:p>
@@ -936,15 +5342,39 @@
           <w:sz w:val="24"/>
           <w:szCs w:val="24"/>
         </w:rPr>
-        <w:t xml:space="preserve">. Java Class objects provided interfaces for getting </w:t>
-      </w:r>
-      <w:r>
-        <w:rPr>
-          <w:rFonts w:ascii="Helvetica" w:hAnsi="Helvetica" w:cs="Helvetica"/>
-          <w:sz w:val="24"/>
-          <w:szCs w:val="24"/>
-        </w:rPr>
-        <w:t xml:space="preserve">its </w:t>
+        <w:t xml:space="preserve">. Java Class objects </w:t>
+      </w:r>
+      <w:r>
+        <w:rPr>
+          <w:rFonts w:ascii="Helvetica" w:hAnsi="Helvetica" w:cs="Helvetica"/>
+          <w:sz w:val="24"/>
+          <w:szCs w:val="24"/>
+        </w:rPr>
+        <w:t>provide</w:t>
+      </w:r>
+      <w:r>
+        <w:rPr>
+          <w:rFonts w:ascii="Helvetica" w:hAnsi="Helvetica" w:cs="Helvetica"/>
+          <w:sz w:val="24"/>
+          <w:szCs w:val="24"/>
+        </w:rPr>
+        <w:t xml:space="preserve"> interfaces for getting </w:t>
+      </w:r>
+      <w:r>
+        <w:rPr>
+          <w:rFonts w:ascii="Helvetica" w:hAnsi="Helvetica" w:cs="Helvetica"/>
+          <w:sz w:val="24"/>
+          <w:szCs w:val="24"/>
+        </w:rPr>
+        <w:t>their</w:t>
+      </w:r>
+      <w:r>
+        <w:rPr>
+          <w:rFonts w:ascii="Helvetica" w:hAnsi="Helvetica" w:cs="Helvetica"/>
+          <w:sz w:val="24"/>
+          <w:szCs w:val="24"/>
+        </w:rPr>
+        <w:t xml:space="preserve"> </w:t>
       </w:r>
       <w:r>
         <w:rPr>
@@ -1082,6 +5512,22 @@
           <w:sz w:val="24"/>
           <w:szCs w:val="24"/>
         </w:rPr>
+        <w:t>that</w:t>
+      </w:r>
+      <w:r>
+        <w:rPr>
+          <w:rFonts w:ascii="Helvetica" w:hAnsi="Helvetica" w:cs="Helvetica"/>
+          <w:sz w:val="24"/>
+          <w:szCs w:val="24"/>
+        </w:rPr>
+        <w:t xml:space="preserve"> </w:t>
+      </w:r>
+      <w:r>
+        <w:rPr>
+          <w:rFonts w:ascii="Helvetica" w:hAnsi="Helvetica" w:cs="Helvetica"/>
+          <w:sz w:val="24"/>
+          <w:szCs w:val="24"/>
+        </w:rPr>
         <w:t>token strings weren’t given back to the scanner by the parser when parsing failed on a grammar rule. I ended up needing to add feature</w:t>
       </w:r>
       <w:r>
@@ -1221,7 +5667,31 @@
           <w:szCs w:val="24"/>
         </w:rPr>
         <w:lastRenderedPageBreak/>
-        <w:t xml:space="preserve">There are still a few things I’d like to work on regarding LAPS. There exist better parser designs that I wish to implement. Some of the Java Reflection code is intertwined with the parser code which goes against the modularity aspect of my goals. The interfaces I made for the parser and the scanner seem to be useful in the modularity aspect. </w:t>
+        <w:t xml:space="preserve">There are still a few things I’d like to work on regarding LAPS. There exist better parser designs that I wish to implement. Some of the Java </w:t>
+      </w:r>
+      <w:r>
+        <w:rPr>
+          <w:rFonts w:ascii="Helvetica" w:hAnsi="Helvetica" w:cs="Helvetica"/>
+          <w:sz w:val="24"/>
+          <w:szCs w:val="24"/>
+        </w:rPr>
+        <w:t>r</w:t>
+      </w:r>
+      <w:r>
+        <w:rPr>
+          <w:rFonts w:ascii="Helvetica" w:hAnsi="Helvetica" w:cs="Helvetica"/>
+          <w:sz w:val="24"/>
+          <w:szCs w:val="24"/>
+        </w:rPr>
+        <w:t>eflection</w:t>
+      </w:r>
+      <w:r>
+        <w:rPr>
+          <w:rFonts w:ascii="Helvetica" w:hAnsi="Helvetica" w:cs="Helvetica"/>
+          <w:sz w:val="24"/>
+          <w:szCs w:val="24"/>
+        </w:rPr>
+        <w:t xml:space="preserve"> code is intertwined with the parser code which goes against the modularity aspect of my goals. The interfaces I made for the parser and the scanner seem to be useful in the modularity aspect. </w:t>
       </w:r>
       <w:r>
         <w:rPr>
@@ -1239,8 +5709,6 @@
         </w:rPr>
         <w:t>very</w:t>
       </w:r>
-      <w:bookmarkStart w:id="0" w:name="_GoBack"/>
-      <w:bookmarkEnd w:id="0"/>
       <w:r>
         <w:rPr>
           <w:rFonts w:ascii="Helvetica" w:hAnsi="Helvetica" w:cs="Helvetica"/>
@@ -1253,8 +5721,11 @@
     <w:sectPr>
       <w:pgSz w:w="12240" w:h="15840"/>
       <w:pgMar w:top="1440" w:right="1440" w:bottom="1440" w:left="1440" w:header="720" w:footer="720" w:gutter="0"/>
+      <w:pgNumType w:start="0"/>
       <w:cols w:space="720"/>
       <w:noEndnote/>
+      <w:titlePg/>
+      <w:docGrid w:linePitch="299"/>
     </w:sectPr>
   </w:body>
 </w:document>
@@ -1937,6 +6408,42 @@
       <w:szCs w:val="18"/>
     </w:rPr>
   </w:style>
+  <w:style w:type="paragraph" w:styleId="Revision">
+    <w:name w:val="Revision"/>
+    <w:hidden/>
+    <w:uiPriority w:val="99"/>
+    <w:semiHidden/>
+    <w:rsid w:val="00546396"/>
+    <w:pPr>
+      <w:spacing w:after="0" w:line="240" w:lineRule="auto"/>
+    </w:pPr>
+    <w:rPr>
+      <w:rFonts w:eastAsiaTheme="minorEastAsia"/>
+    </w:rPr>
+  </w:style>
+  <w:style w:type="paragraph" w:styleId="NoSpacing">
+    <w:name w:val="No Spacing"/>
+    <w:link w:val="NoSpacingChar"/>
+    <w:uiPriority w:val="1"/>
+    <w:qFormat/>
+    <w:rsid w:val="00187ECA"/>
+    <w:pPr>
+      <w:spacing w:after="0" w:line="240" w:lineRule="auto"/>
+    </w:pPr>
+    <w:rPr>
+      <w:rFonts w:eastAsiaTheme="minorEastAsia"/>
+    </w:rPr>
+  </w:style>
+  <w:style w:type="character" w:customStyle="1" w:styleId="NoSpacingChar">
+    <w:name w:val="No Spacing Char"/>
+    <w:basedOn w:val="DefaultParagraphFont"/>
+    <w:link w:val="NoSpacing"/>
+    <w:uiPriority w:val="1"/>
+    <w:rsid w:val="00187ECA"/>
+    <w:rPr>
+      <w:rFonts w:eastAsiaTheme="minorEastAsia"/>
+    </w:rPr>
+  </w:style>
 </w:styles>
 </file>
 
@@ -2233,4 +6740,23 @@
     </a:ext>
   </a:extLst>
 </a:theme>
+</file>
+
+<file path=customXml/item1.xml><?xml version="1.0" encoding="utf-8"?>
+<CoverPageProperties xmlns="http://schemas.microsoft.com/office/2006/coverPageProps">
+  <PublishDate>2020-07-31T00:00:00</PublishDate>
+  <Abstract/>
+  <CompanyAddress/>
+  <CompanyPhone/>
+  <CompanyFax/>
+  <CompanyEmail/>
+</CoverPageProperties>
+</file>
+
+<file path=customXml/itemProps1.xml><?xml version="1.0" encoding="utf-8"?>
+<ds:datastoreItem xmlns:ds="http://schemas.openxmlformats.org/officeDocument/2006/customXml" ds:itemID="{55AF091B-3C7A-41E3-B477-F2FDAA23CFDA}">
+  <ds:schemaRefs>
+    <ds:schemaRef ds:uri="http://schemas.microsoft.com/office/2006/coverPageProps"/>
+  </ds:schemaRefs>
+</ds:datastoreItem>
 </file>
</xml_diff>

<commit_message>
Added info about the Resources class and the initial Parser draft
</commit_message>
<xml_diff>
--- a/documentation/Paper.docx
+++ b/documentation/Paper.docx
@@ -148,7 +148,7 @@
                                     <w:tag w:val=""/>
                                     <w:id w:val="-650599894"/>
                                     <w:dataBinding w:prefixMappings="xmlns:ns0='http://schemas.microsoft.com/office/2006/coverPageProps' " w:xpath="/ns0:CoverPageProperties[1]/ns0:PublishDate[1]" w:storeItemID="{55AF091B-3C7A-41E3-B477-F2FDAA23CFDA}"/>
-                                    <w:date w:fullDate="2020-07-31T00:00:00Z">
+                                    <w:date>
                                       <w:dateFormat w:val="M/d/yyyy"/>
                                       <w:lid w:val="en-US"/>
                                       <w:storeMappedDataAs w:val="dateTime"/>
@@ -172,7 +172,15 @@
                                           <w:sz w:val="28"/>
                                           <w:szCs w:val="28"/>
                                         </w:rPr>
-                                        <w:t>7/31/2020</w:t>
+                                        <w:t xml:space="preserve">Spring </w:t>
+                                      </w:r>
+                                      <w:r>
+                                        <w:rPr>
+                                          <w:color w:val="FFFFFF" w:themeColor="background1"/>
+                                          <w:sz w:val="28"/>
+                                          <w:szCs w:val="28"/>
+                                        </w:rPr>
+                                        <w:t>2020</w:t>
                                       </w:r>
                                     </w:p>
                                   </w:sdtContent>
@@ -3460,7 +3468,7 @@
                               <w:tag w:val=""/>
                               <w:id w:val="-650599894"/>
                               <w:dataBinding w:prefixMappings="xmlns:ns0='http://schemas.microsoft.com/office/2006/coverPageProps' " w:xpath="/ns0:CoverPageProperties[1]/ns0:PublishDate[1]" w:storeItemID="{55AF091B-3C7A-41E3-B477-F2FDAA23CFDA}"/>
-                              <w:date w:fullDate="2020-07-31T00:00:00Z">
+                              <w:date>
                                 <w:dateFormat w:val="M/d/yyyy"/>
                                 <w:lid w:val="en-US"/>
                                 <w:storeMappedDataAs w:val="dateTime"/>
@@ -3484,7 +3492,15 @@
                                     <w:sz w:val="28"/>
                                     <w:szCs w:val="28"/>
                                   </w:rPr>
-                                  <w:t>7/31/2020</w:t>
+                                  <w:t xml:space="preserve">Spring </w:t>
+                                </w:r>
+                                <w:r>
+                                  <w:rPr>
+                                    <w:color w:val="FFFFFF" w:themeColor="background1"/>
+                                    <w:sz w:val="28"/>
+                                    <w:szCs w:val="28"/>
+                                  </w:rPr>
+                                  <w:t>2020</w:t>
                                 </w:r>
                               </w:p>
                             </w:sdtContent>
@@ -3604,366 +3620,7 @@
             <mc:AlternateContent>
               <mc:Choice Requires="wps">
                 <w:drawing>
-                  <wp:anchor distT="0" distB="0" distL="114300" distR="114300" simplePos="0" relativeHeight="251661312" behindDoc="0" locked="0" layoutInCell="1" allowOverlap="1" wp14:anchorId="29D510A6" wp14:editId="6DEC87AB">
-                    <wp:simplePos x="0" y="0"/>
-                    <mc:AlternateContent>
-                      <mc:Choice Requires="wp14">
-                        <wp:positionH relativeFrom="page">
-                          <wp14:pctPosHOffset>42000</wp14:pctPosHOffset>
-                        </wp:positionH>
-                      </mc:Choice>
-                      <mc:Fallback>
-                        <wp:positionH relativeFrom="page">
-                          <wp:posOffset>3263900</wp:posOffset>
-                        </wp:positionH>
-                      </mc:Fallback>
-                    </mc:AlternateContent>
-                    <mc:AlternateContent>
-                      <mc:Choice Requires="wp14">
-                        <wp:positionV relativeFrom="page">
-                          <wp14:pctPosVOffset>88000</wp14:pctPosVOffset>
-                        </wp:positionV>
-                      </mc:Choice>
-                      <mc:Fallback>
-                        <wp:positionV relativeFrom="page">
-                          <wp:posOffset>8851265</wp:posOffset>
-                        </wp:positionV>
-                      </mc:Fallback>
-                    </mc:AlternateContent>
-                    <wp:extent cx="3657600" cy="365760"/>
-                    <wp:effectExtent l="0" t="0" r="0" b="0"/>
-                    <wp:wrapNone/>
-                    <wp:docPr id="32" name="Text Box 32"/>
-                    <wp:cNvGraphicFramePr/>
-                    <a:graphic xmlns:a="http://schemas.openxmlformats.org/drawingml/2006/main">
-                      <a:graphicData uri="http://schemas.microsoft.com/office/word/2010/wordprocessingShape">
-                        <wps:wsp>
-                          <wps:cNvSpPr txBox="1"/>
-                          <wps:spPr>
-                            <a:xfrm>
-                              <a:off x="0" y="0"/>
-                              <a:ext cx="3657600" cy="365760"/>
-                            </a:xfrm>
-                            <a:prstGeom prst="rect">
-                              <a:avLst/>
-                            </a:prstGeom>
-                            <a:noFill/>
-                            <a:ln w="6350">
-                              <a:noFill/>
-                            </a:ln>
-                            <a:effectLst/>
-                          </wps:spPr>
-                          <wps:style>
-                            <a:lnRef idx="0">
-                              <a:schemeClr val="accent1"/>
-                            </a:lnRef>
-                            <a:fillRef idx="0">
-                              <a:schemeClr val="accent1"/>
-                            </a:fillRef>
-                            <a:effectRef idx="0">
-                              <a:schemeClr val="accent1"/>
-                            </a:effectRef>
-                            <a:fontRef idx="minor">
-                              <a:schemeClr val="dk1"/>
-                            </a:fontRef>
-                          </wps:style>
-                          <wps:txbx>
-                            <w:txbxContent>
-                              <w:p>
-                                <w:pPr>
-                                  <w:pStyle w:val="NoSpacing"/>
-                                  <w:rPr>
-                                    <w:color w:val="4472C4" w:themeColor="accent1"/>
-                                    <w:sz w:val="26"/>
-                                    <w:szCs w:val="26"/>
-                                  </w:rPr>
-                                </w:pPr>
-                                <w:r>
-                                  <w:rPr>
-                                    <w:caps/>
-                                    <w:color w:val="595959" w:themeColor="text1" w:themeTint="A6"/>
-                                    <w:sz w:val="24"/>
-                                    <w:szCs w:val="24"/>
-                                  </w:rPr>
-                                  <w:t>Author</w:t>
-                                </w:r>
-                                <w:r>
-                                  <w:rPr>
-                                    <w:caps/>
-                                    <w:color w:val="595959" w:themeColor="text1" w:themeTint="A6"/>
-                                  </w:rPr>
-                                  <w:t>:</w:t>
-                                </w:r>
-                                <w:r>
-                                  <w:rPr>
-                                    <w:caps/>
-                                    <w:color w:val="595959" w:themeColor="text1" w:themeTint="A6"/>
-                                  </w:rPr>
-                                  <w:t xml:space="preserve"> </w:t>
-                                </w:r>
-                                <w:sdt>
-                                  <w:sdtPr>
-                                    <w:rPr>
-                                      <w:color w:val="4472C4" w:themeColor="accent1"/>
-                                      <w:sz w:val="26"/>
-                                      <w:szCs w:val="26"/>
-                                    </w:rPr>
-                                    <w:alias w:val="Author"/>
-                                    <w:tag w:val=""/>
-                                    <w:id w:val="-2041584766"/>
-                                    <w:dataBinding w:prefixMappings="xmlns:ns0='http://purl.org/dc/elements/1.1/' xmlns:ns1='http://schemas.openxmlformats.org/package/2006/metadata/core-properties' " w:xpath="/ns1:coreProperties[1]/ns0:creator[1]" w:storeItemID="{6C3C8BC8-F283-45AE-878A-BAB7291924A1}"/>
-                                    <w:text/>
-                                  </w:sdtPr>
-                                  <w:sdtContent>
-                                    <w:r>
-                                      <w:rPr>
-                                        <w:color w:val="4472C4" w:themeColor="accent1"/>
-                                        <w:sz w:val="26"/>
-                                        <w:szCs w:val="26"/>
-                                      </w:rPr>
-                                      <w:t>Geoffrey Casper</w:t>
-                                    </w:r>
-                                  </w:sdtContent>
-                                </w:sdt>
-                              </w:p>
-                              <w:p>
-                                <w:pPr>
-                                  <w:pStyle w:val="NoSpacing"/>
-                                  <w:rPr>
-                                    <w:color w:val="4472C4" w:themeColor="accent1"/>
-                                    <w:sz w:val="24"/>
-                                    <w:szCs w:val="24"/>
-                                  </w:rPr>
-                                </w:pPr>
-                                <w:r>
-                                  <w:rPr>
-                                    <w:caps/>
-                                    <w:color w:val="595959" w:themeColor="text1" w:themeTint="A6"/>
-                                  </w:rPr>
-                                  <w:t>Advisor:</w:t>
-                                </w:r>
-                                <w:r>
-                                  <w:rPr>
-                                    <w:sz w:val="28"/>
-                                    <w:szCs w:val="28"/>
-                                  </w:rPr>
-                                  <w:t xml:space="preserve"> </w:t>
-                                </w:r>
-                                <w:r>
-                                  <w:rPr>
-                                    <w:color w:val="4472C4" w:themeColor="accent1"/>
-                                    <w:sz w:val="24"/>
-                                    <w:szCs w:val="24"/>
-                                  </w:rPr>
-                                  <w:t>Dr. James Heliotis</w:t>
-                                </w:r>
-                              </w:p>
-                              <w:p>
-                                <w:pPr>
-                                  <w:pStyle w:val="NoSpacing"/>
-                                  <w:rPr>
-                                    <w:color w:val="595959" w:themeColor="text1" w:themeTint="A6"/>
-                                    <w:sz w:val="20"/>
-                                    <w:szCs w:val="20"/>
-                                  </w:rPr>
-                                </w:pPr>
-                                <w:sdt>
-                                  <w:sdtPr>
-                                    <w:rPr>
-                                      <w:caps/>
-                                      <w:color w:val="595959" w:themeColor="text1" w:themeTint="A6"/>
-                                      <w:sz w:val="20"/>
-                                      <w:szCs w:val="20"/>
-                                    </w:rPr>
-                                    <w:alias w:val="Company"/>
-                                    <w:tag w:val=""/>
-                                    <w:id w:val="1558814826"/>
-                                    <w:dataBinding w:prefixMappings="xmlns:ns0='http://schemas.openxmlformats.org/officeDocument/2006/extended-properties' " w:xpath="/ns0:Properties[1]/ns0:Company[1]" w:storeItemID="{6668398D-A668-4E3E-A5EB-62B293D839F1}"/>
-                                    <w:text/>
-                                  </w:sdtPr>
-                                  <w:sdtContent>
-                                    <w:r>
-                                      <w:rPr>
-                                        <w:caps/>
-                                        <w:color w:val="595959" w:themeColor="text1" w:themeTint="A6"/>
-                                        <w:sz w:val="20"/>
-                                        <w:szCs w:val="20"/>
-                                      </w:rPr>
-                                      <w:t>Rochester Institute of Technology Computer Science Department</w:t>
-                                    </w:r>
-                                  </w:sdtContent>
-                                </w:sdt>
-                              </w:p>
-                            </w:txbxContent>
-                          </wps:txbx>
-                          <wps:bodyPr rot="0" spcFirstLastPara="0" vertOverflow="overflow" horzOverflow="overflow" vert="horz" wrap="square" lIns="0" tIns="0" rIns="0" bIns="0" numCol="1" spcCol="0" rtlCol="0" fromWordArt="0" anchor="b" anchorCtr="0" forceAA="0" compatLnSpc="1">
-                            <a:prstTxWarp prst="textNoShape">
-                              <a:avLst/>
-                            </a:prstTxWarp>
-                            <a:spAutoFit/>
-                          </wps:bodyPr>
-                        </wps:wsp>
-                      </a:graphicData>
-                    </a:graphic>
-                    <wp14:sizeRelH relativeFrom="page">
-                      <wp14:pctWidth>45000</wp14:pctWidth>
-                    </wp14:sizeRelH>
-                    <wp14:sizeRelV relativeFrom="margin">
-                      <wp14:pctHeight>0</wp14:pctHeight>
-                    </wp14:sizeRelV>
-                  </wp:anchor>
-                </w:drawing>
-              </mc:Choice>
-              <mc:Fallback>
-                <w:pict>
-                  <v:shapetype w14:anchorId="29D510A6" id="_x0000_t202" coordsize="21600,21600" o:spt="202" path="m,l,21600r21600,l21600,xe">
-                    <v:stroke joinstyle="miter"/>
-                    <v:path gradientshapeok="t" o:connecttype="rect"/>
-                  </v:shapetype>
-                  <v:shape id="Text Box 32" o:spid="_x0000_s1055" type="#_x0000_t202" style="position:absolute;margin-left:0;margin-top:0;width:4in;height:28.8pt;z-index:251661312;visibility:visible;mso-wrap-style:square;mso-width-percent:450;mso-height-percent:0;mso-left-percent:420;mso-top-percent:880;mso-wrap-distance-left:9pt;mso-wrap-distance-top:0;mso-wrap-distance-right:9pt;mso-wrap-distance-bottom:0;mso-position-horizontal-relative:page;mso-position-vertical-relative:page;mso-width-percent:450;mso-height-percent:0;mso-left-percent:420;mso-top-percent:880;mso-width-relative:page;mso-height-relative:margin;v-text-anchor:bottom" o:gfxdata="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" filled="f" stroked="f" strokeweight=".5pt">
-                    <v:textbox style="mso-fit-shape-to-text:t" inset="0,0,0,0">
-                      <w:txbxContent>
-                        <w:p>
-                          <w:pPr>
-                            <w:pStyle w:val="NoSpacing"/>
-                            <w:rPr>
-                              <w:color w:val="4472C4" w:themeColor="accent1"/>
-                              <w:sz w:val="26"/>
-                              <w:szCs w:val="26"/>
-                            </w:rPr>
-                          </w:pPr>
-                          <w:r>
-                            <w:rPr>
-                              <w:caps/>
-                              <w:color w:val="595959" w:themeColor="text1" w:themeTint="A6"/>
-                              <w:sz w:val="24"/>
-                              <w:szCs w:val="24"/>
-                            </w:rPr>
-                            <w:t>Author</w:t>
-                          </w:r>
-                          <w:r>
-                            <w:rPr>
-                              <w:caps/>
-                              <w:color w:val="595959" w:themeColor="text1" w:themeTint="A6"/>
-                            </w:rPr>
-                            <w:t>:</w:t>
-                          </w:r>
-                          <w:r>
-                            <w:rPr>
-                              <w:caps/>
-                              <w:color w:val="595959" w:themeColor="text1" w:themeTint="A6"/>
-                            </w:rPr>
-                            <w:t xml:space="preserve"> </w:t>
-                          </w:r>
-                          <w:sdt>
-                            <w:sdtPr>
-                              <w:rPr>
-                                <w:color w:val="4472C4" w:themeColor="accent1"/>
-                                <w:sz w:val="26"/>
-                                <w:szCs w:val="26"/>
-                              </w:rPr>
-                              <w:alias w:val="Author"/>
-                              <w:tag w:val=""/>
-                              <w:id w:val="-2041584766"/>
-                              <w:dataBinding w:prefixMappings="xmlns:ns0='http://purl.org/dc/elements/1.1/' xmlns:ns1='http://schemas.openxmlformats.org/package/2006/metadata/core-properties' " w:xpath="/ns1:coreProperties[1]/ns0:creator[1]" w:storeItemID="{6C3C8BC8-F283-45AE-878A-BAB7291924A1}"/>
-                              <w:text/>
-                            </w:sdtPr>
-                            <w:sdtContent>
-                              <w:r>
-                                <w:rPr>
-                                  <w:color w:val="4472C4" w:themeColor="accent1"/>
-                                  <w:sz w:val="26"/>
-                                  <w:szCs w:val="26"/>
-                                </w:rPr>
-                                <w:t>Geoffrey Casper</w:t>
-                              </w:r>
-                            </w:sdtContent>
-                          </w:sdt>
-                        </w:p>
-                        <w:p>
-                          <w:pPr>
-                            <w:pStyle w:val="NoSpacing"/>
-                            <w:rPr>
-                              <w:color w:val="4472C4" w:themeColor="accent1"/>
-                              <w:sz w:val="24"/>
-                              <w:szCs w:val="24"/>
-                            </w:rPr>
-                          </w:pPr>
-                          <w:r>
-                            <w:rPr>
-                              <w:caps/>
-                              <w:color w:val="595959" w:themeColor="text1" w:themeTint="A6"/>
-                            </w:rPr>
-                            <w:t>Advisor:</w:t>
-                          </w:r>
-                          <w:r>
-                            <w:rPr>
-                              <w:sz w:val="28"/>
-                              <w:szCs w:val="28"/>
-                            </w:rPr>
-                            <w:t xml:space="preserve"> </w:t>
-                          </w:r>
-                          <w:r>
-                            <w:rPr>
-                              <w:color w:val="4472C4" w:themeColor="accent1"/>
-                              <w:sz w:val="24"/>
-                              <w:szCs w:val="24"/>
-                            </w:rPr>
-                            <w:t>Dr. James Heliotis</w:t>
-                          </w:r>
-                        </w:p>
-                        <w:p>
-                          <w:pPr>
-                            <w:pStyle w:val="NoSpacing"/>
-                            <w:rPr>
-                              <w:color w:val="595959" w:themeColor="text1" w:themeTint="A6"/>
-                              <w:sz w:val="20"/>
-                              <w:szCs w:val="20"/>
-                            </w:rPr>
-                          </w:pPr>
-                          <w:sdt>
-                            <w:sdtPr>
-                              <w:rPr>
-                                <w:caps/>
-                                <w:color w:val="595959" w:themeColor="text1" w:themeTint="A6"/>
-                                <w:sz w:val="20"/>
-                                <w:szCs w:val="20"/>
-                              </w:rPr>
-                              <w:alias w:val="Company"/>
-                              <w:tag w:val=""/>
-                              <w:id w:val="1558814826"/>
-                              <w:dataBinding w:prefixMappings="xmlns:ns0='http://schemas.openxmlformats.org/officeDocument/2006/extended-properties' " w:xpath="/ns0:Properties[1]/ns0:Company[1]" w:storeItemID="{6668398D-A668-4E3E-A5EB-62B293D839F1}"/>
-                              <w:text/>
-                            </w:sdtPr>
-                            <w:sdtContent>
-                              <w:r>
-                                <w:rPr>
-                                  <w:caps/>
-                                  <w:color w:val="595959" w:themeColor="text1" w:themeTint="A6"/>
-                                  <w:sz w:val="20"/>
-                                  <w:szCs w:val="20"/>
-                                </w:rPr>
-                                <w:t>Rochester Institute of Technology Computer Science Department</w:t>
-                              </w:r>
-                            </w:sdtContent>
-                          </w:sdt>
-                        </w:p>
-                      </w:txbxContent>
-                    </v:textbox>
-                    <w10:wrap anchorx="page" anchory="page"/>
-                  </v:shape>
-                </w:pict>
-              </mc:Fallback>
-            </mc:AlternateContent>
-          </w:r>
-          <w:r>
-            <w:rPr>
-              <w:noProof/>
-            </w:rPr>
-            <mc:AlternateContent>
-              <mc:Choice Requires="wps">
-                <w:drawing>
-                  <wp:anchor distT="0" distB="0" distL="114300" distR="114300" simplePos="0" relativeHeight="251660288" behindDoc="0" locked="0" layoutInCell="1" allowOverlap="1" wp14:anchorId="261DA362" wp14:editId="5A11AE9B">
+                  <wp:anchor distT="0" distB="0" distL="114300" distR="114300" simplePos="0" relativeHeight="251660288" behindDoc="0" locked="0" layoutInCell="1" allowOverlap="1" wp14:anchorId="261DA362" wp14:editId="499ED202">
                     <wp:simplePos x="0" y="0"/>
                     <mc:AlternateContent>
                       <mc:Choice Requires="wp14">
@@ -4120,7 +3777,11 @@
               </mc:Choice>
               <mc:Fallback>
                 <w:pict>
-                  <v:shape w14:anchorId="261DA362" id="Text Box 1" o:spid="_x0000_s1056" type="#_x0000_t202" style="position:absolute;margin-left:0;margin-top:0;width:4in;height:84.25pt;z-index:251660288;visibility:visible;mso-wrap-style:square;mso-width-percent:450;mso-height-percent:0;mso-left-percent:420;mso-top-percent:175;mso-wrap-distance-left:9pt;mso-wrap-distance-top:0;mso-wrap-distance-right:9pt;mso-wrap-distance-bottom:0;mso-position-horizontal-relative:page;mso-position-vertical-relative:page;mso-width-percent:450;mso-height-percent:0;mso-left-percent:420;mso-top-percent:175;mso-width-relative:page;mso-height-relative:margin;v-text-anchor:top" o:gfxdata="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" filled="f" stroked="f" strokeweight=".5pt">
+                  <v:shapetype w14:anchorId="261DA362" id="_x0000_t202" coordsize="21600,21600" o:spt="202" path="m,l,21600r21600,l21600,xe">
+                    <v:stroke joinstyle="miter"/>
+                    <v:path gradientshapeok="t" o:connecttype="rect"/>
+                  </v:shapetype>
+                  <v:shape id="Text Box 1" o:spid="_x0000_s1055" type="#_x0000_t202" style="position:absolute;margin-left:0;margin-top:0;width:4in;height:84.25pt;z-index:251660288;visibility:visible;mso-wrap-style:square;mso-width-percent:450;mso-height-percent:0;mso-left-percent:420;mso-top-percent:175;mso-wrap-distance-left:9pt;mso-wrap-distance-top:0;mso-wrap-distance-right:9pt;mso-wrap-distance-bottom:0;mso-position-horizontal-relative:page;mso-position-vertical-relative:page;mso-width-percent:450;mso-height-percent:0;mso-left-percent:420;mso-top-percent:175;mso-width-relative:page;mso-height-relative:margin;v-text-anchor:top" o:gfxdata="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" filled="f" stroked="f" strokeweight=".5pt">
                     <v:textbox style="mso-fit-shape-to-text:t" inset="0,0,0,0">
                       <w:txbxContent>
                         <w:p>
@@ -4212,6 +3873,417 @@
           </w:pPr>
           <w:r>
             <w:rPr>
+              <w:noProof/>
+            </w:rPr>
+            <mc:AlternateContent>
+              <mc:Choice Requires="wps">
+                <w:drawing>
+                  <wp:anchor distT="0" distB="0" distL="114300" distR="114300" simplePos="0" relativeHeight="251661312" behindDoc="0" locked="0" layoutInCell="1" allowOverlap="1" wp14:anchorId="29D510A6" wp14:editId="410D611A">
+                    <wp:simplePos x="0" y="0"/>
+                    <wp:positionH relativeFrom="margin">
+                      <wp:align>right</wp:align>
+                    </wp:positionH>
+                    <wp:positionV relativeFrom="page">
+                      <wp:posOffset>8870315</wp:posOffset>
+                    </wp:positionV>
+                    <wp:extent cx="2695575" cy="365760"/>
+                    <wp:effectExtent l="0" t="0" r="9525" b="635"/>
+                    <wp:wrapNone/>
+                    <wp:docPr id="32" name="Text Box 32"/>
+                    <wp:cNvGraphicFramePr/>
+                    <a:graphic xmlns:a="http://schemas.openxmlformats.org/drawingml/2006/main">
+                      <a:graphicData uri="http://schemas.microsoft.com/office/word/2010/wordprocessingShape">
+                        <wps:wsp>
+                          <wps:cNvSpPr txBox="1"/>
+                          <wps:spPr>
+                            <a:xfrm>
+                              <a:off x="0" y="0"/>
+                              <a:ext cx="2695575" cy="365760"/>
+                            </a:xfrm>
+                            <a:prstGeom prst="rect">
+                              <a:avLst/>
+                            </a:prstGeom>
+                            <a:noFill/>
+                            <a:ln w="6350">
+                              <a:noFill/>
+                            </a:ln>
+                            <a:effectLst/>
+                          </wps:spPr>
+                          <wps:style>
+                            <a:lnRef idx="0">
+                              <a:schemeClr val="accent1"/>
+                            </a:lnRef>
+                            <a:fillRef idx="0">
+                              <a:schemeClr val="accent1"/>
+                            </a:fillRef>
+                            <a:effectRef idx="0">
+                              <a:schemeClr val="accent1"/>
+                            </a:effectRef>
+                            <a:fontRef idx="minor">
+                              <a:schemeClr val="dk1"/>
+                            </a:fontRef>
+                          </wps:style>
+                          <wps:txbx>
+                            <w:txbxContent>
+                              <w:p>
+                                <w:pPr>
+                                  <w:pStyle w:val="NoSpacing"/>
+                                  <w:rPr>
+                                    <w:color w:val="4472C4" w:themeColor="accent1"/>
+                                    <w:sz w:val="26"/>
+                                    <w:szCs w:val="26"/>
+                                  </w:rPr>
+                                </w:pPr>
+                                <w:r>
+                                  <w:rPr>
+                                    <w:caps/>
+                                    <w:color w:val="595959" w:themeColor="text1" w:themeTint="A6"/>
+                                    <w:sz w:val="24"/>
+                                    <w:szCs w:val="24"/>
+                                  </w:rPr>
+                                  <w:t>Author</w:t>
+                                </w:r>
+                                <w:r>
+                                  <w:rPr>
+                                    <w:caps/>
+                                    <w:color w:val="595959" w:themeColor="text1" w:themeTint="A6"/>
+                                  </w:rPr>
+                                  <w:t>:</w:t>
+                                </w:r>
+                                <w:r>
+                                  <w:rPr>
+                                    <w:caps/>
+                                    <w:color w:val="595959" w:themeColor="text1" w:themeTint="A6"/>
+                                  </w:rPr>
+                                  <w:t xml:space="preserve"> </w:t>
+                                </w:r>
+                                <w:sdt>
+                                  <w:sdtPr>
+                                    <w:rPr>
+                                      <w:color w:val="4472C4" w:themeColor="accent1"/>
+                                      <w:sz w:val="26"/>
+                                      <w:szCs w:val="26"/>
+                                    </w:rPr>
+                                    <w:alias w:val="Author"/>
+                                    <w:tag w:val=""/>
+                                    <w:id w:val="-2041584766"/>
+                                    <w:dataBinding w:prefixMappings="xmlns:ns0='http://purl.org/dc/elements/1.1/' xmlns:ns1='http://schemas.openxmlformats.org/package/2006/metadata/core-properties' " w:xpath="/ns1:coreProperties[1]/ns0:creator[1]" w:storeItemID="{6C3C8BC8-F283-45AE-878A-BAB7291924A1}"/>
+                                    <w:text/>
+                                  </w:sdtPr>
+                                  <w:sdtContent>
+                                    <w:r>
+                                      <w:rPr>
+                                        <w:color w:val="4472C4" w:themeColor="accent1"/>
+                                        <w:sz w:val="26"/>
+                                        <w:szCs w:val="26"/>
+                                      </w:rPr>
+                                      <w:t>Geoffrey Casper</w:t>
+                                    </w:r>
+                                  </w:sdtContent>
+                                </w:sdt>
+                              </w:p>
+                              <w:p>
+                                <w:pPr>
+                                  <w:pStyle w:val="NoSpacing"/>
+                                  <w:rPr>
+                                    <w:color w:val="4472C4" w:themeColor="accent1"/>
+                                    <w:sz w:val="24"/>
+                                    <w:szCs w:val="24"/>
+                                  </w:rPr>
+                                </w:pPr>
+                                <w:r>
+                                  <w:rPr>
+                                    <w:caps/>
+                                    <w:color w:val="595959" w:themeColor="text1" w:themeTint="A6"/>
+                                  </w:rPr>
+                                  <w:t>Advisor:</w:t>
+                                </w:r>
+                                <w:r>
+                                  <w:rPr>
+                                    <w:sz w:val="28"/>
+                                    <w:szCs w:val="28"/>
+                                  </w:rPr>
+                                  <w:t xml:space="preserve"> </w:t>
+                                </w:r>
+                                <w:r>
+                                  <w:rPr>
+                                    <w:color w:val="4472C4" w:themeColor="accent1"/>
+                                    <w:sz w:val="24"/>
+                                    <w:szCs w:val="24"/>
+                                  </w:rPr>
+                                  <w:t xml:space="preserve">Dr. James </w:t>
+                                </w:r>
+                                <w:proofErr w:type="spellStart"/>
+                                <w:r>
+                                  <w:rPr>
+                                    <w:color w:val="4472C4" w:themeColor="accent1"/>
+                                    <w:sz w:val="24"/>
+                                    <w:szCs w:val="24"/>
+                                  </w:rPr>
+                                  <w:t>Heliotis</w:t>
+                                </w:r>
+                                <w:proofErr w:type="spellEnd"/>
+                              </w:p>
+                              <w:p>
+                                <w:pPr>
+                                  <w:pStyle w:val="NoSpacing"/>
+                                  <w:rPr>
+                                    <w:color w:val="595959" w:themeColor="text1" w:themeTint="A6"/>
+                                    <w:sz w:val="20"/>
+                                    <w:szCs w:val="20"/>
+                                  </w:rPr>
+                                </w:pPr>
+                                <w:sdt>
+                                  <w:sdtPr>
+                                    <w:rPr>
+                                      <w:caps/>
+                                      <w:color w:val="595959" w:themeColor="text1" w:themeTint="A6"/>
+                                      <w:sz w:val="20"/>
+                                      <w:szCs w:val="20"/>
+                                    </w:rPr>
+                                    <w:alias w:val="Company"/>
+                                    <w:tag w:val=""/>
+                                    <w:id w:val="1558814826"/>
+                                    <w:dataBinding w:prefixMappings="xmlns:ns0='http://schemas.openxmlformats.org/officeDocument/2006/extended-properties' " w:xpath="/ns0:Properties[1]/ns0:Company[1]" w:storeItemID="{6668398D-A668-4E3E-A5EB-62B293D839F1}"/>
+                                    <w:text/>
+                                  </w:sdtPr>
+                                  <w:sdtContent>
+                                    <w:r>
+                                      <w:rPr>
+                                        <w:caps/>
+                                        <w:color w:val="595959" w:themeColor="text1" w:themeTint="A6"/>
+                                        <w:sz w:val="20"/>
+                                        <w:szCs w:val="20"/>
+                                      </w:rPr>
+                                      <w:t xml:space="preserve">Rochester Institute of Technology </w:t>
+                                    </w:r>
+                                    <w:r>
+                                      <w:rPr>
+                                        <w:caps/>
+                                        <w:color w:val="595959" w:themeColor="text1" w:themeTint="A6"/>
+                                        <w:sz w:val="20"/>
+                                        <w:szCs w:val="20"/>
+                                      </w:rPr>
+                                      <w:t>DEPARTMENT</w:t>
+                                    </w:r>
+                                    <w:r>
+                                      <w:rPr>
+                                        <w:caps/>
+                                        <w:color w:val="595959" w:themeColor="text1" w:themeTint="A6"/>
+                                        <w:sz w:val="20"/>
+                                        <w:szCs w:val="20"/>
+                                      </w:rPr>
+                                      <w:t xml:space="preserve"> of</w:t>
+                                    </w:r>
+                                    <w:r>
+                                      <w:rPr>
+                                        <w:caps/>
+                                        <w:color w:val="595959" w:themeColor="text1" w:themeTint="A6"/>
+                                        <w:sz w:val="20"/>
+                                        <w:szCs w:val="20"/>
+                                      </w:rPr>
+                                      <w:t xml:space="preserve"> Computer Science </w:t>
+                                    </w:r>
+                                  </w:sdtContent>
+                                </w:sdt>
+                              </w:p>
+                            </w:txbxContent>
+                          </wps:txbx>
+                          <wps:bodyPr rot="0" spcFirstLastPara="0" vertOverflow="overflow" horzOverflow="overflow" vert="horz" wrap="square" lIns="0" tIns="0" rIns="0" bIns="0" numCol="1" spcCol="0" rtlCol="0" fromWordArt="0" anchor="b" anchorCtr="0" forceAA="0" compatLnSpc="1">
+                            <a:prstTxWarp prst="textNoShape">
+                              <a:avLst/>
+                            </a:prstTxWarp>
+                            <a:spAutoFit/>
+                          </wps:bodyPr>
+                        </wps:wsp>
+                      </a:graphicData>
+                    </a:graphic>
+                    <wp14:sizeRelH relativeFrom="page">
+                      <wp14:pctWidth>0</wp14:pctWidth>
+                    </wp14:sizeRelH>
+                    <wp14:sizeRelV relativeFrom="margin">
+                      <wp14:pctHeight>0</wp14:pctHeight>
+                    </wp14:sizeRelV>
+                  </wp:anchor>
+                </w:drawing>
+              </mc:Choice>
+              <mc:Fallback>
+                <w:pict>
+                  <v:shape w14:anchorId="29D510A6" id="Text Box 32" o:spid="_x0000_s1056" type="#_x0000_t202" style="position:absolute;margin-left:161.05pt;margin-top:698.45pt;width:212.25pt;height:28.8pt;z-index:251661312;visibility:visible;mso-wrap-style:square;mso-width-percent:0;mso-height-percent:0;mso-wrap-distance-left:9pt;mso-wrap-distance-top:0;mso-wrap-distance-right:9pt;mso-wrap-distance-bottom:0;mso-position-horizontal:right;mso-position-horizontal-relative:margin;mso-position-vertical:absolute;mso-position-vertical-relative:page;mso-width-percent:0;mso-height-percent:0;mso-width-relative:page;mso-height-relative:margin;v-text-anchor:bottom" o:gfxdata="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" filled="f" stroked="f" strokeweight=".5pt">
+                    <v:textbox style="mso-fit-shape-to-text:t" inset="0,0,0,0">
+                      <w:txbxContent>
+                        <w:p>
+                          <w:pPr>
+                            <w:pStyle w:val="NoSpacing"/>
+                            <w:rPr>
+                              <w:color w:val="4472C4" w:themeColor="accent1"/>
+                              <w:sz w:val="26"/>
+                              <w:szCs w:val="26"/>
+                            </w:rPr>
+                          </w:pPr>
+                          <w:r>
+                            <w:rPr>
+                              <w:caps/>
+                              <w:color w:val="595959" w:themeColor="text1" w:themeTint="A6"/>
+                              <w:sz w:val="24"/>
+                              <w:szCs w:val="24"/>
+                            </w:rPr>
+                            <w:t>Author</w:t>
+                          </w:r>
+                          <w:r>
+                            <w:rPr>
+                              <w:caps/>
+                              <w:color w:val="595959" w:themeColor="text1" w:themeTint="A6"/>
+                            </w:rPr>
+                            <w:t>:</w:t>
+                          </w:r>
+                          <w:r>
+                            <w:rPr>
+                              <w:caps/>
+                              <w:color w:val="595959" w:themeColor="text1" w:themeTint="A6"/>
+                            </w:rPr>
+                            <w:t xml:space="preserve"> </w:t>
+                          </w:r>
+                          <w:sdt>
+                            <w:sdtPr>
+                              <w:rPr>
+                                <w:color w:val="4472C4" w:themeColor="accent1"/>
+                                <w:sz w:val="26"/>
+                                <w:szCs w:val="26"/>
+                              </w:rPr>
+                              <w:alias w:val="Author"/>
+                              <w:tag w:val=""/>
+                              <w:id w:val="-2041584766"/>
+                              <w:dataBinding w:prefixMappings="xmlns:ns0='http://purl.org/dc/elements/1.1/' xmlns:ns1='http://schemas.openxmlformats.org/package/2006/metadata/core-properties' " w:xpath="/ns1:coreProperties[1]/ns0:creator[1]" w:storeItemID="{6C3C8BC8-F283-45AE-878A-BAB7291924A1}"/>
+                              <w:text/>
+                            </w:sdtPr>
+                            <w:sdtContent>
+                              <w:r>
+                                <w:rPr>
+                                  <w:color w:val="4472C4" w:themeColor="accent1"/>
+                                  <w:sz w:val="26"/>
+                                  <w:szCs w:val="26"/>
+                                </w:rPr>
+                                <w:t>Geoffrey Casper</w:t>
+                              </w:r>
+                            </w:sdtContent>
+                          </w:sdt>
+                        </w:p>
+                        <w:p>
+                          <w:pPr>
+                            <w:pStyle w:val="NoSpacing"/>
+                            <w:rPr>
+                              <w:color w:val="4472C4" w:themeColor="accent1"/>
+                              <w:sz w:val="24"/>
+                              <w:szCs w:val="24"/>
+                            </w:rPr>
+                          </w:pPr>
+                          <w:r>
+                            <w:rPr>
+                              <w:caps/>
+                              <w:color w:val="595959" w:themeColor="text1" w:themeTint="A6"/>
+                            </w:rPr>
+                            <w:t>Advisor:</w:t>
+                          </w:r>
+                          <w:r>
+                            <w:rPr>
+                              <w:sz w:val="28"/>
+                              <w:szCs w:val="28"/>
+                            </w:rPr>
+                            <w:t xml:space="preserve"> </w:t>
+                          </w:r>
+                          <w:r>
+                            <w:rPr>
+                              <w:color w:val="4472C4" w:themeColor="accent1"/>
+                              <w:sz w:val="24"/>
+                              <w:szCs w:val="24"/>
+                            </w:rPr>
+                            <w:t xml:space="preserve">Dr. James </w:t>
+                          </w:r>
+                          <w:proofErr w:type="spellStart"/>
+                          <w:r>
+                            <w:rPr>
+                              <w:color w:val="4472C4" w:themeColor="accent1"/>
+                              <w:sz w:val="24"/>
+                              <w:szCs w:val="24"/>
+                            </w:rPr>
+                            <w:t>Heliotis</w:t>
+                          </w:r>
+                          <w:proofErr w:type="spellEnd"/>
+                        </w:p>
+                        <w:p>
+                          <w:pPr>
+                            <w:pStyle w:val="NoSpacing"/>
+                            <w:rPr>
+                              <w:color w:val="595959" w:themeColor="text1" w:themeTint="A6"/>
+                              <w:sz w:val="20"/>
+                              <w:szCs w:val="20"/>
+                            </w:rPr>
+                          </w:pPr>
+                          <w:sdt>
+                            <w:sdtPr>
+                              <w:rPr>
+                                <w:caps/>
+                                <w:color w:val="595959" w:themeColor="text1" w:themeTint="A6"/>
+                                <w:sz w:val="20"/>
+                                <w:szCs w:val="20"/>
+                              </w:rPr>
+                              <w:alias w:val="Company"/>
+                              <w:tag w:val=""/>
+                              <w:id w:val="1558814826"/>
+                              <w:dataBinding w:prefixMappings="xmlns:ns0='http://schemas.openxmlformats.org/officeDocument/2006/extended-properties' " w:xpath="/ns0:Properties[1]/ns0:Company[1]" w:storeItemID="{6668398D-A668-4E3E-A5EB-62B293D839F1}"/>
+                              <w:text/>
+                            </w:sdtPr>
+                            <w:sdtContent>
+                              <w:r>
+                                <w:rPr>
+                                  <w:caps/>
+                                  <w:color w:val="595959" w:themeColor="text1" w:themeTint="A6"/>
+                                  <w:sz w:val="20"/>
+                                  <w:szCs w:val="20"/>
+                                </w:rPr>
+                                <w:t xml:space="preserve">Rochester Institute of Technology </w:t>
+                              </w:r>
+                              <w:r>
+                                <w:rPr>
+                                  <w:caps/>
+                                  <w:color w:val="595959" w:themeColor="text1" w:themeTint="A6"/>
+                                  <w:sz w:val="20"/>
+                                  <w:szCs w:val="20"/>
+                                </w:rPr>
+                                <w:t>DEPARTMENT</w:t>
+                              </w:r>
+                              <w:r>
+                                <w:rPr>
+                                  <w:caps/>
+                                  <w:color w:val="595959" w:themeColor="text1" w:themeTint="A6"/>
+                                  <w:sz w:val="20"/>
+                                  <w:szCs w:val="20"/>
+                                </w:rPr>
+                                <w:t xml:space="preserve"> of</w:t>
+                              </w:r>
+                              <w:r>
+                                <w:rPr>
+                                  <w:caps/>
+                                  <w:color w:val="595959" w:themeColor="text1" w:themeTint="A6"/>
+                                  <w:sz w:val="20"/>
+                                  <w:szCs w:val="20"/>
+                                </w:rPr>
+                                <w:t xml:space="preserve"> Computer Science </w:t>
+                              </w:r>
+                            </w:sdtContent>
+                          </w:sdt>
+                        </w:p>
+                      </w:txbxContent>
+                    </v:textbox>
+                    <w10:wrap anchorx="margin" anchory="page"/>
+                  </v:shape>
+                </w:pict>
+              </mc:Fallback>
+            </mc:AlternateContent>
+          </w:r>
+          <w:r>
+            <w:rPr>
               <w:rFonts w:ascii="Helvetica" w:hAnsi="Helvetica" w:cs="Helvetica"/>
               <w:sz w:val="24"/>
               <w:szCs w:val="24"/>
@@ -4219,6 +4291,8 @@
             <w:br w:type="page"/>
           </w:r>
         </w:p>
+        <w:bookmarkStart w:id="0" w:name="_GoBack" w:displacedByCustomXml="next"/>
+        <w:bookmarkEnd w:id="0" w:displacedByCustomXml="next"/>
       </w:sdtContent>
     </w:sdt>
     <w:p>
@@ -4695,7 +4769,25 @@
           <w:sz w:val="24"/>
           <w:szCs w:val="24"/>
         </w:rPr>
-        <w:t xml:space="preserve"> I ended up replacing this with using the current working directory as part of the classpath and having the user pass in the fully qualified class name (e.g. path.to.classes.ClassName) of their </w:t>
+        <w:t xml:space="preserve"> I ended up replacing this with using the current working directory as part of the classpath and having the user pass in the fully qualified class name (e.g. </w:t>
+      </w:r>
+      <w:proofErr w:type="gramStart"/>
+      <w:r>
+        <w:rPr>
+          <w:rFonts w:ascii="Helvetica" w:hAnsi="Helvetica" w:cs="Helvetica"/>
+          <w:sz w:val="24"/>
+          <w:szCs w:val="24"/>
+        </w:rPr>
+        <w:t>path.to.classes</w:t>
+      </w:r>
+      <w:proofErr w:type="gramEnd"/>
+      <w:r>
+        <w:rPr>
+          <w:rFonts w:ascii="Helvetica" w:hAnsi="Helvetica" w:cs="Helvetica"/>
+          <w:sz w:val="24"/>
+          <w:szCs w:val="24"/>
+        </w:rPr>
+        <w:t xml:space="preserve">.ClassName) of their </w:t>
       </w:r>
       <w:r>
         <w:rPr>
@@ -4728,15 +4820,7 @@
           <w:sz w:val="24"/>
           <w:szCs w:val="24"/>
         </w:rPr>
-        <w:t xml:space="preserve">In the meantime, I </w:t>
-      </w:r>
-      <w:r>
-        <w:rPr>
-          <w:rFonts w:ascii="Helvetica" w:hAnsi="Helvetica" w:cs="Helvetica"/>
-          <w:sz w:val="24"/>
-          <w:szCs w:val="24"/>
-        </w:rPr>
-        <w:t>created</w:t>
+        <w:t>Once I stopped making progress on the class</w:t>
       </w:r>
       <w:r>
         <w:rPr>
@@ -4752,335 +4836,23 @@
           <w:sz w:val="24"/>
           <w:szCs w:val="24"/>
         </w:rPr>
-        <w:t xml:space="preserve">what I thought would be an example language </w:t>
-      </w:r>
-      <w:r>
-        <w:rPr>
-          <w:rFonts w:ascii="Helvetica" w:hAnsi="Helvetica" w:cs="Helvetica"/>
-          <w:sz w:val="24"/>
-          <w:szCs w:val="24"/>
-        </w:rPr>
-        <w:t>for</w:t>
-      </w:r>
-      <w:r>
-        <w:rPr>
-          <w:rFonts w:ascii="Helvetica" w:hAnsi="Helvetica" w:cs="Helvetica"/>
-          <w:sz w:val="24"/>
-          <w:szCs w:val="24"/>
-        </w:rPr>
-        <w:t xml:space="preserve"> LAPS </w:t>
-      </w:r>
-      <w:r>
-        <w:rPr>
-          <w:rFonts w:ascii="Helvetica" w:hAnsi="Helvetica" w:cs="Helvetica"/>
-          <w:sz w:val="24"/>
-          <w:szCs w:val="24"/>
-        </w:rPr>
-        <w:t>to</w:t>
-      </w:r>
-      <w:r>
-        <w:rPr>
-          <w:rFonts w:ascii="Helvetica" w:hAnsi="Helvetica" w:cs="Helvetica"/>
-          <w:sz w:val="24"/>
-          <w:szCs w:val="24"/>
-        </w:rPr>
-        <w:t xml:space="preserve"> process. </w:t>
-      </w:r>
-      <w:r>
-        <w:rPr>
-          <w:rFonts w:ascii="Helvetica" w:hAnsi="Helvetica" w:cs="Helvetica"/>
-          <w:sz w:val="24"/>
-          <w:szCs w:val="24"/>
-        </w:rPr>
-        <w:t xml:space="preserve">In this </w:t>
-      </w:r>
-      <w:r>
-        <w:rPr>
-          <w:rFonts w:ascii="Helvetica" w:hAnsi="Helvetica" w:cs="Helvetica"/>
-          <w:sz w:val="24"/>
-          <w:szCs w:val="24"/>
-        </w:rPr>
-        <w:t xml:space="preserve">draft language </w:t>
-      </w:r>
-      <w:r>
-        <w:rPr>
-          <w:rFonts w:ascii="Helvetica" w:hAnsi="Helvetica" w:cs="Helvetica"/>
-          <w:sz w:val="24"/>
-          <w:szCs w:val="24"/>
-        </w:rPr>
-        <w:t>specification</w:t>
-      </w:r>
-      <w:r>
-        <w:rPr>
-          <w:rFonts w:ascii="Helvetica" w:hAnsi="Helvetica" w:cs="Helvetica"/>
-          <w:sz w:val="24"/>
-          <w:szCs w:val="24"/>
-        </w:rPr>
-        <w:t xml:space="preserve">, </w:t>
-      </w:r>
-      <w:r>
-        <w:rPr>
-          <w:rFonts w:ascii="Helvetica" w:hAnsi="Helvetica" w:cs="Helvetica"/>
-          <w:sz w:val="24"/>
-          <w:szCs w:val="24"/>
-        </w:rPr>
-        <w:t>I used my limited knowledge of annotations</w:t>
-      </w:r>
-      <w:r>
-        <w:rPr>
-          <w:rFonts w:ascii="Helvetica" w:hAnsi="Helvetica" w:cs="Helvetica"/>
-          <w:sz w:val="24"/>
-          <w:szCs w:val="24"/>
-        </w:rPr>
-        <w:t xml:space="preserve"> to</w:t>
-      </w:r>
-      <w:r>
-        <w:rPr>
-          <w:rFonts w:ascii="Helvetica" w:hAnsi="Helvetica" w:cs="Helvetica"/>
-          <w:sz w:val="24"/>
-          <w:szCs w:val="24"/>
-        </w:rPr>
-        <w:t xml:space="preserve"> annotate classes in what seemed like a reasonable manor for the use cas</w:t>
-      </w:r>
-      <w:r>
-        <w:rPr>
-          <w:rFonts w:ascii="Helvetica" w:hAnsi="Helvetica" w:cs="Helvetica"/>
-          <w:sz w:val="24"/>
-          <w:szCs w:val="24"/>
-        </w:rPr>
-        <w:t>e</w:t>
-      </w:r>
-      <w:r>
-        <w:rPr>
-          <w:rFonts w:ascii="Helvetica" w:hAnsi="Helvetica" w:cs="Helvetica"/>
-          <w:sz w:val="24"/>
-          <w:szCs w:val="24"/>
-        </w:rPr>
-        <w:t>. That is, the annotations’ arguments defined</w:t>
-      </w:r>
-      <w:r>
-        <w:rPr>
-          <w:rFonts w:ascii="Helvetica" w:hAnsi="Helvetica" w:cs="Helvetica"/>
-          <w:sz w:val="24"/>
-          <w:szCs w:val="24"/>
-        </w:rPr>
-        <w:t xml:space="preserve"> grammar rules</w:t>
-      </w:r>
-      <w:r>
-        <w:rPr>
-          <w:rFonts w:ascii="Helvetica" w:hAnsi="Helvetica" w:cs="Helvetica"/>
-          <w:sz w:val="24"/>
-          <w:szCs w:val="24"/>
-        </w:rPr>
-        <w:t xml:space="preserve"> and tokens</w:t>
-      </w:r>
-      <w:r>
-        <w:rPr>
-          <w:rFonts w:ascii="Helvetica" w:hAnsi="Helvetica" w:cs="Helvetica"/>
-          <w:sz w:val="24"/>
-          <w:szCs w:val="24"/>
-        </w:rPr>
-        <w:t xml:space="preserve">. Since I </w:t>
-      </w:r>
-      <w:r>
-        <w:rPr>
-          <w:rFonts w:ascii="Helvetica" w:hAnsi="Helvetica" w:cs="Helvetica"/>
-          <w:sz w:val="24"/>
-          <w:szCs w:val="24"/>
-        </w:rPr>
-        <w:t>hadn’t</w:t>
-      </w:r>
-      <w:r>
-        <w:rPr>
-          <w:rFonts w:ascii="Helvetica" w:hAnsi="Helvetica" w:cs="Helvetica"/>
-          <w:sz w:val="24"/>
-          <w:szCs w:val="24"/>
-        </w:rPr>
-        <w:t xml:space="preserve"> compiled LAPS at this stage</w:t>
-      </w:r>
-      <w:r>
-        <w:rPr>
-          <w:rFonts w:ascii="Helvetica" w:hAnsi="Helvetica" w:cs="Helvetica"/>
-          <w:sz w:val="24"/>
-          <w:szCs w:val="24"/>
-        </w:rPr>
-        <w:t xml:space="preserve">, I didn’t realize that </w:t>
-      </w:r>
-      <w:r>
-        <w:rPr>
-          <w:rFonts w:ascii="Helvetica" w:hAnsi="Helvetica" w:cs="Helvetica"/>
-          <w:sz w:val="24"/>
-          <w:szCs w:val="24"/>
-        </w:rPr>
-        <w:t xml:space="preserve">annotations can only receive Strings and primitive types. That made the only way to pass in valuable arguments to </w:t>
-      </w:r>
-      <w:r>
-        <w:rPr>
-          <w:rFonts w:ascii="Helvetica" w:hAnsi="Helvetica" w:cs="Helvetica"/>
-          <w:sz w:val="24"/>
-          <w:szCs w:val="24"/>
-        </w:rPr>
-        <w:t xml:space="preserve">the </w:t>
-      </w:r>
-      <w:r>
-        <w:rPr>
-          <w:rFonts w:ascii="Helvetica" w:hAnsi="Helvetica" w:cs="Helvetica"/>
-          <w:sz w:val="24"/>
-          <w:szCs w:val="24"/>
-        </w:rPr>
-        <w:t>annotations is</w:t>
-      </w:r>
-      <w:r>
-        <w:rPr>
-          <w:rFonts w:ascii="Helvetica" w:hAnsi="Helvetica" w:cs="Helvetica"/>
-          <w:sz w:val="24"/>
-          <w:szCs w:val="24"/>
-        </w:rPr>
-        <w:t xml:space="preserve"> to pass them</w:t>
-      </w:r>
-      <w:r>
-        <w:rPr>
-          <w:rFonts w:ascii="Helvetica" w:hAnsi="Helvetica" w:cs="Helvetica"/>
-          <w:sz w:val="24"/>
-          <w:szCs w:val="24"/>
-        </w:rPr>
-        <w:t xml:space="preserve"> by Strings</w:t>
-      </w:r>
-      <w:r>
-        <w:rPr>
-          <w:rFonts w:ascii="Helvetica" w:hAnsi="Helvetica" w:cs="Helvetica"/>
-          <w:sz w:val="24"/>
-          <w:szCs w:val="24"/>
-        </w:rPr>
-        <w:t>, which have no compilation checks, other than having quotes surround them, making that not very IDE friendly and hard to debug</w:t>
-      </w:r>
-      <w:r>
-        <w:rPr>
-          <w:rFonts w:ascii="Helvetica" w:hAnsi="Helvetica" w:cs="Helvetica"/>
-          <w:sz w:val="24"/>
-          <w:szCs w:val="24"/>
-        </w:rPr>
-        <w:t>. So,</w:t>
-      </w:r>
-      <w:r>
-        <w:rPr>
-          <w:rFonts w:ascii="Helvetica" w:hAnsi="Helvetica" w:cs="Helvetica"/>
-          <w:sz w:val="24"/>
-          <w:szCs w:val="24"/>
-        </w:rPr>
-        <w:t xml:space="preserve"> in lieu of </w:t>
-      </w:r>
-      <w:r>
-        <w:rPr>
-          <w:rFonts w:ascii="Helvetica" w:hAnsi="Helvetica" w:cs="Helvetica"/>
-          <w:sz w:val="24"/>
-          <w:szCs w:val="24"/>
-        </w:rPr>
-        <w:t>using annotations to define grammar rules</w:t>
-      </w:r>
-      <w:r>
-        <w:rPr>
-          <w:rFonts w:ascii="Helvetica" w:hAnsi="Helvetica" w:cs="Helvetica"/>
-          <w:sz w:val="24"/>
-          <w:szCs w:val="24"/>
-        </w:rPr>
-        <w:t>,</w:t>
-      </w:r>
-      <w:r>
-        <w:rPr>
-          <w:rFonts w:ascii="Helvetica" w:hAnsi="Helvetica" w:cs="Helvetica"/>
-          <w:sz w:val="24"/>
-          <w:szCs w:val="24"/>
-        </w:rPr>
-        <w:t xml:space="preserve"> </w:t>
-      </w:r>
-      <w:r>
-        <w:rPr>
-          <w:rFonts w:ascii="Helvetica" w:hAnsi="Helvetica" w:cs="Helvetica"/>
-          <w:sz w:val="24"/>
-          <w:szCs w:val="24"/>
-        </w:rPr>
-        <w:t xml:space="preserve">I ended up </w:t>
-      </w:r>
-      <w:r>
-        <w:rPr>
-          <w:rFonts w:ascii="Helvetica" w:hAnsi="Helvetica" w:cs="Helvetica"/>
-          <w:sz w:val="24"/>
-          <w:szCs w:val="24"/>
-        </w:rPr>
-        <w:t>moving to a different</w:t>
-      </w:r>
-      <w:r>
-        <w:rPr>
-          <w:rFonts w:ascii="Helvetica" w:hAnsi="Helvetica" w:cs="Helvetica"/>
-          <w:sz w:val="24"/>
-          <w:szCs w:val="24"/>
-        </w:rPr>
-        <w:t xml:space="preserve"> idea of</w:t>
-      </w:r>
-      <w:r>
-        <w:rPr>
-          <w:rFonts w:ascii="Helvetica" w:hAnsi="Helvetica" w:cs="Helvetica"/>
-          <w:sz w:val="24"/>
-          <w:szCs w:val="24"/>
-        </w:rPr>
-        <w:t xml:space="preserve"> using</w:t>
-      </w:r>
-      <w:r>
-        <w:rPr>
-          <w:rFonts w:ascii="Helvetica" w:hAnsi="Helvetica" w:cs="Helvetica"/>
-          <w:sz w:val="24"/>
-          <w:szCs w:val="24"/>
-        </w:rPr>
-        <w:t xml:space="preserve"> class constructors</w:t>
-      </w:r>
-      <w:r>
-        <w:rPr>
-          <w:rFonts w:ascii="Helvetica" w:hAnsi="Helvetica" w:cs="Helvetica"/>
-          <w:sz w:val="24"/>
-          <w:szCs w:val="24"/>
-        </w:rPr>
-        <w:t xml:space="preserve"> instead. Although that had to change,</w:t>
-      </w:r>
-      <w:r>
-        <w:rPr>
-          <w:rFonts w:ascii="Helvetica" w:hAnsi="Helvetica" w:cs="Helvetica"/>
-          <w:sz w:val="24"/>
-          <w:szCs w:val="24"/>
-        </w:rPr>
-        <w:t xml:space="preserve"> the token annotation worked</w:t>
-      </w:r>
-      <w:r>
-        <w:rPr>
-          <w:rFonts w:ascii="Helvetica" w:hAnsi="Helvetica" w:cs="Helvetica"/>
-          <w:sz w:val="24"/>
-          <w:szCs w:val="24"/>
-        </w:rPr>
-        <w:t xml:space="preserve"> flawlessly</w:t>
-      </w:r>
-      <w:r>
-        <w:rPr>
-          <w:rFonts w:ascii="Helvetica" w:hAnsi="Helvetica" w:cs="Helvetica"/>
-          <w:sz w:val="24"/>
-          <w:szCs w:val="24"/>
-        </w:rPr>
-        <w:t xml:space="preserve"> under these restrictions and ended up in the </w:t>
-      </w:r>
-      <w:r>
-        <w:rPr>
-          <w:rFonts w:ascii="Helvetica" w:hAnsi="Helvetica" w:cs="Helvetica"/>
-          <w:sz w:val="24"/>
-          <w:szCs w:val="24"/>
-        </w:rPr>
-        <w:t>current</w:t>
-      </w:r>
-      <w:r>
-        <w:rPr>
-          <w:rFonts w:ascii="Helvetica" w:hAnsi="Helvetica" w:cs="Helvetica"/>
-          <w:sz w:val="24"/>
-          <w:szCs w:val="24"/>
-        </w:rPr>
-        <w:t xml:space="preserve"> version.</w:t>
+        <w:t>loader</w:t>
+      </w:r>
+      <w:r>
+        <w:rPr>
+          <w:rFonts w:ascii="Helvetica" w:hAnsi="Helvetica" w:cs="Helvetica"/>
+          <w:sz w:val="24"/>
+          <w:szCs w:val="24"/>
+        </w:rPr>
+        <w:t>, I started coding up some of my ideas for my parser and storage for an abstract syntax tree. At this point, I didn’t really know exactly what I was doing. So, I just wanted to get all my ideas into code.</w:t>
+      </w:r>
+      <w:r>
+        <w:rPr>
+          <w:rFonts w:ascii="Helvetica" w:hAnsi="Helvetica" w:cs="Helvetica"/>
+          <w:sz w:val="24"/>
+          <w:szCs w:val="24"/>
+        </w:rPr>
+        <w:t xml:space="preserve"> I quickly realized that the storage for the abstract syntax wasn’t necessary since that would be handle by each LAPS language specification.</w:t>
       </w:r>
     </w:p>
     <w:p>
@@ -5097,90 +4869,368 @@
           <w:sz w:val="24"/>
           <w:szCs w:val="24"/>
         </w:rPr>
+        <w:t xml:space="preserve">In the meantime, I </w:t>
+      </w:r>
+      <w:r>
+        <w:rPr>
+          <w:rFonts w:ascii="Helvetica" w:hAnsi="Helvetica" w:cs="Helvetica"/>
+          <w:sz w:val="24"/>
+          <w:szCs w:val="24"/>
+        </w:rPr>
+        <w:t>created</w:t>
+      </w:r>
+      <w:r>
+        <w:rPr>
+          <w:rFonts w:ascii="Helvetica" w:hAnsi="Helvetica" w:cs="Helvetica"/>
+          <w:sz w:val="24"/>
+          <w:szCs w:val="24"/>
+        </w:rPr>
+        <w:t xml:space="preserve"> </w:t>
+      </w:r>
+      <w:r>
+        <w:rPr>
+          <w:rFonts w:ascii="Helvetica" w:hAnsi="Helvetica" w:cs="Helvetica"/>
+          <w:sz w:val="24"/>
+          <w:szCs w:val="24"/>
+        </w:rPr>
+        <w:t xml:space="preserve">what I thought would be an example language </w:t>
+      </w:r>
+      <w:r>
+        <w:rPr>
+          <w:rFonts w:ascii="Helvetica" w:hAnsi="Helvetica" w:cs="Helvetica"/>
+          <w:sz w:val="24"/>
+          <w:szCs w:val="24"/>
+        </w:rPr>
+        <w:t>for</w:t>
+      </w:r>
+      <w:r>
+        <w:rPr>
+          <w:rFonts w:ascii="Helvetica" w:hAnsi="Helvetica" w:cs="Helvetica"/>
+          <w:sz w:val="24"/>
+          <w:szCs w:val="24"/>
+        </w:rPr>
+        <w:t xml:space="preserve"> LAPS </w:t>
+      </w:r>
+      <w:r>
+        <w:rPr>
+          <w:rFonts w:ascii="Helvetica" w:hAnsi="Helvetica" w:cs="Helvetica"/>
+          <w:sz w:val="24"/>
+          <w:szCs w:val="24"/>
+        </w:rPr>
+        <w:t>to</w:t>
+      </w:r>
+      <w:r>
+        <w:rPr>
+          <w:rFonts w:ascii="Helvetica" w:hAnsi="Helvetica" w:cs="Helvetica"/>
+          <w:sz w:val="24"/>
+          <w:szCs w:val="24"/>
+        </w:rPr>
+        <w:t xml:space="preserve"> process. </w:t>
+      </w:r>
+      <w:r>
+        <w:rPr>
+          <w:rFonts w:ascii="Helvetica" w:hAnsi="Helvetica" w:cs="Helvetica"/>
+          <w:sz w:val="24"/>
+          <w:szCs w:val="24"/>
+        </w:rPr>
+        <w:t xml:space="preserve">In this </w:t>
+      </w:r>
+      <w:r>
+        <w:rPr>
+          <w:rFonts w:ascii="Helvetica" w:hAnsi="Helvetica" w:cs="Helvetica"/>
+          <w:sz w:val="24"/>
+          <w:szCs w:val="24"/>
+        </w:rPr>
+        <w:t xml:space="preserve">draft language </w:t>
+      </w:r>
+      <w:r>
+        <w:rPr>
+          <w:rFonts w:ascii="Helvetica" w:hAnsi="Helvetica" w:cs="Helvetica"/>
+          <w:sz w:val="24"/>
+          <w:szCs w:val="24"/>
+        </w:rPr>
+        <w:t>specification</w:t>
+      </w:r>
+      <w:r>
+        <w:rPr>
+          <w:rFonts w:ascii="Helvetica" w:hAnsi="Helvetica" w:cs="Helvetica"/>
+          <w:sz w:val="24"/>
+          <w:szCs w:val="24"/>
+        </w:rPr>
+        <w:t xml:space="preserve">, </w:t>
+      </w:r>
+      <w:r>
+        <w:rPr>
+          <w:rFonts w:ascii="Helvetica" w:hAnsi="Helvetica" w:cs="Helvetica"/>
+          <w:sz w:val="24"/>
+          <w:szCs w:val="24"/>
+        </w:rPr>
+        <w:t>I used my limited knowledge of annotations</w:t>
+      </w:r>
+      <w:r>
+        <w:rPr>
+          <w:rFonts w:ascii="Helvetica" w:hAnsi="Helvetica" w:cs="Helvetica"/>
+          <w:sz w:val="24"/>
+          <w:szCs w:val="24"/>
+        </w:rPr>
+        <w:t xml:space="preserve"> to</w:t>
+      </w:r>
+      <w:r>
+        <w:rPr>
+          <w:rFonts w:ascii="Helvetica" w:hAnsi="Helvetica" w:cs="Helvetica"/>
+          <w:sz w:val="24"/>
+          <w:szCs w:val="24"/>
+        </w:rPr>
+        <w:t xml:space="preserve"> annotate classes in what seemed like a reasonable manor for the use cas</w:t>
+      </w:r>
+      <w:r>
+        <w:rPr>
+          <w:rFonts w:ascii="Helvetica" w:hAnsi="Helvetica" w:cs="Helvetica"/>
+          <w:sz w:val="24"/>
+          <w:szCs w:val="24"/>
+        </w:rPr>
+        <w:t>e</w:t>
+      </w:r>
+      <w:r>
+        <w:rPr>
+          <w:rFonts w:ascii="Helvetica" w:hAnsi="Helvetica" w:cs="Helvetica"/>
+          <w:sz w:val="24"/>
+          <w:szCs w:val="24"/>
+        </w:rPr>
+        <w:t>. That is, the annotations’ arguments defined</w:t>
+      </w:r>
+      <w:r>
+        <w:rPr>
+          <w:rFonts w:ascii="Helvetica" w:hAnsi="Helvetica" w:cs="Helvetica"/>
+          <w:sz w:val="24"/>
+          <w:szCs w:val="24"/>
+        </w:rPr>
+        <w:t xml:space="preserve"> grammar rules</w:t>
+      </w:r>
+      <w:r>
+        <w:rPr>
+          <w:rFonts w:ascii="Helvetica" w:hAnsi="Helvetica" w:cs="Helvetica"/>
+          <w:sz w:val="24"/>
+          <w:szCs w:val="24"/>
+        </w:rPr>
+        <w:t xml:space="preserve"> and tokens</w:t>
+      </w:r>
+      <w:r>
+        <w:rPr>
+          <w:rFonts w:ascii="Helvetica" w:hAnsi="Helvetica" w:cs="Helvetica"/>
+          <w:sz w:val="24"/>
+          <w:szCs w:val="24"/>
+        </w:rPr>
+        <w:t xml:space="preserve">. Since I </w:t>
+      </w:r>
+      <w:r>
+        <w:rPr>
+          <w:rFonts w:ascii="Helvetica" w:hAnsi="Helvetica" w:cs="Helvetica"/>
+          <w:sz w:val="24"/>
+          <w:szCs w:val="24"/>
+        </w:rPr>
+        <w:t>hadn’t</w:t>
+      </w:r>
+      <w:r>
+        <w:rPr>
+          <w:rFonts w:ascii="Helvetica" w:hAnsi="Helvetica" w:cs="Helvetica"/>
+          <w:sz w:val="24"/>
+          <w:szCs w:val="24"/>
+        </w:rPr>
+        <w:t xml:space="preserve"> compiled LAPS at this stage</w:t>
+      </w:r>
+      <w:r>
+        <w:rPr>
+          <w:rFonts w:ascii="Helvetica" w:hAnsi="Helvetica" w:cs="Helvetica"/>
+          <w:sz w:val="24"/>
+          <w:szCs w:val="24"/>
+        </w:rPr>
+        <w:t xml:space="preserve">, I didn’t realize that </w:t>
+      </w:r>
+      <w:r>
+        <w:rPr>
+          <w:rFonts w:ascii="Helvetica" w:hAnsi="Helvetica" w:cs="Helvetica"/>
+          <w:sz w:val="24"/>
+          <w:szCs w:val="24"/>
+        </w:rPr>
+        <w:t xml:space="preserve">annotations can only receive Strings and primitive types. That made the only way to pass in valuable arguments to </w:t>
+      </w:r>
+      <w:r>
+        <w:rPr>
+          <w:rFonts w:ascii="Helvetica" w:hAnsi="Helvetica" w:cs="Helvetica"/>
+          <w:sz w:val="24"/>
+          <w:szCs w:val="24"/>
+        </w:rPr>
+        <w:t xml:space="preserve">the </w:t>
+      </w:r>
+      <w:r>
+        <w:rPr>
+          <w:rFonts w:ascii="Helvetica" w:hAnsi="Helvetica" w:cs="Helvetica"/>
+          <w:sz w:val="24"/>
+          <w:szCs w:val="24"/>
+        </w:rPr>
+        <w:t>annotations is</w:t>
+      </w:r>
+      <w:r>
+        <w:rPr>
+          <w:rFonts w:ascii="Helvetica" w:hAnsi="Helvetica" w:cs="Helvetica"/>
+          <w:sz w:val="24"/>
+          <w:szCs w:val="24"/>
+        </w:rPr>
+        <w:t xml:space="preserve"> to pass them</w:t>
+      </w:r>
+      <w:r>
+        <w:rPr>
+          <w:rFonts w:ascii="Helvetica" w:hAnsi="Helvetica" w:cs="Helvetica"/>
+          <w:sz w:val="24"/>
+          <w:szCs w:val="24"/>
+        </w:rPr>
+        <w:t xml:space="preserve"> by Strings</w:t>
+      </w:r>
+      <w:r>
+        <w:rPr>
+          <w:rFonts w:ascii="Helvetica" w:hAnsi="Helvetica" w:cs="Helvetica"/>
+          <w:sz w:val="24"/>
+          <w:szCs w:val="24"/>
+        </w:rPr>
+        <w:t xml:space="preserve">, which have no compilation checks, other than </w:t>
+      </w:r>
+      <w:r>
+        <w:rPr>
+          <w:rFonts w:ascii="Helvetica" w:hAnsi="Helvetica" w:cs="Helvetica"/>
+          <w:sz w:val="24"/>
+          <w:szCs w:val="24"/>
+        </w:rPr>
         <w:lastRenderedPageBreak/>
-        <w:t xml:space="preserve">While </w:t>
-      </w:r>
-      <w:r>
-        <w:rPr>
-          <w:rFonts w:ascii="Helvetica" w:hAnsi="Helvetica" w:cs="Helvetica"/>
-          <w:sz w:val="24"/>
-          <w:szCs w:val="24"/>
-        </w:rPr>
-        <w:t>the example language</w:t>
-      </w:r>
-      <w:bookmarkStart w:id="0" w:name="_GoBack"/>
-      <w:bookmarkEnd w:id="0"/>
-      <w:r>
-        <w:rPr>
-          <w:rFonts w:ascii="Helvetica" w:hAnsi="Helvetica" w:cs="Helvetica"/>
-          <w:sz w:val="24"/>
-          <w:szCs w:val="24"/>
-        </w:rPr>
-        <w:t xml:space="preserve"> was in the works, I started creation of </w:t>
-      </w:r>
-      <w:r>
-        <w:rPr>
-          <w:rFonts w:ascii="Helvetica" w:hAnsi="Helvetica" w:cs="Helvetica"/>
-          <w:sz w:val="24"/>
-          <w:szCs w:val="24"/>
-        </w:rPr>
-        <w:t>a</w:t>
-      </w:r>
-      <w:r>
-        <w:rPr>
-          <w:rFonts w:ascii="Helvetica" w:hAnsi="Helvetica" w:cs="Helvetica"/>
-          <w:sz w:val="24"/>
-          <w:szCs w:val="24"/>
-        </w:rPr>
-        <w:t xml:space="preserve"> recursive descent parser</w:t>
-      </w:r>
-      <w:r>
-        <w:rPr>
-          <w:rFonts w:ascii="Helvetica" w:hAnsi="Helvetica" w:cs="Helvetica"/>
-          <w:sz w:val="24"/>
-          <w:szCs w:val="24"/>
-        </w:rPr>
-        <w:t xml:space="preserve"> implementation</w:t>
-      </w:r>
-      <w:r>
-        <w:rPr>
-          <w:rFonts w:ascii="Helvetica" w:hAnsi="Helvetica" w:cs="Helvetica"/>
-          <w:sz w:val="24"/>
-          <w:szCs w:val="24"/>
-        </w:rPr>
-        <w:t xml:space="preserve">. </w:t>
-      </w:r>
-      <w:r>
-        <w:rPr>
-          <w:rFonts w:ascii="Helvetica" w:hAnsi="Helvetica" w:cs="Helvetica"/>
-          <w:sz w:val="24"/>
-          <w:szCs w:val="24"/>
-        </w:rPr>
-        <w:t>I started out thinking of what operations I wanted to implement based on concepts of regular expressions and context-free grammars. I started out with the most basic type of parser I could think of, a token parser. This accepts a single token and returns its string value. The next parser that made the most sense was a parser which accepts a sequence of parsable types, i.e. tokens. The next most simple parser I could think of was a parser which would accept any of one of a set of parsable types</w:t>
-      </w:r>
-      <w:r>
-        <w:rPr>
-          <w:rFonts w:ascii="Helvetica" w:hAnsi="Helvetica" w:cs="Helvetica"/>
-          <w:sz w:val="24"/>
-          <w:szCs w:val="24"/>
-        </w:rPr>
-        <w:t>, what I referred to as an OR grammar rule</w:t>
-      </w:r>
-      <w:r>
-        <w:rPr>
-          <w:rFonts w:ascii="Helvetica" w:hAnsi="Helvetica" w:cs="Helvetica"/>
-          <w:sz w:val="24"/>
-          <w:szCs w:val="24"/>
-        </w:rPr>
-        <w:t xml:space="preserve">. This one really confused me, because I knew it could lead to ambiguity of which </w:t>
-      </w:r>
-      <w:r>
-        <w:rPr>
-          <w:rFonts w:ascii="Helvetica" w:hAnsi="Helvetica" w:cs="Helvetica"/>
-          <w:sz w:val="24"/>
-          <w:szCs w:val="24"/>
-        </w:rPr>
-        <w:t>item in the set should be parsed first. I didn’t know it yet, but this would be the basic idea for the list of constructor grammar rules defined in @GrammarRule types.</w:t>
+        <w:t>having quotes surround them, making that not very IDE friendly and hard to debug</w:t>
+      </w:r>
+      <w:r>
+        <w:rPr>
+          <w:rFonts w:ascii="Helvetica" w:hAnsi="Helvetica" w:cs="Helvetica"/>
+          <w:sz w:val="24"/>
+          <w:szCs w:val="24"/>
+        </w:rPr>
+        <w:t>. So,</w:t>
+      </w:r>
+      <w:r>
+        <w:rPr>
+          <w:rFonts w:ascii="Helvetica" w:hAnsi="Helvetica" w:cs="Helvetica"/>
+          <w:sz w:val="24"/>
+          <w:szCs w:val="24"/>
+        </w:rPr>
+        <w:t xml:space="preserve"> in lieu of </w:t>
+      </w:r>
+      <w:r>
+        <w:rPr>
+          <w:rFonts w:ascii="Helvetica" w:hAnsi="Helvetica" w:cs="Helvetica"/>
+          <w:sz w:val="24"/>
+          <w:szCs w:val="24"/>
+        </w:rPr>
+        <w:t>using annotations to define grammar rules</w:t>
+      </w:r>
+      <w:r>
+        <w:rPr>
+          <w:rFonts w:ascii="Helvetica" w:hAnsi="Helvetica" w:cs="Helvetica"/>
+          <w:sz w:val="24"/>
+          <w:szCs w:val="24"/>
+        </w:rPr>
+        <w:t>,</w:t>
+      </w:r>
+      <w:r>
+        <w:rPr>
+          <w:rFonts w:ascii="Helvetica" w:hAnsi="Helvetica" w:cs="Helvetica"/>
+          <w:sz w:val="24"/>
+          <w:szCs w:val="24"/>
+        </w:rPr>
+        <w:t xml:space="preserve"> </w:t>
+      </w:r>
+      <w:r>
+        <w:rPr>
+          <w:rFonts w:ascii="Helvetica" w:hAnsi="Helvetica" w:cs="Helvetica"/>
+          <w:sz w:val="24"/>
+          <w:szCs w:val="24"/>
+        </w:rPr>
+        <w:t xml:space="preserve">I ended up </w:t>
+      </w:r>
+      <w:r>
+        <w:rPr>
+          <w:rFonts w:ascii="Helvetica" w:hAnsi="Helvetica" w:cs="Helvetica"/>
+          <w:sz w:val="24"/>
+          <w:szCs w:val="24"/>
+        </w:rPr>
+        <w:t>moving to a different</w:t>
+      </w:r>
+      <w:r>
+        <w:rPr>
+          <w:rFonts w:ascii="Helvetica" w:hAnsi="Helvetica" w:cs="Helvetica"/>
+          <w:sz w:val="24"/>
+          <w:szCs w:val="24"/>
+        </w:rPr>
+        <w:t xml:space="preserve"> idea of</w:t>
+      </w:r>
+      <w:r>
+        <w:rPr>
+          <w:rFonts w:ascii="Helvetica" w:hAnsi="Helvetica" w:cs="Helvetica"/>
+          <w:sz w:val="24"/>
+          <w:szCs w:val="24"/>
+        </w:rPr>
+        <w:t xml:space="preserve"> using</w:t>
+      </w:r>
+      <w:r>
+        <w:rPr>
+          <w:rFonts w:ascii="Helvetica" w:hAnsi="Helvetica" w:cs="Helvetica"/>
+          <w:sz w:val="24"/>
+          <w:szCs w:val="24"/>
+        </w:rPr>
+        <w:t xml:space="preserve"> class constructors</w:t>
+      </w:r>
+      <w:r>
+        <w:rPr>
+          <w:rFonts w:ascii="Helvetica" w:hAnsi="Helvetica" w:cs="Helvetica"/>
+          <w:sz w:val="24"/>
+          <w:szCs w:val="24"/>
+        </w:rPr>
+        <w:t xml:space="preserve"> instead. Although that had to change,</w:t>
+      </w:r>
+      <w:r>
+        <w:rPr>
+          <w:rFonts w:ascii="Helvetica" w:hAnsi="Helvetica" w:cs="Helvetica"/>
+          <w:sz w:val="24"/>
+          <w:szCs w:val="24"/>
+        </w:rPr>
+        <w:t xml:space="preserve"> the token annotation worked</w:t>
+      </w:r>
+      <w:r>
+        <w:rPr>
+          <w:rFonts w:ascii="Helvetica" w:hAnsi="Helvetica" w:cs="Helvetica"/>
+          <w:sz w:val="24"/>
+          <w:szCs w:val="24"/>
+        </w:rPr>
+        <w:t xml:space="preserve"> flawlessly</w:t>
+      </w:r>
+      <w:r>
+        <w:rPr>
+          <w:rFonts w:ascii="Helvetica" w:hAnsi="Helvetica" w:cs="Helvetica"/>
+          <w:sz w:val="24"/>
+          <w:szCs w:val="24"/>
+        </w:rPr>
+        <w:t xml:space="preserve"> under these restrictions and ended up in the </w:t>
+      </w:r>
+      <w:r>
+        <w:rPr>
+          <w:rFonts w:ascii="Helvetica" w:hAnsi="Helvetica" w:cs="Helvetica"/>
+          <w:sz w:val="24"/>
+          <w:szCs w:val="24"/>
+        </w:rPr>
+        <w:t>current</w:t>
+      </w:r>
+      <w:r>
+        <w:rPr>
+          <w:rFonts w:ascii="Helvetica" w:hAnsi="Helvetica" w:cs="Helvetica"/>
+          <w:sz w:val="24"/>
+          <w:szCs w:val="24"/>
+        </w:rPr>
+        <w:t xml:space="preserve"> version.</w:t>
       </w:r>
     </w:p>
     <w:p>
@@ -5197,7 +5247,23 @@
           <w:sz w:val="24"/>
           <w:szCs w:val="24"/>
         </w:rPr>
-        <w:t xml:space="preserve">At this point, I started getting a bit frustrated with the struggle I was having with OR grammar rule, so I decided to take a step back and work on another portion of the project, the scanner, or tokenizer. This portion was much easier for me to develop since I’ve written </w:t>
+        <w:t xml:space="preserve">While </w:t>
+      </w:r>
+      <w:r>
+        <w:rPr>
+          <w:rFonts w:ascii="Helvetica" w:hAnsi="Helvetica" w:cs="Helvetica"/>
+          <w:sz w:val="24"/>
+          <w:szCs w:val="24"/>
+        </w:rPr>
+        <w:t>the example language</w:t>
+      </w:r>
+      <w:r>
+        <w:rPr>
+          <w:rFonts w:ascii="Helvetica" w:hAnsi="Helvetica" w:cs="Helvetica"/>
+          <w:sz w:val="24"/>
+          <w:szCs w:val="24"/>
+        </w:rPr>
+        <w:t xml:space="preserve"> was in the works, I started creation of </w:t>
       </w:r>
       <w:r>
         <w:rPr>
@@ -5213,71 +5279,99 @@
           <w:sz w:val="24"/>
           <w:szCs w:val="24"/>
         </w:rPr>
-        <w:t xml:space="preserve"> tokenizer before in PLC and I’ve </w:t>
-      </w:r>
-      <w:r>
-        <w:rPr>
-          <w:rFonts w:ascii="Helvetica" w:hAnsi="Helvetica" w:cs="Helvetica"/>
-          <w:sz w:val="24"/>
-          <w:szCs w:val="24"/>
-        </w:rPr>
-        <w:t>analyzed</w:t>
-      </w:r>
-      <w:r>
-        <w:rPr>
-          <w:rFonts w:ascii="Helvetica" w:hAnsi="Helvetica" w:cs="Helvetica"/>
-          <w:sz w:val="24"/>
-          <w:szCs w:val="24"/>
-        </w:rPr>
-        <w:t xml:space="preserve"> the Scan class</w:t>
-      </w:r>
-      <w:r>
-        <w:rPr>
-          <w:rFonts w:ascii="Helvetica" w:hAnsi="Helvetica" w:cs="Helvetica"/>
-          <w:sz w:val="24"/>
-          <w:szCs w:val="24"/>
-        </w:rPr>
-        <w:t>, which has a similar function,</w:t>
-      </w:r>
-      <w:r>
-        <w:rPr>
-          <w:rFonts w:ascii="Helvetica" w:hAnsi="Helvetica" w:cs="Helvetica"/>
-          <w:sz w:val="24"/>
-          <w:szCs w:val="24"/>
-        </w:rPr>
-        <w:t xml:space="preserve"> in the PLCC source code. All that had to be done was </w:t>
-      </w:r>
-      <w:r>
-        <w:rPr>
-          <w:rFonts w:ascii="Helvetica" w:hAnsi="Helvetica" w:cs="Helvetica"/>
-          <w:sz w:val="24"/>
-          <w:szCs w:val="24"/>
-        </w:rPr>
-        <w:t xml:space="preserve">convert a stream of </w:t>
-      </w:r>
-      <w:r>
-        <w:rPr>
-          <w:rFonts w:ascii="Helvetica" w:hAnsi="Helvetica" w:cs="Helvetica"/>
-          <w:sz w:val="24"/>
-          <w:szCs w:val="24"/>
-        </w:rPr>
-        <w:t>character</w:t>
-      </w:r>
-      <w:r>
-        <w:rPr>
-          <w:rFonts w:ascii="Helvetica" w:hAnsi="Helvetica" w:cs="Helvetica"/>
-          <w:sz w:val="24"/>
-          <w:szCs w:val="24"/>
-        </w:rPr>
-        <w:t>s</w:t>
-      </w:r>
-      <w:r>
-        <w:rPr>
-          <w:rFonts w:ascii="Helvetica" w:hAnsi="Helvetica" w:cs="Helvetica"/>
-          <w:sz w:val="24"/>
-          <w:szCs w:val="24"/>
-        </w:rPr>
-        <w:t xml:space="preserve"> to a stream of tokens. I did this by retaining a list of token types and then looping over those tokens to hopefully find the longest match.</w:t>
+        <w:t xml:space="preserve"> recursive descent parser</w:t>
+      </w:r>
+      <w:r>
+        <w:rPr>
+          <w:rFonts w:ascii="Helvetica" w:hAnsi="Helvetica" w:cs="Helvetica"/>
+          <w:sz w:val="24"/>
+          <w:szCs w:val="24"/>
+        </w:rPr>
+        <w:t xml:space="preserve"> implementation</w:t>
+      </w:r>
+      <w:r>
+        <w:rPr>
+          <w:rFonts w:ascii="Helvetica" w:hAnsi="Helvetica" w:cs="Helvetica"/>
+          <w:sz w:val="24"/>
+          <w:szCs w:val="24"/>
+        </w:rPr>
+        <w:t xml:space="preserve">. </w:t>
+      </w:r>
+      <w:r>
+        <w:rPr>
+          <w:rFonts w:ascii="Helvetica" w:hAnsi="Helvetica" w:cs="Helvetica"/>
+          <w:sz w:val="24"/>
+          <w:szCs w:val="24"/>
+        </w:rPr>
+        <w:t>I started out thinking of what operations I wanted to implement based on concepts of regular expressions and context-free grammars. I started out with the most basic type of parser I could think of, a token parser. This accepts a single token and returns its string value. The next parser that made the most sense was a parser which accepts a sequence of parsable types, i.e. tokens. The next most simple parser I could think of was a parser which would accept any of one of a set of parsable types</w:t>
+      </w:r>
+      <w:r>
+        <w:rPr>
+          <w:rFonts w:ascii="Helvetica" w:hAnsi="Helvetica" w:cs="Helvetica"/>
+          <w:sz w:val="24"/>
+          <w:szCs w:val="24"/>
+        </w:rPr>
+        <w:t>, what I referred to as an OR grammar rule</w:t>
+      </w:r>
+      <w:r>
+        <w:rPr>
+          <w:rFonts w:ascii="Helvetica" w:hAnsi="Helvetica" w:cs="Helvetica"/>
+          <w:sz w:val="24"/>
+          <w:szCs w:val="24"/>
+        </w:rPr>
+        <w:t>. This one really confused</w:t>
+      </w:r>
+      <w:r>
+        <w:rPr>
+          <w:rFonts w:ascii="Helvetica" w:hAnsi="Helvetica" w:cs="Helvetica"/>
+          <w:sz w:val="24"/>
+          <w:szCs w:val="24"/>
+        </w:rPr>
+        <w:t xml:space="preserve"> and </w:t>
+      </w:r>
+      <w:proofErr w:type="spellStart"/>
+      <w:r>
+        <w:rPr>
+          <w:rFonts w:ascii="Helvetica" w:hAnsi="Helvetica" w:cs="Helvetica"/>
+          <w:sz w:val="24"/>
+          <w:szCs w:val="24"/>
+        </w:rPr>
+        <w:t>frustated</w:t>
+      </w:r>
+      <w:proofErr w:type="spellEnd"/>
+      <w:r>
+        <w:rPr>
+          <w:rFonts w:ascii="Helvetica" w:hAnsi="Helvetica" w:cs="Helvetica"/>
+          <w:sz w:val="24"/>
+          <w:szCs w:val="24"/>
+        </w:rPr>
+        <w:t xml:space="preserve"> me, because I knew it could lead to ambiguity of which </w:t>
+      </w:r>
+      <w:r>
+        <w:rPr>
+          <w:rFonts w:ascii="Helvetica" w:hAnsi="Helvetica" w:cs="Helvetica"/>
+          <w:sz w:val="24"/>
+          <w:szCs w:val="24"/>
+        </w:rPr>
+        <w:t>item in the set should be parsed first. I didn’t know it yet, but this would be the basic idea for the list of constructor grammar rules defined in @</w:t>
+      </w:r>
+      <w:proofErr w:type="spellStart"/>
+      <w:r>
+        <w:rPr>
+          <w:rFonts w:ascii="Helvetica" w:hAnsi="Helvetica" w:cs="Helvetica"/>
+          <w:sz w:val="24"/>
+          <w:szCs w:val="24"/>
+        </w:rPr>
+        <w:t>GrammarRule</w:t>
+      </w:r>
+      <w:proofErr w:type="spellEnd"/>
+      <w:r>
+        <w:rPr>
+          <w:rFonts w:ascii="Helvetica" w:hAnsi="Helvetica" w:cs="Helvetica"/>
+          <w:sz w:val="24"/>
+          <w:szCs w:val="24"/>
+        </w:rPr>
+        <w:t xml:space="preserve"> types.</w:t>
       </w:r>
     </w:p>
     <w:p>
@@ -5294,79 +5388,31 @@
           <w:sz w:val="24"/>
           <w:szCs w:val="24"/>
         </w:rPr>
-        <w:t>Meanwhile, I went back to working on the parser</w:t>
-      </w:r>
-      <w:r>
-        <w:rPr>
-          <w:rFonts w:ascii="Helvetica" w:hAnsi="Helvetica" w:cs="Helvetica"/>
-          <w:sz w:val="24"/>
-          <w:szCs w:val="24"/>
-        </w:rPr>
-        <w:t>s</w:t>
-      </w:r>
-      <w:r>
-        <w:rPr>
-          <w:rFonts w:ascii="Helvetica" w:hAnsi="Helvetica" w:cs="Helvetica"/>
-          <w:sz w:val="24"/>
-          <w:szCs w:val="24"/>
-        </w:rPr>
-        <w:t xml:space="preserve">, which </w:t>
-      </w:r>
-      <w:r>
-        <w:rPr>
-          <w:rFonts w:ascii="Helvetica" w:hAnsi="Helvetica" w:cs="Helvetica"/>
-          <w:sz w:val="24"/>
-          <w:szCs w:val="24"/>
-        </w:rPr>
-        <w:t>were</w:t>
-      </w:r>
-      <w:r>
-        <w:rPr>
-          <w:rFonts w:ascii="Helvetica" w:hAnsi="Helvetica" w:cs="Helvetica"/>
-          <w:sz w:val="24"/>
-          <w:szCs w:val="24"/>
-        </w:rPr>
-        <w:t xml:space="preserve"> still missing a crucial feature, the ability to convert a @GrammarRule type into a parser. To achieve this, I looked at the documentation for Reflection in Java. </w:t>
-      </w:r>
-      <w:r>
-        <w:rPr>
-          <w:rFonts w:ascii="Helvetica" w:hAnsi="Helvetica" w:cs="Helvetica"/>
-          <w:sz w:val="24"/>
-          <w:szCs w:val="24"/>
-        </w:rPr>
-        <w:t>To my surprise, it was much simpler to understand</w:t>
-      </w:r>
-      <w:r>
-        <w:rPr>
-          <w:rFonts w:ascii="Helvetica" w:hAnsi="Helvetica" w:cs="Helvetica"/>
-          <w:sz w:val="24"/>
-          <w:szCs w:val="24"/>
-        </w:rPr>
-        <w:t xml:space="preserve">. Java Class objects </w:t>
-      </w:r>
-      <w:r>
-        <w:rPr>
-          <w:rFonts w:ascii="Helvetica" w:hAnsi="Helvetica" w:cs="Helvetica"/>
-          <w:sz w:val="24"/>
-          <w:szCs w:val="24"/>
-        </w:rPr>
-        <w:t>provide</w:t>
-      </w:r>
-      <w:r>
-        <w:rPr>
-          <w:rFonts w:ascii="Helvetica" w:hAnsi="Helvetica" w:cs="Helvetica"/>
-          <w:sz w:val="24"/>
-          <w:szCs w:val="24"/>
-        </w:rPr>
-        <w:t xml:space="preserve"> interfaces for getting </w:t>
-      </w:r>
-      <w:r>
-        <w:rPr>
-          <w:rFonts w:ascii="Helvetica" w:hAnsi="Helvetica" w:cs="Helvetica"/>
-          <w:sz w:val="24"/>
-          <w:szCs w:val="24"/>
-        </w:rPr>
-        <w:t>their</w:t>
+        <w:t xml:space="preserve">As a biproduct of </w:t>
+      </w:r>
+      <w:r>
+        <w:rPr>
+          <w:rFonts w:ascii="Helvetica" w:hAnsi="Helvetica" w:cs="Helvetica"/>
+          <w:sz w:val="24"/>
+          <w:szCs w:val="24"/>
+        </w:rPr>
+        <w:t>the architecture I have chosen, I need to create a class to</w:t>
+      </w:r>
+      <w:r>
+        <w:rPr>
+          <w:rFonts w:ascii="Helvetica" w:hAnsi="Helvetica" w:cs="Helvetica"/>
+          <w:sz w:val="24"/>
+          <w:szCs w:val="24"/>
+        </w:rPr>
+        <w:t xml:space="preserve"> help manage storage of tokens and parsers</w:t>
+      </w:r>
+      <w:r>
+        <w:rPr>
+          <w:rFonts w:ascii="Helvetica" w:hAnsi="Helvetica" w:cs="Helvetica"/>
+          <w:sz w:val="24"/>
+          <w:szCs w:val="24"/>
+        </w:rPr>
+        <w:t>.</w:t>
       </w:r>
       <w:r>
         <w:rPr>
@@ -5382,39 +5428,7 @@
           <w:sz w:val="24"/>
           <w:szCs w:val="24"/>
         </w:rPr>
-        <w:t>fields, methods, and constructors. All I had to do regarding the parser was collect all the constructors and convert their parameters into grammar rules using the previously made sequential</w:t>
-      </w:r>
-      <w:r>
-        <w:rPr>
-          <w:rFonts w:ascii="Helvetica" w:hAnsi="Helvetica" w:cs="Helvetica"/>
-          <w:sz w:val="24"/>
-          <w:szCs w:val="24"/>
-        </w:rPr>
-        <w:t xml:space="preserve"> and token</w:t>
-      </w:r>
-      <w:r>
-        <w:rPr>
-          <w:rFonts w:ascii="Helvetica" w:hAnsi="Helvetica" w:cs="Helvetica"/>
-          <w:sz w:val="24"/>
-          <w:szCs w:val="24"/>
-        </w:rPr>
-        <w:t xml:space="preserve"> parsers</w:t>
-      </w:r>
-      <w:r>
-        <w:rPr>
-          <w:rFonts w:ascii="Helvetica" w:hAnsi="Helvetica" w:cs="Helvetica"/>
-          <w:sz w:val="24"/>
-          <w:szCs w:val="24"/>
-        </w:rPr>
-        <w:t>, as well as this parser recursively</w:t>
-      </w:r>
-      <w:r>
-        <w:rPr>
-          <w:rFonts w:ascii="Helvetica" w:hAnsi="Helvetica" w:cs="Helvetica"/>
-          <w:sz w:val="24"/>
-          <w:szCs w:val="24"/>
-        </w:rPr>
-        <w:t xml:space="preserve">. </w:t>
+        <w:t>This seems to be a common architecture for compiling, since tokens need to be accessible by both the parsers and the tokenizer. I called my implementation Resources for no reason other than I couldn’t come up with anything better at the time and it stuck. Since everything was stored so concisely, I ended up adding a feature to be able to save and load languages from a file, making it easier to pass around compiled language specifications.</w:t>
       </w:r>
     </w:p>
     <w:p>
@@ -5431,39 +5445,119 @@
           <w:sz w:val="24"/>
           <w:szCs w:val="24"/>
         </w:rPr>
-        <w:t xml:space="preserve">Most of the project was done by </w:t>
-      </w:r>
-      <w:r>
-        <w:rPr>
-          <w:rFonts w:ascii="Helvetica" w:hAnsi="Helvetica" w:cs="Helvetica"/>
-          <w:sz w:val="24"/>
-          <w:szCs w:val="24"/>
-        </w:rPr>
-        <w:t>this point</w:t>
-      </w:r>
-      <w:r>
-        <w:rPr>
-          <w:rFonts w:ascii="Helvetica" w:hAnsi="Helvetica" w:cs="Helvetica"/>
-          <w:sz w:val="24"/>
-          <w:szCs w:val="24"/>
-        </w:rPr>
-        <w:t>. Things that</w:t>
-      </w:r>
-      <w:r>
-        <w:rPr>
-          <w:rFonts w:ascii="Helvetica" w:hAnsi="Helvetica" w:cs="Helvetica"/>
-          <w:sz w:val="24"/>
-          <w:szCs w:val="24"/>
-        </w:rPr>
-        <w:t xml:space="preserve"> still</w:t>
-      </w:r>
-      <w:r>
-        <w:rPr>
-          <w:rFonts w:ascii="Helvetica" w:hAnsi="Helvetica" w:cs="Helvetica"/>
-          <w:sz w:val="24"/>
-          <w:szCs w:val="24"/>
-        </w:rPr>
-        <w:t xml:space="preserve"> needed to be done were adding error messages, making a command-line utility to use LAPS, fixing bugs within the modules, adding some features to catch erroneous things which could be in a LAPS language specification, and refactoring of files to increase modularity. </w:t>
+        <w:t xml:space="preserve">At this point, I </w:t>
+      </w:r>
+      <w:r>
+        <w:rPr>
+          <w:rFonts w:ascii="Helvetica" w:hAnsi="Helvetica" w:cs="Helvetica"/>
+          <w:sz w:val="24"/>
+          <w:szCs w:val="24"/>
+        </w:rPr>
+        <w:t>was</w:t>
+      </w:r>
+      <w:r>
+        <w:rPr>
+          <w:rFonts w:ascii="Helvetica" w:hAnsi="Helvetica" w:cs="Helvetica"/>
+          <w:sz w:val="24"/>
+          <w:szCs w:val="24"/>
+        </w:rPr>
+        <w:t xml:space="preserve"> </w:t>
+      </w:r>
+      <w:r>
+        <w:rPr>
+          <w:rFonts w:ascii="Helvetica" w:hAnsi="Helvetica" w:cs="Helvetica"/>
+          <w:sz w:val="24"/>
+          <w:szCs w:val="24"/>
+        </w:rPr>
+        <w:t>still</w:t>
+      </w:r>
+      <w:r>
+        <w:rPr>
+          <w:rFonts w:ascii="Helvetica" w:hAnsi="Helvetica" w:cs="Helvetica"/>
+          <w:sz w:val="24"/>
+          <w:szCs w:val="24"/>
+        </w:rPr>
+        <w:t xml:space="preserve"> a bit frustrated with the struggle I was having with OR grammar rule, so I decided to take a step back and work on another portion of the project, the scanner, or tokenizer. This portion was much easier for me to develop since I’ve written </w:t>
+      </w:r>
+      <w:r>
+        <w:rPr>
+          <w:rFonts w:ascii="Helvetica" w:hAnsi="Helvetica" w:cs="Helvetica"/>
+          <w:sz w:val="24"/>
+          <w:szCs w:val="24"/>
+        </w:rPr>
+        <w:t>a</w:t>
+      </w:r>
+      <w:r>
+        <w:rPr>
+          <w:rFonts w:ascii="Helvetica" w:hAnsi="Helvetica" w:cs="Helvetica"/>
+          <w:sz w:val="24"/>
+          <w:szCs w:val="24"/>
+        </w:rPr>
+        <w:t xml:space="preserve"> tokenizer before in PLC and I’ve </w:t>
+      </w:r>
+      <w:r>
+        <w:rPr>
+          <w:rFonts w:ascii="Helvetica" w:hAnsi="Helvetica" w:cs="Helvetica"/>
+          <w:sz w:val="24"/>
+          <w:szCs w:val="24"/>
+        </w:rPr>
+        <w:t>analyzed</w:t>
+      </w:r>
+      <w:r>
+        <w:rPr>
+          <w:rFonts w:ascii="Helvetica" w:hAnsi="Helvetica" w:cs="Helvetica"/>
+          <w:sz w:val="24"/>
+          <w:szCs w:val="24"/>
+        </w:rPr>
+        <w:t xml:space="preserve"> the Scan class</w:t>
+      </w:r>
+      <w:r>
+        <w:rPr>
+          <w:rFonts w:ascii="Helvetica" w:hAnsi="Helvetica" w:cs="Helvetica"/>
+          <w:sz w:val="24"/>
+          <w:szCs w:val="24"/>
+        </w:rPr>
+        <w:t>, which has a similar function,</w:t>
+      </w:r>
+      <w:r>
+        <w:rPr>
+          <w:rFonts w:ascii="Helvetica" w:hAnsi="Helvetica" w:cs="Helvetica"/>
+          <w:sz w:val="24"/>
+          <w:szCs w:val="24"/>
+        </w:rPr>
+        <w:t xml:space="preserve"> in the PLCC source code. All that had to be done was </w:t>
+      </w:r>
+      <w:r>
+        <w:rPr>
+          <w:rFonts w:ascii="Helvetica" w:hAnsi="Helvetica" w:cs="Helvetica"/>
+          <w:sz w:val="24"/>
+          <w:szCs w:val="24"/>
+        </w:rPr>
+        <w:t xml:space="preserve">convert a stream of </w:t>
+      </w:r>
+      <w:r>
+        <w:rPr>
+          <w:rFonts w:ascii="Helvetica" w:hAnsi="Helvetica" w:cs="Helvetica"/>
+          <w:sz w:val="24"/>
+          <w:szCs w:val="24"/>
+        </w:rPr>
+        <w:t>character</w:t>
+      </w:r>
+      <w:r>
+        <w:rPr>
+          <w:rFonts w:ascii="Helvetica" w:hAnsi="Helvetica" w:cs="Helvetica"/>
+          <w:sz w:val="24"/>
+          <w:szCs w:val="24"/>
+        </w:rPr>
+        <w:t>s</w:t>
+      </w:r>
+      <w:r>
+        <w:rPr>
+          <w:rFonts w:ascii="Helvetica" w:hAnsi="Helvetica" w:cs="Helvetica"/>
+          <w:sz w:val="24"/>
+          <w:szCs w:val="24"/>
+        </w:rPr>
+        <w:t xml:space="preserve"> to a stream of tokens. I did this by retaining a list of token types and then looping over those tokens to hopefully find the longest match.</w:t>
       </w:r>
     </w:p>
     <w:p>
@@ -5480,15 +5574,7 @@
           <w:sz w:val="24"/>
           <w:szCs w:val="24"/>
         </w:rPr>
-        <w:t>One of the</w:t>
-      </w:r>
-      <w:r>
-        <w:rPr>
-          <w:rFonts w:ascii="Helvetica" w:hAnsi="Helvetica" w:cs="Helvetica"/>
-          <w:sz w:val="24"/>
-          <w:szCs w:val="24"/>
-        </w:rPr>
-        <w:t xml:space="preserve"> major bug</w:t>
+        <w:t>Meanwhile, I went back to working on the parser</w:t>
       </w:r>
       <w:r>
         <w:rPr>
@@ -5504,15 +5590,81 @@
           <w:sz w:val="24"/>
           <w:szCs w:val="24"/>
         </w:rPr>
-        <w:t xml:space="preserve"> I ran into was </w:t>
-      </w:r>
-      <w:r>
-        <w:rPr>
-          <w:rFonts w:ascii="Helvetica" w:hAnsi="Helvetica" w:cs="Helvetica"/>
-          <w:sz w:val="24"/>
-          <w:szCs w:val="24"/>
-        </w:rPr>
-        <w:t>that</w:t>
+        <w:t xml:space="preserve">, which </w:t>
+      </w:r>
+      <w:r>
+        <w:rPr>
+          <w:rFonts w:ascii="Helvetica" w:hAnsi="Helvetica" w:cs="Helvetica"/>
+          <w:sz w:val="24"/>
+          <w:szCs w:val="24"/>
+        </w:rPr>
+        <w:t>were</w:t>
+      </w:r>
+      <w:r>
+        <w:rPr>
+          <w:rFonts w:ascii="Helvetica" w:hAnsi="Helvetica" w:cs="Helvetica"/>
+          <w:sz w:val="24"/>
+          <w:szCs w:val="24"/>
+        </w:rPr>
+        <w:t xml:space="preserve"> still missing a crucial feature, the ability to convert a @</w:t>
+      </w:r>
+      <w:proofErr w:type="spellStart"/>
+      <w:r>
+        <w:rPr>
+          <w:rFonts w:ascii="Helvetica" w:hAnsi="Helvetica" w:cs="Helvetica"/>
+          <w:sz w:val="24"/>
+          <w:szCs w:val="24"/>
+        </w:rPr>
+        <w:t>GrammarRule</w:t>
+      </w:r>
+      <w:proofErr w:type="spellEnd"/>
+      <w:r>
+        <w:rPr>
+          <w:rFonts w:ascii="Helvetica" w:hAnsi="Helvetica" w:cs="Helvetica"/>
+          <w:sz w:val="24"/>
+          <w:szCs w:val="24"/>
+        </w:rPr>
+        <w:t xml:space="preserve"> type into a parser. To achieve this, I looked at the documentation for Reflection in Java. </w:t>
+      </w:r>
+      <w:r>
+        <w:rPr>
+          <w:rFonts w:ascii="Helvetica" w:hAnsi="Helvetica" w:cs="Helvetica"/>
+          <w:sz w:val="24"/>
+          <w:szCs w:val="24"/>
+        </w:rPr>
+        <w:t>To my surprise, it was much simpler to understand</w:t>
+      </w:r>
+      <w:r>
+        <w:rPr>
+          <w:rFonts w:ascii="Helvetica" w:hAnsi="Helvetica" w:cs="Helvetica"/>
+          <w:sz w:val="24"/>
+          <w:szCs w:val="24"/>
+        </w:rPr>
+        <w:t xml:space="preserve">. Java Class objects </w:t>
+      </w:r>
+      <w:r>
+        <w:rPr>
+          <w:rFonts w:ascii="Helvetica" w:hAnsi="Helvetica" w:cs="Helvetica"/>
+          <w:sz w:val="24"/>
+          <w:szCs w:val="24"/>
+        </w:rPr>
+        <w:t>provide</w:t>
+      </w:r>
+      <w:r>
+        <w:rPr>
+          <w:rFonts w:ascii="Helvetica" w:hAnsi="Helvetica" w:cs="Helvetica"/>
+          <w:sz w:val="24"/>
+          <w:szCs w:val="24"/>
+        </w:rPr>
+        <w:t xml:space="preserve"> interfaces for getting </w:t>
+      </w:r>
+      <w:r>
+        <w:rPr>
+          <w:rFonts w:ascii="Helvetica" w:hAnsi="Helvetica" w:cs="Helvetica"/>
+          <w:sz w:val="24"/>
+          <w:szCs w:val="24"/>
+        </w:rPr>
+        <w:t>their</w:t>
       </w:r>
       <w:r>
         <w:rPr>
@@ -5528,87 +5680,39 @@
           <w:sz w:val="24"/>
           <w:szCs w:val="24"/>
         </w:rPr>
-        <w:t>token strings weren’t given back to the scanner by the parser when parsing failed on a grammar rule. I ended up needing to add feature</w:t>
-      </w:r>
-      <w:r>
-        <w:rPr>
-          <w:rFonts w:ascii="Helvetica" w:hAnsi="Helvetica" w:cs="Helvetica"/>
-          <w:sz w:val="24"/>
-          <w:szCs w:val="24"/>
-        </w:rPr>
-        <w:t>s</w:t>
-      </w:r>
-      <w:r>
-        <w:rPr>
-          <w:rFonts w:ascii="Helvetica" w:hAnsi="Helvetica" w:cs="Helvetica"/>
-          <w:sz w:val="24"/>
-          <w:szCs w:val="24"/>
-        </w:rPr>
-        <w:t xml:space="preserve"> of buffering the input </w:t>
-      </w:r>
-      <w:r>
-        <w:rPr>
-          <w:rFonts w:ascii="Helvetica" w:hAnsi="Helvetica" w:cs="Helvetica"/>
-          <w:sz w:val="24"/>
-          <w:szCs w:val="24"/>
-        </w:rPr>
-        <w:t>to</w:t>
-      </w:r>
-      <w:r>
-        <w:rPr>
-          <w:rFonts w:ascii="Helvetica" w:hAnsi="Helvetica" w:cs="Helvetica"/>
-          <w:sz w:val="24"/>
-          <w:szCs w:val="24"/>
-        </w:rPr>
-        <w:t xml:space="preserve"> the scanner a</w:t>
-      </w:r>
-      <w:r>
-        <w:rPr>
-          <w:rFonts w:ascii="Helvetica" w:hAnsi="Helvetica" w:cs="Helvetica"/>
-          <w:sz w:val="24"/>
-          <w:szCs w:val="24"/>
-        </w:rPr>
-        <w:t>nd</w:t>
-      </w:r>
-      <w:r>
-        <w:rPr>
-          <w:rFonts w:ascii="Helvetica" w:hAnsi="Helvetica" w:cs="Helvetica"/>
-          <w:sz w:val="24"/>
-          <w:szCs w:val="24"/>
-        </w:rPr>
-        <w:t xml:space="preserve"> being able to push unparsed characters back to the front of </w:t>
-      </w:r>
-      <w:r>
-        <w:rPr>
-          <w:rFonts w:ascii="Helvetica" w:hAnsi="Helvetica" w:cs="Helvetica"/>
-          <w:sz w:val="24"/>
-          <w:szCs w:val="24"/>
-        </w:rPr>
-        <w:t>that</w:t>
-      </w:r>
-      <w:r>
-        <w:rPr>
-          <w:rFonts w:ascii="Helvetica" w:hAnsi="Helvetica" w:cs="Helvetica"/>
-          <w:sz w:val="24"/>
-          <w:szCs w:val="24"/>
-        </w:rPr>
-        <w:t xml:space="preserve"> buffer. In addition, I had to store all of the parsed </w:t>
-      </w:r>
-      <w:r>
-        <w:rPr>
-          <w:rFonts w:ascii="Helvetica" w:hAnsi="Helvetica" w:cs="Helvetica"/>
-          <w:sz w:val="24"/>
-          <w:szCs w:val="24"/>
-        </w:rPr>
-        <w:t xml:space="preserve">token </w:t>
-      </w:r>
-      <w:r>
-        <w:rPr>
-          <w:rFonts w:ascii="Helvetica" w:hAnsi="Helvetica" w:cs="Helvetica"/>
-          <w:sz w:val="24"/>
-          <w:szCs w:val="24"/>
-        </w:rPr>
-        <w:t>values in a stack for each parser.</w:t>
+        <w:t>fields, methods, and constructors. All I had to do regarding the parser was collect all the constructors and convert their parameters into grammar rules using the previously made sequential</w:t>
+      </w:r>
+      <w:r>
+        <w:rPr>
+          <w:rFonts w:ascii="Helvetica" w:hAnsi="Helvetica" w:cs="Helvetica"/>
+          <w:sz w:val="24"/>
+          <w:szCs w:val="24"/>
+        </w:rPr>
+        <w:t xml:space="preserve"> and token</w:t>
+      </w:r>
+      <w:r>
+        <w:rPr>
+          <w:rFonts w:ascii="Helvetica" w:hAnsi="Helvetica" w:cs="Helvetica"/>
+          <w:sz w:val="24"/>
+          <w:szCs w:val="24"/>
+        </w:rPr>
+        <w:t xml:space="preserve"> parsers</w:t>
+      </w:r>
+      <w:r>
+        <w:rPr>
+          <w:rFonts w:ascii="Helvetica" w:hAnsi="Helvetica" w:cs="Helvetica"/>
+          <w:sz w:val="24"/>
+          <w:szCs w:val="24"/>
+        </w:rPr>
+        <w:t>, as well as this parser recursively</w:t>
+      </w:r>
+      <w:r>
+        <w:rPr>
+          <w:rFonts w:ascii="Helvetica" w:hAnsi="Helvetica" w:cs="Helvetica"/>
+          <w:sz w:val="24"/>
+          <w:szCs w:val="24"/>
+        </w:rPr>
+        <w:t xml:space="preserve">. </w:t>
       </w:r>
     </w:p>
     <w:p>
@@ -5625,31 +5729,48 @@
           <w:sz w:val="24"/>
           <w:szCs w:val="24"/>
         </w:rPr>
-        <w:t>Making the command-line utility was relatively straight forward. The only involved part was making the command-line argument parser. I ended up using a HashMap of characters to lambda functions for each parameter.</w:t>
-      </w:r>
-      <w:r>
-        <w:rPr>
-          <w:rFonts w:ascii="Helvetica" w:hAnsi="Helvetica" w:cs="Helvetica"/>
-          <w:sz w:val="24"/>
-          <w:szCs w:val="24"/>
-        </w:rPr>
-        <w:t xml:space="preserve"> The arguments are used to construct the environment for the LAPS modules. Then, it opens the stdin as the language input, makes a new scanner and parser, and </w:t>
-      </w:r>
-      <w:r>
-        <w:rPr>
-          <w:rFonts w:ascii="Helvetica" w:hAnsi="Helvetica" w:cs="Helvetica"/>
-          <w:sz w:val="24"/>
-          <w:szCs w:val="24"/>
-        </w:rPr>
-        <w:t>executes</w:t>
-      </w:r>
-      <w:r>
-        <w:rPr>
-          <w:rFonts w:ascii="Helvetica" w:hAnsi="Helvetica" w:cs="Helvetica"/>
-          <w:sz w:val="24"/>
-          <w:szCs w:val="24"/>
-        </w:rPr>
-        <w:t xml:space="preserve"> the language.</w:t>
+        <w:t xml:space="preserve">Most of the project was done by </w:t>
+      </w:r>
+      <w:r>
+        <w:rPr>
+          <w:rFonts w:ascii="Helvetica" w:hAnsi="Helvetica" w:cs="Helvetica"/>
+          <w:sz w:val="24"/>
+          <w:szCs w:val="24"/>
+        </w:rPr>
+        <w:t>this point</w:t>
+      </w:r>
+      <w:r>
+        <w:rPr>
+          <w:rFonts w:ascii="Helvetica" w:hAnsi="Helvetica" w:cs="Helvetica"/>
+          <w:sz w:val="24"/>
+          <w:szCs w:val="24"/>
+        </w:rPr>
+        <w:t>. Things that</w:t>
+      </w:r>
+      <w:r>
+        <w:rPr>
+          <w:rFonts w:ascii="Helvetica" w:hAnsi="Helvetica" w:cs="Helvetica"/>
+          <w:sz w:val="24"/>
+          <w:szCs w:val="24"/>
+        </w:rPr>
+        <w:t xml:space="preserve"> still</w:t>
+      </w:r>
+      <w:r>
+        <w:rPr>
+          <w:rFonts w:ascii="Helvetica" w:hAnsi="Helvetica" w:cs="Helvetica"/>
+          <w:sz w:val="24"/>
+          <w:szCs w:val="24"/>
+        </w:rPr>
+        <w:t xml:space="preserve"> needed to be done were adding error messages, making a command-line utility to use LAPS, fixing bugs within </w:t>
+      </w:r>
+      <w:r>
+        <w:rPr>
+          <w:rFonts w:ascii="Helvetica" w:hAnsi="Helvetica" w:cs="Helvetica"/>
+          <w:sz w:val="24"/>
+          <w:szCs w:val="24"/>
+        </w:rPr>
+        <w:lastRenderedPageBreak/>
+        <w:t xml:space="preserve">the modules, adding some features to catch erroneous things which could be in a LAPS language specification, and refactoring of files to increase modularity. </w:t>
       </w:r>
     </w:p>
     <w:p>
@@ -5666,7 +5787,210 @@
           <w:sz w:val="24"/>
           <w:szCs w:val="24"/>
         </w:rPr>
-        <w:lastRenderedPageBreak/>
+        <w:t>One of the</w:t>
+      </w:r>
+      <w:r>
+        <w:rPr>
+          <w:rFonts w:ascii="Helvetica" w:hAnsi="Helvetica" w:cs="Helvetica"/>
+          <w:sz w:val="24"/>
+          <w:szCs w:val="24"/>
+        </w:rPr>
+        <w:t xml:space="preserve"> major bug</w:t>
+      </w:r>
+      <w:r>
+        <w:rPr>
+          <w:rFonts w:ascii="Helvetica" w:hAnsi="Helvetica" w:cs="Helvetica"/>
+          <w:sz w:val="24"/>
+          <w:szCs w:val="24"/>
+        </w:rPr>
+        <w:t>s</w:t>
+      </w:r>
+      <w:r>
+        <w:rPr>
+          <w:rFonts w:ascii="Helvetica" w:hAnsi="Helvetica" w:cs="Helvetica"/>
+          <w:sz w:val="24"/>
+          <w:szCs w:val="24"/>
+        </w:rPr>
+        <w:t xml:space="preserve"> I ran into was </w:t>
+      </w:r>
+      <w:r>
+        <w:rPr>
+          <w:rFonts w:ascii="Helvetica" w:hAnsi="Helvetica" w:cs="Helvetica"/>
+          <w:sz w:val="24"/>
+          <w:szCs w:val="24"/>
+        </w:rPr>
+        <w:t>that</w:t>
+      </w:r>
+      <w:r>
+        <w:rPr>
+          <w:rFonts w:ascii="Helvetica" w:hAnsi="Helvetica" w:cs="Helvetica"/>
+          <w:sz w:val="24"/>
+          <w:szCs w:val="24"/>
+        </w:rPr>
+        <w:t xml:space="preserve"> </w:t>
+      </w:r>
+      <w:r>
+        <w:rPr>
+          <w:rFonts w:ascii="Helvetica" w:hAnsi="Helvetica" w:cs="Helvetica"/>
+          <w:sz w:val="24"/>
+          <w:szCs w:val="24"/>
+        </w:rPr>
+        <w:t>token strings weren’t given back to the scanner by the parser when parsing failed on a grammar rule. I ended up needing to add feature</w:t>
+      </w:r>
+      <w:r>
+        <w:rPr>
+          <w:rFonts w:ascii="Helvetica" w:hAnsi="Helvetica" w:cs="Helvetica"/>
+          <w:sz w:val="24"/>
+          <w:szCs w:val="24"/>
+        </w:rPr>
+        <w:t>s</w:t>
+      </w:r>
+      <w:r>
+        <w:rPr>
+          <w:rFonts w:ascii="Helvetica" w:hAnsi="Helvetica" w:cs="Helvetica"/>
+          <w:sz w:val="24"/>
+          <w:szCs w:val="24"/>
+        </w:rPr>
+        <w:t xml:space="preserve"> of buffering the input </w:t>
+      </w:r>
+      <w:r>
+        <w:rPr>
+          <w:rFonts w:ascii="Helvetica" w:hAnsi="Helvetica" w:cs="Helvetica"/>
+          <w:sz w:val="24"/>
+          <w:szCs w:val="24"/>
+        </w:rPr>
+        <w:t>to</w:t>
+      </w:r>
+      <w:r>
+        <w:rPr>
+          <w:rFonts w:ascii="Helvetica" w:hAnsi="Helvetica" w:cs="Helvetica"/>
+          <w:sz w:val="24"/>
+          <w:szCs w:val="24"/>
+        </w:rPr>
+        <w:t xml:space="preserve"> the scanner a</w:t>
+      </w:r>
+      <w:r>
+        <w:rPr>
+          <w:rFonts w:ascii="Helvetica" w:hAnsi="Helvetica" w:cs="Helvetica"/>
+          <w:sz w:val="24"/>
+          <w:szCs w:val="24"/>
+        </w:rPr>
+        <w:t>nd</w:t>
+      </w:r>
+      <w:r>
+        <w:rPr>
+          <w:rFonts w:ascii="Helvetica" w:hAnsi="Helvetica" w:cs="Helvetica"/>
+          <w:sz w:val="24"/>
+          <w:szCs w:val="24"/>
+        </w:rPr>
+        <w:t xml:space="preserve"> being able to push unparsed characters back to the front of </w:t>
+      </w:r>
+      <w:r>
+        <w:rPr>
+          <w:rFonts w:ascii="Helvetica" w:hAnsi="Helvetica" w:cs="Helvetica"/>
+          <w:sz w:val="24"/>
+          <w:szCs w:val="24"/>
+        </w:rPr>
+        <w:t>that</w:t>
+      </w:r>
+      <w:r>
+        <w:rPr>
+          <w:rFonts w:ascii="Helvetica" w:hAnsi="Helvetica" w:cs="Helvetica"/>
+          <w:sz w:val="24"/>
+          <w:szCs w:val="24"/>
+        </w:rPr>
+        <w:t xml:space="preserve"> buffer. In addition, I had to store </w:t>
+      </w:r>
+      <w:proofErr w:type="gramStart"/>
+      <w:r>
+        <w:rPr>
+          <w:rFonts w:ascii="Helvetica" w:hAnsi="Helvetica" w:cs="Helvetica"/>
+          <w:sz w:val="24"/>
+          <w:szCs w:val="24"/>
+        </w:rPr>
+        <w:t>all of</w:t>
+      </w:r>
+      <w:proofErr w:type="gramEnd"/>
+      <w:r>
+        <w:rPr>
+          <w:rFonts w:ascii="Helvetica" w:hAnsi="Helvetica" w:cs="Helvetica"/>
+          <w:sz w:val="24"/>
+          <w:szCs w:val="24"/>
+        </w:rPr>
+        <w:t xml:space="preserve"> the parsed </w:t>
+      </w:r>
+      <w:r>
+        <w:rPr>
+          <w:rFonts w:ascii="Helvetica" w:hAnsi="Helvetica" w:cs="Helvetica"/>
+          <w:sz w:val="24"/>
+          <w:szCs w:val="24"/>
+        </w:rPr>
+        <w:t xml:space="preserve">token </w:t>
+      </w:r>
+      <w:r>
+        <w:rPr>
+          <w:rFonts w:ascii="Helvetica" w:hAnsi="Helvetica" w:cs="Helvetica"/>
+          <w:sz w:val="24"/>
+          <w:szCs w:val="24"/>
+        </w:rPr>
+        <w:t>values in a stack for each parser.</w:t>
+      </w:r>
+    </w:p>
+    <w:p>
+      <w:pPr>
+        <w:rPr>
+          <w:rFonts w:ascii="Helvetica" w:hAnsi="Helvetica" w:cs="Helvetica"/>
+          <w:sz w:val="24"/>
+          <w:szCs w:val="24"/>
+        </w:rPr>
+      </w:pPr>
+      <w:r>
+        <w:rPr>
+          <w:rFonts w:ascii="Helvetica" w:hAnsi="Helvetica" w:cs="Helvetica"/>
+          <w:sz w:val="24"/>
+          <w:szCs w:val="24"/>
+        </w:rPr>
+        <w:t>Making the command-line utility was relatively straight forward. The only involved part was making the command-line argument parser. I ended up using a HashMap of characters to lambda functions for each parameter.</w:t>
+      </w:r>
+      <w:r>
+        <w:rPr>
+          <w:rFonts w:ascii="Helvetica" w:hAnsi="Helvetica" w:cs="Helvetica"/>
+          <w:sz w:val="24"/>
+          <w:szCs w:val="24"/>
+        </w:rPr>
+        <w:t xml:space="preserve"> The arguments are used to construct the environment for the LAPS modules. Then, it opens the stdin as the language input, makes a new scanner and parser, and </w:t>
+      </w:r>
+      <w:r>
+        <w:rPr>
+          <w:rFonts w:ascii="Helvetica" w:hAnsi="Helvetica" w:cs="Helvetica"/>
+          <w:sz w:val="24"/>
+          <w:szCs w:val="24"/>
+        </w:rPr>
+        <w:t>executes</w:t>
+      </w:r>
+      <w:r>
+        <w:rPr>
+          <w:rFonts w:ascii="Helvetica" w:hAnsi="Helvetica" w:cs="Helvetica"/>
+          <w:sz w:val="24"/>
+          <w:szCs w:val="24"/>
+        </w:rPr>
+        <w:t xml:space="preserve"> the language.</w:t>
+      </w:r>
+    </w:p>
+    <w:p>
+      <w:pPr>
+        <w:rPr>
+          <w:rFonts w:ascii="Helvetica" w:hAnsi="Helvetica" w:cs="Helvetica"/>
+          <w:sz w:val="24"/>
+          <w:szCs w:val="24"/>
+        </w:rPr>
+      </w:pPr>
+      <w:r>
+        <w:rPr>
+          <w:rFonts w:ascii="Helvetica" w:hAnsi="Helvetica" w:cs="Helvetica"/>
+          <w:sz w:val="24"/>
+          <w:szCs w:val="24"/>
+        </w:rPr>
         <w:t xml:space="preserve">There are still a few things I’d like to work on regarding LAPS. There exist better parser designs that I wish to implement. Some of the Java </w:t>
       </w:r>
       <w:r>
@@ -6744,7 +7068,7 @@
 
 <file path=customXml/item1.xml><?xml version="1.0" encoding="utf-8"?>
 <CoverPageProperties xmlns="http://schemas.microsoft.com/office/2006/coverPageProps">
-  <PublishDate>2020-07-31T00:00:00</PublishDate>
+  <PublishDate>Spring 2020</PublishDate>
   <Abstract/>
   <CompanyAddress/>
   <CompanyPhone/>

</xml_diff>

<commit_message>
Made some edits to Paper.docx
</commit_message>
<xml_diff>
--- a/documentation/Paper.docx
+++ b/documentation/Paper.docx
@@ -4291,12 +4291,11 @@
             <w:br w:type="page"/>
           </w:r>
         </w:p>
-        <w:bookmarkStart w:id="0" w:name="_GoBack" w:displacedByCustomXml="next"/>
-        <w:bookmarkEnd w:id="0" w:displacedByCustomXml="next"/>
       </w:sdtContent>
     </w:sdt>
     <w:p>
       <w:pPr>
+        <w:spacing w:line="240" w:lineRule="auto"/>
         <w:rPr>
           <w:rFonts w:ascii="Helvetica" w:hAnsi="Helvetica" w:cs="Helvetica"/>
           <w:sz w:val="24"/>
@@ -4366,15 +4365,47 @@
           <w:sz w:val="24"/>
           <w:szCs w:val="24"/>
         </w:rPr>
-        <w:t xml:space="preserve">. This software was great in regard the teaching resources it provided, but </w:t>
-      </w:r>
-      <w:r>
-        <w:rPr>
-          <w:rFonts w:ascii="Helvetica" w:hAnsi="Helvetica" w:cs="Helvetica"/>
-          <w:sz w:val="24"/>
-          <w:szCs w:val="24"/>
-        </w:rPr>
-        <w:t>it had some features lacking for students and contributors. My initial intention was to modify PLCC to make it less of a black box</w:t>
+        <w:t>. This software was great regard</w:t>
+      </w:r>
+      <w:r>
+        <w:rPr>
+          <w:rFonts w:ascii="Helvetica" w:hAnsi="Helvetica" w:cs="Helvetica"/>
+          <w:sz w:val="24"/>
+          <w:szCs w:val="24"/>
+        </w:rPr>
+        <w:t>ing</w:t>
+      </w:r>
+      <w:r>
+        <w:rPr>
+          <w:rFonts w:ascii="Helvetica" w:hAnsi="Helvetica" w:cs="Helvetica"/>
+          <w:sz w:val="24"/>
+          <w:szCs w:val="24"/>
+        </w:rPr>
+        <w:t xml:space="preserve"> the teaching resources it provided, but </w:t>
+      </w:r>
+      <w:r>
+        <w:rPr>
+          <w:rFonts w:ascii="Helvetica" w:hAnsi="Helvetica" w:cs="Helvetica"/>
+          <w:sz w:val="24"/>
+          <w:szCs w:val="24"/>
+        </w:rPr>
+        <w:t xml:space="preserve">it </w:t>
+      </w:r>
+      <w:r>
+        <w:rPr>
+          <w:rFonts w:ascii="Helvetica" w:hAnsi="Helvetica" w:cs="Helvetica"/>
+          <w:sz w:val="24"/>
+          <w:szCs w:val="24"/>
+        </w:rPr>
+        <w:t>lacked</w:t>
+      </w:r>
+      <w:r>
+        <w:rPr>
+          <w:rFonts w:ascii="Helvetica" w:hAnsi="Helvetica" w:cs="Helvetica"/>
+          <w:sz w:val="24"/>
+          <w:szCs w:val="24"/>
+        </w:rPr>
+        <w:t xml:space="preserve"> some features for students and contributors. My initial intention was to modify PLCC to make it less of a black box</w:t>
       </w:r>
       <w:r>
         <w:rPr>
@@ -4406,11 +4437,36 @@
           <w:sz w:val="24"/>
           <w:szCs w:val="24"/>
         </w:rPr>
-        <w:t>, which ended up being called LAnguage Processor &amp; Synthesizer, otherwise known as LAPS.</w:t>
+        <w:t>.</w:t>
+      </w:r>
+      <w:r>
+        <w:rPr>
+          <w:rFonts w:ascii="Helvetica" w:hAnsi="Helvetica" w:cs="Helvetica"/>
+          <w:sz w:val="24"/>
+          <w:szCs w:val="24"/>
+        </w:rPr>
+        <w:t xml:space="preserve"> </w:t>
+      </w:r>
+      <w:r>
+        <w:rPr>
+          <w:rFonts w:ascii="Helvetica" w:hAnsi="Helvetica" w:cs="Helvetica"/>
+          <w:sz w:val="24"/>
+          <w:szCs w:val="24"/>
+        </w:rPr>
+        <w:t>This new project</w:t>
+      </w:r>
+      <w:r>
+        <w:rPr>
+          <w:rFonts w:ascii="Helvetica" w:hAnsi="Helvetica" w:cs="Helvetica"/>
+          <w:sz w:val="24"/>
+          <w:szCs w:val="24"/>
+        </w:rPr>
+        <w:t xml:space="preserve"> ended up being called LAnguage Processor &amp; Synthesizer, otherwise known as LAPS.</w:t>
       </w:r>
     </w:p>
     <w:p>
       <w:pPr>
+        <w:spacing w:line="240" w:lineRule="auto"/>
         <w:rPr>
           <w:rFonts w:ascii="Helvetica" w:hAnsi="Helvetica" w:cs="Helvetica"/>
           <w:sz w:val="24"/>
@@ -4628,6 +4684,7 @@
     </w:p>
     <w:p>
       <w:pPr>
+        <w:spacing w:line="240" w:lineRule="auto"/>
         <w:rPr>
           <w:rFonts w:ascii="Helvetica" w:hAnsi="Helvetica" w:cs="Helvetica"/>
           <w:sz w:val="24"/>
@@ -4648,7 +4705,23 @@
           <w:sz w:val="24"/>
           <w:szCs w:val="24"/>
         </w:rPr>
-        <w:t xml:space="preserve">, I knew LAPS needed to be written in a language many undergraduate students and I were both comfortable with. </w:t>
+        <w:t xml:space="preserve">, I knew LAPS needed to be written in a language many undergraduate students </w:t>
+      </w:r>
+      <w:r>
+        <w:rPr>
+          <w:rFonts w:ascii="Helvetica" w:hAnsi="Helvetica" w:cs="Helvetica"/>
+          <w:sz w:val="24"/>
+          <w:szCs w:val="24"/>
+        </w:rPr>
+        <w:t>would understand</w:t>
+      </w:r>
+      <w:r>
+        <w:rPr>
+          <w:rFonts w:ascii="Helvetica" w:hAnsi="Helvetica" w:cs="Helvetica"/>
+          <w:sz w:val="24"/>
+          <w:szCs w:val="24"/>
+        </w:rPr>
+        <w:t xml:space="preserve">. </w:t>
       </w:r>
       <w:r>
         <w:rPr>
@@ -4693,6 +4766,7 @@
     </w:p>
     <w:p>
       <w:pPr>
+        <w:spacing w:line="240" w:lineRule="auto"/>
         <w:rPr>
           <w:rFonts w:ascii="Helvetica" w:hAnsi="Helvetica" w:cs="Helvetica"/>
           <w:sz w:val="24"/>
@@ -4702,6 +4776,79 @@
       <w:r>
         <w:rPr>
           <w:rFonts w:ascii="Helvetica" w:hAnsi="Helvetica" w:cs="Helvetica"/>
+          <w:noProof/>
+          <w:sz w:val="24"/>
+          <w:szCs w:val="24"/>
+        </w:rPr>
+        <mc:AlternateContent>
+          <mc:Choice Requires="wpi">
+            <w:drawing>
+              <wp:anchor distT="0" distB="0" distL="114300" distR="114300" simplePos="0" relativeHeight="251802624" behindDoc="0" locked="0" layoutInCell="1" allowOverlap="1" wp14:anchorId="0D58C6DA" wp14:editId="778FC040">
+                <wp:simplePos x="0" y="0"/>
+                <wp:positionH relativeFrom="column">
+                  <wp:posOffset>4074895</wp:posOffset>
+                </wp:positionH>
+                <wp:positionV relativeFrom="paragraph">
+                  <wp:posOffset>419695</wp:posOffset>
+                </wp:positionV>
+                <wp:extent cx="360" cy="2520"/>
+                <wp:effectExtent l="38100" t="38100" r="57150" b="55245"/>
+                <wp:wrapNone/>
+                <wp:docPr id="170" name="Ink 170"/>
+                <wp:cNvGraphicFramePr/>
+                <a:graphic xmlns:a="http://schemas.openxmlformats.org/drawingml/2006/main">
+                  <a:graphicData uri="http://schemas.microsoft.com/office/word/2010/wordprocessingInk">
+                    <w14:contentPart bwMode="auto" r:id="rId6">
+                      <w14:nvContentPartPr>
+                        <w14:cNvContentPartPr/>
+                      </w14:nvContentPartPr>
+                      <w14:xfrm>
+                        <a:off x="0" y="0"/>
+                        <a:ext cx="360" cy="2520"/>
+                      </w14:xfrm>
+                    </w14:contentPart>
+                  </a:graphicData>
+                </a:graphic>
+                <wp14:sizeRelH relativeFrom="margin">
+                  <wp14:pctWidth>0</wp14:pctWidth>
+                </wp14:sizeRelH>
+                <wp14:sizeRelV relativeFrom="margin">
+                  <wp14:pctHeight>0</wp14:pctHeight>
+                </wp14:sizeRelV>
+              </wp:anchor>
+            </w:drawing>
+          </mc:Choice>
+          <mc:Fallback>
+            <w:pict>
+              <v:shapetype w14:anchorId="68148F69" id="_x0000_t75" coordsize="21600,21600" o:spt="75" o:preferrelative="t" path="m@4@5l@4@11@9@11@9@5xe" filled="f" stroked="f">
+                <v:stroke joinstyle="miter"/>
+                <v:formulas>
+                  <v:f eqn="if lineDrawn pixelLineWidth 0"/>
+                  <v:f eqn="sum @0 1 0"/>
+                  <v:f eqn="sum 0 0 @1"/>
+                  <v:f eqn="prod @2 1 2"/>
+                  <v:f eqn="prod @3 21600 pixelWidth"/>
+                  <v:f eqn="prod @3 21600 pixelHeight"/>
+                  <v:f eqn="sum @0 0 1"/>
+                  <v:f eqn="prod @6 1 2"/>
+                  <v:f eqn="prod @7 21600 pixelWidth"/>
+                  <v:f eqn="sum @8 21600 0"/>
+                  <v:f eqn="prod @7 21600 pixelHeight"/>
+                  <v:f eqn="sum @10 21600 0"/>
+                </v:formulas>
+                <v:path o:extrusionok="f" gradientshapeok="t" o:connecttype="rect"/>
+                <o:lock v:ext="edit" aspectratio="t"/>
+              </v:shapetype>
+              <v:shape id="Ink 170" o:spid="_x0000_s1026" type="#_x0000_t75" style="position:absolute;margin-left:319.45pt;margin-top:31.65pt;width:2.9pt;height:3.05pt;z-index:251802624;visibility:visible;mso-wrap-style:square;mso-width-percent:0;mso-height-percent:0;mso-wrap-distance-left:9pt;mso-wrap-distance-top:0;mso-wrap-distance-right:9pt;mso-wrap-distance-bottom:0;mso-position-horizontal:absolute;mso-position-horizontal-relative:text;mso-position-vertical:absolute;mso-position-vertical-relative:text;mso-width-percent:0;mso-height-percent:0;mso-width-relative:margin;mso-height-relative:margin" o:gfxdata="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">
+                <v:imagedata r:id="rId7" o:title=""/>
+              </v:shape>
+            </w:pict>
+          </mc:Fallback>
+        </mc:AlternateContent>
+      </w:r>
+      <w:r>
+        <w:rPr>
+          <w:rFonts w:ascii="Helvetica" w:hAnsi="Helvetica" w:cs="Helvetica"/>
           <w:sz w:val="24"/>
           <w:szCs w:val="24"/>
         </w:rPr>
@@ -4745,7 +4892,23 @@
           <w:sz w:val="24"/>
           <w:szCs w:val="24"/>
         </w:rPr>
-        <w:t>to identify which classes would be used by LAPS. That ran me into a big problem</w:t>
+        <w:t xml:space="preserve">to identify which classes would be used by LAPS. That </w:t>
+      </w:r>
+      <w:r>
+        <w:rPr>
+          <w:rFonts w:ascii="Helvetica" w:hAnsi="Helvetica" w:cs="Helvetica"/>
+          <w:sz w:val="24"/>
+          <w:szCs w:val="24"/>
+        </w:rPr>
+        <w:t xml:space="preserve">is when I </w:t>
+      </w:r>
+      <w:r>
+        <w:rPr>
+          <w:rFonts w:ascii="Helvetica" w:hAnsi="Helvetica" w:cs="Helvetica"/>
+          <w:sz w:val="24"/>
+          <w:szCs w:val="24"/>
+        </w:rPr>
+        <w:t>ran into a big problem</w:t>
       </w:r>
       <w:r>
         <w:rPr>
@@ -4769,7 +4932,39 @@
           <w:sz w:val="24"/>
           <w:szCs w:val="24"/>
         </w:rPr>
-        <w:t xml:space="preserve"> I ended up replacing this with using the current working directory as part of the classpath and having the user pass in the fully qualified class name (e.g. </w:t>
+        <w:t xml:space="preserve"> I </w:t>
+      </w:r>
+      <w:r>
+        <w:rPr>
+          <w:rFonts w:ascii="Helvetica" w:hAnsi="Helvetica" w:cs="Helvetica"/>
+          <w:sz w:val="24"/>
+          <w:szCs w:val="24"/>
+        </w:rPr>
+        <w:t>was able to use</w:t>
+      </w:r>
+      <w:r>
+        <w:rPr>
+          <w:rFonts w:ascii="Helvetica" w:hAnsi="Helvetica" w:cs="Helvetica"/>
+          <w:sz w:val="24"/>
+          <w:szCs w:val="24"/>
+        </w:rPr>
+        <w:t xml:space="preserve"> the current working directory as part of the classpath and hav</w:t>
+      </w:r>
+      <w:r>
+        <w:rPr>
+          <w:rFonts w:ascii="Helvetica" w:hAnsi="Helvetica" w:cs="Helvetica"/>
+          <w:sz w:val="24"/>
+          <w:szCs w:val="24"/>
+        </w:rPr>
+        <w:t>e</w:t>
+      </w:r>
+      <w:r>
+        <w:rPr>
+          <w:rFonts w:ascii="Helvetica" w:hAnsi="Helvetica" w:cs="Helvetica"/>
+          <w:sz w:val="24"/>
+          <w:szCs w:val="24"/>
+        </w:rPr>
+        <w:t xml:space="preserve"> the user pass in the fully qualified class name (e.g. </w:t>
       </w:r>
       <w:proofErr w:type="gramStart"/>
       <w:r>
@@ -4803,11 +4998,28 @@
           <w:sz w:val="24"/>
           <w:szCs w:val="24"/>
         </w:rPr>
-        <w:t xml:space="preserve"> grammar rule. This took away a lot of overhead in file I/O and potential of insecure algorithms.</w:t>
+        <w:t xml:space="preserve"> grammar rule</w:t>
+      </w:r>
+      <w:r>
+        <w:rPr>
+          <w:rFonts w:ascii="Helvetica" w:hAnsi="Helvetica" w:cs="Helvetica"/>
+          <w:sz w:val="24"/>
+          <w:szCs w:val="24"/>
+        </w:rPr>
+        <w:t xml:space="preserve"> to alleviate the issue</w:t>
+      </w:r>
+      <w:r>
+        <w:rPr>
+          <w:rFonts w:ascii="Helvetica" w:hAnsi="Helvetica" w:cs="Helvetica"/>
+          <w:sz w:val="24"/>
+          <w:szCs w:val="24"/>
+        </w:rPr>
+        <w:t>. This took away a lot of overhead in file I/O and potential of insecure algorithms.</w:t>
       </w:r>
     </w:p>
     <w:p>
       <w:pPr>
+        <w:spacing w:line="240" w:lineRule="auto"/>
         <w:rPr>
           <w:rFonts w:ascii="Helvetica" w:hAnsi="Helvetica" w:cs="Helvetica"/>
           <w:sz w:val="24"/>
@@ -4857,6 +5069,7 @@
     </w:p>
     <w:p>
       <w:pPr>
+        <w:spacing w:line="240" w:lineRule="auto"/>
         <w:rPr>
           <w:rFonts w:ascii="Helvetica" w:hAnsi="Helvetica" w:cs="Helvetica"/>
           <w:sz w:val="24"/>
@@ -5093,7 +5306,111 @@
           <w:sz w:val="24"/>
           <w:szCs w:val="24"/>
         </w:rPr>
-        <w:t xml:space="preserve">, which have no compilation checks, other than </w:t>
+        <w:t>, which have no compilation checks, other than having quotes surround them, making that not very IDE friendly and hard to debug</w:t>
+      </w:r>
+      <w:r>
+        <w:rPr>
+          <w:rFonts w:ascii="Helvetica" w:hAnsi="Helvetica" w:cs="Helvetica"/>
+          <w:sz w:val="24"/>
+          <w:szCs w:val="24"/>
+        </w:rPr>
+        <w:t>. So,</w:t>
+      </w:r>
+      <w:r>
+        <w:rPr>
+          <w:rFonts w:ascii="Helvetica" w:hAnsi="Helvetica" w:cs="Helvetica"/>
+          <w:sz w:val="24"/>
+          <w:szCs w:val="24"/>
+        </w:rPr>
+        <w:t xml:space="preserve"> in lieu of </w:t>
+      </w:r>
+      <w:r>
+        <w:rPr>
+          <w:rFonts w:ascii="Helvetica" w:hAnsi="Helvetica" w:cs="Helvetica"/>
+          <w:sz w:val="24"/>
+          <w:szCs w:val="24"/>
+        </w:rPr>
+        <w:t>using annotations to define grammar rules</w:t>
+      </w:r>
+      <w:r>
+        <w:rPr>
+          <w:rFonts w:ascii="Helvetica" w:hAnsi="Helvetica" w:cs="Helvetica"/>
+          <w:sz w:val="24"/>
+          <w:szCs w:val="24"/>
+        </w:rPr>
+        <w:t>,</w:t>
+      </w:r>
+      <w:r>
+        <w:rPr>
+          <w:rFonts w:ascii="Helvetica" w:hAnsi="Helvetica" w:cs="Helvetica"/>
+          <w:sz w:val="24"/>
+          <w:szCs w:val="24"/>
+        </w:rPr>
+        <w:t xml:space="preserve"> </w:t>
+      </w:r>
+      <w:r>
+        <w:rPr>
+          <w:rFonts w:ascii="Helvetica" w:hAnsi="Helvetica" w:cs="Helvetica"/>
+          <w:sz w:val="24"/>
+          <w:szCs w:val="24"/>
+        </w:rPr>
+        <w:t xml:space="preserve">I ended up </w:t>
+      </w:r>
+      <w:r>
+        <w:rPr>
+          <w:rFonts w:ascii="Helvetica" w:hAnsi="Helvetica" w:cs="Helvetica"/>
+          <w:sz w:val="24"/>
+          <w:szCs w:val="24"/>
+        </w:rPr>
+        <w:t>moving to a different</w:t>
+      </w:r>
+      <w:r>
+        <w:rPr>
+          <w:rFonts w:ascii="Helvetica" w:hAnsi="Helvetica" w:cs="Helvetica"/>
+          <w:sz w:val="24"/>
+          <w:szCs w:val="24"/>
+        </w:rPr>
+        <w:t xml:space="preserve"> idea of</w:t>
+      </w:r>
+      <w:r>
+        <w:rPr>
+          <w:rFonts w:ascii="Helvetica" w:hAnsi="Helvetica" w:cs="Helvetica"/>
+          <w:sz w:val="24"/>
+          <w:szCs w:val="24"/>
+        </w:rPr>
+        <w:t xml:space="preserve"> using</w:t>
+      </w:r>
+      <w:r>
+        <w:rPr>
+          <w:rFonts w:ascii="Helvetica" w:hAnsi="Helvetica" w:cs="Helvetica"/>
+          <w:sz w:val="24"/>
+          <w:szCs w:val="24"/>
+        </w:rPr>
+        <w:t xml:space="preserve"> class constructors</w:t>
+      </w:r>
+      <w:r>
+        <w:rPr>
+          <w:rFonts w:ascii="Helvetica" w:hAnsi="Helvetica" w:cs="Helvetica"/>
+          <w:sz w:val="24"/>
+          <w:szCs w:val="24"/>
+        </w:rPr>
+        <w:t xml:space="preserve"> instead. Although </w:t>
+      </w:r>
+      <w:r>
+        <w:rPr>
+          <w:rFonts w:ascii="Helvetica" w:hAnsi="Helvetica" w:cs="Helvetica"/>
+          <w:sz w:val="24"/>
+          <w:szCs w:val="24"/>
+        </w:rPr>
+        <w:t>the way annotations are used</w:t>
+      </w:r>
+      <w:r>
+        <w:rPr>
+          <w:rFonts w:ascii="Helvetica" w:hAnsi="Helvetica" w:cs="Helvetica"/>
+          <w:sz w:val="24"/>
+          <w:szCs w:val="24"/>
+        </w:rPr>
+        <w:t xml:space="preserve"> had to </w:t>
       </w:r>
       <w:r>
         <w:rPr>
@@ -5102,95 +5419,7 @@
           <w:szCs w:val="24"/>
         </w:rPr>
         <w:lastRenderedPageBreak/>
-        <w:t>having quotes surround them, making that not very IDE friendly and hard to debug</w:t>
-      </w:r>
-      <w:r>
-        <w:rPr>
-          <w:rFonts w:ascii="Helvetica" w:hAnsi="Helvetica" w:cs="Helvetica"/>
-          <w:sz w:val="24"/>
-          <w:szCs w:val="24"/>
-        </w:rPr>
-        <w:t>. So,</w:t>
-      </w:r>
-      <w:r>
-        <w:rPr>
-          <w:rFonts w:ascii="Helvetica" w:hAnsi="Helvetica" w:cs="Helvetica"/>
-          <w:sz w:val="24"/>
-          <w:szCs w:val="24"/>
-        </w:rPr>
-        <w:t xml:space="preserve"> in lieu of </w:t>
-      </w:r>
-      <w:r>
-        <w:rPr>
-          <w:rFonts w:ascii="Helvetica" w:hAnsi="Helvetica" w:cs="Helvetica"/>
-          <w:sz w:val="24"/>
-          <w:szCs w:val="24"/>
-        </w:rPr>
-        <w:t>using annotations to define grammar rules</w:t>
-      </w:r>
-      <w:r>
-        <w:rPr>
-          <w:rFonts w:ascii="Helvetica" w:hAnsi="Helvetica" w:cs="Helvetica"/>
-          <w:sz w:val="24"/>
-          <w:szCs w:val="24"/>
-        </w:rPr>
-        <w:t>,</w:t>
-      </w:r>
-      <w:r>
-        <w:rPr>
-          <w:rFonts w:ascii="Helvetica" w:hAnsi="Helvetica" w:cs="Helvetica"/>
-          <w:sz w:val="24"/>
-          <w:szCs w:val="24"/>
-        </w:rPr>
-        <w:t xml:space="preserve"> </w:t>
-      </w:r>
-      <w:r>
-        <w:rPr>
-          <w:rFonts w:ascii="Helvetica" w:hAnsi="Helvetica" w:cs="Helvetica"/>
-          <w:sz w:val="24"/>
-          <w:szCs w:val="24"/>
-        </w:rPr>
-        <w:t xml:space="preserve">I ended up </w:t>
-      </w:r>
-      <w:r>
-        <w:rPr>
-          <w:rFonts w:ascii="Helvetica" w:hAnsi="Helvetica" w:cs="Helvetica"/>
-          <w:sz w:val="24"/>
-          <w:szCs w:val="24"/>
-        </w:rPr>
-        <w:t>moving to a different</w:t>
-      </w:r>
-      <w:r>
-        <w:rPr>
-          <w:rFonts w:ascii="Helvetica" w:hAnsi="Helvetica" w:cs="Helvetica"/>
-          <w:sz w:val="24"/>
-          <w:szCs w:val="24"/>
-        </w:rPr>
-        <w:t xml:space="preserve"> idea of</w:t>
-      </w:r>
-      <w:r>
-        <w:rPr>
-          <w:rFonts w:ascii="Helvetica" w:hAnsi="Helvetica" w:cs="Helvetica"/>
-          <w:sz w:val="24"/>
-          <w:szCs w:val="24"/>
-        </w:rPr>
-        <w:t xml:space="preserve"> using</w:t>
-      </w:r>
-      <w:r>
-        <w:rPr>
-          <w:rFonts w:ascii="Helvetica" w:hAnsi="Helvetica" w:cs="Helvetica"/>
-          <w:sz w:val="24"/>
-          <w:szCs w:val="24"/>
-        </w:rPr>
-        <w:t xml:space="preserve"> class constructors</w:t>
-      </w:r>
-      <w:r>
-        <w:rPr>
-          <w:rFonts w:ascii="Helvetica" w:hAnsi="Helvetica" w:cs="Helvetica"/>
-          <w:sz w:val="24"/>
-          <w:szCs w:val="24"/>
-        </w:rPr>
-        <w:t xml:space="preserve"> instead. Although that had to change,</w:t>
+        <w:t>change,</w:t>
       </w:r>
       <w:r>
         <w:rPr>
@@ -5235,6 +5464,7 @@
     </w:p>
     <w:p>
       <w:pPr>
+        <w:spacing w:line="240" w:lineRule="auto"/>
         <w:rPr>
           <w:rFonts w:ascii="Helvetica" w:hAnsi="Helvetica" w:cs="Helvetica"/>
           <w:sz w:val="24"/>
@@ -5303,7 +5533,23 @@
           <w:sz w:val="24"/>
           <w:szCs w:val="24"/>
         </w:rPr>
-        <w:t>I started out thinking of what operations I wanted to implement based on concepts of regular expressions and context-free grammars. I started out with the most basic type of parser I could think of, a token parser. This accepts a single token and returns its string value. The next parser that made the most sense was a parser which accepts a sequence of parsable types, i.e. tokens. The next most simple parser I could think of was a parser which would accept any of one of a set of parsable types</w:t>
+        <w:t xml:space="preserve">I started out thinking of what operations I wanted to implement based on concepts of regular expressions and context-free grammars. I started out with the most basic type of parser I could think of, a token parser. This accepts a single token and returns its </w:t>
+      </w:r>
+      <w:r>
+        <w:rPr>
+          <w:rFonts w:ascii="Helvetica" w:hAnsi="Helvetica" w:cs="Helvetica"/>
+          <w:sz w:val="24"/>
+          <w:szCs w:val="24"/>
+        </w:rPr>
+        <w:t>S</w:t>
+      </w:r>
+      <w:r>
+        <w:rPr>
+          <w:rFonts w:ascii="Helvetica" w:hAnsi="Helvetica" w:cs="Helvetica"/>
+          <w:sz w:val="24"/>
+          <w:szCs w:val="24"/>
+        </w:rPr>
+        <w:t>tring value. The next parser that made the most sense was a parser which accepts a sequence of parsable types, i.e. tokens. The next most simple parser I could think of was a parser which would accept any of one of a set of parsable types</w:t>
       </w:r>
       <w:r>
         <w:rPr>
@@ -5329,16 +5575,14 @@
         </w:rPr>
         <w:t xml:space="preserve"> and </w:t>
       </w:r>
-      <w:proofErr w:type="spellStart"/>
-      <w:r>
-        <w:rPr>
-          <w:rFonts w:ascii="Helvetica" w:hAnsi="Helvetica" w:cs="Helvetica"/>
-          <w:sz w:val="24"/>
-          <w:szCs w:val="24"/>
-        </w:rPr>
-        <w:t>frustated</w:t>
-      </w:r>
-      <w:proofErr w:type="spellEnd"/>
+      <w:r>
+        <w:rPr>
+          <w:rFonts w:ascii="Helvetica" w:hAnsi="Helvetica" w:cs="Helvetica"/>
+          <w:sz w:val="24"/>
+          <w:szCs w:val="24"/>
+        </w:rPr>
+        <w:t>frustrated</w:t>
+      </w:r>
       <w:r>
         <w:rPr>
           <w:rFonts w:ascii="Helvetica" w:hAnsi="Helvetica" w:cs="Helvetica"/>
@@ -5376,6 +5620,7 @@
     </w:p>
     <w:p>
       <w:pPr>
+        <w:spacing w:line="240" w:lineRule="auto"/>
         <w:rPr>
           <w:rFonts w:ascii="Helvetica" w:hAnsi="Helvetica" w:cs="Helvetica"/>
           <w:sz w:val="24"/>
@@ -5433,6 +5678,7 @@
     </w:p>
     <w:p>
       <w:pPr>
+        <w:spacing w:line="240" w:lineRule="auto"/>
         <w:rPr>
           <w:rFonts w:ascii="Helvetica" w:hAnsi="Helvetica" w:cs="Helvetica"/>
           <w:sz w:val="24"/>
@@ -5562,6 +5808,7 @@
     </w:p>
     <w:p>
       <w:pPr>
+        <w:spacing w:line="240" w:lineRule="auto"/>
         <w:rPr>
           <w:rFonts w:ascii="Helvetica" w:hAnsi="Helvetica" w:cs="Helvetica"/>
           <w:sz w:val="24"/>
@@ -5717,6 +5964,7 @@
     </w:p>
     <w:p>
       <w:pPr>
+        <w:spacing w:line="240" w:lineRule="auto"/>
         <w:rPr>
           <w:rFonts w:ascii="Helvetica" w:hAnsi="Helvetica" w:cs="Helvetica"/>
           <w:sz w:val="24"/>
@@ -5761,20 +6009,12 @@
           <w:sz w:val="24"/>
           <w:szCs w:val="24"/>
         </w:rPr>
-        <w:t xml:space="preserve"> needed to be done were adding error messages, making a command-line utility to use LAPS, fixing bugs within </w:t>
-      </w:r>
-      <w:r>
-        <w:rPr>
-          <w:rFonts w:ascii="Helvetica" w:hAnsi="Helvetica" w:cs="Helvetica"/>
-          <w:sz w:val="24"/>
-          <w:szCs w:val="24"/>
-        </w:rPr>
-        <w:lastRenderedPageBreak/>
-        <w:t xml:space="preserve">the modules, adding some features to catch erroneous things which could be in a LAPS language specification, and refactoring of files to increase modularity. </w:t>
+        <w:t xml:space="preserve"> needed to be done were adding error messages, making a command-line utility to use LAPS, fixing bugs within the modules, adding some features to catch erroneous things which could be in a LAPS language specification, and refactoring of files to increase modularity. </w:t>
       </w:r>
     </w:p>
     <w:p>
       <w:pPr>
+        <w:spacing w:line="240" w:lineRule="auto"/>
         <w:rPr>
           <w:rFonts w:ascii="Helvetica" w:hAnsi="Helvetica" w:cs="Helvetica"/>
           <w:sz w:val="24"/>
@@ -5938,6 +6178,7 @@
     </w:p>
     <w:p>
       <w:pPr>
+        <w:spacing w:line="240" w:lineRule="auto"/>
         <w:rPr>
           <w:rFonts w:ascii="Helvetica" w:hAnsi="Helvetica" w:cs="Helvetica"/>
           <w:sz w:val="24"/>
@@ -5950,15 +6191,94 @@
           <w:sz w:val="24"/>
           <w:szCs w:val="24"/>
         </w:rPr>
-        <w:t>Making the command-line utility was relatively straight forward. The only involved part was making the command-line argument parser. I ended up using a HashMap of characters to lambda functions for each parameter.</w:t>
-      </w:r>
-      <w:r>
-        <w:rPr>
-          <w:rFonts w:ascii="Helvetica" w:hAnsi="Helvetica" w:cs="Helvetica"/>
-          <w:sz w:val="24"/>
-          <w:szCs w:val="24"/>
-        </w:rPr>
-        <w:t xml:space="preserve"> The arguments are used to construct the environment for the LAPS modules. Then, it opens the stdin as the language input, makes a new scanner and parser, and </w:t>
+        <w:lastRenderedPageBreak/>
+        <w:t xml:space="preserve">Making the command-line utility was relatively straight forward. The only involved part was making the command-line argument parser. I ended up using a HashMap of </w:t>
+      </w:r>
+      <w:r>
+        <w:rPr>
+          <w:rFonts w:ascii="Helvetica" w:hAnsi="Helvetica" w:cs="Helvetica"/>
+          <w:noProof/>
+          <w:sz w:val="24"/>
+          <w:szCs w:val="24"/>
+        </w:rPr>
+        <mc:AlternateContent>
+          <mc:Choice Requires="wpi">
+            <w:drawing>
+              <wp:anchor distT="0" distB="0" distL="114300" distR="114300" simplePos="0" relativeHeight="251920384" behindDoc="0" locked="0" layoutInCell="1" allowOverlap="1" wp14:anchorId="6D529813" wp14:editId="6B2E0257">
+                <wp:simplePos x="0" y="0"/>
+                <wp:positionH relativeFrom="column">
+                  <wp:posOffset>6639615</wp:posOffset>
+                </wp:positionH>
+                <wp:positionV relativeFrom="paragraph">
+                  <wp:posOffset>196145</wp:posOffset>
+                </wp:positionV>
+                <wp:extent cx="3600" cy="13680"/>
+                <wp:effectExtent l="38100" t="38100" r="53975" b="62865"/>
+                <wp:wrapNone/>
+                <wp:docPr id="324" name="Ink 324"/>
+                <wp:cNvGraphicFramePr/>
+                <a:graphic xmlns:a="http://schemas.openxmlformats.org/drawingml/2006/main">
+                  <a:graphicData uri="http://schemas.microsoft.com/office/word/2010/wordprocessingInk">
+                    <w14:contentPart bwMode="auto" r:id="rId8">
+                      <w14:nvContentPartPr>
+                        <w14:cNvContentPartPr/>
+                      </w14:nvContentPartPr>
+                      <w14:xfrm>
+                        <a:off x="0" y="0"/>
+                        <a:ext cx="3600" cy="13680"/>
+                      </w14:xfrm>
+                    </w14:contentPart>
+                  </a:graphicData>
+                </a:graphic>
+                <wp14:sizeRelH relativeFrom="margin">
+                  <wp14:pctWidth>0</wp14:pctWidth>
+                </wp14:sizeRelH>
+                <wp14:sizeRelV relativeFrom="margin">
+                  <wp14:pctHeight>0</wp14:pctHeight>
+                </wp14:sizeRelV>
+              </wp:anchor>
+            </w:drawing>
+          </mc:Choice>
+          <mc:Fallback>
+            <w:pict>
+              <v:shape w14:anchorId="2124B22E" id="Ink 324" o:spid="_x0000_s1026" type="#_x0000_t75" style="position:absolute;margin-left:521.4pt;margin-top:14.05pt;width:3.15pt;height:3.95pt;z-index:251920384;visibility:visible;mso-wrap-style:square;mso-width-percent:0;mso-height-percent:0;mso-wrap-distance-left:9pt;mso-wrap-distance-top:0;mso-wrap-distance-right:9pt;mso-wrap-distance-bottom:0;mso-position-horizontal:absolute;mso-position-horizontal-relative:text;mso-position-vertical:absolute;mso-position-vertical-relative:text;mso-width-percent:0;mso-height-percent:0;mso-width-relative:margin;mso-height-relative:margin" o:gfxdata="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">
+                <v:imagedata r:id="rId9" o:title=""/>
+              </v:shape>
+            </w:pict>
+          </mc:Fallback>
+        </mc:AlternateContent>
+      </w:r>
+      <w:r>
+        <w:rPr>
+          <w:rFonts w:ascii="Helvetica" w:hAnsi="Helvetica" w:cs="Helvetica"/>
+          <w:sz w:val="24"/>
+          <w:szCs w:val="24"/>
+        </w:rPr>
+        <w:t>characters to lambda functions for each parameter.</w:t>
+      </w:r>
+      <w:r>
+        <w:rPr>
+          <w:rFonts w:ascii="Helvetica" w:hAnsi="Helvetica" w:cs="Helvetica"/>
+          <w:sz w:val="24"/>
+          <w:szCs w:val="24"/>
+        </w:rPr>
+        <w:t xml:space="preserve"> The arguments are used to construct the environment for the LAPS modules. Then, it opens the </w:t>
+      </w:r>
+      <w:r>
+        <w:rPr>
+          <w:rFonts w:ascii="Helvetica" w:hAnsi="Helvetica" w:cs="Helvetica"/>
+          <w:sz w:val="24"/>
+          <w:szCs w:val="24"/>
+        </w:rPr>
+        <w:t>STDIN</w:t>
+      </w:r>
+      <w:r>
+        <w:rPr>
+          <w:rFonts w:ascii="Helvetica" w:hAnsi="Helvetica" w:cs="Helvetica"/>
+          <w:sz w:val="24"/>
+          <w:szCs w:val="24"/>
+        </w:rPr>
+        <w:t xml:space="preserve"> as the language input, makes a new scanner and parser, and </w:t>
       </w:r>
       <w:r>
         <w:rPr>
@@ -5979,6 +6299,7 @@
     </w:p>
     <w:p>
       <w:pPr>
+        <w:spacing w:line="240" w:lineRule="auto"/>
         <w:rPr>
           <w:rFonts w:ascii="Helvetica" w:hAnsi="Helvetica" w:cs="Helvetica"/>
           <w:sz w:val="24"/>
@@ -6039,7 +6360,17 @@
           <w:sz w:val="24"/>
           <w:szCs w:val="24"/>
         </w:rPr>
-        <w:t xml:space="preserve"> happy with what I created. LAPS is very easy to modify and grasp how it functions.</w:t>
+        <w:t xml:space="preserve"> happy with what I created. LAPS is very easy to mod</w:t>
+      </w:r>
+      <w:bookmarkStart w:id="0" w:name="_GoBack"/>
+      <w:bookmarkEnd w:id="0"/>
+      <w:r>
+        <w:rPr>
+          <w:rFonts w:ascii="Helvetica" w:hAnsi="Helvetica" w:cs="Helvetica"/>
+          <w:sz w:val="24"/>
+          <w:szCs w:val="24"/>
+        </w:rPr>
+        <w:t>ify and grasp how it functions.</w:t>
       </w:r>
     </w:p>
     <w:sectPr>
@@ -6771,6 +7102,62 @@
 </w:styles>
 </file>
 
+<file path=word/ink/ink1.xml><?xml version="1.0" encoding="utf-8"?>
+<inkml:ink xmlns:inkml="http://www.w3.org/2003/InkML">
+  <inkml:definitions>
+    <inkml:context xml:id="ctx0">
+      <inkml:inkSource xml:id="inkSrc0">
+        <inkml:traceFormat>
+          <inkml:channel name="X" type="integer" min="-2.14748E9" max="2.14748E9" units="cm"/>
+          <inkml:channel name="Y" type="integer" min="-2.14748E9" max="2.14748E9" units="cm"/>
+          <inkml:channel name="F" type="integer" max="32767" units="dev"/>
+        </inkml:traceFormat>
+        <inkml:channelProperties>
+          <inkml:channelProperty channel="X" name="resolution" value="1000" units="1/cm"/>
+          <inkml:channelProperty channel="Y" name="resolution" value="1000" units="1/cm"/>
+          <inkml:channelProperty channel="F" name="resolution" value="0" units="1/dev"/>
+        </inkml:channelProperties>
+      </inkml:inkSource>
+      <inkml:timestamp xml:id="ts0" timeString="2020-08-02T20:02:22.656"/>
+    </inkml:context>
+    <inkml:brush xml:id="br0">
+      <inkml:brushProperty name="width" value="0.1" units="cm"/>
+      <inkml:brushProperty name="height" value="0.1" units="cm"/>
+      <inkml:brushProperty name="color" value="#E71225"/>
+    </inkml:brush>
+  </inkml:definitions>
+  <inkml:trace contextRef="#ctx0" brushRef="#br0">6824 522 136,'0'2'376,"0"-1"-336,0 1-64,0-1 24</inkml:trace>
+</inkml:ink>
+</file>
+
+<file path=word/ink/ink2.xml><?xml version="1.0" encoding="utf-8"?>
+<inkml:ink xmlns:inkml="http://www.w3.org/2003/InkML">
+  <inkml:definitions>
+    <inkml:context xml:id="ctx0">
+      <inkml:inkSource xml:id="inkSrc0">
+        <inkml:traceFormat>
+          <inkml:channel name="X" type="integer" min="-2.14748E9" max="2.14748E9" units="cm"/>
+          <inkml:channel name="Y" type="integer" min="-2.14748E9" max="2.14748E9" units="cm"/>
+          <inkml:channel name="F" type="integer" max="32767" units="dev"/>
+        </inkml:traceFormat>
+        <inkml:channelProperties>
+          <inkml:channelProperty channel="X" name="resolution" value="1000" units="1/cm"/>
+          <inkml:channelProperty channel="Y" name="resolution" value="1000" units="1/cm"/>
+          <inkml:channelProperty channel="F" name="resolution" value="0" units="1/dev"/>
+        </inkml:channelProperties>
+      </inkml:inkSource>
+      <inkml:timestamp xml:id="ts0" timeString="2020-08-02T20:25:51.798"/>
+    </inkml:context>
+    <inkml:brush xml:id="br0">
+      <inkml:brushProperty name="width" value="0.1" units="cm"/>
+      <inkml:brushProperty name="height" value="0.1" units="cm"/>
+      <inkml:brushProperty name="color" value="#E71225"/>
+    </inkml:brush>
+  </inkml:definitions>
+  <inkml:trace contextRef="#ctx0" brushRef="#br0">1601 342 80,'8'11'344,"-8"0"-352,-4 5 0</inkml:trace>
+</inkml:ink>
+</file>
+
 <file path=word/theme/theme1.xml><?xml version="1.0" encoding="utf-8"?>
 <a:theme xmlns:a="http://schemas.openxmlformats.org/drawingml/2006/main" name="Office Theme">
   <a:themeElements>

</xml_diff>